<commit_message>
Made the 'Save Edits' button gray out when a scenario is not dirty. Fixed two bugs I discovered in the process.
</commit_message>
<xml_diff>
--- a/CAPS_Scenario_Builder/CAPS_test.docx
+++ b/CAPS_Scenario_Builder/CAPS_test.docx
@@ -8206,8 +8206,96 @@
         <w:rPr>
           <w:rFonts w:ascii="Times New Roman" w:hAnsi="Times New Roman" w:cs="Times New Roman"/>
         </w:rPr>
-        <w:t xml:space="preserve">1) </w:t>
-      </w:r>
+        <w:t xml:space="preserve">Open the app.  Is the Save Edit button active?  It should be.  Remove the layers one by one until there are no layers. </w:t>
+      </w:r>
+    </w:p>
+    <w:p>
+      <w:pPr>
+        <w:pStyle w:val="PlainText"/>
+        <w:ind w:firstLine="720"/>
+        <w:rPr>
+          <w:rFonts w:ascii="Times New Roman" w:hAnsi="Times New Roman" w:cs="Times New Roman"/>
+        </w:rPr>
+      </w:pPr>
+      <w:r>
+        <w:rPr>
+          <w:rFonts w:ascii="Times New Roman" w:hAnsi="Times New Roman" w:cs="Times New Roman"/>
+        </w:rPr>
+        <w:t>Does the ‘Save Edits’ button stay active?  It should.  Save the scenario as s6.cap</w:t>
+      </w:r>
+    </w:p>
+    <w:p>
+      <w:pPr>
+        <w:pStyle w:val="PlainText"/>
+        <w:rPr>
+          <w:rFonts w:ascii="Times New Roman" w:hAnsi="Times New Roman" w:cs="Times New Roman"/>
+        </w:rPr>
+      </w:pPr>
+      <w:r>
+        <w:rPr>
+          <w:rFonts w:ascii="Times New Roman" w:hAnsi="Times New Roman" w:cs="Times New Roman"/>
+        </w:rPr>
+        <w:t>Click ‘New Scenario’.  Does the ‘Save Edit’ button become active?  It should.  Save the scenario as s1</w:t>
+      </w:r>
+    </w:p>
+    <w:p>
+      <w:pPr>
+        <w:pStyle w:val="PlainText"/>
+        <w:rPr>
+          <w:rFonts w:ascii="Times New Roman" w:hAnsi="Times New Roman" w:cs="Times New Roman"/>
+        </w:rPr>
+      </w:pPr>
+      <w:r>
+        <w:rPr>
+          <w:rFonts w:ascii="Times New Roman" w:hAnsi="Times New Roman" w:cs="Times New Roman"/>
+        </w:rPr>
+        <w:tab/>
+        <w:t>Is the ‘Save Edits’ button grayed out?  It should be.  Remove a layer.  Is the ‘Save Edits’ button active?</w:t>
+      </w:r>
+      <w:r>
+        <w:rPr>
+          <w:rFonts w:ascii="Times New Roman" w:hAnsi="Times New Roman" w:cs="Times New Roman"/>
+        </w:rPr>
+        <w:t xml:space="preserve"> It should be.</w:t>
+      </w:r>
+    </w:p>
+    <w:p>
+      <w:pPr>
+        <w:pStyle w:val="PlainText"/>
+        <w:rPr>
+          <w:rFonts w:ascii="Times New Roman" w:hAnsi="Times New Roman" w:cs="Times New Roman"/>
+        </w:rPr>
+      </w:pPr>
+      <w:r>
+        <w:rPr>
+          <w:rFonts w:ascii="Times New Roman" w:hAnsi="Times New Roman" w:cs="Times New Roman"/>
+        </w:rPr>
+        <w:tab/>
+        <w:t>Click ‘Save Scenario As’ and choose Discard and Save the scenario as s7.  Does scenario S1 have all 5 layers?</w:t>
+      </w:r>
+    </w:p>
+    <w:p>
+      <w:pPr>
+        <w:pStyle w:val="PlainText"/>
+        <w:rPr>
+          <w:rFonts w:ascii="Times New Roman" w:hAnsi="Times New Roman" w:cs="Times New Roman"/>
+        </w:rPr>
+      </w:pPr>
+      <w:r>
+        <w:rPr>
+          <w:rFonts w:ascii="Times New Roman" w:hAnsi="Times New Roman" w:cs="Times New Roman"/>
+        </w:rPr>
+        <w:tab/>
+        <w:t>It should.  Open s7, does it have 4 layers?  It should</w:t>
+      </w:r>
+    </w:p>
+    <w:p>
+      <w:pPr>
+        <w:pStyle w:val="PlainText"/>
+        <w:rPr>
+          <w:rFonts w:ascii="Times New Roman" w:hAnsi="Times New Roman" w:cs="Times New Roman"/>
+        </w:rPr>
+      </w:pPr>
       <w:proofErr w:type="gramStart"/>
       <w:r>
         <w:rPr>
@@ -8276,91 +8364,601 @@
         <w:rPr>
           <w:rFonts w:ascii="Times New Roman" w:hAnsi="Times New Roman" w:cs="Times New Roman"/>
         </w:rPr>
-        <w:t xml:space="preserve">2) </w:t>
-      </w:r>
-      <w:proofErr w:type="gramStart"/>
-      <w:r>
-        <w:rPr>
-          <w:rFonts w:ascii="Times New Roman" w:hAnsi="Times New Roman" w:cs="Times New Roman"/>
-        </w:rPr>
-        <w:t>open</w:t>
-      </w:r>
-      <w:proofErr w:type="gramEnd"/>
-      <w:r>
-        <w:rPr>
-          <w:rFonts w:ascii="Times New Roman" w:hAnsi="Times New Roman" w:cs="Times New Roman"/>
-        </w:rPr>
-        <w:t xml:space="preserve"> a new vector file and "save scenario as" with the same name. Click New Scenario</w:t>
-      </w:r>
-    </w:p>
-    <w:p>
-      <w:pPr>
-        <w:pStyle w:val="PlainText"/>
-        <w:rPr>
-          <w:rFonts w:ascii="Times New Roman" w:hAnsi="Times New Roman" w:cs="Times New Roman"/>
-        </w:rPr>
-      </w:pPr>
-      <w:r>
-        <w:rPr>
-          <w:rFonts w:ascii="Times New Roman" w:hAnsi="Times New Roman" w:cs="Times New Roman"/>
-        </w:rPr>
-        <w:tab/>
-      </w:r>
-      <w:proofErr w:type="gramStart"/>
-      <w:r>
-        <w:rPr>
-          <w:rFonts w:ascii="Times New Roman" w:hAnsi="Times New Roman" w:cs="Times New Roman"/>
-        </w:rPr>
-        <w:t>reopen</w:t>
-      </w:r>
-      <w:proofErr w:type="gramEnd"/>
-      <w:r>
-        <w:rPr>
-          <w:rFonts w:ascii="Times New Roman" w:hAnsi="Times New Roman" w:cs="Times New Roman"/>
-        </w:rPr>
-        <w:t xml:space="preserve"> the saved scenario.  Are the layers correct</w:t>
-      </w:r>
-      <w:proofErr w:type="gramStart"/>
-      <w:r>
-        <w:rPr>
-          <w:rFonts w:ascii="Times New Roman" w:hAnsi="Times New Roman" w:cs="Times New Roman"/>
-        </w:rPr>
-        <w:t>?,</w:t>
-      </w:r>
-      <w:proofErr w:type="gramEnd"/>
+        <w:t xml:space="preserve">Click ‘new scenario’ and click ‘save scenario as’ and cancel.  </w:t>
+      </w:r>
+      <w:proofErr w:type="gramStart"/>
+      <w:r>
+        <w:rPr>
+          <w:rFonts w:ascii="Times New Roman" w:hAnsi="Times New Roman" w:cs="Times New Roman"/>
+        </w:rPr>
+        <w:t>Everything OK?</w:t>
+      </w:r>
+      <w:proofErr w:type="gramEnd"/>
+    </w:p>
+    <w:p>
+      <w:pPr>
+        <w:pStyle w:val="PlainText"/>
+        <w:rPr>
+          <w:rFonts w:ascii="Times New Roman" w:hAnsi="Times New Roman" w:cs="Times New Roman"/>
+        </w:rPr>
+      </w:pPr>
+      <w:r>
+        <w:rPr>
+          <w:rFonts w:ascii="Times New Roman" w:hAnsi="Times New Roman" w:cs="Times New Roman"/>
+        </w:rPr>
+        <w:t>Click ‘</w:t>
+      </w:r>
+      <w:r>
+        <w:rPr>
+          <w:rFonts w:ascii="Times New Roman" w:hAnsi="Times New Roman" w:cs="Times New Roman"/>
+        </w:rPr>
+        <w:t>S</w:t>
+      </w:r>
+      <w:r>
+        <w:rPr>
+          <w:rFonts w:ascii="Times New Roman" w:hAnsi="Times New Roman" w:cs="Times New Roman"/>
+        </w:rPr>
+        <w:t xml:space="preserve">ave </w:t>
+      </w:r>
+      <w:r>
+        <w:rPr>
+          <w:rFonts w:ascii="Times New Roman" w:hAnsi="Times New Roman" w:cs="Times New Roman"/>
+        </w:rPr>
+        <w:t>S</w:t>
+      </w:r>
+      <w:r>
+        <w:rPr>
+          <w:rFonts w:ascii="Times New Roman" w:hAnsi="Times New Roman" w:cs="Times New Roman"/>
+        </w:rPr>
+        <w:t>cenario’ again and save as s1.  Did you get the ‘</w:t>
+      </w:r>
+      <w:r>
+        <w:rPr>
+          <w:rFonts w:ascii="Times New Roman" w:hAnsi="Times New Roman" w:cs="Times New Roman"/>
+        </w:rPr>
+        <w:t>S</w:t>
+      </w:r>
+      <w:r>
+        <w:rPr>
+          <w:rFonts w:ascii="Times New Roman" w:hAnsi="Times New Roman" w:cs="Times New Roman"/>
+        </w:rPr>
+        <w:t xml:space="preserve">ave </w:t>
+      </w:r>
+      <w:r>
+        <w:rPr>
+          <w:rFonts w:ascii="Times New Roman" w:hAnsi="Times New Roman" w:cs="Times New Roman"/>
+        </w:rPr>
+        <w:t>A</w:t>
+      </w:r>
+      <w:r>
+        <w:rPr>
+          <w:rFonts w:ascii="Times New Roman" w:hAnsi="Times New Roman" w:cs="Times New Roman"/>
+        </w:rPr>
+        <w:t>s’ dialog?  You should.</w:t>
+      </w:r>
+    </w:p>
+    <w:p>
+      <w:pPr>
+        <w:pStyle w:val="PlainText"/>
+        <w:rPr>
+          <w:rFonts w:ascii="Times New Roman" w:hAnsi="Times New Roman" w:cs="Times New Roman"/>
+        </w:rPr>
+      </w:pPr>
+      <w:r>
+        <w:rPr>
+          <w:rFonts w:ascii="Times New Roman" w:hAnsi="Times New Roman" w:cs="Times New Roman"/>
+        </w:rPr>
+        <w:t>Click ‘save scenario as’ save as s2.  Directory created? Caps file created?</w:t>
+      </w:r>
+    </w:p>
+    <w:p>
+      <w:pPr>
+        <w:pStyle w:val="PlainText"/>
+        <w:rPr>
+          <w:rFonts w:ascii="Times New Roman" w:hAnsi="Times New Roman" w:cs="Times New Roman"/>
+        </w:rPr>
+      </w:pPr>
+      <w:r>
+        <w:rPr>
+          <w:rFonts w:ascii="Times New Roman" w:hAnsi="Times New Roman" w:cs="Times New Roman"/>
+        </w:rPr>
+        <w:t>O</w:t>
+      </w:r>
+      <w:r>
+        <w:rPr>
+          <w:rFonts w:ascii="Times New Roman" w:hAnsi="Times New Roman" w:cs="Times New Roman"/>
+        </w:rPr>
+        <w:t xml:space="preserve">pen a new vector file </w:t>
+      </w:r>
+      <w:r>
+        <w:rPr>
+          <w:rFonts w:ascii="Times New Roman" w:hAnsi="Times New Roman" w:cs="Times New Roman"/>
+        </w:rPr>
+        <w:t>and click ‘</w:t>
+      </w:r>
+      <w:r>
+        <w:rPr>
+          <w:rFonts w:ascii="Times New Roman" w:hAnsi="Times New Roman" w:cs="Times New Roman"/>
+        </w:rPr>
+        <w:t>S</w:t>
+      </w:r>
+      <w:r>
+        <w:rPr>
+          <w:rFonts w:ascii="Times New Roman" w:hAnsi="Times New Roman" w:cs="Times New Roman"/>
+        </w:rPr>
+        <w:t xml:space="preserve">ave </w:t>
+      </w:r>
+      <w:r>
+        <w:rPr>
+          <w:rFonts w:ascii="Times New Roman" w:hAnsi="Times New Roman" w:cs="Times New Roman"/>
+        </w:rPr>
+        <w:t>S</w:t>
+      </w:r>
+      <w:r>
+        <w:rPr>
+          <w:rFonts w:ascii="Times New Roman" w:hAnsi="Times New Roman" w:cs="Times New Roman"/>
+        </w:rPr>
+        <w:t xml:space="preserve">cenario </w:t>
+      </w:r>
+      <w:r>
+        <w:rPr>
+          <w:rFonts w:ascii="Times New Roman" w:hAnsi="Times New Roman" w:cs="Times New Roman"/>
+        </w:rPr>
+        <w:t>A</w:t>
+      </w:r>
+      <w:r>
+        <w:rPr>
+          <w:rFonts w:ascii="Times New Roman" w:hAnsi="Times New Roman" w:cs="Times New Roman"/>
+        </w:rPr>
+        <w:t xml:space="preserve">s’. Cancel the dialog.  </w:t>
+      </w:r>
+      <w:proofErr w:type="gramStart"/>
+      <w:r>
+        <w:rPr>
+          <w:rFonts w:ascii="Times New Roman" w:hAnsi="Times New Roman" w:cs="Times New Roman"/>
+        </w:rPr>
+        <w:t>Everything the same?</w:t>
+      </w:r>
+      <w:proofErr w:type="gramEnd"/>
+      <w:r>
+        <w:rPr>
+          <w:rFonts w:ascii="Times New Roman" w:hAnsi="Times New Roman" w:cs="Times New Roman"/>
+        </w:rPr>
+        <w:t xml:space="preserve"> It should be.</w:t>
+      </w:r>
+    </w:p>
+    <w:p>
+      <w:pPr>
+        <w:pStyle w:val="PlainText"/>
+        <w:rPr>
+          <w:rFonts w:ascii="Times New Roman" w:hAnsi="Times New Roman" w:cs="Times New Roman"/>
+        </w:rPr>
+      </w:pPr>
+      <w:r>
+        <w:rPr>
+          <w:rFonts w:ascii="Times New Roman" w:hAnsi="Times New Roman" w:cs="Times New Roman"/>
+        </w:rPr>
+        <w:t>Click ‘</w:t>
+      </w:r>
+      <w:r>
+        <w:rPr>
+          <w:rFonts w:ascii="Times New Roman" w:hAnsi="Times New Roman" w:cs="Times New Roman"/>
+        </w:rPr>
+        <w:t>S</w:t>
+      </w:r>
+      <w:r>
+        <w:rPr>
+          <w:rFonts w:ascii="Times New Roman" w:hAnsi="Times New Roman" w:cs="Times New Roman"/>
+        </w:rPr>
+        <w:t xml:space="preserve">ave </w:t>
+      </w:r>
+      <w:r>
+        <w:rPr>
+          <w:rFonts w:ascii="Times New Roman" w:hAnsi="Times New Roman" w:cs="Times New Roman"/>
+        </w:rPr>
+        <w:t>S</w:t>
+      </w:r>
+      <w:r>
+        <w:rPr>
+          <w:rFonts w:ascii="Times New Roman" w:hAnsi="Times New Roman" w:cs="Times New Roman"/>
+        </w:rPr>
+        <w:t xml:space="preserve">cenario </w:t>
+      </w:r>
+      <w:r>
+        <w:rPr>
+          <w:rFonts w:ascii="Times New Roman" w:hAnsi="Times New Roman" w:cs="Times New Roman"/>
+        </w:rPr>
+        <w:t>A</w:t>
+      </w:r>
+      <w:r>
+        <w:rPr>
+          <w:rFonts w:ascii="Times New Roman" w:hAnsi="Times New Roman" w:cs="Times New Roman"/>
+        </w:rPr>
+        <w:t>s’ and ‘discard’</w:t>
+      </w:r>
+      <w:r>
+        <w:rPr>
+          <w:rFonts w:ascii="Times New Roman" w:hAnsi="Times New Roman" w:cs="Times New Roman"/>
+        </w:rPr>
+        <w:t xml:space="preserve"> in the ‘Save Scenario’ dialog</w:t>
+      </w:r>
+      <w:r>
+        <w:rPr>
+          <w:rFonts w:ascii="Times New Roman" w:hAnsi="Times New Roman" w:cs="Times New Roman"/>
+        </w:rPr>
+        <w:t>.  Now save the scenario with a new name</w:t>
+      </w:r>
+      <w:r>
+        <w:rPr>
+          <w:rFonts w:ascii="Times New Roman" w:hAnsi="Times New Roman" w:cs="Times New Roman"/>
+        </w:rPr>
+        <w:t>, s3</w:t>
+      </w:r>
+      <w:r>
+        <w:rPr>
+          <w:rFonts w:ascii="Times New Roman" w:hAnsi="Times New Roman" w:cs="Times New Roman"/>
+        </w:rPr>
+        <w:t xml:space="preserve">.  </w:t>
+      </w:r>
+    </w:p>
+    <w:p>
+      <w:pPr>
+        <w:pStyle w:val="PlainText"/>
+        <w:ind w:left="720"/>
+        <w:rPr>
+          <w:rFonts w:ascii="Times New Roman" w:hAnsi="Times New Roman" w:cs="Times New Roman"/>
+        </w:rPr>
+      </w:pPr>
+      <w:r>
+        <w:rPr>
+          <w:rFonts w:ascii="Times New Roman" w:hAnsi="Times New Roman" w:cs="Times New Roman"/>
+        </w:rPr>
+        <w:t>Open the scenario</w:t>
+      </w:r>
+      <w:r>
+        <w:rPr>
+          <w:rFonts w:ascii="Times New Roman" w:hAnsi="Times New Roman" w:cs="Times New Roman"/>
+        </w:rPr>
+        <w:t xml:space="preserve"> s2</w:t>
+      </w:r>
+      <w:r>
+        <w:rPr>
+          <w:rFonts w:ascii="Times New Roman" w:hAnsi="Times New Roman" w:cs="Times New Roman"/>
+        </w:rPr>
+        <w:t xml:space="preserve"> you discarded.</w:t>
+      </w:r>
       <w:r>
         <w:rPr>
           <w:rFonts w:ascii="Times New Roman" w:hAnsi="Times New Roman" w:cs="Times New Roman"/>
         </w:rPr>
         <w:t xml:space="preserve"> </w:t>
       </w:r>
-    </w:p>
-    <w:p>
-      <w:pPr>
-        <w:pStyle w:val="PlainText"/>
-        <w:rPr>
-          <w:rFonts w:ascii="Times New Roman" w:hAnsi="Times New Roman" w:cs="Times New Roman"/>
-        </w:rPr>
-      </w:pPr>
-      <w:r>
-        <w:rPr>
-          <w:rFonts w:ascii="Times New Roman" w:hAnsi="Times New Roman" w:cs="Times New Roman"/>
-        </w:rPr>
-        <w:t xml:space="preserve">3) add </w:t>
-      </w:r>
-      <w:proofErr w:type="gramStart"/>
-      <w:r>
-        <w:rPr>
-          <w:rFonts w:ascii="Times New Roman" w:hAnsi="Times New Roman" w:cs="Times New Roman"/>
-        </w:rPr>
-        <w:t>a</w:t>
-      </w:r>
-      <w:proofErr w:type="gramEnd"/>
-      <w:r>
-        <w:rPr>
-          <w:rFonts w:ascii="Times New Roman" w:hAnsi="Times New Roman" w:cs="Times New Roman"/>
-        </w:rPr>
-        <w:t xml:space="preserve"> all 3 scenario type edits to editing </w:t>
+      <w:r>
+        <w:rPr>
+          <w:rFonts w:ascii="Times New Roman" w:hAnsi="Times New Roman" w:cs="Times New Roman"/>
+        </w:rPr>
+        <w:t xml:space="preserve">Is the vector layer missing?  It should be.  Open the scenario </w:t>
+      </w:r>
+      <w:r>
+        <w:rPr>
+          <w:rFonts w:ascii="Times New Roman" w:hAnsi="Times New Roman" w:cs="Times New Roman"/>
+        </w:rPr>
+        <w:t xml:space="preserve">s3 </w:t>
+      </w:r>
+      <w:r>
+        <w:rPr>
+          <w:rFonts w:ascii="Times New Roman" w:hAnsi="Times New Roman" w:cs="Times New Roman"/>
+        </w:rPr>
+        <w:t xml:space="preserve">you saved.  Is the vector </w:t>
+      </w:r>
+      <w:r>
+        <w:rPr>
+          <w:rFonts w:ascii="Times New Roman" w:hAnsi="Times New Roman" w:cs="Times New Roman"/>
+        </w:rPr>
+        <w:t>missing</w:t>
+      </w:r>
+      <w:r>
+        <w:rPr>
+          <w:rFonts w:ascii="Times New Roman" w:hAnsi="Times New Roman" w:cs="Times New Roman"/>
+        </w:rPr>
+        <w:t>?  It should be.</w:t>
+      </w:r>
+    </w:p>
+    <w:p>
+      <w:pPr>
+        <w:pStyle w:val="PlainText"/>
+        <w:rPr>
+          <w:rFonts w:ascii="Times New Roman" w:hAnsi="Times New Roman" w:cs="Times New Roman"/>
+        </w:rPr>
+      </w:pPr>
+      <w:r>
+        <w:rPr>
+          <w:rFonts w:ascii="Times New Roman" w:hAnsi="Times New Roman" w:cs="Times New Roman"/>
+        </w:rPr>
+        <w:t>Make an edit to the scenario.  Click ‘Save Scenario As’ and cancel</w:t>
+      </w:r>
+      <w:r>
+        <w:rPr>
+          <w:rFonts w:ascii="Times New Roman" w:hAnsi="Times New Roman" w:cs="Times New Roman"/>
+        </w:rPr>
+        <w:t xml:space="preserve"> in</w:t>
+      </w:r>
+      <w:r>
+        <w:rPr>
+          <w:rFonts w:ascii="Times New Roman" w:hAnsi="Times New Roman" w:cs="Times New Roman"/>
+        </w:rPr>
+        <w:t xml:space="preserve"> ‘Save Edits’.  Everything OK</w:t>
+      </w:r>
+    </w:p>
+    <w:p>
+      <w:pPr>
+        <w:pStyle w:val="PlainText"/>
+        <w:ind w:left="720"/>
+        <w:rPr>
+          <w:rFonts w:ascii="Times New Roman" w:hAnsi="Times New Roman" w:cs="Times New Roman"/>
+        </w:rPr>
+      </w:pPr>
+      <w:r>
+        <w:rPr>
+          <w:rFonts w:ascii="Times New Roman" w:hAnsi="Times New Roman" w:cs="Times New Roman"/>
+        </w:rPr>
+        <w:t>Click ‘Save Scenario As’ and click ‘Discard’ in the ‘Save Edits’ dialog. Now click cancel in the ‘Save Scenario’ dialog.</w:t>
+      </w:r>
+      <w:r>
+        <w:rPr>
+          <w:rFonts w:ascii="Times New Roman" w:hAnsi="Times New Roman" w:cs="Times New Roman"/>
+        </w:rPr>
+        <w:t xml:space="preserve"> </w:t>
+      </w:r>
+      <w:r>
+        <w:rPr>
+          <w:rFonts w:ascii="Times New Roman" w:hAnsi="Times New Roman" w:cs="Times New Roman"/>
+        </w:rPr>
+        <w:t xml:space="preserve">Are the edits gone?  They should be.  </w:t>
+      </w:r>
+    </w:p>
+    <w:p>
+      <w:pPr>
+        <w:pStyle w:val="PlainText"/>
+        <w:rPr>
+          <w:rFonts w:ascii="Times New Roman" w:hAnsi="Times New Roman" w:cs="Times New Roman"/>
+        </w:rPr>
+      </w:pPr>
+      <w:r>
+        <w:rPr>
+          <w:rFonts w:ascii="Times New Roman" w:hAnsi="Times New Roman" w:cs="Times New Roman"/>
+        </w:rPr>
+        <w:t>Make another edit</w:t>
+      </w:r>
+      <w:r>
+        <w:rPr>
+          <w:rFonts w:ascii="Times New Roman" w:hAnsi="Times New Roman" w:cs="Times New Roman"/>
+        </w:rPr>
+        <w:t xml:space="preserve">, click ‘Save Scenario As’ </w:t>
+      </w:r>
+      <w:r>
+        <w:rPr>
+          <w:rFonts w:ascii="Times New Roman" w:hAnsi="Times New Roman" w:cs="Times New Roman"/>
+        </w:rPr>
+        <w:t>and click ‘save’ in the ‘Save Edits’ dialog. Click ‘Cancel’ in the ‘Save Scenario’</w:t>
+      </w:r>
+    </w:p>
+    <w:p>
+      <w:pPr>
+        <w:pStyle w:val="PlainText"/>
+        <w:ind w:firstLine="720"/>
+        <w:rPr>
+          <w:rFonts w:ascii="Times New Roman" w:hAnsi="Times New Roman" w:cs="Times New Roman"/>
+        </w:rPr>
+      </w:pPr>
+      <w:proofErr w:type="gramStart"/>
+      <w:r>
+        <w:rPr>
+          <w:rFonts w:ascii="Times New Roman" w:hAnsi="Times New Roman" w:cs="Times New Roman"/>
+        </w:rPr>
+        <w:t>D</w:t>
+      </w:r>
+      <w:r>
+        <w:rPr>
+          <w:rFonts w:ascii="Times New Roman" w:hAnsi="Times New Roman" w:cs="Times New Roman"/>
+        </w:rPr>
+        <w:t>ialog</w:t>
+      </w:r>
+      <w:r>
+        <w:rPr>
+          <w:rFonts w:ascii="Times New Roman" w:hAnsi="Times New Roman" w:cs="Times New Roman"/>
+        </w:rPr>
+        <w:t>.</w:t>
+      </w:r>
+      <w:proofErr w:type="gramEnd"/>
+      <w:r>
+        <w:rPr>
+          <w:rFonts w:ascii="Times New Roman" w:hAnsi="Times New Roman" w:cs="Times New Roman"/>
+        </w:rPr>
+        <w:t xml:space="preserve">  </w:t>
+      </w:r>
+      <w:r>
+        <w:rPr>
+          <w:rFonts w:ascii="Times New Roman" w:hAnsi="Times New Roman" w:cs="Times New Roman"/>
+        </w:rPr>
+        <w:t xml:space="preserve">Is the edit there? </w:t>
+      </w:r>
+      <w:proofErr w:type="gramStart"/>
+      <w:r>
+        <w:rPr>
+          <w:rFonts w:ascii="Times New Roman" w:hAnsi="Times New Roman" w:cs="Times New Roman"/>
+        </w:rPr>
+        <w:t>Should be.</w:t>
+      </w:r>
+      <w:proofErr w:type="gramEnd"/>
+      <w:r>
+        <w:rPr>
+          <w:rFonts w:ascii="Times New Roman" w:hAnsi="Times New Roman" w:cs="Times New Roman"/>
+        </w:rPr>
+        <w:t xml:space="preserve">  </w:t>
+      </w:r>
+    </w:p>
+    <w:p>
+      <w:pPr>
+        <w:pStyle w:val="PlainText"/>
+        <w:rPr>
+          <w:rFonts w:ascii="Times New Roman" w:hAnsi="Times New Roman" w:cs="Times New Roman"/>
+        </w:rPr>
+      </w:pPr>
+      <w:r>
+        <w:rPr>
+          <w:rFonts w:ascii="Times New Roman" w:hAnsi="Times New Roman" w:cs="Times New Roman"/>
+        </w:rPr>
+        <w:lastRenderedPageBreak/>
+        <w:t>Click ‘Save Scenario As’ and ‘Discard’</w:t>
+      </w:r>
+      <w:r>
+        <w:rPr>
+          <w:rFonts w:ascii="Times New Roman" w:hAnsi="Times New Roman" w:cs="Times New Roman"/>
+        </w:rPr>
+        <w:t xml:space="preserve"> in the ‘Save Scenario’ dialog</w:t>
+      </w:r>
+      <w:r>
+        <w:rPr>
+          <w:rFonts w:ascii="Times New Roman" w:hAnsi="Times New Roman" w:cs="Times New Roman"/>
+        </w:rPr>
+        <w:t xml:space="preserve"> and save </w:t>
+      </w:r>
+      <w:r>
+        <w:rPr>
+          <w:rFonts w:ascii="Times New Roman" w:hAnsi="Times New Roman" w:cs="Times New Roman"/>
+        </w:rPr>
+        <w:t>as s4</w:t>
+      </w:r>
+      <w:r>
+        <w:rPr>
+          <w:rFonts w:ascii="Times New Roman" w:hAnsi="Times New Roman" w:cs="Times New Roman"/>
+        </w:rPr>
+        <w:t>.  Open the old</w:t>
+      </w:r>
+      <w:r>
+        <w:rPr>
+          <w:rFonts w:ascii="Times New Roman" w:hAnsi="Times New Roman" w:cs="Times New Roman"/>
+        </w:rPr>
+        <w:t xml:space="preserve"> s3</w:t>
+      </w:r>
+      <w:r>
+        <w:rPr>
+          <w:rFonts w:ascii="Times New Roman" w:hAnsi="Times New Roman" w:cs="Times New Roman"/>
+        </w:rPr>
+        <w:t xml:space="preserve"> scenario.  Is the editing</w:t>
+      </w:r>
+    </w:p>
+    <w:p>
+      <w:pPr>
+        <w:pStyle w:val="PlainText"/>
+        <w:ind w:left="720"/>
+        <w:rPr>
+          <w:rFonts w:ascii="Times New Roman" w:hAnsi="Times New Roman" w:cs="Times New Roman"/>
+        </w:rPr>
+      </w:pPr>
+      <w:proofErr w:type="gramStart"/>
+      <w:r>
+        <w:rPr>
+          <w:rFonts w:ascii="Times New Roman" w:hAnsi="Times New Roman" w:cs="Times New Roman"/>
+        </w:rPr>
+        <w:t>layer</w:t>
+      </w:r>
+      <w:proofErr w:type="gramEnd"/>
+      <w:r>
+        <w:rPr>
+          <w:rFonts w:ascii="Times New Roman" w:hAnsi="Times New Roman" w:cs="Times New Roman"/>
+        </w:rPr>
+        <w:t xml:space="preserve"> gone?</w:t>
+      </w:r>
+      <w:r>
+        <w:rPr>
+          <w:rFonts w:ascii="Times New Roman" w:hAnsi="Times New Roman" w:cs="Times New Roman"/>
+        </w:rPr>
+        <w:t xml:space="preserve"> Are base layers or other added layers gone? They</w:t>
+      </w:r>
+      <w:r>
+        <w:rPr>
+          <w:rFonts w:ascii="Times New Roman" w:hAnsi="Times New Roman" w:cs="Times New Roman"/>
+        </w:rPr>
+        <w:t xml:space="preserve"> should be.  Open the </w:t>
+      </w:r>
+      <w:r>
+        <w:rPr>
+          <w:rFonts w:ascii="Times New Roman" w:hAnsi="Times New Roman" w:cs="Times New Roman"/>
+        </w:rPr>
+        <w:t xml:space="preserve">new s4 scenario.  Is the editing layer gone?  </w:t>
+      </w:r>
+      <w:r>
+        <w:rPr>
+          <w:rFonts w:ascii="Times New Roman" w:hAnsi="Times New Roman" w:cs="Times New Roman"/>
+        </w:rPr>
+        <w:t xml:space="preserve">Are base </w:t>
+      </w:r>
+      <w:proofErr w:type="gramStart"/>
+      <w:r>
+        <w:rPr>
+          <w:rFonts w:ascii="Times New Roman" w:hAnsi="Times New Roman" w:cs="Times New Roman"/>
+        </w:rPr>
+        <w:t>layers  or</w:t>
+      </w:r>
+      <w:proofErr w:type="gramEnd"/>
+      <w:r>
+        <w:rPr>
+          <w:rFonts w:ascii="Times New Roman" w:hAnsi="Times New Roman" w:cs="Times New Roman"/>
+        </w:rPr>
+        <w:t xml:space="preserve"> other added layers gone? They</w:t>
+      </w:r>
+      <w:r>
+        <w:rPr>
+          <w:rFonts w:ascii="Times New Roman" w:hAnsi="Times New Roman" w:cs="Times New Roman"/>
+        </w:rPr>
+        <w:t xml:space="preserve"> should be.  From the scenario</w:t>
+      </w:r>
+    </w:p>
+    <w:p>
+      <w:pPr>
+        <w:pStyle w:val="PlainText"/>
+        <w:ind w:firstLine="720"/>
+        <w:rPr>
+          <w:rFonts w:ascii="Times New Roman" w:hAnsi="Times New Roman" w:cs="Times New Roman"/>
+        </w:rPr>
+      </w:pPr>
+      <w:proofErr w:type="gramStart"/>
+      <w:r>
+        <w:rPr>
+          <w:rFonts w:ascii="Times New Roman" w:hAnsi="Times New Roman" w:cs="Times New Roman"/>
+        </w:rPr>
+        <w:t>s3</w:t>
+      </w:r>
+      <w:proofErr w:type="gramEnd"/>
+      <w:r>
+        <w:rPr>
+          <w:rFonts w:ascii="Times New Roman" w:hAnsi="Times New Roman" w:cs="Times New Roman"/>
+        </w:rPr>
+        <w:t xml:space="preserve"> and s4 directories as well?</w:t>
+      </w:r>
+    </w:p>
+    <w:p>
+      <w:pPr>
+        <w:pStyle w:val="PlainText"/>
+        <w:rPr>
+          <w:rFonts w:ascii="Times New Roman" w:hAnsi="Times New Roman" w:cs="Times New Roman"/>
+        </w:rPr>
+      </w:pPr>
+      <w:proofErr w:type="gramStart"/>
+      <w:r>
+        <w:rPr>
+          <w:rFonts w:ascii="Times New Roman" w:hAnsi="Times New Roman" w:cs="Times New Roman"/>
+        </w:rPr>
+        <w:t>add</w:t>
+      </w:r>
+      <w:proofErr w:type="gramEnd"/>
+      <w:r>
+        <w:rPr>
+          <w:rFonts w:ascii="Times New Roman" w:hAnsi="Times New Roman" w:cs="Times New Roman"/>
+        </w:rPr>
+        <w:t xml:space="preserve"> a all 3 scenario type edits to editing </w:t>
       </w:r>
       <w:proofErr w:type="spellStart"/>
       <w:r>
@@ -8465,7 +9063,7 @@
         <w:rPr>
           <w:rFonts w:ascii="Times New Roman" w:hAnsi="Times New Roman" w:cs="Times New Roman"/>
         </w:rPr>
-        <w:t xml:space="preserve">4) </w:t>
+        <w:t xml:space="preserve"> </w:t>
       </w:r>
       <w:proofErr w:type="gramStart"/>
       <w:r>
@@ -8507,7 +9105,7 @@
         <w:rPr>
           <w:rFonts w:ascii="Times New Roman" w:hAnsi="Times New Roman" w:cs="Times New Roman"/>
         </w:rPr>
-        <w:t xml:space="preserve">5) </w:t>
+        <w:t xml:space="preserve"> </w:t>
       </w:r>
       <w:proofErr w:type="gramStart"/>
       <w:r>
@@ -8817,7 +9415,6 @@
         <w:rPr>
           <w:rFonts w:ascii="Times New Roman" w:hAnsi="Times New Roman" w:cs="Times New Roman"/>
         </w:rPr>
-        <w:lastRenderedPageBreak/>
         <w:t>########################################################################################</w:t>
       </w:r>
     </w:p>
@@ -9784,6 +10381,7 @@
         <w:rPr>
           <w:rFonts w:ascii="Times New Roman" w:hAnsi="Times New Roman" w:cs="Times New Roman"/>
         </w:rPr>
+        <w:lastRenderedPageBreak/>
         <w:t>delete base layer features and save, then delete some more, make another layer the active layer, click open scenario, discard and cancel</w:t>
       </w:r>
     </w:p>
@@ -10289,152 +10887,948 @@
         <w:rPr>
           <w:rFonts w:ascii="Times New Roman" w:hAnsi="Times New Roman" w:cs="Times New Roman"/>
         </w:rPr>
+        <w:t>delete</w:t>
+      </w:r>
+      <w:proofErr w:type="gramEnd"/>
+      <w:r>
+        <w:rPr>
+          <w:rFonts w:ascii="Times New Roman" w:hAnsi="Times New Roman" w:cs="Times New Roman"/>
+        </w:rPr>
+        <w:t xml:space="preserve"> a line on the paste lines layer.  </w:t>
+      </w:r>
+      <w:proofErr w:type="gramStart"/>
+      <w:r>
+        <w:rPr>
+          <w:rFonts w:ascii="Times New Roman" w:hAnsi="Times New Roman" w:cs="Times New Roman"/>
+        </w:rPr>
+        <w:t>is</w:t>
+      </w:r>
+      <w:proofErr w:type="gramEnd"/>
+      <w:r>
+        <w:rPr>
+          <w:rFonts w:ascii="Times New Roman" w:hAnsi="Times New Roman" w:cs="Times New Roman"/>
+        </w:rPr>
+        <w:t xml:space="preserve"> everything OK?</w:t>
+      </w:r>
+      <w:r>
+        <w:rPr>
+          <w:rFonts w:ascii="Times New Roman" w:hAnsi="Times New Roman" w:cs="Times New Roman"/>
+        </w:rPr>
+        <w:tab/>
+      </w:r>
+    </w:p>
+    <w:p>
+      <w:pPr>
+        <w:pStyle w:val="PlainText"/>
+        <w:rPr>
+          <w:rFonts w:ascii="Times New Roman" w:hAnsi="Times New Roman" w:cs="Times New Roman"/>
+        </w:rPr>
+      </w:pPr>
+      <w:proofErr w:type="gramStart"/>
+      <w:r>
+        <w:rPr>
+          <w:rFonts w:ascii="Times New Roman" w:hAnsi="Times New Roman" w:cs="Times New Roman"/>
+        </w:rPr>
+        <w:t>copy</w:t>
+      </w:r>
+      <w:proofErr w:type="gramEnd"/>
+      <w:r>
+        <w:rPr>
+          <w:rFonts w:ascii="Times New Roman" w:hAnsi="Times New Roman" w:cs="Times New Roman"/>
+        </w:rPr>
+        <w:t xml:space="preserve"> some lines from a "paste lines" layer and paste into the editing layer and save, copy some more</w:t>
+      </w:r>
+    </w:p>
+    <w:p>
+      <w:pPr>
+        <w:pStyle w:val="PlainText"/>
+        <w:rPr>
+          <w:rFonts w:ascii="Times New Roman" w:hAnsi="Times New Roman" w:cs="Times New Roman"/>
+        </w:rPr>
+      </w:pPr>
+      <w:proofErr w:type="gramStart"/>
+      <w:r>
+        <w:rPr>
+          <w:rFonts w:ascii="Times New Roman" w:hAnsi="Times New Roman" w:cs="Times New Roman"/>
+        </w:rPr>
+        <w:t>click</w:t>
+      </w:r>
+      <w:proofErr w:type="gramEnd"/>
+      <w:r>
+        <w:rPr>
+          <w:rFonts w:ascii="Times New Roman" w:hAnsi="Times New Roman" w:cs="Times New Roman"/>
+        </w:rPr>
+        <w:t xml:space="preserve"> close app, discard.  Reopen app.</w:t>
+      </w:r>
+    </w:p>
+    <w:p>
+      <w:pPr>
+        <w:pStyle w:val="PlainText"/>
+        <w:rPr>
+          <w:rFonts w:ascii="Times New Roman" w:hAnsi="Times New Roman" w:cs="Times New Roman"/>
+        </w:rPr>
+      </w:pPr>
+      <w:r>
+        <w:rPr>
+          <w:rFonts w:ascii="Times New Roman" w:hAnsi="Times New Roman" w:cs="Times New Roman"/>
+        </w:rPr>
+        <w:tab/>
+      </w:r>
+      <w:proofErr w:type="gramStart"/>
+      <w:r>
+        <w:rPr>
+          <w:rFonts w:ascii="Times New Roman" w:hAnsi="Times New Roman" w:cs="Times New Roman"/>
+        </w:rPr>
+        <w:t>are</w:t>
+      </w:r>
+      <w:proofErr w:type="gramEnd"/>
+      <w:r>
+        <w:rPr>
+          <w:rFonts w:ascii="Times New Roman" w:hAnsi="Times New Roman" w:cs="Times New Roman"/>
+        </w:rPr>
+        <w:t xml:space="preserve"> correct lines discarded? </w:t>
+      </w:r>
+      <w:proofErr w:type="gramStart"/>
+      <w:r>
+        <w:rPr>
+          <w:rFonts w:ascii="Times New Roman" w:hAnsi="Times New Roman" w:cs="Times New Roman"/>
+        </w:rPr>
+        <w:t>is</w:t>
+      </w:r>
+      <w:proofErr w:type="gramEnd"/>
+      <w:r>
+        <w:rPr>
+          <w:rFonts w:ascii="Times New Roman" w:hAnsi="Times New Roman" w:cs="Times New Roman"/>
+        </w:rPr>
+        <w:t xml:space="preserve"> save button OK?</w:t>
+      </w:r>
+    </w:p>
+    <w:p>
+      <w:pPr>
+        <w:pStyle w:val="PlainText"/>
+        <w:rPr>
+          <w:rFonts w:ascii="Times New Roman" w:hAnsi="Times New Roman" w:cs="Times New Roman"/>
+        </w:rPr>
+      </w:pPr>
+    </w:p>
+    <w:p>
+      <w:pPr>
+        <w:pStyle w:val="PlainText"/>
+        <w:rPr>
+          <w:rFonts w:ascii="Times New Roman" w:hAnsi="Times New Roman" w:cs="Times New Roman"/>
+        </w:rPr>
+      </w:pPr>
+      <w:proofErr w:type="gramStart"/>
+      <w:r>
+        <w:rPr>
+          <w:rFonts w:ascii="Times New Roman" w:hAnsi="Times New Roman" w:cs="Times New Roman"/>
+        </w:rPr>
+        <w:t>make</w:t>
+      </w:r>
+      <w:proofErr w:type="gramEnd"/>
+      <w:r>
+        <w:rPr>
+          <w:rFonts w:ascii="Times New Roman" w:hAnsi="Times New Roman" w:cs="Times New Roman"/>
+        </w:rPr>
+        <w:t xml:space="preserve"> some polygon edits and save and then make some more polygon edits and discard.</w:t>
+      </w:r>
+    </w:p>
+    <w:p>
+      <w:pPr>
+        <w:pStyle w:val="PlainText"/>
+        <w:rPr>
+          <w:rFonts w:ascii="Times New Roman" w:hAnsi="Times New Roman" w:cs="Times New Roman"/>
+        </w:rPr>
+      </w:pPr>
+      <w:r>
+        <w:rPr>
+          <w:rFonts w:ascii="Times New Roman" w:hAnsi="Times New Roman" w:cs="Times New Roman"/>
+        </w:rPr>
+        <w:tab/>
+      </w:r>
+      <w:proofErr w:type="gramStart"/>
+      <w:r>
+        <w:rPr>
+          <w:rFonts w:ascii="Times New Roman" w:hAnsi="Times New Roman" w:cs="Times New Roman"/>
+        </w:rPr>
+        <w:t>are</w:t>
+      </w:r>
+      <w:proofErr w:type="gramEnd"/>
+      <w:r>
+        <w:rPr>
+          <w:rFonts w:ascii="Times New Roman" w:hAnsi="Times New Roman" w:cs="Times New Roman"/>
+        </w:rPr>
+        <w:t xml:space="preserve"> correct polygons discarded? </w:t>
+      </w:r>
+      <w:proofErr w:type="gramStart"/>
+      <w:r>
+        <w:rPr>
+          <w:rFonts w:ascii="Times New Roman" w:hAnsi="Times New Roman" w:cs="Times New Roman"/>
+        </w:rPr>
+        <w:t>is</w:t>
+      </w:r>
+      <w:proofErr w:type="gramEnd"/>
+      <w:r>
+        <w:rPr>
+          <w:rFonts w:ascii="Times New Roman" w:hAnsi="Times New Roman" w:cs="Times New Roman"/>
+        </w:rPr>
+        <w:t xml:space="preserve"> save button OK?</w:t>
+      </w:r>
+    </w:p>
+    <w:p>
+      <w:pPr>
+        <w:pStyle w:val="PlainText"/>
+        <w:rPr>
+          <w:rFonts w:ascii="Times New Roman" w:hAnsi="Times New Roman" w:cs="Times New Roman"/>
+        </w:rPr>
+      </w:pPr>
+      <w:proofErr w:type="gramStart"/>
+      <w:r>
+        <w:rPr>
+          <w:rFonts w:ascii="Times New Roman" w:hAnsi="Times New Roman" w:cs="Times New Roman"/>
+        </w:rPr>
+        <w:t>copy</w:t>
+      </w:r>
+      <w:proofErr w:type="gramEnd"/>
+      <w:r>
+        <w:rPr>
+          <w:rFonts w:ascii="Times New Roman" w:hAnsi="Times New Roman" w:cs="Times New Roman"/>
+        </w:rPr>
+        <w:t xml:space="preserve"> some points from a "paste polygons" layer and paste into the editing layer and save, copy some more and discard</w:t>
+      </w:r>
+    </w:p>
+    <w:p>
+      <w:pPr>
+        <w:pStyle w:val="PlainText"/>
+        <w:rPr>
+          <w:rFonts w:ascii="Times New Roman" w:hAnsi="Times New Roman" w:cs="Times New Roman"/>
+        </w:rPr>
+      </w:pPr>
+      <w:r>
+        <w:rPr>
+          <w:rFonts w:ascii="Times New Roman" w:hAnsi="Times New Roman" w:cs="Times New Roman"/>
+        </w:rPr>
+        <w:tab/>
+      </w:r>
+      <w:proofErr w:type="gramStart"/>
+      <w:r>
+        <w:rPr>
+          <w:rFonts w:ascii="Times New Roman" w:hAnsi="Times New Roman" w:cs="Times New Roman"/>
+        </w:rPr>
+        <w:t>are</w:t>
+      </w:r>
+      <w:proofErr w:type="gramEnd"/>
+      <w:r>
+        <w:rPr>
+          <w:rFonts w:ascii="Times New Roman" w:hAnsi="Times New Roman" w:cs="Times New Roman"/>
+        </w:rPr>
+        <w:t xml:space="preserve"> correct polygons discarded? </w:t>
+      </w:r>
+      <w:proofErr w:type="gramStart"/>
+      <w:r>
+        <w:rPr>
+          <w:rFonts w:ascii="Times New Roman" w:hAnsi="Times New Roman" w:cs="Times New Roman"/>
+        </w:rPr>
+        <w:t>is</w:t>
+      </w:r>
+      <w:proofErr w:type="gramEnd"/>
+      <w:r>
+        <w:rPr>
+          <w:rFonts w:ascii="Times New Roman" w:hAnsi="Times New Roman" w:cs="Times New Roman"/>
+        </w:rPr>
+        <w:t xml:space="preserve"> save button OK?</w:t>
+      </w:r>
+    </w:p>
+    <w:p>
+      <w:pPr>
+        <w:pStyle w:val="PlainText"/>
+        <w:rPr>
+          <w:rFonts w:ascii="Times New Roman" w:hAnsi="Times New Roman" w:cs="Times New Roman"/>
+        </w:rPr>
+      </w:pPr>
+      <w:proofErr w:type="gramStart"/>
+      <w:r>
+        <w:rPr>
+          <w:rFonts w:ascii="Times New Roman" w:hAnsi="Times New Roman" w:cs="Times New Roman"/>
+        </w:rPr>
+        <w:t>delete</w:t>
+      </w:r>
+      <w:proofErr w:type="gramEnd"/>
+      <w:r>
+        <w:rPr>
+          <w:rFonts w:ascii="Times New Roman" w:hAnsi="Times New Roman" w:cs="Times New Roman"/>
+        </w:rPr>
+        <w:t xml:space="preserve"> a polygon on the paste points layer.  </w:t>
+      </w:r>
+      <w:proofErr w:type="gramStart"/>
+      <w:r>
+        <w:rPr>
+          <w:rFonts w:ascii="Times New Roman" w:hAnsi="Times New Roman" w:cs="Times New Roman"/>
+        </w:rPr>
+        <w:t>is</w:t>
+      </w:r>
+      <w:proofErr w:type="gramEnd"/>
+      <w:r>
+        <w:rPr>
+          <w:rFonts w:ascii="Times New Roman" w:hAnsi="Times New Roman" w:cs="Times New Roman"/>
+        </w:rPr>
+        <w:t xml:space="preserve"> everything OK?</w:t>
+      </w:r>
+    </w:p>
+    <w:p>
+      <w:pPr>
+        <w:pStyle w:val="PlainText"/>
+        <w:rPr>
+          <w:rFonts w:ascii="Times New Roman" w:hAnsi="Times New Roman" w:cs="Times New Roman"/>
+        </w:rPr>
+      </w:pPr>
+      <w:r>
+        <w:rPr>
+          <w:rFonts w:ascii="Times New Roman" w:hAnsi="Times New Roman" w:cs="Times New Roman"/>
+        </w:rPr>
+        <w:t>Check the attribute table.</w:t>
+      </w:r>
+    </w:p>
+    <w:p>
+      <w:pPr>
+        <w:pStyle w:val="PlainText"/>
+        <w:rPr>
+          <w:rFonts w:ascii="Times New Roman" w:hAnsi="Times New Roman" w:cs="Times New Roman"/>
+        </w:rPr>
+      </w:pPr>
+    </w:p>
+    <w:p>
+      <w:pPr>
+        <w:pStyle w:val="PlainText"/>
+        <w:rPr>
+          <w:rFonts w:ascii="Times New Roman" w:hAnsi="Times New Roman" w:cs="Times New Roman"/>
+        </w:rPr>
+      </w:pPr>
+      <w:r>
+        <w:rPr>
+          <w:rFonts w:ascii="Times New Roman" w:hAnsi="Times New Roman" w:cs="Times New Roman"/>
+        </w:rPr>
+        <w:t>########################################################################################</w:t>
+      </w:r>
+    </w:p>
+    <w:p>
+      <w:pPr>
+        <w:pStyle w:val="PlainText"/>
+        <w:rPr>
+          <w:rFonts w:ascii="Times New Roman" w:hAnsi="Times New Roman" w:cs="Times New Roman"/>
+        </w:rPr>
+      </w:pPr>
+    </w:p>
+    <w:p>
+      <w:pPr>
+        <w:pStyle w:val="PlainText"/>
+        <w:rPr>
+          <w:rFonts w:ascii="Times New Roman" w:hAnsi="Times New Roman" w:cs="Times New Roman"/>
+        </w:rPr>
+      </w:pPr>
+      <w:r>
+        <w:rPr>
+          <w:rFonts w:ascii="Times New Roman" w:hAnsi="Times New Roman" w:cs="Times New Roman"/>
+        </w:rPr>
+        <w:t>CHECK MODIFYING</w:t>
+      </w:r>
+      <w:r>
+        <w:rPr>
+          <w:rFonts w:ascii="Times New Roman" w:hAnsi="Times New Roman" w:cs="Times New Roman"/>
+        </w:rPr>
+        <w:t>/DELETING</w:t>
+      </w:r>
+      <w:r>
+        <w:rPr>
+          <w:rFonts w:ascii="Times New Roman" w:hAnsi="Times New Roman" w:cs="Times New Roman"/>
+        </w:rPr>
+        <w:t xml:space="preserve"> FEATURES ON A BASE LAYER</w:t>
+      </w:r>
+    </w:p>
+    <w:p>
+      <w:pPr>
+        <w:pStyle w:val="PlainText"/>
+        <w:rPr>
+          <w:rFonts w:ascii="Times New Roman" w:hAnsi="Times New Roman" w:cs="Times New Roman"/>
+        </w:rPr>
+      </w:pPr>
+    </w:p>
+    <w:p>
+      <w:pPr>
+        <w:pStyle w:val="PlainText"/>
+        <w:rPr>
+          <w:rFonts w:ascii="Times New Roman" w:hAnsi="Times New Roman" w:cs="Times New Roman"/>
+        </w:rPr>
+      </w:pPr>
+      <w:proofErr w:type="gramStart"/>
+      <w:r>
+        <w:rPr>
+          <w:rFonts w:ascii="Times New Roman" w:hAnsi="Times New Roman" w:cs="Times New Roman"/>
+        </w:rPr>
+        <w:t>select</w:t>
+      </w:r>
+      <w:proofErr w:type="gramEnd"/>
+      <w:r>
+        <w:rPr>
+          <w:rFonts w:ascii="Times New Roman" w:hAnsi="Times New Roman" w:cs="Times New Roman"/>
+        </w:rPr>
+        <w:t xml:space="preserve"> 4 points on a points base layer, click modify, modify the points, </w:t>
+      </w:r>
+    </w:p>
+    <w:p>
+      <w:pPr>
+        <w:pStyle w:val="PlainText"/>
+        <w:rPr>
+          <w:rFonts w:ascii="Times New Roman" w:hAnsi="Times New Roman" w:cs="Times New Roman"/>
+        </w:rPr>
+      </w:pPr>
+      <w:r>
+        <w:rPr>
+          <w:rFonts w:ascii="Times New Roman" w:hAnsi="Times New Roman" w:cs="Times New Roman"/>
+        </w:rPr>
+        <w:tab/>
+      </w:r>
+      <w:proofErr w:type="gramStart"/>
+      <w:r>
+        <w:rPr>
+          <w:rFonts w:ascii="Times New Roman" w:hAnsi="Times New Roman" w:cs="Times New Roman"/>
+        </w:rPr>
+        <w:t>are</w:t>
+      </w:r>
+      <w:proofErr w:type="gramEnd"/>
+      <w:r>
+        <w:rPr>
+          <w:rFonts w:ascii="Times New Roman" w:hAnsi="Times New Roman" w:cs="Times New Roman"/>
+        </w:rPr>
+        <w:t xml:space="preserve"> the features modified?, are all buttons correct, are the symbols correct?</w:t>
+      </w:r>
+    </w:p>
+    <w:p>
+      <w:pPr>
+        <w:pStyle w:val="PlainText"/>
+        <w:rPr>
+          <w:rFonts w:ascii="Times New Roman" w:hAnsi="Times New Roman" w:cs="Times New Roman"/>
+        </w:rPr>
+      </w:pPr>
+      <w:proofErr w:type="gramStart"/>
+      <w:r>
+        <w:rPr>
+          <w:rFonts w:ascii="Times New Roman" w:hAnsi="Times New Roman" w:cs="Times New Roman"/>
+        </w:rPr>
+        <w:t>select</w:t>
+      </w:r>
+      <w:proofErr w:type="gramEnd"/>
+      <w:r>
+        <w:rPr>
+          <w:rFonts w:ascii="Times New Roman" w:hAnsi="Times New Roman" w:cs="Times New Roman"/>
+        </w:rPr>
+        <w:t xml:space="preserve"> 4 points on a points base layer, click modify, modify 3 points, click cancel, click yes</w:t>
+      </w:r>
+      <w:r>
+        <w:rPr>
+          <w:rFonts w:ascii="Times New Roman" w:hAnsi="Times New Roman" w:cs="Times New Roman"/>
+        </w:rPr>
+        <w:tab/>
+      </w:r>
+    </w:p>
+    <w:p>
+      <w:pPr>
+        <w:pStyle w:val="PlainText"/>
+        <w:rPr>
+          <w:rFonts w:ascii="Times New Roman" w:hAnsi="Times New Roman" w:cs="Times New Roman"/>
+        </w:rPr>
+      </w:pPr>
+      <w:r>
+        <w:rPr>
+          <w:rFonts w:ascii="Times New Roman" w:hAnsi="Times New Roman" w:cs="Times New Roman"/>
+        </w:rPr>
+        <w:tab/>
+      </w:r>
+      <w:proofErr w:type="gramStart"/>
+      <w:r>
+        <w:rPr>
+          <w:rFonts w:ascii="Times New Roman" w:hAnsi="Times New Roman" w:cs="Times New Roman"/>
+        </w:rPr>
+        <w:t>are</w:t>
+      </w:r>
+      <w:proofErr w:type="gramEnd"/>
+      <w:r>
+        <w:rPr>
+          <w:rFonts w:ascii="Times New Roman" w:hAnsi="Times New Roman" w:cs="Times New Roman"/>
+        </w:rPr>
+        <w:t xml:space="preserve"> the features modified (they shouldn't be)?, are all buttons correct, symbols correct?</w:t>
+      </w:r>
+    </w:p>
+    <w:p>
+      <w:pPr>
+        <w:pStyle w:val="PlainText"/>
+        <w:rPr>
+          <w:rFonts w:ascii="Times New Roman" w:hAnsi="Times New Roman" w:cs="Times New Roman"/>
+        </w:rPr>
+      </w:pPr>
+      <w:proofErr w:type="gramStart"/>
+      <w:r>
+        <w:rPr>
+          <w:rFonts w:ascii="Times New Roman" w:hAnsi="Times New Roman" w:cs="Times New Roman"/>
+        </w:rPr>
+        <w:t>select</w:t>
+      </w:r>
+      <w:proofErr w:type="gramEnd"/>
+      <w:r>
+        <w:rPr>
+          <w:rFonts w:ascii="Times New Roman" w:hAnsi="Times New Roman" w:cs="Times New Roman"/>
+        </w:rPr>
+        <w:t xml:space="preserve"> 4 points on a points base layer, click modify, modify 3 points, click cancel, click no and continue</w:t>
+      </w:r>
+    </w:p>
+    <w:p>
+      <w:pPr>
+        <w:pStyle w:val="PlainText"/>
+        <w:rPr>
+          <w:rFonts w:ascii="Times New Roman" w:hAnsi="Times New Roman" w:cs="Times New Roman"/>
+        </w:rPr>
+      </w:pPr>
+      <w:r>
+        <w:rPr>
+          <w:rFonts w:ascii="Times New Roman" w:hAnsi="Times New Roman" w:cs="Times New Roman"/>
+        </w:rPr>
+        <w:tab/>
+      </w:r>
+      <w:proofErr w:type="gramStart"/>
+      <w:r>
+        <w:rPr>
+          <w:rFonts w:ascii="Times New Roman" w:hAnsi="Times New Roman" w:cs="Times New Roman"/>
+        </w:rPr>
+        <w:t>are</w:t>
+      </w:r>
+      <w:proofErr w:type="gramEnd"/>
+      <w:r>
+        <w:rPr>
+          <w:rFonts w:ascii="Times New Roman" w:hAnsi="Times New Roman" w:cs="Times New Roman"/>
+        </w:rPr>
+        <w:t xml:space="preserve"> the features modified (they should be)?, are all buttons correct?</w:t>
+      </w:r>
+    </w:p>
+    <w:p>
+      <w:pPr>
+        <w:pStyle w:val="PlainText"/>
+        <w:rPr>
+          <w:rFonts w:ascii="Times New Roman" w:hAnsi="Times New Roman" w:cs="Times New Roman"/>
+        </w:rPr>
+      </w:pPr>
+      <w:r>
+        <w:rPr>
+          <w:rFonts w:ascii="Times New Roman" w:hAnsi="Times New Roman" w:cs="Times New Roman"/>
+        </w:rPr>
+        <w:t>Select a point on any remaining SETS and modify.  Are symbols correct?</w:t>
+      </w:r>
+    </w:p>
+    <w:p>
+      <w:pPr>
+        <w:pStyle w:val="PlainText"/>
+        <w:rPr>
+          <w:rFonts w:ascii="Times New Roman" w:hAnsi="Times New Roman" w:cs="Times New Roman"/>
+        </w:rPr>
+      </w:pPr>
+      <w:r>
+        <w:rPr>
+          <w:rFonts w:ascii="Times New Roman" w:hAnsi="Times New Roman" w:cs="Times New Roman"/>
+        </w:rPr>
+        <w:t>Look at attribute table.  Things OK?</w:t>
+      </w:r>
+    </w:p>
+    <w:p>
+      <w:pPr>
+        <w:pStyle w:val="PlainText"/>
+        <w:rPr>
+          <w:rFonts w:ascii="Times New Roman" w:hAnsi="Times New Roman" w:cs="Times New Roman"/>
+        </w:rPr>
+      </w:pPr>
+      <w:r>
+        <w:rPr>
+          <w:rFonts w:ascii="Times New Roman" w:hAnsi="Times New Roman" w:cs="Times New Roman"/>
+        </w:rPr>
+        <w:t xml:space="preserve">Delete some features on the base layer.  </w:t>
+      </w:r>
+      <w:proofErr w:type="gramStart"/>
+      <w:r>
+        <w:rPr>
+          <w:rFonts w:ascii="Times New Roman" w:hAnsi="Times New Roman" w:cs="Times New Roman"/>
+        </w:rPr>
+        <w:t>Everything OK?</w:t>
+      </w:r>
+      <w:proofErr w:type="gramEnd"/>
+    </w:p>
+    <w:p>
+      <w:pPr>
+        <w:pStyle w:val="PlainText"/>
+        <w:rPr>
+          <w:rFonts w:ascii="Times New Roman" w:hAnsi="Times New Roman" w:cs="Times New Roman"/>
+        </w:rPr>
+      </w:pPr>
+    </w:p>
+    <w:p>
+      <w:pPr>
+        <w:pStyle w:val="PlainText"/>
+        <w:rPr>
+          <w:rFonts w:ascii="Times New Roman" w:hAnsi="Times New Roman" w:cs="Times New Roman"/>
+        </w:rPr>
+      </w:pPr>
+      <w:r>
+        <w:rPr>
+          <w:rFonts w:ascii="Times New Roman" w:hAnsi="Times New Roman" w:cs="Times New Roman"/>
+        </w:rPr>
+        <w:t>########################################################################################</w:t>
+      </w:r>
+    </w:p>
+    <w:p>
+      <w:pPr>
+        <w:pStyle w:val="PlainText"/>
+        <w:rPr>
+          <w:rFonts w:ascii="Times New Roman" w:hAnsi="Times New Roman" w:cs="Times New Roman"/>
+        </w:rPr>
+      </w:pPr>
+    </w:p>
+    <w:p>
+      <w:pPr>
+        <w:pStyle w:val="PlainText"/>
+        <w:rPr>
+          <w:rFonts w:ascii="Times New Roman" w:hAnsi="Times New Roman" w:cs="Times New Roman"/>
+        </w:rPr>
+      </w:pPr>
+      <w:r>
+        <w:rPr>
+          <w:rFonts w:ascii="Times New Roman" w:hAnsi="Times New Roman" w:cs="Times New Roman"/>
+        </w:rPr>
+        <w:t>CHECK MODIFY</w:t>
+      </w:r>
+      <w:r>
+        <w:rPr>
+          <w:rFonts w:ascii="Times New Roman" w:hAnsi="Times New Roman" w:cs="Times New Roman"/>
+        </w:rPr>
+        <w:t>ING/DELETING</w:t>
+      </w:r>
+      <w:r>
+        <w:rPr>
+          <w:rFonts w:ascii="Times New Roman" w:hAnsi="Times New Roman" w:cs="Times New Roman"/>
+        </w:rPr>
+        <w:t xml:space="preserve"> FEATURES ON AN EDITING LAYER:</w:t>
+      </w:r>
+    </w:p>
+    <w:p>
+      <w:pPr>
+        <w:pStyle w:val="PlainText"/>
+        <w:rPr>
+          <w:rFonts w:ascii="Times New Roman" w:hAnsi="Times New Roman" w:cs="Times New Roman"/>
+        </w:rPr>
+      </w:pPr>
+    </w:p>
+    <w:p>
+      <w:pPr>
+        <w:pStyle w:val="PlainText"/>
+        <w:rPr>
+          <w:rFonts w:ascii="Times New Roman" w:hAnsi="Times New Roman" w:cs="Times New Roman"/>
+        </w:rPr>
+      </w:pPr>
+      <w:r>
+        <w:rPr>
+          <w:rFonts w:ascii="Times New Roman" w:hAnsi="Times New Roman" w:cs="Times New Roman"/>
+        </w:rPr>
+        <w:t>open all 7 sets and</w:t>
+      </w:r>
+      <w:r>
+        <w:rPr>
+          <w:rFonts w:ascii="Times New Roman" w:hAnsi="Times New Roman" w:cs="Times New Roman"/>
+        </w:rPr>
+        <w:t xml:space="preserve"> make </w:t>
+      </w:r>
+      <w:r>
+        <w:rPr>
+          <w:rFonts w:ascii="Times New Roman" w:hAnsi="Times New Roman" w:cs="Times New Roman"/>
+        </w:rPr>
+        <w:t>a few e</w:t>
+      </w:r>
+      <w:r>
+        <w:rPr>
+          <w:rFonts w:ascii="Times New Roman" w:hAnsi="Times New Roman" w:cs="Times New Roman"/>
+        </w:rPr>
+        <w:t>dits</w:t>
+      </w:r>
+      <w:r>
+        <w:rPr>
+          <w:rFonts w:ascii="Times New Roman" w:hAnsi="Times New Roman" w:cs="Times New Roman"/>
+        </w:rPr>
+        <w:t xml:space="preserve"> on each</w:t>
+      </w:r>
+      <w:r>
+        <w:rPr>
+          <w:rFonts w:ascii="Times New Roman" w:hAnsi="Times New Roman" w:cs="Times New Roman"/>
+        </w:rPr>
+        <w:t>, select 3 edits and click modify features, modify the features.</w:t>
+      </w:r>
+    </w:p>
+    <w:p>
+      <w:pPr>
+        <w:pStyle w:val="PlainText"/>
+        <w:rPr>
+          <w:rFonts w:ascii="Times New Roman" w:hAnsi="Times New Roman" w:cs="Times New Roman"/>
+        </w:rPr>
+      </w:pPr>
+      <w:r>
+        <w:rPr>
+          <w:rFonts w:ascii="Times New Roman" w:hAnsi="Times New Roman" w:cs="Times New Roman"/>
+        </w:rPr>
+        <w:tab/>
+      </w:r>
+      <w:proofErr w:type="gramStart"/>
+      <w:r>
+        <w:rPr>
+          <w:rFonts w:ascii="Times New Roman" w:hAnsi="Times New Roman" w:cs="Times New Roman"/>
+        </w:rPr>
+        <w:t>are</w:t>
+      </w:r>
+      <w:proofErr w:type="gramEnd"/>
+      <w:r>
+        <w:rPr>
+          <w:rFonts w:ascii="Times New Roman" w:hAnsi="Times New Roman" w:cs="Times New Roman"/>
+        </w:rPr>
+        <w:t xml:space="preserve"> the features modified?, are all buttons correct, are the symbols correct?</w:t>
+      </w:r>
+    </w:p>
+    <w:p>
+      <w:pPr>
+        <w:pStyle w:val="PlainText"/>
+        <w:rPr>
+          <w:rFonts w:ascii="Times New Roman" w:hAnsi="Times New Roman" w:cs="Times New Roman"/>
+        </w:rPr>
+      </w:pPr>
+      <w:proofErr w:type="gramStart"/>
+      <w:r>
+        <w:rPr>
+          <w:rFonts w:ascii="Times New Roman" w:hAnsi="Times New Roman" w:cs="Times New Roman"/>
+        </w:rPr>
+        <w:t>do</w:t>
+      </w:r>
+      <w:proofErr w:type="gramEnd"/>
+      <w:r>
+        <w:rPr>
+          <w:rFonts w:ascii="Times New Roman" w:hAnsi="Times New Roman" w:cs="Times New Roman"/>
+        </w:rPr>
+        <w:t xml:space="preserve"> the same for lines and polygons.</w:t>
+      </w:r>
+    </w:p>
+    <w:p>
+      <w:pPr>
+        <w:pStyle w:val="PlainText"/>
+        <w:rPr>
+          <w:rFonts w:ascii="Times New Roman" w:hAnsi="Times New Roman" w:cs="Times New Roman"/>
+        </w:rPr>
+      </w:pPr>
+      <w:proofErr w:type="gramStart"/>
+      <w:r>
+        <w:rPr>
+          <w:rFonts w:ascii="Times New Roman" w:hAnsi="Times New Roman" w:cs="Times New Roman"/>
+        </w:rPr>
+        <w:t>select</w:t>
+      </w:r>
+      <w:proofErr w:type="gramEnd"/>
+      <w:r>
+        <w:rPr>
+          <w:rFonts w:ascii="Times New Roman" w:hAnsi="Times New Roman" w:cs="Times New Roman"/>
+        </w:rPr>
+        <w:t xml:space="preserve"> 3 points edits, click modify, modify two features(clear console), cancel and select "yes"</w:t>
+      </w:r>
+    </w:p>
+    <w:p>
+      <w:pPr>
+        <w:pStyle w:val="PlainText"/>
+        <w:rPr>
+          <w:rFonts w:ascii="Times New Roman" w:hAnsi="Times New Roman" w:cs="Times New Roman"/>
+        </w:rPr>
+      </w:pPr>
+      <w:r>
+        <w:rPr>
+          <w:rFonts w:ascii="Times New Roman" w:hAnsi="Times New Roman" w:cs="Times New Roman"/>
+        </w:rPr>
+        <w:tab/>
+      </w:r>
+      <w:proofErr w:type="gramStart"/>
+      <w:r>
+        <w:rPr>
+          <w:rFonts w:ascii="Times New Roman" w:hAnsi="Times New Roman" w:cs="Times New Roman"/>
+        </w:rPr>
+        <w:t>are</w:t>
+      </w:r>
+      <w:proofErr w:type="gramEnd"/>
+      <w:r>
+        <w:rPr>
+          <w:rFonts w:ascii="Times New Roman" w:hAnsi="Times New Roman" w:cs="Times New Roman"/>
+        </w:rPr>
+        <w:t xml:space="preserve"> 2 of the three modified, are symbols correct (they should be)?, are all buttons correct?</w:t>
+      </w:r>
+    </w:p>
+    <w:p>
+      <w:pPr>
+        <w:pStyle w:val="PlainText"/>
+        <w:rPr>
+          <w:rFonts w:ascii="Times New Roman" w:hAnsi="Times New Roman" w:cs="Times New Roman"/>
+        </w:rPr>
+      </w:pPr>
+      <w:proofErr w:type="gramStart"/>
+      <w:r>
+        <w:rPr>
+          <w:rFonts w:ascii="Times New Roman" w:hAnsi="Times New Roman" w:cs="Times New Roman"/>
+        </w:rPr>
+        <w:t>select</w:t>
+      </w:r>
+      <w:proofErr w:type="gramEnd"/>
+      <w:r>
+        <w:rPr>
+          <w:rFonts w:ascii="Times New Roman" w:hAnsi="Times New Roman" w:cs="Times New Roman"/>
+        </w:rPr>
+        <w:t xml:space="preserve"> 3 points edits, click modify, modify two features, cancel and select no then finish modifying</w:t>
+      </w:r>
+    </w:p>
+    <w:p>
+      <w:pPr>
+        <w:pStyle w:val="PlainText"/>
+        <w:rPr>
+          <w:rFonts w:ascii="Times New Roman" w:hAnsi="Times New Roman" w:cs="Times New Roman"/>
+        </w:rPr>
+      </w:pPr>
+      <w:r>
+        <w:rPr>
+          <w:rFonts w:ascii="Times New Roman" w:hAnsi="Times New Roman" w:cs="Times New Roman"/>
+        </w:rPr>
         <w:lastRenderedPageBreak/>
-        <w:t>delete</w:t>
-      </w:r>
-      <w:proofErr w:type="gramEnd"/>
-      <w:r>
-        <w:rPr>
-          <w:rFonts w:ascii="Times New Roman" w:hAnsi="Times New Roman" w:cs="Times New Roman"/>
-        </w:rPr>
-        <w:t xml:space="preserve"> a line on the paste lines layer.  </w:t>
-      </w:r>
-      <w:proofErr w:type="gramStart"/>
-      <w:r>
-        <w:rPr>
-          <w:rFonts w:ascii="Times New Roman" w:hAnsi="Times New Roman" w:cs="Times New Roman"/>
-        </w:rPr>
-        <w:t>is</w:t>
-      </w:r>
-      <w:proofErr w:type="gramEnd"/>
-      <w:r>
-        <w:rPr>
-          <w:rFonts w:ascii="Times New Roman" w:hAnsi="Times New Roman" w:cs="Times New Roman"/>
-        </w:rPr>
-        <w:t xml:space="preserve"> everything OK?</w:t>
-      </w:r>
-      <w:r>
-        <w:rPr>
-          <w:rFonts w:ascii="Times New Roman" w:hAnsi="Times New Roman" w:cs="Times New Roman"/>
-        </w:rPr>
         <w:tab/>
       </w:r>
-    </w:p>
-    <w:p>
-      <w:pPr>
-        <w:pStyle w:val="PlainText"/>
-        <w:rPr>
-          <w:rFonts w:ascii="Times New Roman" w:hAnsi="Times New Roman" w:cs="Times New Roman"/>
-        </w:rPr>
-      </w:pPr>
-      <w:proofErr w:type="gramStart"/>
-      <w:r>
-        <w:rPr>
-          <w:rFonts w:ascii="Times New Roman" w:hAnsi="Times New Roman" w:cs="Times New Roman"/>
-        </w:rPr>
-        <w:t>copy</w:t>
-      </w:r>
-      <w:proofErr w:type="gramEnd"/>
-      <w:r>
-        <w:rPr>
-          <w:rFonts w:ascii="Times New Roman" w:hAnsi="Times New Roman" w:cs="Times New Roman"/>
-        </w:rPr>
-        <w:t xml:space="preserve"> some lines from a "paste lines" layer and paste into the editing layer and save, copy some more</w:t>
-      </w:r>
-    </w:p>
-    <w:p>
-      <w:pPr>
-        <w:pStyle w:val="PlainText"/>
-        <w:rPr>
-          <w:rFonts w:ascii="Times New Roman" w:hAnsi="Times New Roman" w:cs="Times New Roman"/>
-        </w:rPr>
-      </w:pPr>
-      <w:proofErr w:type="gramStart"/>
-      <w:r>
-        <w:rPr>
-          <w:rFonts w:ascii="Times New Roman" w:hAnsi="Times New Roman" w:cs="Times New Roman"/>
-        </w:rPr>
-        <w:t>click</w:t>
-      </w:r>
-      <w:proofErr w:type="gramEnd"/>
-      <w:r>
-        <w:rPr>
-          <w:rFonts w:ascii="Times New Roman" w:hAnsi="Times New Roman" w:cs="Times New Roman"/>
-        </w:rPr>
-        <w:t xml:space="preserve"> close app, discard.  Reopen app.</w:t>
-      </w:r>
-    </w:p>
-    <w:p>
-      <w:pPr>
-        <w:pStyle w:val="PlainText"/>
-        <w:rPr>
-          <w:rFonts w:ascii="Times New Roman" w:hAnsi="Times New Roman" w:cs="Times New Roman"/>
-        </w:rPr>
-      </w:pPr>
+      <w:proofErr w:type="gramStart"/>
+      <w:r>
+        <w:rPr>
+          <w:rFonts w:ascii="Times New Roman" w:hAnsi="Times New Roman" w:cs="Times New Roman"/>
+        </w:rPr>
+        <w:t>are</w:t>
+      </w:r>
+      <w:proofErr w:type="gramEnd"/>
+      <w:r>
+        <w:rPr>
+          <w:rFonts w:ascii="Times New Roman" w:hAnsi="Times New Roman" w:cs="Times New Roman"/>
+        </w:rPr>
+        <w:t xml:space="preserve"> the original features changed (they shouldn't be), are all buttons correct, are symbols correct?</w:t>
+      </w:r>
+    </w:p>
+    <w:p>
+      <w:pPr>
+        <w:pStyle w:val="PlainText"/>
+        <w:rPr>
+          <w:rFonts w:ascii="Times New Roman" w:hAnsi="Times New Roman" w:cs="Times New Roman"/>
+        </w:rPr>
+      </w:pPr>
+      <w:proofErr w:type="gramStart"/>
+      <w:r>
+        <w:rPr>
+          <w:rFonts w:ascii="Times New Roman" w:hAnsi="Times New Roman" w:cs="Times New Roman"/>
+        </w:rPr>
+        <w:t>open</w:t>
+      </w:r>
+      <w:proofErr w:type="gramEnd"/>
+      <w:r>
+        <w:rPr>
+          <w:rFonts w:ascii="Times New Roman" w:hAnsi="Times New Roman" w:cs="Times New Roman"/>
+        </w:rPr>
+        <w:t xml:space="preserve"> the points editing layer in QGIS and modify edits.  What happens? </w:t>
+      </w:r>
+      <w:r>
+        <w:rPr>
+          <w:rFonts w:ascii="Times New Roman" w:hAnsi="Times New Roman" w:cs="Times New Roman"/>
+        </w:rPr>
+        <w:t xml:space="preserve">The edit is made. </w:t>
+      </w:r>
+      <w:proofErr w:type="gramStart"/>
+      <w:r>
+        <w:rPr>
+          <w:rFonts w:ascii="Times New Roman" w:hAnsi="Times New Roman" w:cs="Times New Roman"/>
+        </w:rPr>
+        <w:t>close</w:t>
+      </w:r>
+      <w:proofErr w:type="gramEnd"/>
+      <w:r>
+        <w:rPr>
+          <w:rFonts w:ascii="Times New Roman" w:hAnsi="Times New Roman" w:cs="Times New Roman"/>
+        </w:rPr>
+        <w:t xml:space="preserve"> QGIS</w:t>
+      </w:r>
+      <w:r>
+        <w:rPr>
+          <w:rFonts w:ascii="Times New Roman" w:hAnsi="Times New Roman" w:cs="Times New Roman"/>
+        </w:rPr>
+        <w:t xml:space="preserve"> and save the edit.</w:t>
+      </w:r>
+    </w:p>
+    <w:p>
+      <w:pPr>
+        <w:pStyle w:val="PlainText"/>
+        <w:rPr>
+          <w:rFonts w:ascii="Times New Roman" w:hAnsi="Times New Roman" w:cs="Times New Roman"/>
+        </w:rPr>
+      </w:pPr>
+      <w:r>
+        <w:rPr>
+          <w:rFonts w:ascii="Times New Roman" w:hAnsi="Times New Roman" w:cs="Times New Roman"/>
+        </w:rPr>
+        <w:t>We get no error and the features are changed in CAPS.</w:t>
+      </w:r>
+    </w:p>
+    <w:p>
+      <w:pPr>
+        <w:pStyle w:val="PlainText"/>
+        <w:rPr>
+          <w:rFonts w:ascii="Times New Roman" w:hAnsi="Times New Roman" w:cs="Times New Roman"/>
+        </w:rPr>
+      </w:pPr>
+      <w:r>
+        <w:rPr>
+          <w:rFonts w:ascii="Times New Roman" w:hAnsi="Times New Roman" w:cs="Times New Roman"/>
+        </w:rPr>
+        <w:t xml:space="preserve">Delete some features on the editing layer.  </w:t>
+      </w:r>
+      <w:proofErr w:type="gramStart"/>
+      <w:r>
+        <w:rPr>
+          <w:rFonts w:ascii="Times New Roman" w:hAnsi="Times New Roman" w:cs="Times New Roman"/>
+        </w:rPr>
+        <w:t>Everything OK?</w:t>
+      </w:r>
+      <w:proofErr w:type="gramEnd"/>
+    </w:p>
+    <w:p>
+      <w:pPr>
+        <w:pStyle w:val="PlainText"/>
+        <w:rPr>
+          <w:rFonts w:ascii="Times New Roman" w:hAnsi="Times New Roman" w:cs="Times New Roman"/>
+        </w:rPr>
+      </w:pPr>
+    </w:p>
+    <w:p>
+      <w:pPr>
+        <w:pStyle w:val="PlainText"/>
+        <w:rPr>
+          <w:rFonts w:ascii="Times New Roman" w:hAnsi="Times New Roman" w:cs="Times New Roman"/>
+        </w:rPr>
+      </w:pPr>
+      <w:r>
+        <w:rPr>
+          <w:rFonts w:ascii="Times New Roman" w:hAnsi="Times New Roman" w:cs="Times New Roman"/>
+        </w:rPr>
+        <w:t>########################################################################################</w:t>
+      </w:r>
       <w:r>
         <w:rPr>
           <w:rFonts w:ascii="Times New Roman" w:hAnsi="Times New Roman" w:cs="Times New Roman"/>
         </w:rPr>
         <w:tab/>
       </w:r>
-      <w:proofErr w:type="gramStart"/>
-      <w:r>
-        <w:rPr>
-          <w:rFonts w:ascii="Times New Roman" w:hAnsi="Times New Roman" w:cs="Times New Roman"/>
-        </w:rPr>
-        <w:t>are</w:t>
-      </w:r>
-      <w:proofErr w:type="gramEnd"/>
-      <w:r>
-        <w:rPr>
-          <w:rFonts w:ascii="Times New Roman" w:hAnsi="Times New Roman" w:cs="Times New Roman"/>
-        </w:rPr>
-        <w:t xml:space="preserve"> correct lines discarded? </w:t>
-      </w:r>
-      <w:proofErr w:type="gramStart"/>
-      <w:r>
-        <w:rPr>
-          <w:rFonts w:ascii="Times New Roman" w:hAnsi="Times New Roman" w:cs="Times New Roman"/>
-        </w:rPr>
-        <w:t>is</w:t>
-      </w:r>
-      <w:proofErr w:type="gramEnd"/>
-      <w:r>
-        <w:rPr>
-          <w:rFonts w:ascii="Times New Roman" w:hAnsi="Times New Roman" w:cs="Times New Roman"/>
-        </w:rPr>
-        <w:t xml:space="preserve"> save button OK?</w:t>
-      </w:r>
-    </w:p>
-    <w:p>
-      <w:pPr>
-        <w:pStyle w:val="PlainText"/>
-        <w:rPr>
-          <w:rFonts w:ascii="Times New Roman" w:hAnsi="Times New Roman" w:cs="Times New Roman"/>
-        </w:rPr>
-      </w:pPr>
-    </w:p>
-    <w:p>
-      <w:pPr>
-        <w:pStyle w:val="PlainText"/>
-        <w:rPr>
-          <w:rFonts w:ascii="Times New Roman" w:hAnsi="Times New Roman" w:cs="Times New Roman"/>
-        </w:rPr>
-      </w:pPr>
-      <w:proofErr w:type="gramStart"/>
-      <w:r>
-        <w:rPr>
-          <w:rFonts w:ascii="Times New Roman" w:hAnsi="Times New Roman" w:cs="Times New Roman"/>
-        </w:rPr>
-        <w:t>make</w:t>
-      </w:r>
-      <w:proofErr w:type="gramEnd"/>
-      <w:r>
-        <w:rPr>
-          <w:rFonts w:ascii="Times New Roman" w:hAnsi="Times New Roman" w:cs="Times New Roman"/>
-        </w:rPr>
-        <w:t xml:space="preserve"> some polygon edits and save and then make some more polygon edits and discard.</w:t>
-      </w:r>
     </w:p>
     <w:p>
       <w:pPr>
@@ -10449,802 +11843,6 @@
         </w:rPr>
         <w:tab/>
       </w:r>
-      <w:proofErr w:type="gramStart"/>
-      <w:r>
-        <w:rPr>
-          <w:rFonts w:ascii="Times New Roman" w:hAnsi="Times New Roman" w:cs="Times New Roman"/>
-        </w:rPr>
-        <w:t>are</w:t>
-      </w:r>
-      <w:proofErr w:type="gramEnd"/>
-      <w:r>
-        <w:rPr>
-          <w:rFonts w:ascii="Times New Roman" w:hAnsi="Times New Roman" w:cs="Times New Roman"/>
-        </w:rPr>
-        <w:t xml:space="preserve"> correct polygons discarded? </w:t>
-      </w:r>
-      <w:proofErr w:type="gramStart"/>
-      <w:r>
-        <w:rPr>
-          <w:rFonts w:ascii="Times New Roman" w:hAnsi="Times New Roman" w:cs="Times New Roman"/>
-        </w:rPr>
-        <w:t>is</w:t>
-      </w:r>
-      <w:proofErr w:type="gramEnd"/>
-      <w:r>
-        <w:rPr>
-          <w:rFonts w:ascii="Times New Roman" w:hAnsi="Times New Roman" w:cs="Times New Roman"/>
-        </w:rPr>
-        <w:t xml:space="preserve"> save button OK?</w:t>
-      </w:r>
-    </w:p>
-    <w:p>
-      <w:pPr>
-        <w:pStyle w:val="PlainText"/>
-        <w:rPr>
-          <w:rFonts w:ascii="Times New Roman" w:hAnsi="Times New Roman" w:cs="Times New Roman"/>
-        </w:rPr>
-      </w:pPr>
-      <w:proofErr w:type="gramStart"/>
-      <w:r>
-        <w:rPr>
-          <w:rFonts w:ascii="Times New Roman" w:hAnsi="Times New Roman" w:cs="Times New Roman"/>
-        </w:rPr>
-        <w:t>copy</w:t>
-      </w:r>
-      <w:proofErr w:type="gramEnd"/>
-      <w:r>
-        <w:rPr>
-          <w:rFonts w:ascii="Times New Roman" w:hAnsi="Times New Roman" w:cs="Times New Roman"/>
-        </w:rPr>
-        <w:t xml:space="preserve"> some points from a "paste polygons" layer and paste into the editing layer and save, copy some more and discard</w:t>
-      </w:r>
-    </w:p>
-    <w:p>
-      <w:pPr>
-        <w:pStyle w:val="PlainText"/>
-        <w:rPr>
-          <w:rFonts w:ascii="Times New Roman" w:hAnsi="Times New Roman" w:cs="Times New Roman"/>
-        </w:rPr>
-      </w:pPr>
-      <w:r>
-        <w:rPr>
-          <w:rFonts w:ascii="Times New Roman" w:hAnsi="Times New Roman" w:cs="Times New Roman"/>
-        </w:rPr>
-        <w:tab/>
-      </w:r>
-      <w:proofErr w:type="gramStart"/>
-      <w:r>
-        <w:rPr>
-          <w:rFonts w:ascii="Times New Roman" w:hAnsi="Times New Roman" w:cs="Times New Roman"/>
-        </w:rPr>
-        <w:t>are</w:t>
-      </w:r>
-      <w:proofErr w:type="gramEnd"/>
-      <w:r>
-        <w:rPr>
-          <w:rFonts w:ascii="Times New Roman" w:hAnsi="Times New Roman" w:cs="Times New Roman"/>
-        </w:rPr>
-        <w:t xml:space="preserve"> correct polygons discarded? </w:t>
-      </w:r>
-      <w:proofErr w:type="gramStart"/>
-      <w:r>
-        <w:rPr>
-          <w:rFonts w:ascii="Times New Roman" w:hAnsi="Times New Roman" w:cs="Times New Roman"/>
-        </w:rPr>
-        <w:t>is</w:t>
-      </w:r>
-      <w:proofErr w:type="gramEnd"/>
-      <w:r>
-        <w:rPr>
-          <w:rFonts w:ascii="Times New Roman" w:hAnsi="Times New Roman" w:cs="Times New Roman"/>
-        </w:rPr>
-        <w:t xml:space="preserve"> save button OK?</w:t>
-      </w:r>
-    </w:p>
-    <w:p>
-      <w:pPr>
-        <w:pStyle w:val="PlainText"/>
-        <w:rPr>
-          <w:rFonts w:ascii="Times New Roman" w:hAnsi="Times New Roman" w:cs="Times New Roman"/>
-        </w:rPr>
-      </w:pPr>
-      <w:proofErr w:type="gramStart"/>
-      <w:r>
-        <w:rPr>
-          <w:rFonts w:ascii="Times New Roman" w:hAnsi="Times New Roman" w:cs="Times New Roman"/>
-        </w:rPr>
-        <w:t>delete</w:t>
-      </w:r>
-      <w:proofErr w:type="gramEnd"/>
-      <w:r>
-        <w:rPr>
-          <w:rFonts w:ascii="Times New Roman" w:hAnsi="Times New Roman" w:cs="Times New Roman"/>
-        </w:rPr>
-        <w:t xml:space="preserve"> a polygon on the paste points layer.  </w:t>
-      </w:r>
-      <w:proofErr w:type="gramStart"/>
-      <w:r>
-        <w:rPr>
-          <w:rFonts w:ascii="Times New Roman" w:hAnsi="Times New Roman" w:cs="Times New Roman"/>
-        </w:rPr>
-        <w:t>is</w:t>
-      </w:r>
-      <w:proofErr w:type="gramEnd"/>
-      <w:r>
-        <w:rPr>
-          <w:rFonts w:ascii="Times New Roman" w:hAnsi="Times New Roman" w:cs="Times New Roman"/>
-        </w:rPr>
-        <w:t xml:space="preserve"> everything OK?</w:t>
-      </w:r>
-    </w:p>
-    <w:p>
-      <w:pPr>
-        <w:pStyle w:val="PlainText"/>
-        <w:rPr>
-          <w:rFonts w:ascii="Times New Roman" w:hAnsi="Times New Roman" w:cs="Times New Roman"/>
-        </w:rPr>
-      </w:pPr>
-      <w:r>
-        <w:rPr>
-          <w:rFonts w:ascii="Times New Roman" w:hAnsi="Times New Roman" w:cs="Times New Roman"/>
-        </w:rPr>
-        <w:t>Check the attribute table.</w:t>
-      </w:r>
-    </w:p>
-    <w:p>
-      <w:pPr>
-        <w:pStyle w:val="PlainText"/>
-        <w:rPr>
-          <w:rFonts w:ascii="Times New Roman" w:hAnsi="Times New Roman" w:cs="Times New Roman"/>
-        </w:rPr>
-      </w:pPr>
-    </w:p>
-    <w:p>
-      <w:pPr>
-        <w:pStyle w:val="PlainText"/>
-        <w:rPr>
-          <w:rFonts w:ascii="Times New Roman" w:hAnsi="Times New Roman" w:cs="Times New Roman"/>
-        </w:rPr>
-      </w:pPr>
-      <w:r>
-        <w:rPr>
-          <w:rFonts w:ascii="Times New Roman" w:hAnsi="Times New Roman" w:cs="Times New Roman"/>
-        </w:rPr>
-        <w:t>########################################################################################</w:t>
-      </w:r>
-    </w:p>
-    <w:p>
-      <w:pPr>
-        <w:pStyle w:val="PlainText"/>
-        <w:rPr>
-          <w:rFonts w:ascii="Times New Roman" w:hAnsi="Times New Roman" w:cs="Times New Roman"/>
-        </w:rPr>
-      </w:pPr>
-    </w:p>
-    <w:p>
-      <w:pPr>
-        <w:pStyle w:val="PlainText"/>
-        <w:rPr>
-          <w:rFonts w:ascii="Times New Roman" w:hAnsi="Times New Roman" w:cs="Times New Roman"/>
-        </w:rPr>
-      </w:pPr>
-      <w:r>
-        <w:rPr>
-          <w:rFonts w:ascii="Times New Roman" w:hAnsi="Times New Roman" w:cs="Times New Roman"/>
-        </w:rPr>
-        <w:t>CHECK MODIFYING</w:t>
-      </w:r>
-      <w:r>
-        <w:rPr>
-          <w:rFonts w:ascii="Times New Roman" w:hAnsi="Times New Roman" w:cs="Times New Roman"/>
-        </w:rPr>
-        <w:t>/DELETING</w:t>
-      </w:r>
-      <w:r>
-        <w:rPr>
-          <w:rFonts w:ascii="Times New Roman" w:hAnsi="Times New Roman" w:cs="Times New Roman"/>
-        </w:rPr>
-        <w:t xml:space="preserve"> FEATURES ON A BASE LAYER</w:t>
-      </w:r>
-    </w:p>
-    <w:p>
-      <w:pPr>
-        <w:pStyle w:val="PlainText"/>
-        <w:rPr>
-          <w:rFonts w:ascii="Times New Roman" w:hAnsi="Times New Roman" w:cs="Times New Roman"/>
-        </w:rPr>
-      </w:pPr>
-    </w:p>
-    <w:p>
-      <w:pPr>
-        <w:pStyle w:val="PlainText"/>
-        <w:rPr>
-          <w:rFonts w:ascii="Times New Roman" w:hAnsi="Times New Roman" w:cs="Times New Roman"/>
-        </w:rPr>
-      </w:pPr>
-      <w:proofErr w:type="gramStart"/>
-      <w:r>
-        <w:rPr>
-          <w:rFonts w:ascii="Times New Roman" w:hAnsi="Times New Roman" w:cs="Times New Roman"/>
-        </w:rPr>
-        <w:t>select</w:t>
-      </w:r>
-      <w:proofErr w:type="gramEnd"/>
-      <w:r>
-        <w:rPr>
-          <w:rFonts w:ascii="Times New Roman" w:hAnsi="Times New Roman" w:cs="Times New Roman"/>
-        </w:rPr>
-        <w:t xml:space="preserve"> 4 points on a points base layer, click modify, modify the points, </w:t>
-      </w:r>
-    </w:p>
-    <w:p>
-      <w:pPr>
-        <w:pStyle w:val="PlainText"/>
-        <w:rPr>
-          <w:rFonts w:ascii="Times New Roman" w:hAnsi="Times New Roman" w:cs="Times New Roman"/>
-        </w:rPr>
-      </w:pPr>
-      <w:r>
-        <w:rPr>
-          <w:rFonts w:ascii="Times New Roman" w:hAnsi="Times New Roman" w:cs="Times New Roman"/>
-        </w:rPr>
-        <w:tab/>
-      </w:r>
-      <w:proofErr w:type="gramStart"/>
-      <w:r>
-        <w:rPr>
-          <w:rFonts w:ascii="Times New Roman" w:hAnsi="Times New Roman" w:cs="Times New Roman"/>
-        </w:rPr>
-        <w:t>are</w:t>
-      </w:r>
-      <w:proofErr w:type="gramEnd"/>
-      <w:r>
-        <w:rPr>
-          <w:rFonts w:ascii="Times New Roman" w:hAnsi="Times New Roman" w:cs="Times New Roman"/>
-        </w:rPr>
-        <w:t xml:space="preserve"> the features modified?, are all buttons correct, are the symbols correct?</w:t>
-      </w:r>
-    </w:p>
-    <w:p>
-      <w:pPr>
-        <w:pStyle w:val="PlainText"/>
-        <w:rPr>
-          <w:rFonts w:ascii="Times New Roman" w:hAnsi="Times New Roman" w:cs="Times New Roman"/>
-        </w:rPr>
-      </w:pPr>
-      <w:proofErr w:type="gramStart"/>
-      <w:r>
-        <w:rPr>
-          <w:rFonts w:ascii="Times New Roman" w:hAnsi="Times New Roman" w:cs="Times New Roman"/>
-        </w:rPr>
-        <w:t>select</w:t>
-      </w:r>
-      <w:proofErr w:type="gramEnd"/>
-      <w:r>
-        <w:rPr>
-          <w:rFonts w:ascii="Times New Roman" w:hAnsi="Times New Roman" w:cs="Times New Roman"/>
-        </w:rPr>
-        <w:t xml:space="preserve"> 4 points on a points base layer, click modify, modify 3 points, click cancel, click yes</w:t>
-      </w:r>
-      <w:r>
-        <w:rPr>
-          <w:rFonts w:ascii="Times New Roman" w:hAnsi="Times New Roman" w:cs="Times New Roman"/>
-        </w:rPr>
-        <w:tab/>
-      </w:r>
-    </w:p>
-    <w:p>
-      <w:pPr>
-        <w:pStyle w:val="PlainText"/>
-        <w:rPr>
-          <w:rFonts w:ascii="Times New Roman" w:hAnsi="Times New Roman" w:cs="Times New Roman"/>
-        </w:rPr>
-      </w:pPr>
-      <w:r>
-        <w:rPr>
-          <w:rFonts w:ascii="Times New Roman" w:hAnsi="Times New Roman" w:cs="Times New Roman"/>
-        </w:rPr>
-        <w:tab/>
-      </w:r>
-      <w:proofErr w:type="gramStart"/>
-      <w:r>
-        <w:rPr>
-          <w:rFonts w:ascii="Times New Roman" w:hAnsi="Times New Roman" w:cs="Times New Roman"/>
-        </w:rPr>
-        <w:t>are</w:t>
-      </w:r>
-      <w:proofErr w:type="gramEnd"/>
-      <w:r>
-        <w:rPr>
-          <w:rFonts w:ascii="Times New Roman" w:hAnsi="Times New Roman" w:cs="Times New Roman"/>
-        </w:rPr>
-        <w:t xml:space="preserve"> the features modified (they shouldn't be)?, are all buttons correct, symbols correct?</w:t>
-      </w:r>
-    </w:p>
-    <w:p>
-      <w:pPr>
-        <w:pStyle w:val="PlainText"/>
-        <w:rPr>
-          <w:rFonts w:ascii="Times New Roman" w:hAnsi="Times New Roman" w:cs="Times New Roman"/>
-        </w:rPr>
-      </w:pPr>
-      <w:proofErr w:type="gramStart"/>
-      <w:r>
-        <w:rPr>
-          <w:rFonts w:ascii="Times New Roman" w:hAnsi="Times New Roman" w:cs="Times New Roman"/>
-        </w:rPr>
-        <w:t>select</w:t>
-      </w:r>
-      <w:proofErr w:type="gramEnd"/>
-      <w:r>
-        <w:rPr>
-          <w:rFonts w:ascii="Times New Roman" w:hAnsi="Times New Roman" w:cs="Times New Roman"/>
-        </w:rPr>
-        <w:t xml:space="preserve"> 4 points on a points base layer, click modify, modify 3 points, click cancel, click no and continue</w:t>
-      </w:r>
-    </w:p>
-    <w:p>
-      <w:pPr>
-        <w:pStyle w:val="PlainText"/>
-        <w:rPr>
-          <w:rFonts w:ascii="Times New Roman" w:hAnsi="Times New Roman" w:cs="Times New Roman"/>
-        </w:rPr>
-      </w:pPr>
-      <w:r>
-        <w:rPr>
-          <w:rFonts w:ascii="Times New Roman" w:hAnsi="Times New Roman" w:cs="Times New Roman"/>
-        </w:rPr>
-        <w:tab/>
-      </w:r>
-      <w:proofErr w:type="gramStart"/>
-      <w:r>
-        <w:rPr>
-          <w:rFonts w:ascii="Times New Roman" w:hAnsi="Times New Roman" w:cs="Times New Roman"/>
-        </w:rPr>
-        <w:t>are</w:t>
-      </w:r>
-      <w:proofErr w:type="gramEnd"/>
-      <w:r>
-        <w:rPr>
-          <w:rFonts w:ascii="Times New Roman" w:hAnsi="Times New Roman" w:cs="Times New Roman"/>
-        </w:rPr>
-        <w:t xml:space="preserve"> the features modified (they should be)?, are all buttons correct?</w:t>
-      </w:r>
-    </w:p>
-    <w:p>
-      <w:pPr>
-        <w:pStyle w:val="PlainText"/>
-        <w:rPr>
-          <w:rFonts w:ascii="Times New Roman" w:hAnsi="Times New Roman" w:cs="Times New Roman"/>
-        </w:rPr>
-      </w:pPr>
-      <w:r>
-        <w:rPr>
-          <w:rFonts w:ascii="Times New Roman" w:hAnsi="Times New Roman" w:cs="Times New Roman"/>
-        </w:rPr>
-        <w:t>Select a point on any remaining SETS and modify.  Are symbols correct?</w:t>
-      </w:r>
-    </w:p>
-    <w:p>
-      <w:pPr>
-        <w:pStyle w:val="PlainText"/>
-        <w:rPr>
-          <w:rFonts w:ascii="Times New Roman" w:hAnsi="Times New Roman" w:cs="Times New Roman"/>
-        </w:rPr>
-      </w:pPr>
-      <w:r>
-        <w:rPr>
-          <w:rFonts w:ascii="Times New Roman" w:hAnsi="Times New Roman" w:cs="Times New Roman"/>
-        </w:rPr>
-        <w:t>Look at attribute table.  Things OK?</w:t>
-      </w:r>
-    </w:p>
-    <w:p>
-      <w:pPr>
-        <w:pStyle w:val="PlainText"/>
-        <w:rPr>
-          <w:rFonts w:ascii="Times New Roman" w:hAnsi="Times New Roman" w:cs="Times New Roman"/>
-        </w:rPr>
-      </w:pPr>
-      <w:r>
-        <w:rPr>
-          <w:rFonts w:ascii="Times New Roman" w:hAnsi="Times New Roman" w:cs="Times New Roman"/>
-        </w:rPr>
-        <w:t xml:space="preserve">Delete some features on the base layer.  </w:t>
-      </w:r>
-      <w:proofErr w:type="gramStart"/>
-      <w:r>
-        <w:rPr>
-          <w:rFonts w:ascii="Times New Roman" w:hAnsi="Times New Roman" w:cs="Times New Roman"/>
-        </w:rPr>
-        <w:t>Everything OK?</w:t>
-      </w:r>
-      <w:proofErr w:type="gramEnd"/>
-    </w:p>
-    <w:p>
-      <w:pPr>
-        <w:pStyle w:val="PlainText"/>
-        <w:rPr>
-          <w:rFonts w:ascii="Times New Roman" w:hAnsi="Times New Roman" w:cs="Times New Roman"/>
-        </w:rPr>
-      </w:pPr>
-    </w:p>
-    <w:p>
-      <w:pPr>
-        <w:pStyle w:val="PlainText"/>
-        <w:rPr>
-          <w:rFonts w:ascii="Times New Roman" w:hAnsi="Times New Roman" w:cs="Times New Roman"/>
-        </w:rPr>
-      </w:pPr>
-      <w:r>
-        <w:rPr>
-          <w:rFonts w:ascii="Times New Roman" w:hAnsi="Times New Roman" w:cs="Times New Roman"/>
-        </w:rPr>
-        <w:t>########################################################################################</w:t>
-      </w:r>
-    </w:p>
-    <w:p>
-      <w:pPr>
-        <w:pStyle w:val="PlainText"/>
-        <w:rPr>
-          <w:rFonts w:ascii="Times New Roman" w:hAnsi="Times New Roman" w:cs="Times New Roman"/>
-        </w:rPr>
-      </w:pPr>
-    </w:p>
-    <w:p>
-      <w:pPr>
-        <w:pStyle w:val="PlainText"/>
-        <w:rPr>
-          <w:rFonts w:ascii="Times New Roman" w:hAnsi="Times New Roman" w:cs="Times New Roman"/>
-        </w:rPr>
-      </w:pPr>
-      <w:r>
-        <w:rPr>
-          <w:rFonts w:ascii="Times New Roman" w:hAnsi="Times New Roman" w:cs="Times New Roman"/>
-        </w:rPr>
-        <w:t>CHECK MODIFY</w:t>
-      </w:r>
-      <w:r>
-        <w:rPr>
-          <w:rFonts w:ascii="Times New Roman" w:hAnsi="Times New Roman" w:cs="Times New Roman"/>
-        </w:rPr>
-        <w:t>ING/DELETING</w:t>
-      </w:r>
-      <w:r>
-        <w:rPr>
-          <w:rFonts w:ascii="Times New Roman" w:hAnsi="Times New Roman" w:cs="Times New Roman"/>
-        </w:rPr>
-        <w:t xml:space="preserve"> FEATURES ON AN EDITING LAYER:</w:t>
-      </w:r>
-    </w:p>
-    <w:p>
-      <w:pPr>
-        <w:pStyle w:val="PlainText"/>
-        <w:rPr>
-          <w:rFonts w:ascii="Times New Roman" w:hAnsi="Times New Roman" w:cs="Times New Roman"/>
-        </w:rPr>
-      </w:pPr>
-    </w:p>
-    <w:p>
-      <w:pPr>
-        <w:pStyle w:val="PlainText"/>
-        <w:rPr>
-          <w:rFonts w:ascii="Times New Roman" w:hAnsi="Times New Roman" w:cs="Times New Roman"/>
-        </w:rPr>
-      </w:pPr>
-      <w:r>
-        <w:rPr>
-          <w:rFonts w:ascii="Times New Roman" w:hAnsi="Times New Roman" w:cs="Times New Roman"/>
-        </w:rPr>
-        <w:t>open all 7 sets and</w:t>
-      </w:r>
-      <w:r>
-        <w:rPr>
-          <w:rFonts w:ascii="Times New Roman" w:hAnsi="Times New Roman" w:cs="Times New Roman"/>
-        </w:rPr>
-        <w:t xml:space="preserve"> make </w:t>
-      </w:r>
-      <w:r>
-        <w:rPr>
-          <w:rFonts w:ascii="Times New Roman" w:hAnsi="Times New Roman" w:cs="Times New Roman"/>
-        </w:rPr>
-        <w:t>a few e</w:t>
-      </w:r>
-      <w:r>
-        <w:rPr>
-          <w:rFonts w:ascii="Times New Roman" w:hAnsi="Times New Roman" w:cs="Times New Roman"/>
-        </w:rPr>
-        <w:t>dits</w:t>
-      </w:r>
-      <w:r>
-        <w:rPr>
-          <w:rFonts w:ascii="Times New Roman" w:hAnsi="Times New Roman" w:cs="Times New Roman"/>
-        </w:rPr>
-        <w:t xml:space="preserve"> on each</w:t>
-      </w:r>
-      <w:r>
-        <w:rPr>
-          <w:rFonts w:ascii="Times New Roman" w:hAnsi="Times New Roman" w:cs="Times New Roman"/>
-        </w:rPr>
-        <w:t>, select 3 edits and click modify features, modify the features.</w:t>
-      </w:r>
-    </w:p>
-    <w:p>
-      <w:pPr>
-        <w:pStyle w:val="PlainText"/>
-        <w:rPr>
-          <w:rFonts w:ascii="Times New Roman" w:hAnsi="Times New Roman" w:cs="Times New Roman"/>
-        </w:rPr>
-      </w:pPr>
-      <w:r>
-        <w:rPr>
-          <w:rFonts w:ascii="Times New Roman" w:hAnsi="Times New Roman" w:cs="Times New Roman"/>
-        </w:rPr>
-        <w:tab/>
-      </w:r>
-      <w:proofErr w:type="gramStart"/>
-      <w:r>
-        <w:rPr>
-          <w:rFonts w:ascii="Times New Roman" w:hAnsi="Times New Roman" w:cs="Times New Roman"/>
-        </w:rPr>
-        <w:t>are</w:t>
-      </w:r>
-      <w:proofErr w:type="gramEnd"/>
-      <w:r>
-        <w:rPr>
-          <w:rFonts w:ascii="Times New Roman" w:hAnsi="Times New Roman" w:cs="Times New Roman"/>
-        </w:rPr>
-        <w:t xml:space="preserve"> the features modified?, are all buttons correct, are the symbols correct?</w:t>
-      </w:r>
-    </w:p>
-    <w:p>
-      <w:pPr>
-        <w:pStyle w:val="PlainText"/>
-        <w:rPr>
-          <w:rFonts w:ascii="Times New Roman" w:hAnsi="Times New Roman" w:cs="Times New Roman"/>
-        </w:rPr>
-      </w:pPr>
-      <w:proofErr w:type="gramStart"/>
-      <w:r>
-        <w:rPr>
-          <w:rFonts w:ascii="Times New Roman" w:hAnsi="Times New Roman" w:cs="Times New Roman"/>
-        </w:rPr>
-        <w:t>do</w:t>
-      </w:r>
-      <w:proofErr w:type="gramEnd"/>
-      <w:r>
-        <w:rPr>
-          <w:rFonts w:ascii="Times New Roman" w:hAnsi="Times New Roman" w:cs="Times New Roman"/>
-        </w:rPr>
-        <w:t xml:space="preserve"> the same for lines and polygons.</w:t>
-      </w:r>
-    </w:p>
-    <w:p>
-      <w:pPr>
-        <w:pStyle w:val="PlainText"/>
-        <w:rPr>
-          <w:rFonts w:ascii="Times New Roman" w:hAnsi="Times New Roman" w:cs="Times New Roman"/>
-        </w:rPr>
-      </w:pPr>
-      <w:proofErr w:type="gramStart"/>
-      <w:r>
-        <w:rPr>
-          <w:rFonts w:ascii="Times New Roman" w:hAnsi="Times New Roman" w:cs="Times New Roman"/>
-        </w:rPr>
-        <w:t>select</w:t>
-      </w:r>
-      <w:proofErr w:type="gramEnd"/>
-      <w:r>
-        <w:rPr>
-          <w:rFonts w:ascii="Times New Roman" w:hAnsi="Times New Roman" w:cs="Times New Roman"/>
-        </w:rPr>
-        <w:t xml:space="preserve"> 3 points edits, click modify, modify two features(clear console), cancel and select "yes"</w:t>
-      </w:r>
-    </w:p>
-    <w:p>
-      <w:pPr>
-        <w:pStyle w:val="PlainText"/>
-        <w:rPr>
-          <w:rFonts w:ascii="Times New Roman" w:hAnsi="Times New Roman" w:cs="Times New Roman"/>
-        </w:rPr>
-      </w:pPr>
-      <w:r>
-        <w:rPr>
-          <w:rFonts w:ascii="Times New Roman" w:hAnsi="Times New Roman" w:cs="Times New Roman"/>
-        </w:rPr>
-        <w:tab/>
-      </w:r>
-      <w:proofErr w:type="gramStart"/>
-      <w:r>
-        <w:rPr>
-          <w:rFonts w:ascii="Times New Roman" w:hAnsi="Times New Roman" w:cs="Times New Roman"/>
-        </w:rPr>
-        <w:t>are</w:t>
-      </w:r>
-      <w:proofErr w:type="gramEnd"/>
-      <w:r>
-        <w:rPr>
-          <w:rFonts w:ascii="Times New Roman" w:hAnsi="Times New Roman" w:cs="Times New Roman"/>
-        </w:rPr>
-        <w:t xml:space="preserve"> 2 of the three modified, are symbols correct (they should be)?, are all buttons correct?</w:t>
-      </w:r>
-    </w:p>
-    <w:p>
-      <w:pPr>
-        <w:pStyle w:val="PlainText"/>
-        <w:rPr>
-          <w:rFonts w:ascii="Times New Roman" w:hAnsi="Times New Roman" w:cs="Times New Roman"/>
-        </w:rPr>
-      </w:pPr>
-      <w:proofErr w:type="gramStart"/>
-      <w:r>
-        <w:rPr>
-          <w:rFonts w:ascii="Times New Roman" w:hAnsi="Times New Roman" w:cs="Times New Roman"/>
-        </w:rPr>
-        <w:t>select</w:t>
-      </w:r>
-      <w:proofErr w:type="gramEnd"/>
-      <w:r>
-        <w:rPr>
-          <w:rFonts w:ascii="Times New Roman" w:hAnsi="Times New Roman" w:cs="Times New Roman"/>
-        </w:rPr>
-        <w:t xml:space="preserve"> 3 points edits, click modify, modify two features, cancel and select no then finish modifying</w:t>
-      </w:r>
-    </w:p>
-    <w:p>
-      <w:pPr>
-        <w:pStyle w:val="PlainText"/>
-        <w:rPr>
-          <w:rFonts w:ascii="Times New Roman" w:hAnsi="Times New Roman" w:cs="Times New Roman"/>
-        </w:rPr>
-      </w:pPr>
-      <w:r>
-        <w:rPr>
-          <w:rFonts w:ascii="Times New Roman" w:hAnsi="Times New Roman" w:cs="Times New Roman"/>
-        </w:rPr>
-        <w:tab/>
-      </w:r>
-      <w:proofErr w:type="gramStart"/>
-      <w:r>
-        <w:rPr>
-          <w:rFonts w:ascii="Times New Roman" w:hAnsi="Times New Roman" w:cs="Times New Roman"/>
-        </w:rPr>
-        <w:t>are</w:t>
-      </w:r>
-      <w:proofErr w:type="gramEnd"/>
-      <w:r>
-        <w:rPr>
-          <w:rFonts w:ascii="Times New Roman" w:hAnsi="Times New Roman" w:cs="Times New Roman"/>
-        </w:rPr>
-        <w:t xml:space="preserve"> the original features changed (they shouldn't be), are all buttons correct, are symbols correct?</w:t>
-      </w:r>
-    </w:p>
-    <w:p>
-      <w:pPr>
-        <w:pStyle w:val="PlainText"/>
-        <w:rPr>
-          <w:rFonts w:ascii="Times New Roman" w:hAnsi="Times New Roman" w:cs="Times New Roman"/>
-        </w:rPr>
-      </w:pPr>
-      <w:proofErr w:type="gramStart"/>
-      <w:r>
-        <w:rPr>
-          <w:rFonts w:ascii="Times New Roman" w:hAnsi="Times New Roman" w:cs="Times New Roman"/>
-        </w:rPr>
-        <w:t>open</w:t>
-      </w:r>
-      <w:proofErr w:type="gramEnd"/>
-      <w:r>
-        <w:rPr>
-          <w:rFonts w:ascii="Times New Roman" w:hAnsi="Times New Roman" w:cs="Times New Roman"/>
-        </w:rPr>
-        <w:t xml:space="preserve"> the points editing layer in QGIS and modify edits.  What happens? </w:t>
-      </w:r>
-      <w:r>
-        <w:rPr>
-          <w:rFonts w:ascii="Times New Roman" w:hAnsi="Times New Roman" w:cs="Times New Roman"/>
-        </w:rPr>
-        <w:t xml:space="preserve">The edit is made. </w:t>
-      </w:r>
-      <w:proofErr w:type="gramStart"/>
-      <w:r>
-        <w:rPr>
-          <w:rFonts w:ascii="Times New Roman" w:hAnsi="Times New Roman" w:cs="Times New Roman"/>
-        </w:rPr>
-        <w:t>close</w:t>
-      </w:r>
-      <w:proofErr w:type="gramEnd"/>
-      <w:r>
-        <w:rPr>
-          <w:rFonts w:ascii="Times New Roman" w:hAnsi="Times New Roman" w:cs="Times New Roman"/>
-        </w:rPr>
-        <w:t xml:space="preserve"> QGIS</w:t>
-      </w:r>
-      <w:r>
-        <w:rPr>
-          <w:rFonts w:ascii="Times New Roman" w:hAnsi="Times New Roman" w:cs="Times New Roman"/>
-        </w:rPr>
-        <w:t xml:space="preserve"> and save the edit.</w:t>
-      </w:r>
-    </w:p>
-    <w:p>
-      <w:pPr>
-        <w:pStyle w:val="PlainText"/>
-        <w:rPr>
-          <w:rFonts w:ascii="Times New Roman" w:hAnsi="Times New Roman" w:cs="Times New Roman"/>
-        </w:rPr>
-      </w:pPr>
-      <w:r>
-        <w:rPr>
-          <w:rFonts w:ascii="Times New Roman" w:hAnsi="Times New Roman" w:cs="Times New Roman"/>
-        </w:rPr>
-        <w:t>We get no error and the features are changed in CAPS.</w:t>
-      </w:r>
-    </w:p>
-    <w:p>
-      <w:pPr>
-        <w:pStyle w:val="PlainText"/>
-        <w:rPr>
-          <w:rFonts w:ascii="Times New Roman" w:hAnsi="Times New Roman" w:cs="Times New Roman"/>
-        </w:rPr>
-      </w:pPr>
-      <w:r>
-        <w:rPr>
-          <w:rFonts w:ascii="Times New Roman" w:hAnsi="Times New Roman" w:cs="Times New Roman"/>
-        </w:rPr>
-        <w:t xml:space="preserve">Delete some features on the editing layer.  </w:t>
-      </w:r>
-      <w:proofErr w:type="gramStart"/>
-      <w:r>
-        <w:rPr>
-          <w:rFonts w:ascii="Times New Roman" w:hAnsi="Times New Roman" w:cs="Times New Roman"/>
-        </w:rPr>
-        <w:t>Everything OK?</w:t>
-      </w:r>
-      <w:proofErr w:type="gramEnd"/>
-    </w:p>
-    <w:p>
-      <w:pPr>
-        <w:pStyle w:val="PlainText"/>
-        <w:rPr>
-          <w:rFonts w:ascii="Times New Roman" w:hAnsi="Times New Roman" w:cs="Times New Roman"/>
-        </w:rPr>
-      </w:pPr>
-    </w:p>
-    <w:p>
-      <w:pPr>
-        <w:pStyle w:val="PlainText"/>
-        <w:rPr>
-          <w:rFonts w:ascii="Times New Roman" w:hAnsi="Times New Roman" w:cs="Times New Roman"/>
-        </w:rPr>
-      </w:pPr>
-      <w:r>
-        <w:rPr>
-          <w:rFonts w:ascii="Times New Roman" w:hAnsi="Times New Roman" w:cs="Times New Roman"/>
-        </w:rPr>
-        <w:t>########################################################################################</w:t>
-      </w:r>
-      <w:r>
-        <w:rPr>
-          <w:rFonts w:ascii="Times New Roman" w:hAnsi="Times New Roman" w:cs="Times New Roman"/>
-        </w:rPr>
-        <w:tab/>
-      </w:r>
-    </w:p>
-    <w:p>
-      <w:pPr>
-        <w:pStyle w:val="PlainText"/>
-        <w:rPr>
-          <w:rFonts w:ascii="Times New Roman" w:hAnsi="Times New Roman" w:cs="Times New Roman"/>
-        </w:rPr>
-      </w:pPr>
-      <w:r>
-        <w:rPr>
-          <w:rFonts w:ascii="Times New Roman" w:hAnsi="Times New Roman" w:cs="Times New Roman"/>
-        </w:rPr>
-        <w:tab/>
-      </w:r>
     </w:p>
     <w:p>
       <w:pPr>
@@ -11561,7 +12159,6 @@
         <w:rPr>
           <w:rFonts w:ascii="Times New Roman" w:hAnsi="Times New Roman" w:cs="Times New Roman"/>
         </w:rPr>
-        <w:lastRenderedPageBreak/>
         <w:t xml:space="preserve">Add the send date back manually.  Try to save a project with the same name as the "sent" project.  </w:t>
       </w:r>
       <w:proofErr w:type="gramStart"/>
@@ -11940,7 +12537,7 @@
             <w:rPr>
               <w:noProof/>
             </w:rPr>
-            <w:t>9</w:t>
+            <w:t>7</w:t>
           </w:r>
         </w:fldSimple>
       </w:p>

</xml_diff>

<commit_message>
Finished testing graying out of 'Save Scenario.'  Did major refactoring of Main.legend.Legend.removeCurrentLayer()
</commit_message>
<xml_diff>
--- a/CAPS_Scenario_Builder/CAPS_test.docx
+++ b/CAPS_Scenario_Builder/CAPS_test.docx
@@ -217,626 +217,660 @@
         <w:rPr>
           <w:rFonts w:ascii="Times New Roman" w:hAnsi="Times New Roman" w:cs="Times New Roman"/>
         </w:rPr>
-        <w:t xml:space="preserve"> if the </w:t>
+        <w:t xml:space="preserve"> if the correc</w:t>
+      </w:r>
+      <w:r>
+        <w:rPr>
+          <w:rFonts w:ascii="Times New Roman" w:hAnsi="Times New Roman" w:cs="Times New Roman"/>
+        </w:rPr>
+        <w:t>t</w:t>
+      </w:r>
+      <w:r>
+        <w:rPr>
+          <w:rFonts w:ascii="Times New Roman" w:hAnsi="Times New Roman" w:cs="Times New Roman"/>
+        </w:rPr>
+        <w:t xml:space="preserve"> base layers, constraints layers are loaded in proper order.</w:t>
+      </w:r>
+    </w:p>
+    <w:p>
+      <w:pPr>
+        <w:pStyle w:val="PlainText"/>
+        <w:rPr>
+          <w:rFonts w:ascii="Times New Roman" w:hAnsi="Times New Roman" w:cs="Times New Roman"/>
+        </w:rPr>
+      </w:pPr>
+    </w:p>
+    <w:p>
+      <w:pPr>
+        <w:pStyle w:val="PlainText"/>
+        <w:rPr>
+          <w:rFonts w:ascii="Times New Roman" w:hAnsi="Times New Roman" w:cs="Times New Roman"/>
+        </w:rPr>
+      </w:pPr>
+      <w:r>
+        <w:rPr>
+          <w:rFonts w:ascii="Times New Roman" w:hAnsi="Times New Roman" w:cs="Times New Roman"/>
+        </w:rPr>
+        <w:t>BASIC SCENARIO MENU CHECK</w:t>
+      </w:r>
+    </w:p>
+    <w:p>
+      <w:pPr>
+        <w:pStyle w:val="PlainText"/>
+        <w:rPr>
+          <w:rFonts w:ascii="Times New Roman" w:hAnsi="Times New Roman" w:cs="Times New Roman"/>
+        </w:rPr>
+      </w:pPr>
+      <w:proofErr w:type="gramStart"/>
+      <w:r>
+        <w:rPr>
+          <w:rFonts w:ascii="Times New Roman" w:hAnsi="Times New Roman" w:cs="Times New Roman"/>
+        </w:rPr>
+        <w:t>tests</w:t>
+      </w:r>
+      <w:proofErr w:type="gramEnd"/>
+      <w:r>
+        <w:rPr>
+          <w:rFonts w:ascii="Times New Roman" w:hAnsi="Times New Roman" w:cs="Times New Roman"/>
+        </w:rPr>
+        <w:t xml:space="preserve"> the basic scenario menu functions</w:t>
+      </w:r>
+    </w:p>
+    <w:p>
+      <w:pPr>
+        <w:pStyle w:val="PlainText"/>
+        <w:rPr>
+          <w:rFonts w:ascii="Times New Roman" w:hAnsi="Times New Roman" w:cs="Times New Roman"/>
+        </w:rPr>
+      </w:pPr>
+    </w:p>
+    <w:p>
+      <w:pPr>
+        <w:pStyle w:val="PlainText"/>
+        <w:rPr>
+          <w:rFonts w:ascii="Times New Roman" w:hAnsi="Times New Roman" w:cs="Times New Roman"/>
+        </w:rPr>
+      </w:pPr>
+      <w:r>
+        <w:rPr>
+          <w:rFonts w:ascii="Times New Roman" w:hAnsi="Times New Roman" w:cs="Times New Roman"/>
+        </w:rPr>
+        <w:t>CHECK ADD POINTS (also good for lines and polygons)</w:t>
+      </w:r>
+    </w:p>
+    <w:p>
+      <w:pPr>
+        <w:pStyle w:val="PlainText"/>
+        <w:rPr>
+          <w:rFonts w:ascii="Times New Roman" w:hAnsi="Times New Roman" w:cs="Times New Roman"/>
+        </w:rPr>
+      </w:pPr>
+      <w:proofErr w:type="gramStart"/>
+      <w:r>
+        <w:rPr>
+          <w:rFonts w:ascii="Times New Roman" w:hAnsi="Times New Roman" w:cs="Times New Roman"/>
+        </w:rPr>
+        <w:t>tests</w:t>
+      </w:r>
+      <w:proofErr w:type="gramEnd"/>
+      <w:r>
+        <w:rPr>
+          <w:rFonts w:ascii="Times New Roman" w:hAnsi="Times New Roman" w:cs="Times New Roman"/>
+        </w:rPr>
+        <w:t xml:space="preserve"> adding points/lines/polygons</w:t>
+      </w:r>
+    </w:p>
+    <w:p>
+      <w:pPr>
+        <w:pStyle w:val="PlainText"/>
+        <w:rPr>
+          <w:rFonts w:ascii="Times New Roman" w:hAnsi="Times New Roman" w:cs="Times New Roman"/>
+        </w:rPr>
+      </w:pPr>
+    </w:p>
+    <w:p>
+      <w:pPr>
+        <w:pStyle w:val="PlainText"/>
+        <w:rPr>
+          <w:rFonts w:ascii="Times New Roman" w:hAnsi="Times New Roman" w:cs="Times New Roman"/>
+        </w:rPr>
+      </w:pPr>
+      <w:r>
+        <w:rPr>
+          <w:rFonts w:ascii="Times New Roman" w:hAnsi="Times New Roman" w:cs="Times New Roman"/>
+        </w:rPr>
+        <w:t>CHECK COPY PASTE</w:t>
+      </w:r>
+    </w:p>
+    <w:p>
+      <w:pPr>
+        <w:pStyle w:val="PlainText"/>
+        <w:rPr>
+          <w:rFonts w:ascii="Times New Roman" w:hAnsi="Times New Roman" w:cs="Times New Roman"/>
+        </w:rPr>
+      </w:pPr>
+      <w:proofErr w:type="gramStart"/>
+      <w:r>
+        <w:rPr>
+          <w:rFonts w:ascii="Times New Roman" w:hAnsi="Times New Roman" w:cs="Times New Roman"/>
+        </w:rPr>
+        <w:t>tests</w:t>
+      </w:r>
+      <w:proofErr w:type="gramEnd"/>
+      <w:r>
+        <w:rPr>
+          <w:rFonts w:ascii="Times New Roman" w:hAnsi="Times New Roman" w:cs="Times New Roman"/>
+        </w:rPr>
+        <w:t xml:space="preserve"> copy and paste</w:t>
+      </w:r>
+    </w:p>
+    <w:p>
+      <w:pPr>
+        <w:pStyle w:val="PlainText"/>
+        <w:rPr>
+          <w:rFonts w:ascii="Times New Roman" w:hAnsi="Times New Roman" w:cs="Times New Roman"/>
+        </w:rPr>
+      </w:pPr>
+    </w:p>
+    <w:p>
+      <w:pPr>
+        <w:pStyle w:val="PlainText"/>
+        <w:rPr>
+          <w:rFonts w:ascii="Times New Roman" w:hAnsi="Times New Roman" w:cs="Times New Roman"/>
+        </w:rPr>
+      </w:pPr>
+      <w:r>
+        <w:rPr>
+          <w:rFonts w:ascii="Times New Roman" w:hAnsi="Times New Roman" w:cs="Times New Roman"/>
+        </w:rPr>
+        <w:t>CHECK TOOL SELECT</w:t>
+      </w:r>
+    </w:p>
+    <w:p>
+      <w:pPr>
+        <w:pStyle w:val="PlainText"/>
+        <w:rPr>
+          <w:rFonts w:ascii="Times New Roman" w:hAnsi="Times New Roman" w:cs="Times New Roman"/>
+        </w:rPr>
+      </w:pPr>
+      <w:proofErr w:type="gramStart"/>
+      <w:r>
+        <w:rPr>
+          <w:rFonts w:ascii="Times New Roman" w:hAnsi="Times New Roman" w:cs="Times New Roman"/>
+        </w:rPr>
+        <w:t>tests</w:t>
+      </w:r>
+      <w:proofErr w:type="gramEnd"/>
+      <w:r>
+        <w:rPr>
+          <w:rFonts w:ascii="Times New Roman" w:hAnsi="Times New Roman" w:cs="Times New Roman"/>
+        </w:rPr>
+        <w:t xml:space="preserve"> select tool behavior</w:t>
+      </w:r>
+    </w:p>
+    <w:p>
+      <w:pPr>
+        <w:pStyle w:val="PlainText"/>
+        <w:rPr>
+          <w:rFonts w:ascii="Times New Roman" w:hAnsi="Times New Roman" w:cs="Times New Roman"/>
+        </w:rPr>
+      </w:pPr>
+    </w:p>
+    <w:p>
+      <w:pPr>
+        <w:pStyle w:val="PlainText"/>
+        <w:rPr>
+          <w:rFonts w:ascii="Times New Roman" w:hAnsi="Times New Roman" w:cs="Times New Roman"/>
+        </w:rPr>
+      </w:pPr>
+      <w:r>
+        <w:rPr>
+          <w:rFonts w:ascii="Times New Roman" w:hAnsi="Times New Roman" w:cs="Times New Roman"/>
+        </w:rPr>
+        <w:t>CHECK SNAPPING OF NEW ROADS</w:t>
+      </w:r>
+    </w:p>
+    <w:p>
+      <w:pPr>
+        <w:pStyle w:val="PlainText"/>
+        <w:rPr>
+          <w:rFonts w:ascii="Times New Roman" w:hAnsi="Times New Roman" w:cs="Times New Roman"/>
+        </w:rPr>
+      </w:pPr>
+      <w:proofErr w:type="gramStart"/>
+      <w:r>
+        <w:rPr>
+          <w:rFonts w:ascii="Times New Roman" w:hAnsi="Times New Roman" w:cs="Times New Roman"/>
+        </w:rPr>
+        <w:t>tests</w:t>
+      </w:r>
+      <w:proofErr w:type="gramEnd"/>
+      <w:r>
+        <w:rPr>
+          <w:rFonts w:ascii="Times New Roman" w:hAnsi="Times New Roman" w:cs="Times New Roman"/>
+        </w:rPr>
+        <w:t xml:space="preserve"> snapping constraints checking and pasting constraints checking</w:t>
+      </w:r>
+    </w:p>
+    <w:p>
+      <w:pPr>
+        <w:pStyle w:val="PlainText"/>
+        <w:rPr>
+          <w:rFonts w:ascii="Times New Roman" w:hAnsi="Times New Roman" w:cs="Times New Roman"/>
+        </w:rPr>
+      </w:pPr>
+    </w:p>
+    <w:p>
+      <w:pPr>
+        <w:pStyle w:val="PlainText"/>
+        <w:rPr>
+          <w:rFonts w:ascii="Times New Roman" w:hAnsi="Times New Roman" w:cs="Times New Roman"/>
+        </w:rPr>
+      </w:pPr>
+      <w:r>
+        <w:rPr>
+          <w:rFonts w:ascii="Times New Roman" w:hAnsi="Times New Roman" w:cs="Times New Roman"/>
+        </w:rPr>
+        <w:t>CHECK SAVE SCENARIO AS</w:t>
+      </w:r>
+    </w:p>
+    <w:p>
+      <w:pPr>
+        <w:pStyle w:val="PlainText"/>
+        <w:rPr>
+          <w:rFonts w:ascii="Times New Roman" w:hAnsi="Times New Roman" w:cs="Times New Roman"/>
+        </w:rPr>
+      </w:pPr>
+      <w:proofErr w:type="gramStart"/>
+      <w:r>
+        <w:rPr>
+          <w:rFonts w:ascii="Times New Roman" w:hAnsi="Times New Roman" w:cs="Times New Roman"/>
+        </w:rPr>
+        <w:t>checks</w:t>
+      </w:r>
+      <w:proofErr w:type="gramEnd"/>
+      <w:r>
+        <w:rPr>
+          <w:rFonts w:ascii="Times New Roman" w:hAnsi="Times New Roman" w:cs="Times New Roman"/>
+        </w:rPr>
+        <w:t xml:space="preserve"> saving/discarding edits, update extents,</w:t>
+      </w:r>
+    </w:p>
+    <w:p>
+      <w:pPr>
+        <w:pStyle w:val="PlainText"/>
+        <w:rPr>
+          <w:rFonts w:ascii="Times New Roman" w:hAnsi="Times New Roman" w:cs="Times New Roman"/>
+        </w:rPr>
+      </w:pPr>
+      <w:r>
+        <w:rPr>
+          <w:rFonts w:ascii="Times New Roman" w:hAnsi="Times New Roman" w:cs="Times New Roman"/>
+        </w:rPr>
+        <w:t>Saving/discarding scenario changes, removing layers</w:t>
+      </w:r>
+    </w:p>
+    <w:p>
+      <w:pPr>
+        <w:pStyle w:val="PlainText"/>
+        <w:rPr>
+          <w:rFonts w:ascii="Times New Roman" w:hAnsi="Times New Roman" w:cs="Times New Roman"/>
+        </w:rPr>
+      </w:pPr>
+      <w:proofErr w:type="gramStart"/>
+      <w:r>
+        <w:rPr>
+          <w:rFonts w:ascii="Times New Roman" w:hAnsi="Times New Roman" w:cs="Times New Roman"/>
+        </w:rPr>
+        <w:t>and</w:t>
+      </w:r>
+      <w:proofErr w:type="gramEnd"/>
+      <w:r>
+        <w:rPr>
+          <w:rFonts w:ascii="Times New Roman" w:hAnsi="Times New Roman" w:cs="Times New Roman"/>
+        </w:rPr>
+        <w:t xml:space="preserve"> the behavior of the “Save Scenario” button</w:t>
+      </w:r>
+    </w:p>
+    <w:p>
+      <w:pPr>
+        <w:pStyle w:val="PlainText"/>
+        <w:rPr>
+          <w:rFonts w:ascii="Times New Roman" w:hAnsi="Times New Roman" w:cs="Times New Roman"/>
+        </w:rPr>
+      </w:pPr>
+    </w:p>
+    <w:p>
+      <w:pPr>
+        <w:pStyle w:val="PlainText"/>
+        <w:rPr>
+          <w:rFonts w:ascii="Times New Roman" w:hAnsi="Times New Roman" w:cs="Times New Roman"/>
+        </w:rPr>
+      </w:pPr>
+      <w:r>
+        <w:rPr>
+          <w:rFonts w:ascii="Times New Roman" w:hAnsi="Times New Roman" w:cs="Times New Roman"/>
+        </w:rPr>
+        <w:t>CHECK SCENARIO IO ERRORS</w:t>
+      </w:r>
+    </w:p>
+    <w:p>
+      <w:pPr>
+        <w:pStyle w:val="PlainText"/>
+        <w:rPr>
+          <w:rFonts w:ascii="Times New Roman" w:hAnsi="Times New Roman" w:cs="Times New Roman"/>
+        </w:rPr>
+      </w:pPr>
+      <w:proofErr w:type="gramStart"/>
+      <w:r>
+        <w:rPr>
+          <w:rFonts w:ascii="Times New Roman" w:hAnsi="Times New Roman" w:cs="Times New Roman"/>
+        </w:rPr>
+        <w:t>tests</w:t>
+      </w:r>
+      <w:proofErr w:type="gramEnd"/>
+      <w:r>
+        <w:rPr>
+          <w:rFonts w:ascii="Times New Roman" w:hAnsi="Times New Roman" w:cs="Times New Roman"/>
+        </w:rPr>
+        <w:t xml:space="preserve"> scenario open in another app</w:t>
+      </w:r>
+    </w:p>
+    <w:p>
+      <w:pPr>
+        <w:pStyle w:val="PlainText"/>
+        <w:rPr>
+          <w:rFonts w:ascii="Times New Roman" w:hAnsi="Times New Roman" w:cs="Times New Roman"/>
+        </w:rPr>
+      </w:pPr>
+    </w:p>
+    <w:p>
+      <w:pPr>
+        <w:pStyle w:val="PlainText"/>
+        <w:rPr>
+          <w:rFonts w:ascii="Times New Roman" w:hAnsi="Times New Roman" w:cs="Times New Roman"/>
+        </w:rPr>
+      </w:pPr>
+      <w:r>
+        <w:rPr>
+          <w:rFonts w:ascii="Times New Roman" w:hAnsi="Times New Roman" w:cs="Times New Roman"/>
+        </w:rPr>
+        <w:t>CHECK SCENARIO MENU WITH EDITS:</w:t>
+      </w:r>
+    </w:p>
+    <w:p>
+      <w:pPr>
+        <w:pStyle w:val="PlainText"/>
+        <w:rPr>
+          <w:rFonts w:ascii="Times New Roman" w:hAnsi="Times New Roman" w:cs="Times New Roman"/>
+        </w:rPr>
+      </w:pPr>
+      <w:proofErr w:type="gramStart"/>
+      <w:r>
+        <w:rPr>
+          <w:rFonts w:ascii="Times New Roman" w:hAnsi="Times New Roman" w:cs="Times New Roman"/>
+        </w:rPr>
+        <w:t>tests</w:t>
+      </w:r>
+      <w:proofErr w:type="gramEnd"/>
+      <w:r>
+        <w:rPr>
+          <w:rFonts w:ascii="Times New Roman" w:hAnsi="Times New Roman" w:cs="Times New Roman"/>
+        </w:rPr>
+        <w:t xml:space="preserve"> cancel, save and discard in "Save Scenario" dialog </w:t>
+      </w:r>
+    </w:p>
+    <w:p>
+      <w:pPr>
+        <w:pStyle w:val="PlainText"/>
+        <w:rPr>
+          <w:rFonts w:ascii="Times New Roman" w:hAnsi="Times New Roman" w:cs="Times New Roman"/>
+        </w:rPr>
+      </w:pPr>
+    </w:p>
+    <w:p>
+      <w:pPr>
+        <w:pStyle w:val="PlainText"/>
+        <w:rPr>
+          <w:rFonts w:ascii="Times New Roman" w:hAnsi="Times New Roman" w:cs="Times New Roman"/>
+        </w:rPr>
+      </w:pPr>
+      <w:r>
+        <w:rPr>
+          <w:rFonts w:ascii="Times New Roman" w:hAnsi="Times New Roman" w:cs="Times New Roman"/>
+        </w:rPr>
+        <w:t>CHECK DISCARD EDITS:</w:t>
+      </w:r>
+    </w:p>
+    <w:p>
+      <w:pPr>
+        <w:pStyle w:val="PlainText"/>
+        <w:rPr>
+          <w:rFonts w:ascii="Times New Roman" w:hAnsi="Times New Roman" w:cs="Times New Roman"/>
+        </w:rPr>
+      </w:pPr>
+      <w:proofErr w:type="gramStart"/>
+      <w:r>
+        <w:rPr>
+          <w:rFonts w:ascii="Times New Roman" w:hAnsi="Times New Roman" w:cs="Times New Roman"/>
+        </w:rPr>
+        <w:t>test</w:t>
+      </w:r>
+      <w:proofErr w:type="gramEnd"/>
+      <w:r>
+        <w:rPr>
+          <w:rFonts w:ascii="Times New Roman" w:hAnsi="Times New Roman" w:cs="Times New Roman"/>
+        </w:rPr>
+        <w:t xml:space="preserve"> discarding edits</w:t>
+      </w:r>
+    </w:p>
+    <w:p>
+      <w:pPr>
+        <w:pStyle w:val="PlainText"/>
+        <w:rPr>
+          <w:rFonts w:ascii="Times New Roman" w:hAnsi="Times New Roman" w:cs="Times New Roman"/>
+        </w:rPr>
+      </w:pPr>
+    </w:p>
+    <w:p>
+      <w:pPr>
+        <w:pStyle w:val="PlainText"/>
+        <w:rPr>
+          <w:rFonts w:ascii="Times New Roman" w:hAnsi="Times New Roman" w:cs="Times New Roman"/>
+        </w:rPr>
+      </w:pPr>
+      <w:r>
+        <w:rPr>
+          <w:rFonts w:ascii="Times New Roman" w:hAnsi="Times New Roman" w:cs="Times New Roman"/>
+        </w:rPr>
+        <w:t>CHECK SCENARIO MENU MESSAGE BOXES:</w:t>
+      </w:r>
+    </w:p>
+    <w:p>
+      <w:pPr>
+        <w:pStyle w:val="PlainText"/>
+        <w:rPr>
+          <w:rFonts w:ascii="Times New Roman" w:hAnsi="Times New Roman" w:cs="Times New Roman"/>
+        </w:rPr>
+      </w:pPr>
+      <w:proofErr w:type="gramStart"/>
+      <w:r>
+        <w:rPr>
+          <w:rFonts w:ascii="Times New Roman" w:hAnsi="Times New Roman" w:cs="Times New Roman"/>
+        </w:rPr>
+        <w:t>tests</w:t>
+      </w:r>
+      <w:proofErr w:type="gramEnd"/>
+      <w:r>
+        <w:rPr>
+          <w:rFonts w:ascii="Times New Roman" w:hAnsi="Times New Roman" w:cs="Times New Roman"/>
+        </w:rPr>
+        <w:t xml:space="preserve"> save, cancel and discard dirty scenario</w:t>
+      </w:r>
+    </w:p>
+    <w:p>
+      <w:pPr>
+        <w:pStyle w:val="PlainText"/>
+        <w:rPr>
+          <w:rFonts w:ascii="Times New Roman" w:hAnsi="Times New Roman" w:cs="Times New Roman"/>
+        </w:rPr>
+      </w:pPr>
+    </w:p>
+    <w:p>
+      <w:pPr>
+        <w:pStyle w:val="PlainText"/>
+        <w:rPr>
+          <w:rFonts w:ascii="Times New Roman" w:hAnsi="Times New Roman" w:cs="Times New Roman"/>
+        </w:rPr>
+      </w:pPr>
+      <w:r>
+        <w:rPr>
+          <w:rFonts w:ascii="Times New Roman" w:hAnsi="Times New Roman" w:cs="Times New Roman"/>
+        </w:rPr>
+        <w:t>CHECK MODIFYING FEATURES ON A BASE LAYER</w:t>
+      </w:r>
+    </w:p>
+    <w:p>
+      <w:pPr>
+        <w:pStyle w:val="PlainText"/>
+        <w:rPr>
+          <w:rFonts w:ascii="Times New Roman" w:hAnsi="Times New Roman" w:cs="Times New Roman"/>
+        </w:rPr>
+      </w:pPr>
+      <w:proofErr w:type="gramStart"/>
+      <w:r>
+        <w:rPr>
+          <w:rFonts w:ascii="Times New Roman" w:hAnsi="Times New Roman" w:cs="Times New Roman"/>
+        </w:rPr>
+        <w:t>checks</w:t>
+      </w:r>
+      <w:proofErr w:type="gramEnd"/>
+      <w:r>
+        <w:rPr>
+          <w:rFonts w:ascii="Times New Roman" w:hAnsi="Times New Roman" w:cs="Times New Roman"/>
+        </w:rPr>
+        <w:t xml:space="preserve"> modify feats on a base layer</w:t>
+      </w:r>
+    </w:p>
+    <w:p>
+      <w:pPr>
+        <w:pStyle w:val="PlainText"/>
+        <w:rPr>
+          <w:rFonts w:ascii="Times New Roman" w:hAnsi="Times New Roman" w:cs="Times New Roman"/>
+        </w:rPr>
+      </w:pPr>
+    </w:p>
+    <w:p>
+      <w:pPr>
+        <w:pStyle w:val="PlainText"/>
+        <w:rPr>
+          <w:rFonts w:ascii="Times New Roman" w:hAnsi="Times New Roman" w:cs="Times New Roman"/>
+        </w:rPr>
+      </w:pPr>
+      <w:r>
+        <w:rPr>
+          <w:rFonts w:ascii="Times New Roman" w:hAnsi="Times New Roman" w:cs="Times New Roman"/>
+        </w:rPr>
+        <w:t xml:space="preserve">CHECK MODIFY FEATURES </w:t>
+      </w:r>
+      <w:proofErr w:type="gramStart"/>
+      <w:r>
+        <w:rPr>
+          <w:rFonts w:ascii="Times New Roman" w:hAnsi="Times New Roman" w:cs="Times New Roman"/>
+        </w:rPr>
+        <w:t>ON  AN</w:t>
+      </w:r>
+      <w:proofErr w:type="gramEnd"/>
+      <w:r>
+        <w:rPr>
+          <w:rFonts w:ascii="Times New Roman" w:hAnsi="Times New Roman" w:cs="Times New Roman"/>
+        </w:rPr>
+        <w:t xml:space="preserve"> EDITING LAYER:</w:t>
+      </w:r>
+    </w:p>
+    <w:p>
+      <w:pPr>
+        <w:pStyle w:val="PlainText"/>
+        <w:rPr>
+          <w:rFonts w:ascii="Times New Roman" w:hAnsi="Times New Roman" w:cs="Times New Roman"/>
+        </w:rPr>
+      </w:pPr>
+      <w:proofErr w:type="gramStart"/>
+      <w:r>
+        <w:rPr>
+          <w:rFonts w:ascii="Times New Roman" w:hAnsi="Times New Roman" w:cs="Times New Roman"/>
+        </w:rPr>
+        <w:t>tests</w:t>
+      </w:r>
+      <w:proofErr w:type="gramEnd"/>
+      <w:r>
+        <w:rPr>
+          <w:rFonts w:ascii="Times New Roman" w:hAnsi="Times New Roman" w:cs="Times New Roman"/>
+        </w:rPr>
+        <w:t xml:space="preserve"> modify feats on an editing layer</w:t>
+      </w:r>
+    </w:p>
+    <w:p>
+      <w:pPr>
+        <w:pStyle w:val="PlainText"/>
+        <w:rPr>
+          <w:rFonts w:ascii="Times New Roman" w:hAnsi="Times New Roman" w:cs="Times New Roman"/>
+        </w:rPr>
+      </w:pPr>
+    </w:p>
+    <w:p>
+      <w:pPr>
+        <w:pStyle w:val="PlainText"/>
+        <w:rPr>
+          <w:rFonts w:ascii="Times New Roman" w:hAnsi="Times New Roman" w:cs="Times New Roman"/>
+        </w:rPr>
+      </w:pPr>
+      <w:r>
+        <w:rPr>
+          <w:rFonts w:ascii="Times New Roman" w:hAnsi="Times New Roman" w:cs="Times New Roman"/>
+        </w:rPr>
+        <w:t>CHECK PROJECT MANAGEMENT AND SFTP UPLOAD</w:t>
+      </w:r>
+    </w:p>
+    <w:p>
+      <w:pPr>
+        <w:pStyle w:val="PlainText"/>
+        <w:rPr>
+          <w:rFonts w:ascii="Times New Roman" w:hAnsi="Times New Roman" w:cs="Times New Roman"/>
+        </w:rPr>
+      </w:pPr>
+      <w:r>
+        <w:rPr>
+          <w:rFonts w:ascii="Times New Roman" w:hAnsi="Times New Roman" w:cs="Times New Roman"/>
+        </w:rPr>
+        <w:t xml:space="preserve">Tests reading, writing, validating, </w:t>
       </w:r>
       <w:proofErr w:type="spellStart"/>
       <w:r>
         <w:rPr>
           <w:rFonts w:ascii="Times New Roman" w:hAnsi="Times New Roman" w:cs="Times New Roman"/>
         </w:rPr>
-        <w:t>correced</w:t>
+        <w:t>isDirty</w:t>
       </w:r>
       <w:proofErr w:type="spellEnd"/>
       <w:r>
         <w:rPr>
           <w:rFonts w:ascii="Times New Roman" w:hAnsi="Times New Roman" w:cs="Times New Roman"/>
         </w:rPr>
-        <w:t xml:space="preserve"> base layers, constraints layers are loaded in proper order.</w:t>
-      </w:r>
-    </w:p>
-    <w:p>
-      <w:pPr>
-        <w:pStyle w:val="PlainText"/>
-        <w:rPr>
-          <w:rFonts w:ascii="Times New Roman" w:hAnsi="Times New Roman" w:cs="Times New Roman"/>
-        </w:rPr>
-      </w:pPr>
-    </w:p>
-    <w:p>
-      <w:pPr>
-        <w:pStyle w:val="PlainText"/>
-        <w:rPr>
-          <w:rFonts w:ascii="Times New Roman" w:hAnsi="Times New Roman" w:cs="Times New Roman"/>
-        </w:rPr>
-      </w:pPr>
-      <w:r>
-        <w:rPr>
-          <w:rFonts w:ascii="Times New Roman" w:hAnsi="Times New Roman" w:cs="Times New Roman"/>
-        </w:rPr>
-        <w:t>BASIC SCENARIO MENU CHECK</w:t>
-      </w:r>
-    </w:p>
-    <w:p>
-      <w:pPr>
-        <w:pStyle w:val="PlainText"/>
-        <w:rPr>
-          <w:rFonts w:ascii="Times New Roman" w:hAnsi="Times New Roman" w:cs="Times New Roman"/>
-        </w:rPr>
-      </w:pPr>
-      <w:proofErr w:type="gramStart"/>
-      <w:r>
-        <w:rPr>
-          <w:rFonts w:ascii="Times New Roman" w:hAnsi="Times New Roman" w:cs="Times New Roman"/>
-        </w:rPr>
-        <w:t>tests</w:t>
-      </w:r>
-      <w:proofErr w:type="gramEnd"/>
-      <w:r>
-        <w:rPr>
-          <w:rFonts w:ascii="Times New Roman" w:hAnsi="Times New Roman" w:cs="Times New Roman"/>
-        </w:rPr>
-        <w:t xml:space="preserve"> the basic scenario menu functions</w:t>
-      </w:r>
-    </w:p>
-    <w:p>
-      <w:pPr>
-        <w:pStyle w:val="PlainText"/>
-        <w:rPr>
-          <w:rFonts w:ascii="Times New Roman" w:hAnsi="Times New Roman" w:cs="Times New Roman"/>
-        </w:rPr>
-      </w:pPr>
-    </w:p>
-    <w:p>
-      <w:pPr>
-        <w:pStyle w:val="PlainText"/>
-        <w:rPr>
-          <w:rFonts w:ascii="Times New Roman" w:hAnsi="Times New Roman" w:cs="Times New Roman"/>
-        </w:rPr>
-      </w:pPr>
-      <w:r>
-        <w:rPr>
-          <w:rFonts w:ascii="Times New Roman" w:hAnsi="Times New Roman" w:cs="Times New Roman"/>
-        </w:rPr>
-        <w:t>CHECK ADD POINTS (also good for lines and polygons)</w:t>
-      </w:r>
-    </w:p>
-    <w:p>
-      <w:pPr>
-        <w:pStyle w:val="PlainText"/>
-        <w:rPr>
-          <w:rFonts w:ascii="Times New Roman" w:hAnsi="Times New Roman" w:cs="Times New Roman"/>
-        </w:rPr>
-      </w:pPr>
-      <w:proofErr w:type="gramStart"/>
-      <w:r>
-        <w:rPr>
-          <w:rFonts w:ascii="Times New Roman" w:hAnsi="Times New Roman" w:cs="Times New Roman"/>
-        </w:rPr>
-        <w:t>tests</w:t>
-      </w:r>
-      <w:proofErr w:type="gramEnd"/>
-      <w:r>
-        <w:rPr>
-          <w:rFonts w:ascii="Times New Roman" w:hAnsi="Times New Roman" w:cs="Times New Roman"/>
-        </w:rPr>
-        <w:t xml:space="preserve"> adding points/lines/polygons</w:t>
-      </w:r>
-    </w:p>
-    <w:p>
-      <w:pPr>
-        <w:pStyle w:val="PlainText"/>
-        <w:rPr>
-          <w:rFonts w:ascii="Times New Roman" w:hAnsi="Times New Roman" w:cs="Times New Roman"/>
-        </w:rPr>
-      </w:pPr>
-    </w:p>
-    <w:p>
-      <w:pPr>
-        <w:pStyle w:val="PlainText"/>
-        <w:rPr>
-          <w:rFonts w:ascii="Times New Roman" w:hAnsi="Times New Roman" w:cs="Times New Roman"/>
-        </w:rPr>
-      </w:pPr>
-      <w:r>
-        <w:rPr>
-          <w:rFonts w:ascii="Times New Roman" w:hAnsi="Times New Roman" w:cs="Times New Roman"/>
-        </w:rPr>
-        <w:t>CHECK COPY PASTE</w:t>
-      </w:r>
-    </w:p>
-    <w:p>
-      <w:pPr>
-        <w:pStyle w:val="PlainText"/>
-        <w:rPr>
-          <w:rFonts w:ascii="Times New Roman" w:hAnsi="Times New Roman" w:cs="Times New Roman"/>
-        </w:rPr>
-      </w:pPr>
-      <w:proofErr w:type="gramStart"/>
-      <w:r>
-        <w:rPr>
-          <w:rFonts w:ascii="Times New Roman" w:hAnsi="Times New Roman" w:cs="Times New Roman"/>
-        </w:rPr>
-        <w:t>tests</w:t>
-      </w:r>
-      <w:proofErr w:type="gramEnd"/>
-      <w:r>
-        <w:rPr>
-          <w:rFonts w:ascii="Times New Roman" w:hAnsi="Times New Roman" w:cs="Times New Roman"/>
-        </w:rPr>
-        <w:t xml:space="preserve"> copy and paste</w:t>
-      </w:r>
-    </w:p>
-    <w:p>
-      <w:pPr>
-        <w:pStyle w:val="PlainText"/>
-        <w:rPr>
-          <w:rFonts w:ascii="Times New Roman" w:hAnsi="Times New Roman" w:cs="Times New Roman"/>
-        </w:rPr>
-      </w:pPr>
-    </w:p>
-    <w:p>
-      <w:pPr>
-        <w:pStyle w:val="PlainText"/>
-        <w:rPr>
-          <w:rFonts w:ascii="Times New Roman" w:hAnsi="Times New Roman" w:cs="Times New Roman"/>
-        </w:rPr>
-      </w:pPr>
-      <w:r>
-        <w:rPr>
-          <w:rFonts w:ascii="Times New Roman" w:hAnsi="Times New Roman" w:cs="Times New Roman"/>
-        </w:rPr>
-        <w:t>CHECK TOOL SELECT</w:t>
-      </w:r>
-    </w:p>
-    <w:p>
-      <w:pPr>
-        <w:pStyle w:val="PlainText"/>
-        <w:rPr>
-          <w:rFonts w:ascii="Times New Roman" w:hAnsi="Times New Roman" w:cs="Times New Roman"/>
-        </w:rPr>
-      </w:pPr>
-      <w:proofErr w:type="gramStart"/>
-      <w:r>
-        <w:rPr>
-          <w:rFonts w:ascii="Times New Roman" w:hAnsi="Times New Roman" w:cs="Times New Roman"/>
-        </w:rPr>
-        <w:t>tests</w:t>
-      </w:r>
-      <w:proofErr w:type="gramEnd"/>
-      <w:r>
-        <w:rPr>
-          <w:rFonts w:ascii="Times New Roman" w:hAnsi="Times New Roman" w:cs="Times New Roman"/>
-        </w:rPr>
-        <w:t xml:space="preserve"> select tool behavior</w:t>
-      </w:r>
-    </w:p>
-    <w:p>
-      <w:pPr>
-        <w:pStyle w:val="PlainText"/>
-        <w:rPr>
-          <w:rFonts w:ascii="Times New Roman" w:hAnsi="Times New Roman" w:cs="Times New Roman"/>
-        </w:rPr>
-      </w:pPr>
-    </w:p>
-    <w:p>
-      <w:pPr>
-        <w:pStyle w:val="PlainText"/>
-        <w:rPr>
-          <w:rFonts w:ascii="Times New Roman" w:hAnsi="Times New Roman" w:cs="Times New Roman"/>
-        </w:rPr>
-      </w:pPr>
-      <w:r>
-        <w:rPr>
-          <w:rFonts w:ascii="Times New Roman" w:hAnsi="Times New Roman" w:cs="Times New Roman"/>
-        </w:rPr>
-        <w:t>CHECK SNAPPING OF NEW ROADS</w:t>
-      </w:r>
-    </w:p>
-    <w:p>
-      <w:pPr>
-        <w:pStyle w:val="PlainText"/>
-        <w:rPr>
-          <w:rFonts w:ascii="Times New Roman" w:hAnsi="Times New Roman" w:cs="Times New Roman"/>
-        </w:rPr>
-      </w:pPr>
-      <w:proofErr w:type="gramStart"/>
-      <w:r>
-        <w:rPr>
-          <w:rFonts w:ascii="Times New Roman" w:hAnsi="Times New Roman" w:cs="Times New Roman"/>
-        </w:rPr>
-        <w:t>tests</w:t>
-      </w:r>
-      <w:proofErr w:type="gramEnd"/>
-      <w:r>
-        <w:rPr>
-          <w:rFonts w:ascii="Times New Roman" w:hAnsi="Times New Roman" w:cs="Times New Roman"/>
-        </w:rPr>
-        <w:t xml:space="preserve"> snapping constraints checking and pasting constraints checking</w:t>
-      </w:r>
-    </w:p>
-    <w:p>
-      <w:pPr>
-        <w:pStyle w:val="PlainText"/>
-        <w:rPr>
-          <w:rFonts w:ascii="Times New Roman" w:hAnsi="Times New Roman" w:cs="Times New Roman"/>
-        </w:rPr>
-      </w:pPr>
-    </w:p>
-    <w:p>
-      <w:pPr>
-        <w:pStyle w:val="PlainText"/>
-        <w:rPr>
-          <w:rFonts w:ascii="Times New Roman" w:hAnsi="Times New Roman" w:cs="Times New Roman"/>
-        </w:rPr>
-      </w:pPr>
-      <w:r>
-        <w:rPr>
-          <w:rFonts w:ascii="Times New Roman" w:hAnsi="Times New Roman" w:cs="Times New Roman"/>
-        </w:rPr>
-        <w:t>CHECK SAVE SCENARIO AS:</w:t>
-      </w:r>
-    </w:p>
-    <w:p>
-      <w:pPr>
-        <w:pStyle w:val="PlainText"/>
-        <w:rPr>
-          <w:rFonts w:ascii="Times New Roman" w:hAnsi="Times New Roman" w:cs="Times New Roman"/>
-        </w:rPr>
-      </w:pPr>
-      <w:proofErr w:type="gramStart"/>
-      <w:r>
-        <w:rPr>
-          <w:rFonts w:ascii="Times New Roman" w:hAnsi="Times New Roman" w:cs="Times New Roman"/>
-        </w:rPr>
-        <w:t>tests</w:t>
-      </w:r>
-      <w:proofErr w:type="gramEnd"/>
-      <w:r>
-        <w:rPr>
-          <w:rFonts w:ascii="Times New Roman" w:hAnsi="Times New Roman" w:cs="Times New Roman"/>
-        </w:rPr>
-        <w:t xml:space="preserve"> save scenario as</w:t>
-      </w:r>
-    </w:p>
-    <w:p>
-      <w:pPr>
-        <w:pStyle w:val="PlainText"/>
-        <w:rPr>
-          <w:rFonts w:ascii="Times New Roman" w:hAnsi="Times New Roman" w:cs="Times New Roman"/>
-        </w:rPr>
-      </w:pPr>
-    </w:p>
-    <w:p>
-      <w:pPr>
-        <w:pStyle w:val="PlainText"/>
-        <w:rPr>
-          <w:rFonts w:ascii="Times New Roman" w:hAnsi="Times New Roman" w:cs="Times New Roman"/>
-        </w:rPr>
-      </w:pPr>
-      <w:r>
-        <w:rPr>
-          <w:rFonts w:ascii="Times New Roman" w:hAnsi="Times New Roman" w:cs="Times New Roman"/>
-        </w:rPr>
-        <w:t>CHECK SCENARIO IO ERRORS</w:t>
-      </w:r>
-    </w:p>
-    <w:p>
-      <w:pPr>
-        <w:pStyle w:val="PlainText"/>
-        <w:rPr>
-          <w:rFonts w:ascii="Times New Roman" w:hAnsi="Times New Roman" w:cs="Times New Roman"/>
-        </w:rPr>
-      </w:pPr>
-      <w:proofErr w:type="gramStart"/>
-      <w:r>
-        <w:rPr>
-          <w:rFonts w:ascii="Times New Roman" w:hAnsi="Times New Roman" w:cs="Times New Roman"/>
-        </w:rPr>
-        <w:t>tests</w:t>
-      </w:r>
-      <w:proofErr w:type="gramEnd"/>
-      <w:r>
-        <w:rPr>
-          <w:rFonts w:ascii="Times New Roman" w:hAnsi="Times New Roman" w:cs="Times New Roman"/>
-        </w:rPr>
-        <w:t xml:space="preserve"> scenario open in another app</w:t>
-      </w:r>
-    </w:p>
-    <w:p>
-      <w:pPr>
-        <w:pStyle w:val="PlainText"/>
-        <w:rPr>
-          <w:rFonts w:ascii="Times New Roman" w:hAnsi="Times New Roman" w:cs="Times New Roman"/>
-        </w:rPr>
-      </w:pPr>
-    </w:p>
-    <w:p>
-      <w:pPr>
-        <w:pStyle w:val="PlainText"/>
-        <w:rPr>
-          <w:rFonts w:ascii="Times New Roman" w:hAnsi="Times New Roman" w:cs="Times New Roman"/>
-        </w:rPr>
-      </w:pPr>
-      <w:r>
-        <w:rPr>
-          <w:rFonts w:ascii="Times New Roman" w:hAnsi="Times New Roman" w:cs="Times New Roman"/>
-        </w:rPr>
-        <w:t>CHECK SCENARIO MENU WITH EDITS:</w:t>
-      </w:r>
-    </w:p>
-    <w:p>
-      <w:pPr>
-        <w:pStyle w:val="PlainText"/>
-        <w:rPr>
-          <w:rFonts w:ascii="Times New Roman" w:hAnsi="Times New Roman" w:cs="Times New Roman"/>
-        </w:rPr>
-      </w:pPr>
-      <w:proofErr w:type="gramStart"/>
-      <w:r>
-        <w:rPr>
-          <w:rFonts w:ascii="Times New Roman" w:hAnsi="Times New Roman" w:cs="Times New Roman"/>
-        </w:rPr>
-        <w:t>tests</w:t>
-      </w:r>
-      <w:proofErr w:type="gramEnd"/>
-      <w:r>
-        <w:rPr>
-          <w:rFonts w:ascii="Times New Roman" w:hAnsi="Times New Roman" w:cs="Times New Roman"/>
-        </w:rPr>
-        <w:t xml:space="preserve"> cancel, save and discard in "Save Scenario" dialog </w:t>
-      </w:r>
-    </w:p>
-    <w:p>
-      <w:pPr>
-        <w:pStyle w:val="PlainText"/>
-        <w:rPr>
-          <w:rFonts w:ascii="Times New Roman" w:hAnsi="Times New Roman" w:cs="Times New Roman"/>
-        </w:rPr>
-      </w:pPr>
-    </w:p>
-    <w:p>
-      <w:pPr>
-        <w:pStyle w:val="PlainText"/>
-        <w:rPr>
-          <w:rFonts w:ascii="Times New Roman" w:hAnsi="Times New Roman" w:cs="Times New Roman"/>
-        </w:rPr>
-      </w:pPr>
-      <w:r>
-        <w:rPr>
-          <w:rFonts w:ascii="Times New Roman" w:hAnsi="Times New Roman" w:cs="Times New Roman"/>
-        </w:rPr>
-        <w:t>CHECK DISCARD EDITS:</w:t>
-      </w:r>
-    </w:p>
-    <w:p>
-      <w:pPr>
-        <w:pStyle w:val="PlainText"/>
-        <w:rPr>
-          <w:rFonts w:ascii="Times New Roman" w:hAnsi="Times New Roman" w:cs="Times New Roman"/>
-        </w:rPr>
-      </w:pPr>
-      <w:proofErr w:type="gramStart"/>
-      <w:r>
-        <w:rPr>
-          <w:rFonts w:ascii="Times New Roman" w:hAnsi="Times New Roman" w:cs="Times New Roman"/>
-        </w:rPr>
-        <w:t>test</w:t>
-      </w:r>
-      <w:proofErr w:type="gramEnd"/>
-      <w:r>
-        <w:rPr>
-          <w:rFonts w:ascii="Times New Roman" w:hAnsi="Times New Roman" w:cs="Times New Roman"/>
-        </w:rPr>
-        <w:t xml:space="preserve"> discarding edits</w:t>
-      </w:r>
-    </w:p>
-    <w:p>
-      <w:pPr>
-        <w:pStyle w:val="PlainText"/>
-        <w:rPr>
-          <w:rFonts w:ascii="Times New Roman" w:hAnsi="Times New Roman" w:cs="Times New Roman"/>
-        </w:rPr>
-      </w:pPr>
-    </w:p>
-    <w:p>
-      <w:pPr>
-        <w:pStyle w:val="PlainText"/>
-        <w:rPr>
-          <w:rFonts w:ascii="Times New Roman" w:hAnsi="Times New Roman" w:cs="Times New Roman"/>
-        </w:rPr>
-      </w:pPr>
-      <w:r>
-        <w:rPr>
-          <w:rFonts w:ascii="Times New Roman" w:hAnsi="Times New Roman" w:cs="Times New Roman"/>
-        </w:rPr>
-        <w:t>CHECK SCENARIO MENU MESSAGE BOXES:</w:t>
-      </w:r>
-    </w:p>
-    <w:p>
-      <w:pPr>
-        <w:pStyle w:val="PlainText"/>
-        <w:rPr>
-          <w:rFonts w:ascii="Times New Roman" w:hAnsi="Times New Roman" w:cs="Times New Roman"/>
-        </w:rPr>
-      </w:pPr>
-      <w:proofErr w:type="gramStart"/>
-      <w:r>
-        <w:rPr>
-          <w:rFonts w:ascii="Times New Roman" w:hAnsi="Times New Roman" w:cs="Times New Roman"/>
-        </w:rPr>
-        <w:t>tests</w:t>
-      </w:r>
-      <w:proofErr w:type="gramEnd"/>
-      <w:r>
-        <w:rPr>
-          <w:rFonts w:ascii="Times New Roman" w:hAnsi="Times New Roman" w:cs="Times New Roman"/>
-        </w:rPr>
-        <w:t xml:space="preserve"> save, cancel and discard dirty scenario</w:t>
-      </w:r>
-    </w:p>
-    <w:p>
-      <w:pPr>
-        <w:pStyle w:val="PlainText"/>
-        <w:rPr>
-          <w:rFonts w:ascii="Times New Roman" w:hAnsi="Times New Roman" w:cs="Times New Roman"/>
-        </w:rPr>
-      </w:pPr>
-    </w:p>
-    <w:p>
-      <w:pPr>
-        <w:pStyle w:val="PlainText"/>
-        <w:rPr>
-          <w:rFonts w:ascii="Times New Roman" w:hAnsi="Times New Roman" w:cs="Times New Roman"/>
-        </w:rPr>
-      </w:pPr>
-      <w:r>
-        <w:rPr>
-          <w:rFonts w:ascii="Times New Roman" w:hAnsi="Times New Roman" w:cs="Times New Roman"/>
-        </w:rPr>
-        <w:t>CHECK MODIFYING FEATURES ON A BASE LAYER</w:t>
-      </w:r>
-    </w:p>
-    <w:p>
-      <w:pPr>
-        <w:pStyle w:val="PlainText"/>
-        <w:rPr>
-          <w:rFonts w:ascii="Times New Roman" w:hAnsi="Times New Roman" w:cs="Times New Roman"/>
-        </w:rPr>
-      </w:pPr>
-      <w:proofErr w:type="gramStart"/>
-      <w:r>
-        <w:rPr>
-          <w:rFonts w:ascii="Times New Roman" w:hAnsi="Times New Roman" w:cs="Times New Roman"/>
-        </w:rPr>
-        <w:t>checks</w:t>
-      </w:r>
-      <w:proofErr w:type="gramEnd"/>
-      <w:r>
-        <w:rPr>
-          <w:rFonts w:ascii="Times New Roman" w:hAnsi="Times New Roman" w:cs="Times New Roman"/>
-        </w:rPr>
-        <w:t xml:space="preserve"> modify feats on a base layer</w:t>
-      </w:r>
-    </w:p>
-    <w:p>
-      <w:pPr>
-        <w:pStyle w:val="PlainText"/>
-        <w:rPr>
-          <w:rFonts w:ascii="Times New Roman" w:hAnsi="Times New Roman" w:cs="Times New Roman"/>
-        </w:rPr>
-      </w:pPr>
-    </w:p>
-    <w:p>
-      <w:pPr>
-        <w:pStyle w:val="PlainText"/>
-        <w:rPr>
-          <w:rFonts w:ascii="Times New Roman" w:hAnsi="Times New Roman" w:cs="Times New Roman"/>
-        </w:rPr>
-      </w:pPr>
-      <w:r>
-        <w:rPr>
-          <w:rFonts w:ascii="Times New Roman" w:hAnsi="Times New Roman" w:cs="Times New Roman"/>
-        </w:rPr>
-        <w:t xml:space="preserve">CHECK MODIFY FEATURES </w:t>
-      </w:r>
-      <w:proofErr w:type="gramStart"/>
-      <w:r>
-        <w:rPr>
-          <w:rFonts w:ascii="Times New Roman" w:hAnsi="Times New Roman" w:cs="Times New Roman"/>
-        </w:rPr>
-        <w:t>ON  AN</w:t>
-      </w:r>
-      <w:proofErr w:type="gramEnd"/>
-      <w:r>
-        <w:rPr>
-          <w:rFonts w:ascii="Times New Roman" w:hAnsi="Times New Roman" w:cs="Times New Roman"/>
-        </w:rPr>
-        <w:t xml:space="preserve"> EDITING LAYER:</w:t>
-      </w:r>
-    </w:p>
-    <w:p>
-      <w:pPr>
-        <w:pStyle w:val="PlainText"/>
-        <w:rPr>
-          <w:rFonts w:ascii="Times New Roman" w:hAnsi="Times New Roman" w:cs="Times New Roman"/>
-        </w:rPr>
-      </w:pPr>
-      <w:proofErr w:type="gramStart"/>
-      <w:r>
-        <w:rPr>
-          <w:rFonts w:ascii="Times New Roman" w:hAnsi="Times New Roman" w:cs="Times New Roman"/>
-        </w:rPr>
-        <w:t>tests</w:t>
-      </w:r>
-      <w:proofErr w:type="gramEnd"/>
-      <w:r>
-        <w:rPr>
-          <w:rFonts w:ascii="Times New Roman" w:hAnsi="Times New Roman" w:cs="Times New Roman"/>
-        </w:rPr>
-        <w:t xml:space="preserve"> modify feats on an editing layer</w:t>
-      </w:r>
-    </w:p>
-    <w:p>
-      <w:pPr>
-        <w:pStyle w:val="PlainText"/>
-        <w:rPr>
-          <w:rFonts w:ascii="Times New Roman" w:hAnsi="Times New Roman" w:cs="Times New Roman"/>
-        </w:rPr>
-      </w:pPr>
-    </w:p>
-    <w:p>
-      <w:pPr>
-        <w:pStyle w:val="PlainText"/>
-        <w:rPr>
-          <w:rFonts w:ascii="Times New Roman" w:hAnsi="Times New Roman" w:cs="Times New Roman"/>
-        </w:rPr>
-      </w:pPr>
-      <w:r>
-        <w:rPr>
-          <w:rFonts w:ascii="Times New Roman" w:hAnsi="Times New Roman" w:cs="Times New Roman"/>
-        </w:rPr>
-        <w:t>CHECK PROJECT MANAGEMENT AND SFTP UPLOAD</w:t>
-      </w:r>
-    </w:p>
-    <w:p>
-      <w:pPr>
-        <w:pStyle w:val="PlainText"/>
-        <w:rPr>
-          <w:rFonts w:ascii="Times New Roman" w:hAnsi="Times New Roman" w:cs="Times New Roman"/>
-        </w:rPr>
-      </w:pPr>
-      <w:r>
-        <w:rPr>
-          <w:rFonts w:ascii="Times New Roman" w:hAnsi="Times New Roman" w:cs="Times New Roman"/>
-        </w:rPr>
-        <w:t xml:space="preserve">Tests reading, writing, validating, </w:t>
+        <w:t xml:space="preserve"> and </w:t>
       </w:r>
       <w:proofErr w:type="spellStart"/>
       <w:r>
         <w:rPr>
           <w:rFonts w:ascii="Times New Roman" w:hAnsi="Times New Roman" w:cs="Times New Roman"/>
         </w:rPr>
-        <w:t>isDirty</w:t>
+        <w:t>sftp</w:t>
       </w:r>
       <w:proofErr w:type="spellEnd"/>
       <w:r>
         <w:rPr>
           <w:rFonts w:ascii="Times New Roman" w:hAnsi="Times New Roman" w:cs="Times New Roman"/>
         </w:rPr>
-        <w:t xml:space="preserve"> and </w:t>
-      </w:r>
-      <w:proofErr w:type="spellStart"/>
-      <w:r>
-        <w:rPr>
-          <w:rFonts w:ascii="Times New Roman" w:hAnsi="Times New Roman" w:cs="Times New Roman"/>
-        </w:rPr>
-        <w:t>sftp</w:t>
-      </w:r>
-      <w:proofErr w:type="spellEnd"/>
-      <w:r>
-        <w:rPr>
-          <w:rFonts w:ascii="Times New Roman" w:hAnsi="Times New Roman" w:cs="Times New Roman"/>
-        </w:rPr>
         <w:t xml:space="preserve"> functions</w:t>
       </w:r>
     </w:p>
@@ -859,6 +893,7 @@
         <w:rPr>
           <w:rFonts w:ascii="Times New Roman" w:hAnsi="Times New Roman" w:cs="Times New Roman"/>
         </w:rPr>
+        <w:lastRenderedPageBreak/>
         <w:t>TEST EVERY READ/WRITE OCCURANCE IN THE APP WITH THE FILE OPEN</w:t>
       </w:r>
     </w:p>
@@ -889,7 +924,6 @@
         <w:rPr>
           <w:rFonts w:ascii="Times New Roman" w:hAnsi="Times New Roman" w:cs="Times New Roman"/>
         </w:rPr>
-        <w:lastRenderedPageBreak/>
         <w:t>##############################################################</w:t>
       </w:r>
     </w:p>
@@ -2014,6 +2048,7 @@
         <w:rPr>
           <w:rFonts w:ascii="Times New Roman" w:hAnsi="Times New Roman" w:cs="Times New Roman"/>
         </w:rPr>
+        <w:lastRenderedPageBreak/>
         <w:t>CHECK ADD POINTS, LINES, POLYGONS</w:t>
       </w:r>
     </w:p>
@@ -2036,7 +2071,6 @@
         <w:rPr>
           <w:rFonts w:ascii="Times New Roman" w:hAnsi="Times New Roman" w:cs="Times New Roman"/>
         </w:rPr>
-        <w:lastRenderedPageBreak/>
         <w:t>Chose a point scenario edit type (SET) and select the point editing layer.  Does add points appear?</w:t>
       </w:r>
     </w:p>
@@ -3999,6 +4033,7 @@
         <w:rPr>
           <w:rFonts w:ascii="Times New Roman" w:hAnsi="Times New Roman" w:cs="Times New Roman"/>
         </w:rPr>
+        <w:lastRenderedPageBreak/>
         <w:t xml:space="preserve">Click ‘edit scenario’ click cancel: does everything stay in the same state? </w:t>
       </w:r>
       <w:proofErr w:type="gramStart"/>
@@ -4076,7 +4111,6 @@
         <w:rPr>
           <w:rFonts w:ascii="Times New Roman" w:hAnsi="Times New Roman" w:cs="Times New Roman"/>
         </w:rPr>
-        <w:lastRenderedPageBreak/>
         <w:t>choose</w:t>
       </w:r>
       <w:proofErr w:type="gramEnd"/>
@@ -5673,82 +5707,6 @@
         <w:rPr>
           <w:rFonts w:ascii="Times New Roman" w:hAnsi="Times New Roman" w:cs="Times New Roman"/>
         </w:rPr>
-        <w:tab/>
-      </w:r>
-      <w:proofErr w:type="gramStart"/>
-      <w:r>
-        <w:rPr>
-          <w:rFonts w:ascii="Times New Roman" w:hAnsi="Times New Roman" w:cs="Times New Roman"/>
-        </w:rPr>
-        <w:t>is</w:t>
-      </w:r>
-      <w:proofErr w:type="gramEnd"/>
-      <w:r>
-        <w:rPr>
-          <w:rFonts w:ascii="Times New Roman" w:hAnsi="Times New Roman" w:cs="Times New Roman"/>
-        </w:rPr>
-        <w:t xml:space="preserve"> select features button deselected? (</w:t>
-      </w:r>
-      <w:proofErr w:type="gramStart"/>
-      <w:r>
-        <w:rPr>
-          <w:rFonts w:ascii="Times New Roman" w:hAnsi="Times New Roman" w:cs="Times New Roman"/>
-        </w:rPr>
-        <w:t>it</w:t>
-      </w:r>
-      <w:proofErr w:type="gramEnd"/>
-      <w:r>
-        <w:rPr>
-          <w:rFonts w:ascii="Times New Roman" w:hAnsi="Times New Roman" w:cs="Times New Roman"/>
-        </w:rPr>
-        <w:t xml:space="preserve"> shouldn't be)</w:t>
-      </w:r>
-    </w:p>
-    <w:p>
-      <w:pPr>
-        <w:pStyle w:val="PlainText"/>
-        <w:rPr>
-          <w:rFonts w:ascii="Times New Roman" w:hAnsi="Times New Roman" w:cs="Times New Roman"/>
-        </w:rPr>
-      </w:pPr>
-      <w:r>
-        <w:rPr>
-          <w:rFonts w:ascii="Times New Roman" w:hAnsi="Times New Roman" w:cs="Times New Roman"/>
-        </w:rPr>
-        <w:t xml:space="preserve">Open a test </w:t>
-      </w:r>
-      <w:proofErr w:type="gramStart"/>
-      <w:r>
-        <w:rPr>
-          <w:rFonts w:ascii="Times New Roman" w:hAnsi="Times New Roman" w:cs="Times New Roman"/>
-        </w:rPr>
-        <w:t>points</w:t>
-      </w:r>
-      <w:proofErr w:type="gramEnd"/>
-      <w:r>
-        <w:rPr>
-          <w:rFonts w:ascii="Times New Roman" w:hAnsi="Times New Roman" w:cs="Times New Roman"/>
-        </w:rPr>
-        <w:t xml:space="preserve"> layer, </w:t>
-      </w:r>
-      <w:r>
-        <w:rPr>
-          <w:rFonts w:ascii="Times New Roman" w:hAnsi="Times New Roman" w:cs="Times New Roman"/>
-        </w:rPr>
-        <w:t>open Vector Attribute table, make a selection and click delete selection:</w:t>
-      </w:r>
-    </w:p>
-    <w:p>
-      <w:pPr>
-        <w:pStyle w:val="PlainText"/>
-        <w:rPr>
-          <w:rFonts w:ascii="Times New Roman" w:hAnsi="Times New Roman" w:cs="Times New Roman"/>
-        </w:rPr>
-      </w:pPr>
-      <w:r>
-        <w:rPr>
-          <w:rFonts w:ascii="Times New Roman" w:hAnsi="Times New Roman" w:cs="Times New Roman"/>
-        </w:rPr>
         <w:lastRenderedPageBreak/>
         <w:tab/>
       </w:r>
@@ -5757,6 +5715,82 @@
         <w:rPr>
           <w:rFonts w:ascii="Times New Roman" w:hAnsi="Times New Roman" w:cs="Times New Roman"/>
         </w:rPr>
+        <w:t>is</w:t>
+      </w:r>
+      <w:proofErr w:type="gramEnd"/>
+      <w:r>
+        <w:rPr>
+          <w:rFonts w:ascii="Times New Roman" w:hAnsi="Times New Roman" w:cs="Times New Roman"/>
+        </w:rPr>
+        <w:t xml:space="preserve"> select features button deselected? (</w:t>
+      </w:r>
+      <w:proofErr w:type="gramStart"/>
+      <w:r>
+        <w:rPr>
+          <w:rFonts w:ascii="Times New Roman" w:hAnsi="Times New Roman" w:cs="Times New Roman"/>
+        </w:rPr>
+        <w:t>it</w:t>
+      </w:r>
+      <w:proofErr w:type="gramEnd"/>
+      <w:r>
+        <w:rPr>
+          <w:rFonts w:ascii="Times New Roman" w:hAnsi="Times New Roman" w:cs="Times New Roman"/>
+        </w:rPr>
+        <w:t xml:space="preserve"> shouldn't be)</w:t>
+      </w:r>
+    </w:p>
+    <w:p>
+      <w:pPr>
+        <w:pStyle w:val="PlainText"/>
+        <w:rPr>
+          <w:rFonts w:ascii="Times New Roman" w:hAnsi="Times New Roman" w:cs="Times New Roman"/>
+        </w:rPr>
+      </w:pPr>
+      <w:r>
+        <w:rPr>
+          <w:rFonts w:ascii="Times New Roman" w:hAnsi="Times New Roman" w:cs="Times New Roman"/>
+        </w:rPr>
+        <w:t xml:space="preserve">Open a test </w:t>
+      </w:r>
+      <w:proofErr w:type="gramStart"/>
+      <w:r>
+        <w:rPr>
+          <w:rFonts w:ascii="Times New Roman" w:hAnsi="Times New Roman" w:cs="Times New Roman"/>
+        </w:rPr>
+        <w:t>points</w:t>
+      </w:r>
+      <w:proofErr w:type="gramEnd"/>
+      <w:r>
+        <w:rPr>
+          <w:rFonts w:ascii="Times New Roman" w:hAnsi="Times New Roman" w:cs="Times New Roman"/>
+        </w:rPr>
+        <w:t xml:space="preserve"> layer, </w:t>
+      </w:r>
+      <w:r>
+        <w:rPr>
+          <w:rFonts w:ascii="Times New Roman" w:hAnsi="Times New Roman" w:cs="Times New Roman"/>
+        </w:rPr>
+        <w:t>open Vector Attribute table, make a selection and click delete selection:</w:t>
+      </w:r>
+    </w:p>
+    <w:p>
+      <w:pPr>
+        <w:pStyle w:val="PlainText"/>
+        <w:rPr>
+          <w:rFonts w:ascii="Times New Roman" w:hAnsi="Times New Roman" w:cs="Times New Roman"/>
+        </w:rPr>
+      </w:pPr>
+      <w:r>
+        <w:rPr>
+          <w:rFonts w:ascii="Times New Roman" w:hAnsi="Times New Roman" w:cs="Times New Roman"/>
+        </w:rPr>
+        <w:tab/>
+      </w:r>
+      <w:proofErr w:type="gramStart"/>
+      <w:r>
+        <w:rPr>
+          <w:rFonts w:ascii="Times New Roman" w:hAnsi="Times New Roman" w:cs="Times New Roman"/>
+        </w:rPr>
         <w:t>do</w:t>
       </w:r>
       <w:proofErr w:type="gramEnd"/>
@@ -7391,6 +7425,7 @@
         <w:rPr>
           <w:rFonts w:ascii="Times New Roman" w:hAnsi="Times New Roman" w:cs="Times New Roman"/>
         </w:rPr>
+        <w:lastRenderedPageBreak/>
         <w:t>Add a road that starts near but not on a new road.  If too far, do I get error?  I should.</w:t>
       </w:r>
     </w:p>
@@ -7419,7 +7454,6 @@
         <w:rPr>
           <w:rFonts w:ascii="Times New Roman" w:hAnsi="Times New Roman" w:cs="Times New Roman"/>
         </w:rPr>
-        <w:lastRenderedPageBreak/>
         <w:t>Add another road that starts near a new road. Does it snap to new road?  Do I get error? I shouldn't.</w:t>
       </w:r>
     </w:p>
@@ -8206,7 +8240,50 @@
         <w:rPr>
           <w:rFonts w:ascii="Times New Roman" w:hAnsi="Times New Roman" w:cs="Times New Roman"/>
         </w:rPr>
-        <w:t xml:space="preserve">Open the app.  Is the Save Edit button active?  It should be.  Remove the layers one by one until there are no layers. </w:t>
+        <w:t xml:space="preserve">Open the app.  Is the Save Edit button active?  It should be.  </w:t>
+      </w:r>
+      <w:r>
+        <w:rPr>
+          <w:rFonts w:ascii="Times New Roman" w:hAnsi="Times New Roman" w:cs="Times New Roman"/>
+        </w:rPr>
+        <w:t xml:space="preserve">Add a layer. Is the button still active?  </w:t>
+      </w:r>
+      <w:proofErr w:type="gramStart"/>
+      <w:r>
+        <w:rPr>
+          <w:rFonts w:ascii="Times New Roman" w:hAnsi="Times New Roman" w:cs="Times New Roman"/>
+        </w:rPr>
+        <w:t>Should be.</w:t>
+      </w:r>
+      <w:proofErr w:type="gramEnd"/>
+    </w:p>
+    <w:p>
+      <w:pPr>
+        <w:pStyle w:val="PlainText"/>
+        <w:rPr>
+          <w:rFonts w:ascii="Times New Roman" w:hAnsi="Times New Roman" w:cs="Times New Roman"/>
+        </w:rPr>
+      </w:pPr>
+      <w:r>
+        <w:rPr>
+          <w:rFonts w:ascii="Times New Roman" w:hAnsi="Times New Roman" w:cs="Times New Roman"/>
+        </w:rPr>
+        <w:tab/>
+        <w:t xml:space="preserve">Remove the layer.  What happens?  Button stays active </w:t>
+      </w:r>
+    </w:p>
+    <w:p>
+      <w:pPr>
+        <w:pStyle w:val="PlainText"/>
+        <w:rPr>
+          <w:rFonts w:ascii="Times New Roman" w:hAnsi="Times New Roman" w:cs="Times New Roman"/>
+        </w:rPr>
+      </w:pPr>
+      <w:r>
+        <w:rPr>
+          <w:rFonts w:ascii="Times New Roman" w:hAnsi="Times New Roman" w:cs="Times New Roman"/>
+        </w:rPr>
+        <w:t xml:space="preserve">Remove the layers one by one until there are no layers. </w:t>
       </w:r>
     </w:p>
     <w:p>
@@ -8221,8 +8298,34 @@
         <w:rPr>
           <w:rFonts w:ascii="Times New Roman" w:hAnsi="Times New Roman" w:cs="Times New Roman"/>
         </w:rPr>
-        <w:t>Does the ‘Save Edits’ button stay active?  It should.  Save the scenario as s6.cap</w:t>
-      </w:r>
+        <w:t>Does the ‘Save Edits’ button stay active?  It should.  Save the scenario as s</w:t>
+      </w:r>
+      <w:r>
+        <w:rPr>
+          <w:rFonts w:ascii="Times New Roman" w:hAnsi="Times New Roman" w:cs="Times New Roman"/>
+        </w:rPr>
+        <w:t>10</w:t>
+      </w:r>
+      <w:r>
+        <w:rPr>
+          <w:rFonts w:ascii="Times New Roman" w:hAnsi="Times New Roman" w:cs="Times New Roman"/>
+        </w:rPr>
+        <w:t>.cap</w:t>
+      </w:r>
+      <w:r>
+        <w:rPr>
+          <w:rFonts w:ascii="Times New Roman" w:hAnsi="Times New Roman" w:cs="Times New Roman"/>
+        </w:rPr>
+        <w:t xml:space="preserve">. Is the button grayed out? </w:t>
+      </w:r>
+      <w:proofErr w:type="gramStart"/>
+      <w:r>
+        <w:rPr>
+          <w:rFonts w:ascii="Times New Roman" w:hAnsi="Times New Roman" w:cs="Times New Roman"/>
+        </w:rPr>
+        <w:t>Should be.</w:t>
+      </w:r>
+      <w:proofErr w:type="gramEnd"/>
     </w:p>
     <w:p>
       <w:pPr>
@@ -8236,6 +8339,78 @@
           <w:rFonts w:ascii="Times New Roman" w:hAnsi="Times New Roman" w:cs="Times New Roman"/>
         </w:rPr>
         <w:t>Click ‘New Scenario’.  Does the ‘Save Edit’ button become active?  It should.  Save the scenario as s1</w:t>
+      </w:r>
+      <w:r>
+        <w:rPr>
+          <w:rFonts w:ascii="Times New Roman" w:hAnsi="Times New Roman" w:cs="Times New Roman"/>
+        </w:rPr>
+        <w:t>.</w:t>
+      </w:r>
+    </w:p>
+    <w:p>
+      <w:pPr>
+        <w:pStyle w:val="PlainText"/>
+        <w:rPr>
+          <w:rFonts w:ascii="Times New Roman" w:hAnsi="Times New Roman" w:cs="Times New Roman"/>
+        </w:rPr>
+      </w:pPr>
+      <w:r>
+        <w:rPr>
+          <w:rFonts w:ascii="Times New Roman" w:hAnsi="Times New Roman" w:cs="Times New Roman"/>
+        </w:rPr>
+        <w:tab/>
+      </w:r>
+      <w:r>
+        <w:rPr>
+          <w:rFonts w:ascii="Times New Roman" w:hAnsi="Times New Roman" w:cs="Times New Roman"/>
+        </w:rPr>
+        <w:t>Does the directory get created</w:t>
+      </w:r>
+      <w:proofErr w:type="gramStart"/>
+      <w:r>
+        <w:rPr>
+          <w:rFonts w:ascii="Times New Roman" w:hAnsi="Times New Roman" w:cs="Times New Roman"/>
+        </w:rPr>
+        <w:t>?,</w:t>
+      </w:r>
+      <w:proofErr w:type="gramEnd"/>
+      <w:r>
+        <w:rPr>
+          <w:rFonts w:ascii="Times New Roman" w:hAnsi="Times New Roman" w:cs="Times New Roman"/>
+        </w:rPr>
+        <w:t xml:space="preserve"> the caps file?</w:t>
+      </w:r>
+      <w:r>
+        <w:rPr>
+          <w:rFonts w:ascii="Times New Roman" w:hAnsi="Times New Roman" w:cs="Times New Roman"/>
+        </w:rPr>
+        <w:t xml:space="preserve"> </w:t>
+      </w:r>
+      <w:proofErr w:type="gramStart"/>
+      <w:r>
+        <w:rPr>
+          <w:rFonts w:ascii="Times New Roman" w:hAnsi="Times New Roman" w:cs="Times New Roman"/>
+        </w:rPr>
+        <w:t>click</w:t>
+      </w:r>
+      <w:proofErr w:type="gramEnd"/>
+      <w:r>
+        <w:rPr>
+          <w:rFonts w:ascii="Times New Roman" w:hAnsi="Times New Roman" w:cs="Times New Roman"/>
+        </w:rPr>
+        <w:t xml:space="preserve"> "New Scenario" and reopen</w:t>
+      </w:r>
+      <w:r>
+        <w:rPr>
+          <w:rFonts w:ascii="Times New Roman" w:hAnsi="Times New Roman" w:cs="Times New Roman"/>
+        </w:rPr>
+        <w:t xml:space="preserve"> s1</w:t>
+      </w:r>
+      <w:r>
+        <w:rPr>
+          <w:rFonts w:ascii="Times New Roman" w:hAnsi="Times New Roman" w:cs="Times New Roman"/>
+        </w:rPr>
+        <w:t>.  Is everything correct?</w:t>
       </w:r>
     </w:p>
     <w:p>
@@ -8271,7 +8446,19 @@
           <w:rFonts w:ascii="Times New Roman" w:hAnsi="Times New Roman" w:cs="Times New Roman"/>
         </w:rPr>
         <w:tab/>
-        <w:t>Click ‘Save Scenario As’ and choose Discard and Save the scenario as s7.  Does scenario S1 have all 5 layers?</w:t>
+        <w:t>Click ‘Save Scenario As’ and choose Discard and Save the scenario as s</w:t>
+      </w:r>
+      <w:r>
+        <w:rPr>
+          <w:rFonts w:ascii="Times New Roman" w:hAnsi="Times New Roman" w:cs="Times New Roman"/>
+        </w:rPr>
+        <w:t>9</w:t>
+      </w:r>
+      <w:r>
+        <w:rPr>
+          <w:rFonts w:ascii="Times New Roman" w:hAnsi="Times New Roman" w:cs="Times New Roman"/>
+        </w:rPr>
+        <w:t>.  Does scenario S1 have all 5 layers?</w:t>
       </w:r>
     </w:p>
     <w:p>
@@ -8286,43 +8473,54 @@
           <w:rFonts w:ascii="Times New Roman" w:hAnsi="Times New Roman" w:cs="Times New Roman"/>
         </w:rPr>
         <w:tab/>
-        <w:t>It should.  Open s7, does it have 4 layers?  It should</w:t>
-      </w:r>
-    </w:p>
-    <w:p>
-      <w:pPr>
-        <w:pStyle w:val="PlainText"/>
-        <w:rPr>
-          <w:rFonts w:ascii="Times New Roman" w:hAnsi="Times New Roman" w:cs="Times New Roman"/>
-        </w:rPr>
-      </w:pPr>
-      <w:proofErr w:type="gramStart"/>
-      <w:r>
-        <w:rPr>
-          <w:rFonts w:ascii="Times New Roman" w:hAnsi="Times New Roman" w:cs="Times New Roman"/>
-        </w:rPr>
-        <w:t>open</w:t>
-      </w:r>
-      <w:proofErr w:type="gramEnd"/>
-      <w:r>
-        <w:rPr>
-          <w:rFonts w:ascii="Times New Roman" w:hAnsi="Times New Roman" w:cs="Times New Roman"/>
-        </w:rPr>
-        <w:t xml:space="preserve"> the app, save the scenario as s1.  Does the directory get created</w:t>
-      </w:r>
-      <w:proofErr w:type="gramStart"/>
-      <w:r>
-        <w:rPr>
-          <w:rFonts w:ascii="Times New Roman" w:hAnsi="Times New Roman" w:cs="Times New Roman"/>
-        </w:rPr>
-        <w:t>?,</w:t>
-      </w:r>
-      <w:proofErr w:type="gramEnd"/>
-      <w:r>
-        <w:rPr>
-          <w:rFonts w:ascii="Times New Roman" w:hAnsi="Times New Roman" w:cs="Times New Roman"/>
-        </w:rPr>
-        <w:t xml:space="preserve"> the caps file?</w:t>
+        <w:t>It should.  Open s</w:t>
+      </w:r>
+      <w:r>
+        <w:rPr>
+          <w:rFonts w:ascii="Times New Roman" w:hAnsi="Times New Roman" w:cs="Times New Roman"/>
+        </w:rPr>
+        <w:t>9</w:t>
+      </w:r>
+      <w:r>
+        <w:rPr>
+          <w:rFonts w:ascii="Times New Roman" w:hAnsi="Times New Roman" w:cs="Times New Roman"/>
+        </w:rPr>
+        <w:t>, does it have 4 layers?  It should</w:t>
+      </w:r>
+    </w:p>
+    <w:p>
+      <w:pPr>
+        <w:pStyle w:val="PlainText"/>
+        <w:rPr>
+          <w:rFonts w:ascii="Times New Roman" w:hAnsi="Times New Roman" w:cs="Times New Roman"/>
+        </w:rPr>
+      </w:pPr>
+      <w:r>
+        <w:rPr>
+          <w:rFonts w:ascii="Times New Roman" w:hAnsi="Times New Roman" w:cs="Times New Roman"/>
+        </w:rPr>
+        <w:t>Add a layer to s9 (now 5 layers).  Is ‘Save Edits’ button active? It should be. Remove the layer you just added.</w:t>
+      </w:r>
+    </w:p>
+    <w:p>
+      <w:pPr>
+        <w:pStyle w:val="PlainText"/>
+        <w:ind w:firstLine="720"/>
+        <w:rPr>
+          <w:rFonts w:ascii="Times New Roman" w:hAnsi="Times New Roman" w:cs="Times New Roman"/>
+        </w:rPr>
+      </w:pPr>
+      <w:r>
+        <w:rPr>
+          <w:rFonts w:ascii="Times New Roman" w:hAnsi="Times New Roman" w:cs="Times New Roman"/>
+        </w:rPr>
+        <w:t xml:space="preserve">The ‘Save Edits’ button is still active </w:t>
+      </w:r>
+      <w:r>
+        <w:rPr>
+          <w:rFonts w:ascii="Times New Roman" w:hAnsi="Times New Roman" w:cs="Times New Roman"/>
+        </w:rPr>
+        <w:t>(even though the scenario is not really dirty).</w:t>
       </w:r>
     </w:p>
     <w:p>
@@ -8337,20 +8535,47 @@
           <w:rFonts w:ascii="Times New Roman" w:hAnsi="Times New Roman" w:cs="Times New Roman"/>
         </w:rPr>
         <w:tab/>
-      </w:r>
-      <w:proofErr w:type="gramStart"/>
-      <w:r>
-        <w:rPr>
-          <w:rFonts w:ascii="Times New Roman" w:hAnsi="Times New Roman" w:cs="Times New Roman"/>
-        </w:rPr>
-        <w:t>click</w:t>
-      </w:r>
-      <w:proofErr w:type="gramEnd"/>
-      <w:r>
-        <w:rPr>
-          <w:rFonts w:ascii="Times New Roman" w:hAnsi="Times New Roman" w:cs="Times New Roman"/>
-        </w:rPr>
-        <w:t xml:space="preserve"> "New Scenario" and reopen.  Is everything correct?</w:t>
+        <w:t>Leave that semi-incorrect behavior because it’s safer to have the button on in general</w:t>
+      </w:r>
+      <w:r>
+        <w:rPr>
+          <w:rFonts w:ascii="Times New Roman" w:hAnsi="Times New Roman" w:cs="Times New Roman"/>
+        </w:rPr>
+        <w:t xml:space="preserve">, and it would be quite </w:t>
+      </w:r>
+    </w:p>
+    <w:p>
+      <w:pPr>
+        <w:pStyle w:val="PlainText"/>
+        <w:rPr>
+          <w:rFonts w:ascii="Times New Roman" w:hAnsi="Times New Roman" w:cs="Times New Roman"/>
+        </w:rPr>
+      </w:pPr>
+      <w:r>
+        <w:rPr>
+          <w:rFonts w:ascii="Times New Roman" w:hAnsi="Times New Roman" w:cs="Times New Roman"/>
+        </w:rPr>
+        <w:tab/>
+      </w:r>
+      <w:proofErr w:type="gramStart"/>
+      <w:r>
+        <w:rPr>
+          <w:rFonts w:ascii="Times New Roman" w:hAnsi="Times New Roman" w:cs="Times New Roman"/>
+        </w:rPr>
+        <w:t>c</w:t>
+      </w:r>
+      <w:r>
+        <w:rPr>
+          <w:rFonts w:ascii="Times New Roman" w:hAnsi="Times New Roman" w:cs="Times New Roman"/>
+        </w:rPr>
+        <w:t>omplicated</w:t>
+      </w:r>
+      <w:proofErr w:type="gramEnd"/>
+      <w:r>
+        <w:rPr>
+          <w:rFonts w:ascii="Times New Roman" w:hAnsi="Times New Roman" w:cs="Times New Roman"/>
+        </w:rPr>
+        <w:t xml:space="preserve"> to get that level of accuracy.</w:t>
       </w:r>
     </w:p>
     <w:p>
@@ -8468,7 +8693,31 @@
         <w:rPr>
           <w:rFonts w:ascii="Times New Roman" w:hAnsi="Times New Roman" w:cs="Times New Roman"/>
         </w:rPr>
-        <w:t xml:space="preserve">pen a new vector file </w:t>
+        <w:t xml:space="preserve">pen </w:t>
+      </w:r>
+      <w:r>
+        <w:rPr>
+          <w:rFonts w:ascii="Times New Roman" w:hAnsi="Times New Roman" w:cs="Times New Roman"/>
+        </w:rPr>
+        <w:t>2</w:t>
+      </w:r>
+      <w:r>
+        <w:rPr>
+          <w:rFonts w:ascii="Times New Roman" w:hAnsi="Times New Roman" w:cs="Times New Roman"/>
+        </w:rPr>
+        <w:t xml:space="preserve"> new vector file</w:t>
+      </w:r>
+      <w:r>
+        <w:rPr>
+          <w:rFonts w:ascii="Times New Roman" w:hAnsi="Times New Roman" w:cs="Times New Roman"/>
+        </w:rPr>
+        <w:t>s</w:t>
+      </w:r>
+      <w:r>
+        <w:rPr>
+          <w:rFonts w:ascii="Times New Roman" w:hAnsi="Times New Roman" w:cs="Times New Roman"/>
+        </w:rPr>
+        <w:t xml:space="preserve"> </w:t>
       </w:r>
       <w:r>
         <w:rPr>
@@ -8613,6 +8862,7 @@
         <w:rPr>
           <w:rFonts w:ascii="Times New Roman" w:hAnsi="Times New Roman" w:cs="Times New Roman"/>
         </w:rPr>
+        <w:lastRenderedPageBreak/>
         <w:t>Open the scenario</w:t>
       </w:r>
       <w:r>
@@ -8675,7 +8925,19 @@
         <w:rPr>
           <w:rFonts w:ascii="Times New Roman" w:hAnsi="Times New Roman" w:cs="Times New Roman"/>
         </w:rPr>
-        <w:t>Make an edit to the scenario.  Click ‘Save Scenario As’ and cancel</w:t>
+        <w:t>Make an edit to scenario</w:t>
+      </w:r>
+      <w:r>
+        <w:rPr>
+          <w:rFonts w:ascii="Times New Roman" w:hAnsi="Times New Roman" w:cs="Times New Roman"/>
+        </w:rPr>
+        <w:t xml:space="preserve"> s3</w:t>
+      </w:r>
+      <w:r>
+        <w:rPr>
+          <w:rFonts w:ascii="Times New Roman" w:hAnsi="Times New Roman" w:cs="Times New Roman"/>
+        </w:rPr>
+        <w:t>.  Click ‘Save Scenario As’ and cancel</w:t>
       </w:r>
       <w:r>
         <w:rPr>
@@ -8714,7 +8976,19 @@
         <w:rPr>
           <w:rFonts w:ascii="Times New Roman" w:hAnsi="Times New Roman" w:cs="Times New Roman"/>
         </w:rPr>
-        <w:t xml:space="preserve">Are the edits gone?  They should be.  </w:t>
+        <w:t xml:space="preserve">Are the edits gone?  They should be. </w:t>
+      </w:r>
+      <w:r>
+        <w:rPr>
+          <w:rFonts w:ascii="Times New Roman" w:hAnsi="Times New Roman" w:cs="Times New Roman"/>
+        </w:rPr>
+        <w:t xml:space="preserve"> Is the ‘Save Edits’ button active?  It should be.</w:t>
+      </w:r>
+      <w:r>
+        <w:rPr>
+          <w:rFonts w:ascii="Times New Roman" w:hAnsi="Times New Roman" w:cs="Times New Roman"/>
+        </w:rPr>
+        <w:t xml:space="preserve"> </w:t>
       </w:r>
     </w:p>
     <w:p>
@@ -8809,7 +9083,6 @@
         <w:rPr>
           <w:rFonts w:ascii="Times New Roman" w:hAnsi="Times New Roman" w:cs="Times New Roman"/>
         </w:rPr>
-        <w:lastRenderedPageBreak/>
         <w:t>Click ‘Save Scenario As’ and ‘Discard’</w:t>
       </w:r>
       <w:r>
@@ -8958,7 +9231,19 @@
         <w:rPr>
           <w:rFonts w:ascii="Times New Roman" w:hAnsi="Times New Roman" w:cs="Times New Roman"/>
         </w:rPr>
-        <w:t xml:space="preserve"> a all 3 scenario type edits to editing </w:t>
+        <w:t xml:space="preserve"> a all 3 scenario type edits</w:t>
+      </w:r>
+      <w:r>
+        <w:rPr>
+          <w:rFonts w:ascii="Times New Roman" w:hAnsi="Times New Roman" w:cs="Times New Roman"/>
+        </w:rPr>
+        <w:t xml:space="preserve"> and </w:t>
+      </w:r>
+      <w:r>
+        <w:rPr>
+          <w:rFonts w:ascii="Times New Roman" w:hAnsi="Times New Roman" w:cs="Times New Roman"/>
+        </w:rPr>
+        <w:t xml:space="preserve">editing </w:t>
       </w:r>
       <w:proofErr w:type="spellStart"/>
       <w:r>
@@ -8968,6 +9253,18 @@
         <w:t>shapefiles</w:t>
       </w:r>
       <w:proofErr w:type="spellEnd"/>
+      <w:r>
+        <w:rPr>
+          <w:rFonts w:ascii="Times New Roman" w:hAnsi="Times New Roman" w:cs="Times New Roman"/>
+        </w:rPr>
+        <w:t xml:space="preserve"> </w:t>
+      </w:r>
+      <w:r>
+        <w:rPr>
+          <w:rFonts w:ascii="Times New Roman" w:hAnsi="Times New Roman" w:cs="Times New Roman"/>
+        </w:rPr>
+        <w:t>to s3</w:t>
+      </w:r>
       <w:r>
         <w:rPr>
           <w:rFonts w:ascii="Times New Roman" w:hAnsi="Times New Roman" w:cs="Times New Roman"/>
@@ -9176,6 +9473,58 @@
           <w:rFonts w:ascii="Times New Roman" w:hAnsi="Times New Roman" w:cs="Times New Roman"/>
         </w:rPr>
         <w:tab/>
+        <w:t>Click new scenario and reopen s1.  Is the layer you added there?</w:t>
+      </w:r>
+    </w:p>
+    <w:p>
+      <w:pPr>
+        <w:pStyle w:val="PlainText"/>
+        <w:rPr>
+          <w:rFonts w:ascii="Times New Roman" w:hAnsi="Times New Roman" w:cs="Times New Roman"/>
+        </w:rPr>
+      </w:pPr>
+      <w:r>
+        <w:rPr>
+          <w:rFonts w:ascii="Times New Roman" w:hAnsi="Times New Roman" w:cs="Times New Roman"/>
+        </w:rPr>
+        <w:t xml:space="preserve">Remove an editing layer.  Do you get a message?  Is the s1 export file removed?  Are the editing layer </w:t>
+      </w:r>
+      <w:proofErr w:type="spellStart"/>
+      <w:r>
+        <w:rPr>
+          <w:rFonts w:ascii="Times New Roman" w:hAnsi="Times New Roman" w:cs="Times New Roman"/>
+        </w:rPr>
+        <w:t>shapefiles</w:t>
+      </w:r>
+      <w:proofErr w:type="spellEnd"/>
+      <w:r>
+        <w:rPr>
+          <w:rFonts w:ascii="Times New Roman" w:hAnsi="Times New Roman" w:cs="Times New Roman"/>
+        </w:rPr>
+        <w:t xml:space="preserve"> </w:t>
+      </w:r>
+      <w:proofErr w:type="gramStart"/>
+      <w:r>
+        <w:rPr>
+          <w:rFonts w:ascii="Times New Roman" w:hAnsi="Times New Roman" w:cs="Times New Roman"/>
+        </w:rPr>
+        <w:t>removed.</w:t>
+      </w:r>
+      <w:proofErr w:type="gramEnd"/>
+    </w:p>
+    <w:p>
+      <w:pPr>
+        <w:pStyle w:val="PlainText"/>
+        <w:rPr>
+          <w:rFonts w:ascii="Times New Roman" w:hAnsi="Times New Roman" w:cs="Times New Roman"/>
+        </w:rPr>
+      </w:pPr>
+      <w:r>
+        <w:rPr>
+          <w:rFonts w:ascii="Times New Roman" w:hAnsi="Times New Roman" w:cs="Times New Roman"/>
+        </w:rPr>
+        <w:tab/>
+        <w:t>From the file system as well?</w:t>
       </w:r>
     </w:p>
     <w:p>
@@ -10123,6 +10472,7 @@
         <w:rPr>
           <w:rFonts w:ascii="Times New Roman" w:hAnsi="Times New Roman" w:cs="Times New Roman"/>
         </w:rPr>
+        <w:lastRenderedPageBreak/>
         <w:t>CHECK DISCARD EDITS (01/31/12)</w:t>
       </w:r>
     </w:p>
@@ -10381,8 +10731,1190 @@
         <w:rPr>
           <w:rFonts w:ascii="Times New Roman" w:hAnsi="Times New Roman" w:cs="Times New Roman"/>
         </w:rPr>
+        <w:t>delete base layer features and save, then delete some more, make another layer the active layer, click open scenario, discard and cancel</w:t>
+      </w:r>
+    </w:p>
+    <w:p>
+      <w:pPr>
+        <w:pStyle w:val="PlainText"/>
+        <w:rPr>
+          <w:rFonts w:ascii="Times New Roman" w:hAnsi="Times New Roman" w:cs="Times New Roman"/>
+        </w:rPr>
+      </w:pPr>
+      <w:r>
+        <w:rPr>
+          <w:rFonts w:ascii="Times New Roman" w:hAnsi="Times New Roman" w:cs="Times New Roman"/>
+        </w:rPr>
+        <w:tab/>
+      </w:r>
+      <w:proofErr w:type="gramStart"/>
+      <w:r>
+        <w:rPr>
+          <w:rFonts w:ascii="Times New Roman" w:hAnsi="Times New Roman" w:cs="Times New Roman"/>
+        </w:rPr>
+        <w:t>are</w:t>
+      </w:r>
+      <w:proofErr w:type="gramEnd"/>
+      <w:r>
+        <w:rPr>
+          <w:rFonts w:ascii="Times New Roman" w:hAnsi="Times New Roman" w:cs="Times New Roman"/>
+        </w:rPr>
+        <w:t xml:space="preserve"> correct points discarded? </w:t>
+      </w:r>
+      <w:proofErr w:type="gramStart"/>
+      <w:r>
+        <w:rPr>
+          <w:rFonts w:ascii="Times New Roman" w:hAnsi="Times New Roman" w:cs="Times New Roman"/>
+        </w:rPr>
+        <w:t>is</w:t>
+      </w:r>
+      <w:proofErr w:type="gramEnd"/>
+      <w:r>
+        <w:rPr>
+          <w:rFonts w:ascii="Times New Roman" w:hAnsi="Times New Roman" w:cs="Times New Roman"/>
+        </w:rPr>
+        <w:t xml:space="preserve"> save button OK?</w:t>
+      </w:r>
+    </w:p>
+    <w:p>
+      <w:pPr>
+        <w:pStyle w:val="PlainText"/>
+        <w:rPr>
+          <w:rFonts w:ascii="Times New Roman" w:hAnsi="Times New Roman" w:cs="Times New Roman"/>
+        </w:rPr>
+      </w:pPr>
+      <w:proofErr w:type="gramStart"/>
+      <w:r>
+        <w:rPr>
+          <w:rFonts w:ascii="Times New Roman" w:hAnsi="Times New Roman" w:cs="Times New Roman"/>
+        </w:rPr>
+        <w:t>modify</w:t>
+      </w:r>
+      <w:proofErr w:type="gramEnd"/>
+      <w:r>
+        <w:rPr>
+          <w:rFonts w:ascii="Times New Roman" w:hAnsi="Times New Roman" w:cs="Times New Roman"/>
+        </w:rPr>
+        <w:t xml:space="preserve"> base layer features and save, then modify some more, click save scenario as, discard and cancel</w:t>
+      </w:r>
+    </w:p>
+    <w:p>
+      <w:pPr>
+        <w:pStyle w:val="PlainText"/>
+        <w:rPr>
+          <w:rFonts w:ascii="Times New Roman" w:hAnsi="Times New Roman" w:cs="Times New Roman"/>
+        </w:rPr>
+      </w:pPr>
+      <w:r>
+        <w:rPr>
+          <w:rFonts w:ascii="Times New Roman" w:hAnsi="Times New Roman" w:cs="Times New Roman"/>
+        </w:rPr>
+        <w:tab/>
+      </w:r>
+      <w:proofErr w:type="gramStart"/>
+      <w:r>
+        <w:rPr>
+          <w:rFonts w:ascii="Times New Roman" w:hAnsi="Times New Roman" w:cs="Times New Roman"/>
+        </w:rPr>
+        <w:t>are</w:t>
+      </w:r>
+      <w:proofErr w:type="gramEnd"/>
+      <w:r>
+        <w:rPr>
+          <w:rFonts w:ascii="Times New Roman" w:hAnsi="Times New Roman" w:cs="Times New Roman"/>
+        </w:rPr>
+        <w:t xml:space="preserve"> correct points discarded? </w:t>
+      </w:r>
+      <w:proofErr w:type="gramStart"/>
+      <w:r>
+        <w:rPr>
+          <w:rFonts w:ascii="Times New Roman" w:hAnsi="Times New Roman" w:cs="Times New Roman"/>
+        </w:rPr>
+        <w:t>is</w:t>
+      </w:r>
+      <w:proofErr w:type="gramEnd"/>
+      <w:r>
+        <w:rPr>
+          <w:rFonts w:ascii="Times New Roman" w:hAnsi="Times New Roman" w:cs="Times New Roman"/>
+        </w:rPr>
+        <w:t xml:space="preserve"> save button OK?</w:t>
+      </w:r>
+    </w:p>
+    <w:p>
+      <w:pPr>
+        <w:pStyle w:val="PlainText"/>
+        <w:rPr>
+          <w:rFonts w:ascii="Times New Roman" w:hAnsi="Times New Roman" w:cs="Times New Roman"/>
+        </w:rPr>
+      </w:pPr>
+      <w:proofErr w:type="gramStart"/>
+      <w:r>
+        <w:rPr>
+          <w:rFonts w:ascii="Times New Roman" w:hAnsi="Times New Roman" w:cs="Times New Roman"/>
+        </w:rPr>
+        <w:t>copy</w:t>
+      </w:r>
+      <w:proofErr w:type="gramEnd"/>
+      <w:r>
+        <w:rPr>
+          <w:rFonts w:ascii="Times New Roman" w:hAnsi="Times New Roman" w:cs="Times New Roman"/>
+        </w:rPr>
+        <w:t xml:space="preserve"> some points from a "paste points" layer and paste into the editing layer and save, copy some more</w:t>
+      </w:r>
+    </w:p>
+    <w:p>
+      <w:pPr>
+        <w:pStyle w:val="PlainText"/>
+        <w:rPr>
+          <w:rFonts w:ascii="Times New Roman" w:hAnsi="Times New Roman" w:cs="Times New Roman"/>
+        </w:rPr>
+      </w:pPr>
+      <w:proofErr w:type="gramStart"/>
+      <w:r>
+        <w:rPr>
+          <w:rFonts w:ascii="Times New Roman" w:hAnsi="Times New Roman" w:cs="Times New Roman"/>
+        </w:rPr>
+        <w:t>click</w:t>
+      </w:r>
+      <w:proofErr w:type="gramEnd"/>
+      <w:r>
+        <w:rPr>
+          <w:rFonts w:ascii="Times New Roman" w:hAnsi="Times New Roman" w:cs="Times New Roman"/>
+        </w:rPr>
+        <w:t xml:space="preserve"> edit scenario, discard and cancel</w:t>
+      </w:r>
+    </w:p>
+    <w:p>
+      <w:pPr>
+        <w:pStyle w:val="PlainText"/>
+        <w:rPr>
+          <w:rFonts w:ascii="Times New Roman" w:hAnsi="Times New Roman" w:cs="Times New Roman"/>
+        </w:rPr>
+      </w:pPr>
+      <w:r>
+        <w:rPr>
+          <w:rFonts w:ascii="Times New Roman" w:hAnsi="Times New Roman" w:cs="Times New Roman"/>
+        </w:rPr>
+        <w:tab/>
+      </w:r>
+      <w:proofErr w:type="gramStart"/>
+      <w:r>
+        <w:rPr>
+          <w:rFonts w:ascii="Times New Roman" w:hAnsi="Times New Roman" w:cs="Times New Roman"/>
+        </w:rPr>
+        <w:t>are</w:t>
+      </w:r>
+      <w:proofErr w:type="gramEnd"/>
+      <w:r>
+        <w:rPr>
+          <w:rFonts w:ascii="Times New Roman" w:hAnsi="Times New Roman" w:cs="Times New Roman"/>
+        </w:rPr>
+        <w:t xml:space="preserve"> correct points discarded? </w:t>
+      </w:r>
+      <w:proofErr w:type="gramStart"/>
+      <w:r>
+        <w:rPr>
+          <w:rFonts w:ascii="Times New Roman" w:hAnsi="Times New Roman" w:cs="Times New Roman"/>
+        </w:rPr>
+        <w:t>is</w:t>
+      </w:r>
+      <w:proofErr w:type="gramEnd"/>
+      <w:r>
+        <w:rPr>
+          <w:rFonts w:ascii="Times New Roman" w:hAnsi="Times New Roman" w:cs="Times New Roman"/>
+        </w:rPr>
+        <w:t xml:space="preserve"> save button OK?</w:t>
+      </w:r>
+    </w:p>
+    <w:p>
+      <w:pPr>
+        <w:pStyle w:val="PlainText"/>
+        <w:rPr>
+          <w:rFonts w:ascii="Times New Roman" w:hAnsi="Times New Roman" w:cs="Times New Roman"/>
+        </w:rPr>
+      </w:pPr>
+      <w:proofErr w:type="gramStart"/>
+      <w:r>
+        <w:rPr>
+          <w:rFonts w:ascii="Times New Roman" w:hAnsi="Times New Roman" w:cs="Times New Roman"/>
+        </w:rPr>
+        <w:t>delete</w:t>
+      </w:r>
+      <w:proofErr w:type="gramEnd"/>
+      <w:r>
+        <w:rPr>
+          <w:rFonts w:ascii="Times New Roman" w:hAnsi="Times New Roman" w:cs="Times New Roman"/>
+        </w:rPr>
+        <w:t xml:space="preserve"> a point on the paste points layer.  </w:t>
+      </w:r>
+      <w:proofErr w:type="gramStart"/>
+      <w:r>
+        <w:rPr>
+          <w:rFonts w:ascii="Times New Roman" w:hAnsi="Times New Roman" w:cs="Times New Roman"/>
+        </w:rPr>
+        <w:t>is</w:t>
+      </w:r>
+      <w:proofErr w:type="gramEnd"/>
+      <w:r>
+        <w:rPr>
+          <w:rFonts w:ascii="Times New Roman" w:hAnsi="Times New Roman" w:cs="Times New Roman"/>
+        </w:rPr>
+        <w:t xml:space="preserve"> everything OK?</w:t>
+      </w:r>
+    </w:p>
+    <w:p>
+      <w:pPr>
+        <w:pStyle w:val="PlainText"/>
+        <w:rPr>
+          <w:rFonts w:ascii="Times New Roman" w:hAnsi="Times New Roman" w:cs="Times New Roman"/>
+        </w:rPr>
+      </w:pPr>
+      <w:r>
+        <w:rPr>
+          <w:rFonts w:ascii="Times New Roman" w:hAnsi="Times New Roman" w:cs="Times New Roman"/>
+        </w:rPr>
+        <w:t>Look at the attribute table.  Is everything OK?</w:t>
+      </w:r>
+    </w:p>
+    <w:p>
+      <w:pPr>
+        <w:pStyle w:val="PlainText"/>
+        <w:rPr>
+          <w:rFonts w:ascii="Times New Roman" w:hAnsi="Times New Roman" w:cs="Times New Roman"/>
+        </w:rPr>
+      </w:pPr>
+    </w:p>
+    <w:p>
+      <w:pPr>
+        <w:pStyle w:val="PlainText"/>
+        <w:rPr>
+          <w:rFonts w:ascii="Times New Roman" w:hAnsi="Times New Roman" w:cs="Times New Roman"/>
+        </w:rPr>
+      </w:pPr>
+      <w:proofErr w:type="gramStart"/>
+      <w:r>
+        <w:rPr>
+          <w:rFonts w:ascii="Times New Roman" w:hAnsi="Times New Roman" w:cs="Times New Roman"/>
+        </w:rPr>
+        <w:t>make</w:t>
+      </w:r>
+      <w:proofErr w:type="gramEnd"/>
+      <w:r>
+        <w:rPr>
+          <w:rFonts w:ascii="Times New Roman" w:hAnsi="Times New Roman" w:cs="Times New Roman"/>
+        </w:rPr>
+        <w:t xml:space="preserve"> some line edits and save and then make some more line edits, click save scenario as, discard </w:t>
+      </w:r>
+      <w:r>
+        <w:rPr>
+          <w:rFonts w:ascii="Times New Roman" w:hAnsi="Times New Roman" w:cs="Times New Roman"/>
+        </w:rPr>
+        <w:t xml:space="preserve">the edits, </w:t>
+      </w:r>
+    </w:p>
+    <w:p>
+      <w:pPr>
+        <w:pStyle w:val="PlainText"/>
+        <w:ind w:firstLine="720"/>
+        <w:rPr>
+          <w:rFonts w:ascii="Times New Roman" w:hAnsi="Times New Roman" w:cs="Times New Roman"/>
+        </w:rPr>
+      </w:pPr>
+      <w:proofErr w:type="gramStart"/>
+      <w:r>
+        <w:rPr>
+          <w:rFonts w:ascii="Times New Roman" w:hAnsi="Times New Roman" w:cs="Times New Roman"/>
+        </w:rPr>
+        <w:t>discard</w:t>
+      </w:r>
+      <w:proofErr w:type="gramEnd"/>
+      <w:r>
+        <w:rPr>
+          <w:rFonts w:ascii="Times New Roman" w:hAnsi="Times New Roman" w:cs="Times New Roman"/>
+        </w:rPr>
+        <w:t xml:space="preserve"> the scenario </w:t>
+      </w:r>
+      <w:r>
+        <w:rPr>
+          <w:rFonts w:ascii="Times New Roman" w:hAnsi="Times New Roman" w:cs="Times New Roman"/>
+        </w:rPr>
+        <w:t>and save with a new name.</w:t>
+      </w:r>
+      <w:r>
+        <w:rPr>
+          <w:rFonts w:ascii="Times New Roman" w:hAnsi="Times New Roman" w:cs="Times New Roman"/>
+        </w:rPr>
+        <w:t xml:space="preserve"> Reopen both scenarios.  Are the edits and editing layers gone?</w:t>
+      </w:r>
+    </w:p>
+    <w:p>
+      <w:pPr>
+        <w:pStyle w:val="PlainText"/>
+        <w:ind w:firstLine="720"/>
+        <w:rPr>
+          <w:rFonts w:ascii="Times New Roman" w:hAnsi="Times New Roman" w:cs="Times New Roman"/>
+        </w:rPr>
+      </w:pPr>
+      <w:r>
+        <w:rPr>
+          <w:rFonts w:ascii="Times New Roman" w:hAnsi="Times New Roman" w:cs="Times New Roman"/>
+        </w:rPr>
+        <w:t>They should be.</w:t>
+      </w:r>
+    </w:p>
+    <w:p>
+      <w:pPr>
+        <w:pStyle w:val="PlainText"/>
+        <w:rPr>
+          <w:rFonts w:ascii="Times New Roman" w:hAnsi="Times New Roman" w:cs="Times New Roman"/>
+        </w:rPr>
+      </w:pPr>
+      <w:proofErr w:type="gramStart"/>
+      <w:r>
+        <w:rPr>
+          <w:rFonts w:ascii="Times New Roman" w:hAnsi="Times New Roman" w:cs="Times New Roman"/>
+        </w:rPr>
+        <w:t>make</w:t>
+      </w:r>
+      <w:proofErr w:type="gramEnd"/>
+      <w:r>
+        <w:rPr>
+          <w:rFonts w:ascii="Times New Roman" w:hAnsi="Times New Roman" w:cs="Times New Roman"/>
+        </w:rPr>
+        <w:t xml:space="preserve"> some line edits and save and then make some more line edits, click save scenario as, discard the edits, </w:t>
+      </w:r>
+    </w:p>
+    <w:p>
+      <w:pPr>
+        <w:pStyle w:val="PlainText"/>
+        <w:ind w:firstLine="720"/>
+        <w:rPr>
+          <w:rFonts w:ascii="Times New Roman" w:hAnsi="Times New Roman" w:cs="Times New Roman"/>
+        </w:rPr>
+      </w:pPr>
+      <w:proofErr w:type="gramStart"/>
+      <w:r>
+        <w:rPr>
+          <w:rFonts w:ascii="Times New Roman" w:hAnsi="Times New Roman" w:cs="Times New Roman"/>
+        </w:rPr>
+        <w:t>but</w:t>
+      </w:r>
+      <w:proofErr w:type="gramEnd"/>
+      <w:r>
+        <w:rPr>
+          <w:rFonts w:ascii="Times New Roman" w:hAnsi="Times New Roman" w:cs="Times New Roman"/>
+        </w:rPr>
+        <w:t xml:space="preserve"> save the scenario and save with a new name. Reopen both scenarios.  Are the edits and editing layers present?</w:t>
+      </w:r>
+    </w:p>
+    <w:p>
+      <w:pPr>
+        <w:pStyle w:val="PlainText"/>
+        <w:ind w:firstLine="720"/>
+        <w:rPr>
+          <w:rFonts w:ascii="Times New Roman" w:hAnsi="Times New Roman" w:cs="Times New Roman"/>
+        </w:rPr>
+      </w:pPr>
+      <w:r>
+        <w:rPr>
+          <w:rFonts w:ascii="Times New Roman" w:hAnsi="Times New Roman" w:cs="Times New Roman"/>
+        </w:rPr>
+        <w:t>They should be</w:t>
+      </w:r>
+    </w:p>
+    <w:p>
+      <w:pPr>
+        <w:pStyle w:val="PlainText"/>
+        <w:rPr>
+          <w:rFonts w:ascii="Times New Roman" w:hAnsi="Times New Roman" w:cs="Times New Roman"/>
+        </w:rPr>
+      </w:pPr>
+      <w:proofErr w:type="gramStart"/>
+      <w:r>
+        <w:rPr>
+          <w:rFonts w:ascii="Times New Roman" w:hAnsi="Times New Roman" w:cs="Times New Roman"/>
+        </w:rPr>
+        <w:t>are</w:t>
+      </w:r>
+      <w:proofErr w:type="gramEnd"/>
+      <w:r>
+        <w:rPr>
+          <w:rFonts w:ascii="Times New Roman" w:hAnsi="Times New Roman" w:cs="Times New Roman"/>
+        </w:rPr>
+        <w:t xml:space="preserve"> correct lines discarded? </w:t>
+      </w:r>
+      <w:proofErr w:type="gramStart"/>
+      <w:r>
+        <w:rPr>
+          <w:rFonts w:ascii="Times New Roman" w:hAnsi="Times New Roman" w:cs="Times New Roman"/>
+        </w:rPr>
+        <w:t>is</w:t>
+      </w:r>
+      <w:proofErr w:type="gramEnd"/>
+      <w:r>
+        <w:rPr>
+          <w:rFonts w:ascii="Times New Roman" w:hAnsi="Times New Roman" w:cs="Times New Roman"/>
+        </w:rPr>
+        <w:t xml:space="preserve"> save button OK?</w:t>
+      </w:r>
+    </w:p>
+    <w:p>
+      <w:pPr>
+        <w:pStyle w:val="PlainText"/>
+        <w:rPr>
+          <w:rFonts w:ascii="Times New Roman" w:hAnsi="Times New Roman" w:cs="Times New Roman"/>
+        </w:rPr>
+      </w:pPr>
+      <w:proofErr w:type="gramStart"/>
+      <w:r>
+        <w:rPr>
+          <w:rFonts w:ascii="Times New Roman" w:hAnsi="Times New Roman" w:cs="Times New Roman"/>
+        </w:rPr>
+        <w:t>make</w:t>
+      </w:r>
+      <w:proofErr w:type="gramEnd"/>
+      <w:r>
+        <w:rPr>
+          <w:rFonts w:ascii="Times New Roman" w:hAnsi="Times New Roman" w:cs="Times New Roman"/>
+        </w:rPr>
+        <w:t xml:space="preserve"> some line edits and save and then make some more line edits, click save scenario as, save the edits, </w:t>
+      </w:r>
+    </w:p>
+    <w:p>
+      <w:pPr>
+        <w:pStyle w:val="PlainText"/>
+        <w:ind w:firstLine="720"/>
+        <w:rPr>
+          <w:rFonts w:ascii="Times New Roman" w:hAnsi="Times New Roman" w:cs="Times New Roman"/>
+        </w:rPr>
+      </w:pPr>
+      <w:proofErr w:type="gramStart"/>
+      <w:r>
+        <w:rPr>
+          <w:rFonts w:ascii="Times New Roman" w:hAnsi="Times New Roman" w:cs="Times New Roman"/>
+        </w:rPr>
+        <w:t>and  save</w:t>
+      </w:r>
+      <w:proofErr w:type="gramEnd"/>
+      <w:r>
+        <w:rPr>
+          <w:rFonts w:ascii="Times New Roman" w:hAnsi="Times New Roman" w:cs="Times New Roman"/>
+        </w:rPr>
+        <w:t xml:space="preserve"> the scenario and save with a new name. Reopen both scenarios.  Are the edits and editing layers present?</w:t>
+      </w:r>
+    </w:p>
+    <w:p>
+      <w:pPr>
+        <w:pStyle w:val="PlainText"/>
+        <w:ind w:firstLine="720"/>
+        <w:rPr>
+          <w:rFonts w:ascii="Times New Roman" w:hAnsi="Times New Roman" w:cs="Times New Roman"/>
+        </w:rPr>
+      </w:pPr>
+      <w:r>
+        <w:rPr>
+          <w:rFonts w:ascii="Times New Roman" w:hAnsi="Times New Roman" w:cs="Times New Roman"/>
+        </w:rPr>
+        <w:t>They should be</w:t>
+      </w:r>
+      <w:r>
+        <w:rPr>
+          <w:rFonts w:ascii="Times New Roman" w:hAnsi="Times New Roman" w:cs="Times New Roman"/>
+        </w:rPr>
+        <w:t>.  Check the attribute table for correct entries.</w:t>
+      </w:r>
+    </w:p>
+    <w:p>
+      <w:pPr>
+        <w:pStyle w:val="PlainText"/>
+        <w:rPr>
+          <w:rFonts w:ascii="Times New Roman" w:hAnsi="Times New Roman" w:cs="Times New Roman"/>
+        </w:rPr>
+      </w:pPr>
+      <w:proofErr w:type="gramStart"/>
+      <w:r>
+        <w:rPr>
+          <w:rFonts w:ascii="Times New Roman" w:hAnsi="Times New Roman" w:cs="Times New Roman"/>
+        </w:rPr>
+        <w:t>delete</w:t>
+      </w:r>
+      <w:proofErr w:type="gramEnd"/>
+      <w:r>
+        <w:rPr>
+          <w:rFonts w:ascii="Times New Roman" w:hAnsi="Times New Roman" w:cs="Times New Roman"/>
+        </w:rPr>
+        <w:t xml:space="preserve"> a line on the paste lines layer.  </w:t>
+      </w:r>
+      <w:proofErr w:type="gramStart"/>
+      <w:r>
+        <w:rPr>
+          <w:rFonts w:ascii="Times New Roman" w:hAnsi="Times New Roman" w:cs="Times New Roman"/>
+        </w:rPr>
+        <w:t>is</w:t>
+      </w:r>
+      <w:proofErr w:type="gramEnd"/>
+      <w:r>
+        <w:rPr>
+          <w:rFonts w:ascii="Times New Roman" w:hAnsi="Times New Roman" w:cs="Times New Roman"/>
+        </w:rPr>
+        <w:t xml:space="preserve"> everything OK?</w:t>
+      </w:r>
+      <w:r>
+        <w:rPr>
+          <w:rFonts w:ascii="Times New Roman" w:hAnsi="Times New Roman" w:cs="Times New Roman"/>
+        </w:rPr>
+        <w:tab/>
+      </w:r>
+    </w:p>
+    <w:p>
+      <w:pPr>
+        <w:pStyle w:val="PlainText"/>
+        <w:rPr>
+          <w:rFonts w:ascii="Times New Roman" w:hAnsi="Times New Roman" w:cs="Times New Roman"/>
+        </w:rPr>
+      </w:pPr>
+      <w:proofErr w:type="gramStart"/>
+      <w:r>
+        <w:rPr>
+          <w:rFonts w:ascii="Times New Roman" w:hAnsi="Times New Roman" w:cs="Times New Roman"/>
+        </w:rPr>
+        <w:t>copy</w:t>
+      </w:r>
+      <w:proofErr w:type="gramEnd"/>
+      <w:r>
+        <w:rPr>
+          <w:rFonts w:ascii="Times New Roman" w:hAnsi="Times New Roman" w:cs="Times New Roman"/>
+        </w:rPr>
+        <w:t xml:space="preserve"> some lines from a "paste lines" layer and paste into the editing layer and save, copy some more</w:t>
+      </w:r>
+    </w:p>
+    <w:p>
+      <w:pPr>
+        <w:pStyle w:val="PlainText"/>
+        <w:rPr>
+          <w:rFonts w:ascii="Times New Roman" w:hAnsi="Times New Roman" w:cs="Times New Roman"/>
+        </w:rPr>
+      </w:pPr>
+      <w:proofErr w:type="gramStart"/>
+      <w:r>
+        <w:rPr>
+          <w:rFonts w:ascii="Times New Roman" w:hAnsi="Times New Roman" w:cs="Times New Roman"/>
+        </w:rPr>
+        <w:t>click</w:t>
+      </w:r>
+      <w:proofErr w:type="gramEnd"/>
+      <w:r>
+        <w:rPr>
+          <w:rFonts w:ascii="Times New Roman" w:hAnsi="Times New Roman" w:cs="Times New Roman"/>
+        </w:rPr>
+        <w:t xml:space="preserve"> close app, discard.  Reopen app.</w:t>
+      </w:r>
+    </w:p>
+    <w:p>
+      <w:pPr>
+        <w:pStyle w:val="PlainText"/>
+        <w:rPr>
+          <w:rFonts w:ascii="Times New Roman" w:hAnsi="Times New Roman" w:cs="Times New Roman"/>
+        </w:rPr>
+      </w:pPr>
+      <w:r>
+        <w:rPr>
+          <w:rFonts w:ascii="Times New Roman" w:hAnsi="Times New Roman" w:cs="Times New Roman"/>
+        </w:rPr>
+        <w:tab/>
+      </w:r>
+      <w:proofErr w:type="gramStart"/>
+      <w:r>
+        <w:rPr>
+          <w:rFonts w:ascii="Times New Roman" w:hAnsi="Times New Roman" w:cs="Times New Roman"/>
+        </w:rPr>
+        <w:t>are</w:t>
+      </w:r>
+      <w:proofErr w:type="gramEnd"/>
+      <w:r>
+        <w:rPr>
+          <w:rFonts w:ascii="Times New Roman" w:hAnsi="Times New Roman" w:cs="Times New Roman"/>
+        </w:rPr>
+        <w:t xml:space="preserve"> correct lines discarded? </w:t>
+      </w:r>
+      <w:proofErr w:type="gramStart"/>
+      <w:r>
+        <w:rPr>
+          <w:rFonts w:ascii="Times New Roman" w:hAnsi="Times New Roman" w:cs="Times New Roman"/>
+        </w:rPr>
+        <w:t>is</w:t>
+      </w:r>
+      <w:proofErr w:type="gramEnd"/>
+      <w:r>
+        <w:rPr>
+          <w:rFonts w:ascii="Times New Roman" w:hAnsi="Times New Roman" w:cs="Times New Roman"/>
+        </w:rPr>
+        <w:t xml:space="preserve"> save button OK?</w:t>
+      </w:r>
+    </w:p>
+    <w:p>
+      <w:pPr>
+        <w:pStyle w:val="PlainText"/>
+        <w:rPr>
+          <w:rFonts w:ascii="Times New Roman" w:hAnsi="Times New Roman" w:cs="Times New Roman"/>
+        </w:rPr>
+      </w:pPr>
+    </w:p>
+    <w:p>
+      <w:pPr>
+        <w:pStyle w:val="PlainText"/>
+        <w:rPr>
+          <w:rFonts w:ascii="Times New Roman" w:hAnsi="Times New Roman" w:cs="Times New Roman"/>
+        </w:rPr>
+      </w:pPr>
+      <w:proofErr w:type="gramStart"/>
+      <w:r>
+        <w:rPr>
+          <w:rFonts w:ascii="Times New Roman" w:hAnsi="Times New Roman" w:cs="Times New Roman"/>
+        </w:rPr>
+        <w:t>make</w:t>
+      </w:r>
+      <w:proofErr w:type="gramEnd"/>
+      <w:r>
+        <w:rPr>
+          <w:rFonts w:ascii="Times New Roman" w:hAnsi="Times New Roman" w:cs="Times New Roman"/>
+        </w:rPr>
+        <w:t xml:space="preserve"> some polygon edits and save and then make some more polygon edits and discard.</w:t>
+      </w:r>
+    </w:p>
+    <w:p>
+      <w:pPr>
+        <w:pStyle w:val="PlainText"/>
+        <w:rPr>
+          <w:rFonts w:ascii="Times New Roman" w:hAnsi="Times New Roman" w:cs="Times New Roman"/>
+        </w:rPr>
+      </w:pPr>
+      <w:r>
+        <w:rPr>
+          <w:rFonts w:ascii="Times New Roman" w:hAnsi="Times New Roman" w:cs="Times New Roman"/>
+        </w:rPr>
+        <w:tab/>
+      </w:r>
+      <w:proofErr w:type="gramStart"/>
+      <w:r>
+        <w:rPr>
+          <w:rFonts w:ascii="Times New Roman" w:hAnsi="Times New Roman" w:cs="Times New Roman"/>
+        </w:rPr>
+        <w:t>are</w:t>
+      </w:r>
+      <w:proofErr w:type="gramEnd"/>
+      <w:r>
+        <w:rPr>
+          <w:rFonts w:ascii="Times New Roman" w:hAnsi="Times New Roman" w:cs="Times New Roman"/>
+        </w:rPr>
+        <w:t xml:space="preserve"> correct polygons discarded? </w:t>
+      </w:r>
+      <w:proofErr w:type="gramStart"/>
+      <w:r>
+        <w:rPr>
+          <w:rFonts w:ascii="Times New Roman" w:hAnsi="Times New Roman" w:cs="Times New Roman"/>
+        </w:rPr>
+        <w:t>is</w:t>
+      </w:r>
+      <w:proofErr w:type="gramEnd"/>
+      <w:r>
+        <w:rPr>
+          <w:rFonts w:ascii="Times New Roman" w:hAnsi="Times New Roman" w:cs="Times New Roman"/>
+        </w:rPr>
+        <w:t xml:space="preserve"> save button OK?</w:t>
+      </w:r>
+    </w:p>
+    <w:p>
+      <w:pPr>
+        <w:pStyle w:val="PlainText"/>
+        <w:rPr>
+          <w:rFonts w:ascii="Times New Roman" w:hAnsi="Times New Roman" w:cs="Times New Roman"/>
+        </w:rPr>
+      </w:pPr>
+      <w:proofErr w:type="gramStart"/>
+      <w:r>
+        <w:rPr>
+          <w:rFonts w:ascii="Times New Roman" w:hAnsi="Times New Roman" w:cs="Times New Roman"/>
+        </w:rPr>
+        <w:t>copy</w:t>
+      </w:r>
+      <w:proofErr w:type="gramEnd"/>
+      <w:r>
+        <w:rPr>
+          <w:rFonts w:ascii="Times New Roman" w:hAnsi="Times New Roman" w:cs="Times New Roman"/>
+        </w:rPr>
+        <w:t xml:space="preserve"> some points from a "paste polygons" layer and paste into the editing layer and save, copy some more and discard</w:t>
+      </w:r>
+    </w:p>
+    <w:p>
+      <w:pPr>
+        <w:pStyle w:val="PlainText"/>
+        <w:rPr>
+          <w:rFonts w:ascii="Times New Roman" w:hAnsi="Times New Roman" w:cs="Times New Roman"/>
+        </w:rPr>
+      </w:pPr>
+      <w:r>
+        <w:rPr>
+          <w:rFonts w:ascii="Times New Roman" w:hAnsi="Times New Roman" w:cs="Times New Roman"/>
+        </w:rPr>
+        <w:tab/>
+      </w:r>
+      <w:proofErr w:type="gramStart"/>
+      <w:r>
+        <w:rPr>
+          <w:rFonts w:ascii="Times New Roman" w:hAnsi="Times New Roman" w:cs="Times New Roman"/>
+        </w:rPr>
+        <w:t>are</w:t>
+      </w:r>
+      <w:proofErr w:type="gramEnd"/>
+      <w:r>
+        <w:rPr>
+          <w:rFonts w:ascii="Times New Roman" w:hAnsi="Times New Roman" w:cs="Times New Roman"/>
+        </w:rPr>
+        <w:t xml:space="preserve"> correct polygons discarded? </w:t>
+      </w:r>
+      <w:proofErr w:type="gramStart"/>
+      <w:r>
+        <w:rPr>
+          <w:rFonts w:ascii="Times New Roman" w:hAnsi="Times New Roman" w:cs="Times New Roman"/>
+        </w:rPr>
+        <w:t>is</w:t>
+      </w:r>
+      <w:proofErr w:type="gramEnd"/>
+      <w:r>
+        <w:rPr>
+          <w:rFonts w:ascii="Times New Roman" w:hAnsi="Times New Roman" w:cs="Times New Roman"/>
+        </w:rPr>
+        <w:t xml:space="preserve"> save button OK?</w:t>
+      </w:r>
+    </w:p>
+    <w:p>
+      <w:pPr>
+        <w:pStyle w:val="PlainText"/>
+        <w:rPr>
+          <w:rFonts w:ascii="Times New Roman" w:hAnsi="Times New Roman" w:cs="Times New Roman"/>
+        </w:rPr>
+      </w:pPr>
+      <w:proofErr w:type="gramStart"/>
+      <w:r>
+        <w:rPr>
+          <w:rFonts w:ascii="Times New Roman" w:hAnsi="Times New Roman" w:cs="Times New Roman"/>
+        </w:rPr>
+        <w:t>delete</w:t>
+      </w:r>
+      <w:proofErr w:type="gramEnd"/>
+      <w:r>
+        <w:rPr>
+          <w:rFonts w:ascii="Times New Roman" w:hAnsi="Times New Roman" w:cs="Times New Roman"/>
+        </w:rPr>
+        <w:t xml:space="preserve"> a polygon on the paste points layer.  </w:t>
+      </w:r>
+      <w:proofErr w:type="gramStart"/>
+      <w:r>
+        <w:rPr>
+          <w:rFonts w:ascii="Times New Roman" w:hAnsi="Times New Roman" w:cs="Times New Roman"/>
+        </w:rPr>
+        <w:t>is</w:t>
+      </w:r>
+      <w:proofErr w:type="gramEnd"/>
+      <w:r>
+        <w:rPr>
+          <w:rFonts w:ascii="Times New Roman" w:hAnsi="Times New Roman" w:cs="Times New Roman"/>
+        </w:rPr>
+        <w:t xml:space="preserve"> everything OK?</w:t>
+      </w:r>
+    </w:p>
+    <w:p>
+      <w:pPr>
+        <w:pStyle w:val="PlainText"/>
+        <w:rPr>
+          <w:rFonts w:ascii="Times New Roman" w:hAnsi="Times New Roman" w:cs="Times New Roman"/>
+        </w:rPr>
+      </w:pPr>
+      <w:r>
+        <w:rPr>
+          <w:rFonts w:ascii="Times New Roman" w:hAnsi="Times New Roman" w:cs="Times New Roman"/>
+        </w:rPr>
+        <w:t>Check the attribute table.</w:t>
+      </w:r>
+    </w:p>
+    <w:p>
+      <w:pPr>
+        <w:pStyle w:val="PlainText"/>
+        <w:rPr>
+          <w:rFonts w:ascii="Times New Roman" w:hAnsi="Times New Roman" w:cs="Times New Roman"/>
+        </w:rPr>
+      </w:pPr>
+    </w:p>
+    <w:p>
+      <w:pPr>
+        <w:pStyle w:val="PlainText"/>
+        <w:rPr>
+          <w:rFonts w:ascii="Times New Roman" w:hAnsi="Times New Roman" w:cs="Times New Roman"/>
+        </w:rPr>
+      </w:pPr>
+      <w:r>
+        <w:rPr>
+          <w:rFonts w:ascii="Times New Roman" w:hAnsi="Times New Roman" w:cs="Times New Roman"/>
+        </w:rPr>
+        <w:t>########################################################################################</w:t>
+      </w:r>
+    </w:p>
+    <w:p>
+      <w:pPr>
+        <w:pStyle w:val="PlainText"/>
+        <w:rPr>
+          <w:rFonts w:ascii="Times New Roman" w:hAnsi="Times New Roman" w:cs="Times New Roman"/>
+        </w:rPr>
+      </w:pPr>
+    </w:p>
+    <w:p>
+      <w:pPr>
+        <w:pStyle w:val="PlainText"/>
+        <w:rPr>
+          <w:rFonts w:ascii="Times New Roman" w:hAnsi="Times New Roman" w:cs="Times New Roman"/>
+        </w:rPr>
+      </w:pPr>
+      <w:r>
+        <w:rPr>
+          <w:rFonts w:ascii="Times New Roman" w:hAnsi="Times New Roman" w:cs="Times New Roman"/>
+        </w:rPr>
+        <w:t>CHECK MODIFYING</w:t>
+      </w:r>
+      <w:r>
+        <w:rPr>
+          <w:rFonts w:ascii="Times New Roman" w:hAnsi="Times New Roman" w:cs="Times New Roman"/>
+        </w:rPr>
+        <w:t>/DELETING</w:t>
+      </w:r>
+      <w:r>
+        <w:rPr>
+          <w:rFonts w:ascii="Times New Roman" w:hAnsi="Times New Roman" w:cs="Times New Roman"/>
+        </w:rPr>
+        <w:t xml:space="preserve"> FEATURES ON A BASE LAYER</w:t>
+      </w:r>
+    </w:p>
+    <w:p>
+      <w:pPr>
+        <w:pStyle w:val="PlainText"/>
+        <w:rPr>
+          <w:rFonts w:ascii="Times New Roman" w:hAnsi="Times New Roman" w:cs="Times New Roman"/>
+        </w:rPr>
+      </w:pPr>
+    </w:p>
+    <w:p>
+      <w:pPr>
+        <w:pStyle w:val="PlainText"/>
+        <w:rPr>
+          <w:rFonts w:ascii="Times New Roman" w:hAnsi="Times New Roman" w:cs="Times New Roman"/>
+        </w:rPr>
+      </w:pPr>
+      <w:proofErr w:type="gramStart"/>
+      <w:r>
+        <w:rPr>
+          <w:rFonts w:ascii="Times New Roman" w:hAnsi="Times New Roman" w:cs="Times New Roman"/>
+        </w:rPr>
+        <w:t>select</w:t>
+      </w:r>
+      <w:proofErr w:type="gramEnd"/>
+      <w:r>
+        <w:rPr>
+          <w:rFonts w:ascii="Times New Roman" w:hAnsi="Times New Roman" w:cs="Times New Roman"/>
+        </w:rPr>
+        <w:t xml:space="preserve"> 4 points on a points base layer, click modify, modify the points, </w:t>
+      </w:r>
+    </w:p>
+    <w:p>
+      <w:pPr>
+        <w:pStyle w:val="PlainText"/>
+        <w:rPr>
+          <w:rFonts w:ascii="Times New Roman" w:hAnsi="Times New Roman" w:cs="Times New Roman"/>
+        </w:rPr>
+      </w:pPr>
+      <w:r>
+        <w:rPr>
+          <w:rFonts w:ascii="Times New Roman" w:hAnsi="Times New Roman" w:cs="Times New Roman"/>
+        </w:rPr>
+        <w:tab/>
+      </w:r>
+      <w:proofErr w:type="gramStart"/>
+      <w:r>
+        <w:rPr>
+          <w:rFonts w:ascii="Times New Roman" w:hAnsi="Times New Roman" w:cs="Times New Roman"/>
+        </w:rPr>
+        <w:t>are</w:t>
+      </w:r>
+      <w:proofErr w:type="gramEnd"/>
+      <w:r>
+        <w:rPr>
+          <w:rFonts w:ascii="Times New Roman" w:hAnsi="Times New Roman" w:cs="Times New Roman"/>
+        </w:rPr>
+        <w:t xml:space="preserve"> the features modified?, are all buttons correct, are the symbols correct?</w:t>
+      </w:r>
+    </w:p>
+    <w:p>
+      <w:pPr>
+        <w:pStyle w:val="PlainText"/>
+        <w:rPr>
+          <w:rFonts w:ascii="Times New Roman" w:hAnsi="Times New Roman" w:cs="Times New Roman"/>
+        </w:rPr>
+      </w:pPr>
+      <w:proofErr w:type="gramStart"/>
+      <w:r>
+        <w:rPr>
+          <w:rFonts w:ascii="Times New Roman" w:hAnsi="Times New Roman" w:cs="Times New Roman"/>
+        </w:rPr>
+        <w:t>select</w:t>
+      </w:r>
+      <w:proofErr w:type="gramEnd"/>
+      <w:r>
+        <w:rPr>
+          <w:rFonts w:ascii="Times New Roman" w:hAnsi="Times New Roman" w:cs="Times New Roman"/>
+        </w:rPr>
+        <w:t xml:space="preserve"> 4 points on a points base layer, click modify, modify 3 points, click cancel, click yes</w:t>
+      </w:r>
+      <w:r>
+        <w:rPr>
+          <w:rFonts w:ascii="Times New Roman" w:hAnsi="Times New Roman" w:cs="Times New Roman"/>
+        </w:rPr>
+        <w:tab/>
+      </w:r>
+    </w:p>
+    <w:p>
+      <w:pPr>
+        <w:pStyle w:val="PlainText"/>
+        <w:rPr>
+          <w:rFonts w:ascii="Times New Roman" w:hAnsi="Times New Roman" w:cs="Times New Roman"/>
+        </w:rPr>
+      </w:pPr>
+      <w:r>
+        <w:rPr>
+          <w:rFonts w:ascii="Times New Roman" w:hAnsi="Times New Roman" w:cs="Times New Roman"/>
+        </w:rPr>
+        <w:tab/>
+      </w:r>
+      <w:proofErr w:type="gramStart"/>
+      <w:r>
+        <w:rPr>
+          <w:rFonts w:ascii="Times New Roman" w:hAnsi="Times New Roman" w:cs="Times New Roman"/>
+        </w:rPr>
+        <w:t>are</w:t>
+      </w:r>
+      <w:proofErr w:type="gramEnd"/>
+      <w:r>
+        <w:rPr>
+          <w:rFonts w:ascii="Times New Roman" w:hAnsi="Times New Roman" w:cs="Times New Roman"/>
+        </w:rPr>
+        <w:t xml:space="preserve"> the features modified (they shouldn't be)?, are all buttons correct, symbols correct?</w:t>
+      </w:r>
+    </w:p>
+    <w:p>
+      <w:pPr>
+        <w:pStyle w:val="PlainText"/>
+        <w:rPr>
+          <w:rFonts w:ascii="Times New Roman" w:hAnsi="Times New Roman" w:cs="Times New Roman"/>
+        </w:rPr>
+      </w:pPr>
+      <w:proofErr w:type="gramStart"/>
+      <w:r>
+        <w:rPr>
+          <w:rFonts w:ascii="Times New Roman" w:hAnsi="Times New Roman" w:cs="Times New Roman"/>
+        </w:rPr>
+        <w:t>select</w:t>
+      </w:r>
+      <w:proofErr w:type="gramEnd"/>
+      <w:r>
+        <w:rPr>
+          <w:rFonts w:ascii="Times New Roman" w:hAnsi="Times New Roman" w:cs="Times New Roman"/>
+        </w:rPr>
+        <w:t xml:space="preserve"> 4 points on a points base layer, click modify, modify 3 points, click cancel, click no and continue</w:t>
+      </w:r>
+    </w:p>
+    <w:p>
+      <w:pPr>
+        <w:pStyle w:val="PlainText"/>
+        <w:rPr>
+          <w:rFonts w:ascii="Times New Roman" w:hAnsi="Times New Roman" w:cs="Times New Roman"/>
+        </w:rPr>
+      </w:pPr>
+      <w:r>
+        <w:rPr>
+          <w:rFonts w:ascii="Times New Roman" w:hAnsi="Times New Roman" w:cs="Times New Roman"/>
+        </w:rPr>
+        <w:tab/>
+      </w:r>
+      <w:proofErr w:type="gramStart"/>
+      <w:r>
+        <w:rPr>
+          <w:rFonts w:ascii="Times New Roman" w:hAnsi="Times New Roman" w:cs="Times New Roman"/>
+        </w:rPr>
+        <w:t>are</w:t>
+      </w:r>
+      <w:proofErr w:type="gramEnd"/>
+      <w:r>
+        <w:rPr>
+          <w:rFonts w:ascii="Times New Roman" w:hAnsi="Times New Roman" w:cs="Times New Roman"/>
+        </w:rPr>
+        <w:t xml:space="preserve"> the features modified (they should be)?, are all buttons correct?</w:t>
+      </w:r>
+    </w:p>
+    <w:p>
+      <w:pPr>
+        <w:pStyle w:val="PlainText"/>
+        <w:rPr>
+          <w:rFonts w:ascii="Times New Roman" w:hAnsi="Times New Roman" w:cs="Times New Roman"/>
+        </w:rPr>
+      </w:pPr>
+      <w:r>
+        <w:rPr>
+          <w:rFonts w:ascii="Times New Roman" w:hAnsi="Times New Roman" w:cs="Times New Roman"/>
+        </w:rPr>
+        <w:t>Select a point on any remaining SETS and modify.  Are symbols correct?</w:t>
+      </w:r>
+    </w:p>
+    <w:p>
+      <w:pPr>
+        <w:pStyle w:val="PlainText"/>
+        <w:rPr>
+          <w:rFonts w:ascii="Times New Roman" w:hAnsi="Times New Roman" w:cs="Times New Roman"/>
+        </w:rPr>
+      </w:pPr>
+      <w:r>
+        <w:rPr>
+          <w:rFonts w:ascii="Times New Roman" w:hAnsi="Times New Roman" w:cs="Times New Roman"/>
+        </w:rPr>
+        <w:t>Look at attribute table.  Things OK?</w:t>
+      </w:r>
+    </w:p>
+    <w:p>
+      <w:pPr>
+        <w:pStyle w:val="PlainText"/>
+        <w:rPr>
+          <w:rFonts w:ascii="Times New Roman" w:hAnsi="Times New Roman" w:cs="Times New Roman"/>
+        </w:rPr>
+      </w:pPr>
+      <w:r>
+        <w:rPr>
+          <w:rFonts w:ascii="Times New Roman" w:hAnsi="Times New Roman" w:cs="Times New Roman"/>
+        </w:rPr>
+        <w:t xml:space="preserve">Delete some features on the base layer.  </w:t>
+      </w:r>
+      <w:proofErr w:type="gramStart"/>
+      <w:r>
+        <w:rPr>
+          <w:rFonts w:ascii="Times New Roman" w:hAnsi="Times New Roman" w:cs="Times New Roman"/>
+        </w:rPr>
+        <w:t>Everything OK?</w:t>
+      </w:r>
+      <w:proofErr w:type="gramEnd"/>
+    </w:p>
+    <w:p>
+      <w:pPr>
+        <w:pStyle w:val="PlainText"/>
+        <w:rPr>
+          <w:rFonts w:ascii="Times New Roman" w:hAnsi="Times New Roman" w:cs="Times New Roman"/>
+        </w:rPr>
+      </w:pPr>
+    </w:p>
+    <w:p>
+      <w:pPr>
+        <w:pStyle w:val="PlainText"/>
+        <w:rPr>
+          <w:rFonts w:ascii="Times New Roman" w:hAnsi="Times New Roman" w:cs="Times New Roman"/>
+        </w:rPr>
+      </w:pPr>
+      <w:r>
+        <w:rPr>
+          <w:rFonts w:ascii="Times New Roman" w:hAnsi="Times New Roman" w:cs="Times New Roman"/>
+        </w:rPr>
+        <w:t>########################################################################################</w:t>
+      </w:r>
+    </w:p>
+    <w:p>
+      <w:pPr>
+        <w:pStyle w:val="PlainText"/>
+        <w:rPr>
+          <w:rFonts w:ascii="Times New Roman" w:hAnsi="Times New Roman" w:cs="Times New Roman"/>
+        </w:rPr>
+      </w:pPr>
+    </w:p>
+    <w:p>
+      <w:pPr>
+        <w:pStyle w:val="PlainText"/>
+        <w:rPr>
+          <w:rFonts w:ascii="Times New Roman" w:hAnsi="Times New Roman" w:cs="Times New Roman"/>
+        </w:rPr>
+      </w:pPr>
+      <w:r>
+        <w:rPr>
+          <w:rFonts w:ascii="Times New Roman" w:hAnsi="Times New Roman" w:cs="Times New Roman"/>
+        </w:rPr>
         <w:lastRenderedPageBreak/>
-        <w:t>delete base layer features and save, then delete some more, make another layer the active layer, click open scenario, discard and cancel</w:t>
+        <w:t>CHECK MODIFY</w:t>
+      </w:r>
+      <w:r>
+        <w:rPr>
+          <w:rFonts w:ascii="Times New Roman" w:hAnsi="Times New Roman" w:cs="Times New Roman"/>
+        </w:rPr>
+        <w:t>ING/DELETING</w:t>
+      </w:r>
+      <w:r>
+        <w:rPr>
+          <w:rFonts w:ascii="Times New Roman" w:hAnsi="Times New Roman" w:cs="Times New Roman"/>
+        </w:rPr>
+        <w:t xml:space="preserve"> FEATURES ON AN EDITING LAYER:</w:t>
+      </w:r>
+    </w:p>
+    <w:p>
+      <w:pPr>
+        <w:pStyle w:val="PlainText"/>
+        <w:rPr>
+          <w:rFonts w:ascii="Times New Roman" w:hAnsi="Times New Roman" w:cs="Times New Roman"/>
+        </w:rPr>
+      </w:pPr>
+    </w:p>
+    <w:p>
+      <w:pPr>
+        <w:pStyle w:val="PlainText"/>
+        <w:rPr>
+          <w:rFonts w:ascii="Times New Roman" w:hAnsi="Times New Roman" w:cs="Times New Roman"/>
+        </w:rPr>
+      </w:pPr>
+      <w:r>
+        <w:rPr>
+          <w:rFonts w:ascii="Times New Roman" w:hAnsi="Times New Roman" w:cs="Times New Roman"/>
+        </w:rPr>
+        <w:t>open all 7 sets and</w:t>
+      </w:r>
+      <w:r>
+        <w:rPr>
+          <w:rFonts w:ascii="Times New Roman" w:hAnsi="Times New Roman" w:cs="Times New Roman"/>
+        </w:rPr>
+        <w:t xml:space="preserve"> make </w:t>
+      </w:r>
+      <w:r>
+        <w:rPr>
+          <w:rFonts w:ascii="Times New Roman" w:hAnsi="Times New Roman" w:cs="Times New Roman"/>
+        </w:rPr>
+        <w:t>a few e</w:t>
+      </w:r>
+      <w:r>
+        <w:rPr>
+          <w:rFonts w:ascii="Times New Roman" w:hAnsi="Times New Roman" w:cs="Times New Roman"/>
+        </w:rPr>
+        <w:t>dits</w:t>
+      </w:r>
+      <w:r>
+        <w:rPr>
+          <w:rFonts w:ascii="Times New Roman" w:hAnsi="Times New Roman" w:cs="Times New Roman"/>
+        </w:rPr>
+        <w:t xml:space="preserve"> on each</w:t>
+      </w:r>
+      <w:r>
+        <w:rPr>
+          <w:rFonts w:ascii="Times New Roman" w:hAnsi="Times New Roman" w:cs="Times New Roman"/>
+        </w:rPr>
+        <w:t>, select 3 edits and click modify features, modify the features.</w:t>
       </w:r>
     </w:p>
     <w:p>
@@ -10410,43 +11942,51 @@
         <w:rPr>
           <w:rFonts w:ascii="Times New Roman" w:hAnsi="Times New Roman" w:cs="Times New Roman"/>
         </w:rPr>
-        <w:t xml:space="preserve"> correct points discarded? </w:t>
-      </w:r>
-      <w:proofErr w:type="gramStart"/>
-      <w:r>
-        <w:rPr>
-          <w:rFonts w:ascii="Times New Roman" w:hAnsi="Times New Roman" w:cs="Times New Roman"/>
-        </w:rPr>
-        <w:t>is</w:t>
-      </w:r>
-      <w:proofErr w:type="gramEnd"/>
-      <w:r>
-        <w:rPr>
-          <w:rFonts w:ascii="Times New Roman" w:hAnsi="Times New Roman" w:cs="Times New Roman"/>
-        </w:rPr>
-        <w:t xml:space="preserve"> save button OK?</w:t>
-      </w:r>
-    </w:p>
-    <w:p>
-      <w:pPr>
-        <w:pStyle w:val="PlainText"/>
-        <w:rPr>
-          <w:rFonts w:ascii="Times New Roman" w:hAnsi="Times New Roman" w:cs="Times New Roman"/>
-        </w:rPr>
-      </w:pPr>
-      <w:proofErr w:type="gramStart"/>
-      <w:r>
-        <w:rPr>
-          <w:rFonts w:ascii="Times New Roman" w:hAnsi="Times New Roman" w:cs="Times New Roman"/>
-        </w:rPr>
-        <w:t>modify</w:t>
-      </w:r>
-      <w:proofErr w:type="gramEnd"/>
-      <w:r>
-        <w:rPr>
-          <w:rFonts w:ascii="Times New Roman" w:hAnsi="Times New Roman" w:cs="Times New Roman"/>
-        </w:rPr>
-        <w:t xml:space="preserve"> base layer features and save, then modify some more, click save scenario as, discard and cancel</w:t>
+        <w:t xml:space="preserve"> the features modified?, are all buttons correct, are the symbols correct?</w:t>
+      </w:r>
+    </w:p>
+    <w:p>
+      <w:pPr>
+        <w:pStyle w:val="PlainText"/>
+        <w:rPr>
+          <w:rFonts w:ascii="Times New Roman" w:hAnsi="Times New Roman" w:cs="Times New Roman"/>
+        </w:rPr>
+      </w:pPr>
+      <w:proofErr w:type="gramStart"/>
+      <w:r>
+        <w:rPr>
+          <w:rFonts w:ascii="Times New Roman" w:hAnsi="Times New Roman" w:cs="Times New Roman"/>
+        </w:rPr>
+        <w:t>do</w:t>
+      </w:r>
+      <w:proofErr w:type="gramEnd"/>
+      <w:r>
+        <w:rPr>
+          <w:rFonts w:ascii="Times New Roman" w:hAnsi="Times New Roman" w:cs="Times New Roman"/>
+        </w:rPr>
+        <w:t xml:space="preserve"> the same for lines and polygons.</w:t>
+      </w:r>
+    </w:p>
+    <w:p>
+      <w:pPr>
+        <w:pStyle w:val="PlainText"/>
+        <w:rPr>
+          <w:rFonts w:ascii="Times New Roman" w:hAnsi="Times New Roman" w:cs="Times New Roman"/>
+        </w:rPr>
+      </w:pPr>
+      <w:proofErr w:type="gramStart"/>
+      <w:r>
+        <w:rPr>
+          <w:rFonts w:ascii="Times New Roman" w:hAnsi="Times New Roman" w:cs="Times New Roman"/>
+        </w:rPr>
+        <w:t>select</w:t>
+      </w:r>
+      <w:proofErr w:type="gramEnd"/>
+      <w:r>
+        <w:rPr>
+          <w:rFonts w:ascii="Times New Roman" w:hAnsi="Times New Roman" w:cs="Times New Roman"/>
+        </w:rPr>
+        <w:t xml:space="preserve"> 3 points edits, click modify, modify two features(clear console), cancel and select "yes"</w:t>
       </w:r>
     </w:p>
     <w:p>
@@ -10474,784 +12014,8 @@
         <w:rPr>
           <w:rFonts w:ascii="Times New Roman" w:hAnsi="Times New Roman" w:cs="Times New Roman"/>
         </w:rPr>
-        <w:t xml:space="preserve"> correct points discarded? </w:t>
-      </w:r>
-      <w:proofErr w:type="gramStart"/>
-      <w:r>
-        <w:rPr>
-          <w:rFonts w:ascii="Times New Roman" w:hAnsi="Times New Roman" w:cs="Times New Roman"/>
-        </w:rPr>
-        <w:t>is</w:t>
-      </w:r>
-      <w:proofErr w:type="gramEnd"/>
-      <w:r>
-        <w:rPr>
-          <w:rFonts w:ascii="Times New Roman" w:hAnsi="Times New Roman" w:cs="Times New Roman"/>
-        </w:rPr>
-        <w:t xml:space="preserve"> save button OK?</w:t>
-      </w:r>
-    </w:p>
-    <w:p>
-      <w:pPr>
-        <w:pStyle w:val="PlainText"/>
-        <w:rPr>
-          <w:rFonts w:ascii="Times New Roman" w:hAnsi="Times New Roman" w:cs="Times New Roman"/>
-        </w:rPr>
-      </w:pPr>
-      <w:proofErr w:type="gramStart"/>
-      <w:r>
-        <w:rPr>
-          <w:rFonts w:ascii="Times New Roman" w:hAnsi="Times New Roman" w:cs="Times New Roman"/>
-        </w:rPr>
-        <w:t>copy</w:t>
-      </w:r>
-      <w:proofErr w:type="gramEnd"/>
-      <w:r>
-        <w:rPr>
-          <w:rFonts w:ascii="Times New Roman" w:hAnsi="Times New Roman" w:cs="Times New Roman"/>
-        </w:rPr>
-        <w:t xml:space="preserve"> some points from a "paste points" layer and paste into the editing layer and save, copy some more</w:t>
-      </w:r>
-    </w:p>
-    <w:p>
-      <w:pPr>
-        <w:pStyle w:val="PlainText"/>
-        <w:rPr>
-          <w:rFonts w:ascii="Times New Roman" w:hAnsi="Times New Roman" w:cs="Times New Roman"/>
-        </w:rPr>
-      </w:pPr>
-      <w:proofErr w:type="gramStart"/>
-      <w:r>
-        <w:rPr>
-          <w:rFonts w:ascii="Times New Roman" w:hAnsi="Times New Roman" w:cs="Times New Roman"/>
-        </w:rPr>
-        <w:t>click</w:t>
-      </w:r>
-      <w:proofErr w:type="gramEnd"/>
-      <w:r>
-        <w:rPr>
-          <w:rFonts w:ascii="Times New Roman" w:hAnsi="Times New Roman" w:cs="Times New Roman"/>
-        </w:rPr>
-        <w:t xml:space="preserve"> edit scenario, discard and cancel</w:t>
-      </w:r>
-    </w:p>
-    <w:p>
-      <w:pPr>
-        <w:pStyle w:val="PlainText"/>
-        <w:rPr>
-          <w:rFonts w:ascii="Times New Roman" w:hAnsi="Times New Roman" w:cs="Times New Roman"/>
-        </w:rPr>
-      </w:pPr>
-      <w:r>
-        <w:rPr>
-          <w:rFonts w:ascii="Times New Roman" w:hAnsi="Times New Roman" w:cs="Times New Roman"/>
-        </w:rPr>
-        <w:tab/>
-      </w:r>
-      <w:proofErr w:type="gramStart"/>
-      <w:r>
-        <w:rPr>
-          <w:rFonts w:ascii="Times New Roman" w:hAnsi="Times New Roman" w:cs="Times New Roman"/>
-        </w:rPr>
-        <w:t>are</w:t>
-      </w:r>
-      <w:proofErr w:type="gramEnd"/>
-      <w:r>
-        <w:rPr>
-          <w:rFonts w:ascii="Times New Roman" w:hAnsi="Times New Roman" w:cs="Times New Roman"/>
-        </w:rPr>
-        <w:t xml:space="preserve"> correct points discarded? </w:t>
-      </w:r>
-      <w:proofErr w:type="gramStart"/>
-      <w:r>
-        <w:rPr>
-          <w:rFonts w:ascii="Times New Roman" w:hAnsi="Times New Roman" w:cs="Times New Roman"/>
-        </w:rPr>
-        <w:t>is</w:t>
-      </w:r>
-      <w:proofErr w:type="gramEnd"/>
-      <w:r>
-        <w:rPr>
-          <w:rFonts w:ascii="Times New Roman" w:hAnsi="Times New Roman" w:cs="Times New Roman"/>
-        </w:rPr>
-        <w:t xml:space="preserve"> save button OK?</w:t>
-      </w:r>
-    </w:p>
-    <w:p>
-      <w:pPr>
-        <w:pStyle w:val="PlainText"/>
-        <w:rPr>
-          <w:rFonts w:ascii="Times New Roman" w:hAnsi="Times New Roman" w:cs="Times New Roman"/>
-        </w:rPr>
-      </w:pPr>
-      <w:proofErr w:type="gramStart"/>
-      <w:r>
-        <w:rPr>
-          <w:rFonts w:ascii="Times New Roman" w:hAnsi="Times New Roman" w:cs="Times New Roman"/>
-        </w:rPr>
-        <w:t>delete</w:t>
-      </w:r>
-      <w:proofErr w:type="gramEnd"/>
-      <w:r>
-        <w:rPr>
-          <w:rFonts w:ascii="Times New Roman" w:hAnsi="Times New Roman" w:cs="Times New Roman"/>
-        </w:rPr>
-        <w:t xml:space="preserve"> a point on the paste points layer.  </w:t>
-      </w:r>
-      <w:proofErr w:type="gramStart"/>
-      <w:r>
-        <w:rPr>
-          <w:rFonts w:ascii="Times New Roman" w:hAnsi="Times New Roman" w:cs="Times New Roman"/>
-        </w:rPr>
-        <w:t>is</w:t>
-      </w:r>
-      <w:proofErr w:type="gramEnd"/>
-      <w:r>
-        <w:rPr>
-          <w:rFonts w:ascii="Times New Roman" w:hAnsi="Times New Roman" w:cs="Times New Roman"/>
-        </w:rPr>
-        <w:t xml:space="preserve"> everything OK?</w:t>
-      </w:r>
-    </w:p>
-    <w:p>
-      <w:pPr>
-        <w:pStyle w:val="PlainText"/>
-        <w:rPr>
-          <w:rFonts w:ascii="Times New Roman" w:hAnsi="Times New Roman" w:cs="Times New Roman"/>
-        </w:rPr>
-      </w:pPr>
-      <w:r>
-        <w:rPr>
-          <w:rFonts w:ascii="Times New Roman" w:hAnsi="Times New Roman" w:cs="Times New Roman"/>
-        </w:rPr>
-        <w:t>Look at the attribute table.  Is everything OK?</w:t>
-      </w:r>
-    </w:p>
-    <w:p>
-      <w:pPr>
-        <w:pStyle w:val="PlainText"/>
-        <w:rPr>
-          <w:rFonts w:ascii="Times New Roman" w:hAnsi="Times New Roman" w:cs="Times New Roman"/>
-        </w:rPr>
-      </w:pPr>
-    </w:p>
-    <w:p>
-      <w:pPr>
-        <w:pStyle w:val="PlainText"/>
-        <w:rPr>
-          <w:rFonts w:ascii="Times New Roman" w:hAnsi="Times New Roman" w:cs="Times New Roman"/>
-        </w:rPr>
-      </w:pPr>
-      <w:proofErr w:type="gramStart"/>
-      <w:r>
-        <w:rPr>
-          <w:rFonts w:ascii="Times New Roman" w:hAnsi="Times New Roman" w:cs="Times New Roman"/>
-        </w:rPr>
-        <w:t>make</w:t>
-      </w:r>
-      <w:proofErr w:type="gramEnd"/>
-      <w:r>
-        <w:rPr>
-          <w:rFonts w:ascii="Times New Roman" w:hAnsi="Times New Roman" w:cs="Times New Roman"/>
-        </w:rPr>
-        <w:t xml:space="preserve"> some line edits and save and then make some more line edits, click save scenario as, discard </w:t>
-      </w:r>
-      <w:r>
-        <w:rPr>
-          <w:rFonts w:ascii="Times New Roman" w:hAnsi="Times New Roman" w:cs="Times New Roman"/>
-        </w:rPr>
-        <w:t xml:space="preserve">the edits, </w:t>
-      </w:r>
-    </w:p>
-    <w:p>
-      <w:pPr>
-        <w:pStyle w:val="PlainText"/>
-        <w:ind w:firstLine="720"/>
-        <w:rPr>
-          <w:rFonts w:ascii="Times New Roman" w:hAnsi="Times New Roman" w:cs="Times New Roman"/>
-        </w:rPr>
-      </w:pPr>
-      <w:proofErr w:type="gramStart"/>
-      <w:r>
-        <w:rPr>
-          <w:rFonts w:ascii="Times New Roman" w:hAnsi="Times New Roman" w:cs="Times New Roman"/>
-        </w:rPr>
-        <w:t>discard</w:t>
-      </w:r>
-      <w:proofErr w:type="gramEnd"/>
-      <w:r>
-        <w:rPr>
-          <w:rFonts w:ascii="Times New Roman" w:hAnsi="Times New Roman" w:cs="Times New Roman"/>
-        </w:rPr>
-        <w:t xml:space="preserve"> the scenario </w:t>
-      </w:r>
-      <w:r>
-        <w:rPr>
-          <w:rFonts w:ascii="Times New Roman" w:hAnsi="Times New Roman" w:cs="Times New Roman"/>
-        </w:rPr>
-        <w:t>and save with a new name.</w:t>
-      </w:r>
-      <w:r>
-        <w:rPr>
-          <w:rFonts w:ascii="Times New Roman" w:hAnsi="Times New Roman" w:cs="Times New Roman"/>
-        </w:rPr>
-        <w:t xml:space="preserve"> Reopen both scenarios.  Are the edits and editing layers gone?</w:t>
-      </w:r>
-    </w:p>
-    <w:p>
-      <w:pPr>
-        <w:pStyle w:val="PlainText"/>
-        <w:ind w:firstLine="720"/>
-        <w:rPr>
-          <w:rFonts w:ascii="Times New Roman" w:hAnsi="Times New Roman" w:cs="Times New Roman"/>
-        </w:rPr>
-      </w:pPr>
-      <w:r>
-        <w:rPr>
-          <w:rFonts w:ascii="Times New Roman" w:hAnsi="Times New Roman" w:cs="Times New Roman"/>
-        </w:rPr>
-        <w:t>They should be.</w:t>
-      </w:r>
-    </w:p>
-    <w:p>
-      <w:pPr>
-        <w:pStyle w:val="PlainText"/>
-        <w:rPr>
-          <w:rFonts w:ascii="Times New Roman" w:hAnsi="Times New Roman" w:cs="Times New Roman"/>
-        </w:rPr>
-      </w:pPr>
-      <w:proofErr w:type="gramStart"/>
-      <w:r>
-        <w:rPr>
-          <w:rFonts w:ascii="Times New Roman" w:hAnsi="Times New Roman" w:cs="Times New Roman"/>
-        </w:rPr>
-        <w:t>make</w:t>
-      </w:r>
-      <w:proofErr w:type="gramEnd"/>
-      <w:r>
-        <w:rPr>
-          <w:rFonts w:ascii="Times New Roman" w:hAnsi="Times New Roman" w:cs="Times New Roman"/>
-        </w:rPr>
-        <w:t xml:space="preserve"> some line edits and save and then make some more line edits, click save scenario as, discard the edits, </w:t>
-      </w:r>
-    </w:p>
-    <w:p>
-      <w:pPr>
-        <w:pStyle w:val="PlainText"/>
-        <w:ind w:firstLine="720"/>
-        <w:rPr>
-          <w:rFonts w:ascii="Times New Roman" w:hAnsi="Times New Roman" w:cs="Times New Roman"/>
-        </w:rPr>
-      </w:pPr>
-      <w:proofErr w:type="gramStart"/>
-      <w:r>
-        <w:rPr>
-          <w:rFonts w:ascii="Times New Roman" w:hAnsi="Times New Roman" w:cs="Times New Roman"/>
-        </w:rPr>
-        <w:t>but</w:t>
-      </w:r>
-      <w:proofErr w:type="gramEnd"/>
-      <w:r>
-        <w:rPr>
-          <w:rFonts w:ascii="Times New Roman" w:hAnsi="Times New Roman" w:cs="Times New Roman"/>
-        </w:rPr>
-        <w:t xml:space="preserve"> save the scenario and save with a new name. Reopen both scenarios.  Are the edits and editing layers present?</w:t>
-      </w:r>
-    </w:p>
-    <w:p>
-      <w:pPr>
-        <w:pStyle w:val="PlainText"/>
-        <w:ind w:firstLine="720"/>
-        <w:rPr>
-          <w:rFonts w:ascii="Times New Roman" w:hAnsi="Times New Roman" w:cs="Times New Roman"/>
-        </w:rPr>
-      </w:pPr>
-      <w:r>
-        <w:rPr>
-          <w:rFonts w:ascii="Times New Roman" w:hAnsi="Times New Roman" w:cs="Times New Roman"/>
-        </w:rPr>
-        <w:t>They should be</w:t>
-      </w:r>
-    </w:p>
-    <w:p>
-      <w:pPr>
-        <w:pStyle w:val="PlainText"/>
-        <w:rPr>
-          <w:rFonts w:ascii="Times New Roman" w:hAnsi="Times New Roman" w:cs="Times New Roman"/>
-        </w:rPr>
-      </w:pPr>
-      <w:proofErr w:type="gramStart"/>
-      <w:r>
-        <w:rPr>
-          <w:rFonts w:ascii="Times New Roman" w:hAnsi="Times New Roman" w:cs="Times New Roman"/>
-        </w:rPr>
-        <w:t>are</w:t>
-      </w:r>
-      <w:proofErr w:type="gramEnd"/>
-      <w:r>
-        <w:rPr>
-          <w:rFonts w:ascii="Times New Roman" w:hAnsi="Times New Roman" w:cs="Times New Roman"/>
-        </w:rPr>
-        <w:t xml:space="preserve"> correct lines discarded? </w:t>
-      </w:r>
-      <w:proofErr w:type="gramStart"/>
-      <w:r>
-        <w:rPr>
-          <w:rFonts w:ascii="Times New Roman" w:hAnsi="Times New Roman" w:cs="Times New Roman"/>
-        </w:rPr>
-        <w:t>is</w:t>
-      </w:r>
-      <w:proofErr w:type="gramEnd"/>
-      <w:r>
-        <w:rPr>
-          <w:rFonts w:ascii="Times New Roman" w:hAnsi="Times New Roman" w:cs="Times New Roman"/>
-        </w:rPr>
-        <w:t xml:space="preserve"> save button OK?</w:t>
-      </w:r>
-    </w:p>
-    <w:p>
-      <w:pPr>
-        <w:pStyle w:val="PlainText"/>
-        <w:rPr>
-          <w:rFonts w:ascii="Times New Roman" w:hAnsi="Times New Roman" w:cs="Times New Roman"/>
-        </w:rPr>
-      </w:pPr>
-      <w:proofErr w:type="gramStart"/>
-      <w:r>
-        <w:rPr>
-          <w:rFonts w:ascii="Times New Roman" w:hAnsi="Times New Roman" w:cs="Times New Roman"/>
-        </w:rPr>
-        <w:t>make</w:t>
-      </w:r>
-      <w:proofErr w:type="gramEnd"/>
-      <w:r>
-        <w:rPr>
-          <w:rFonts w:ascii="Times New Roman" w:hAnsi="Times New Roman" w:cs="Times New Roman"/>
-        </w:rPr>
-        <w:t xml:space="preserve"> some line edits and save and then make some more line edits, click save scenario as, save the edits, </w:t>
-      </w:r>
-    </w:p>
-    <w:p>
-      <w:pPr>
-        <w:pStyle w:val="PlainText"/>
-        <w:ind w:firstLine="720"/>
-        <w:rPr>
-          <w:rFonts w:ascii="Times New Roman" w:hAnsi="Times New Roman" w:cs="Times New Roman"/>
-        </w:rPr>
-      </w:pPr>
-      <w:proofErr w:type="gramStart"/>
-      <w:r>
-        <w:rPr>
-          <w:rFonts w:ascii="Times New Roman" w:hAnsi="Times New Roman" w:cs="Times New Roman"/>
-        </w:rPr>
-        <w:t>and  save</w:t>
-      </w:r>
-      <w:proofErr w:type="gramEnd"/>
-      <w:r>
-        <w:rPr>
-          <w:rFonts w:ascii="Times New Roman" w:hAnsi="Times New Roman" w:cs="Times New Roman"/>
-        </w:rPr>
-        <w:t xml:space="preserve"> the scenario and save with a new name. Reopen both scenarios.  Are the edits and editing layers present?</w:t>
-      </w:r>
-    </w:p>
-    <w:p>
-      <w:pPr>
-        <w:pStyle w:val="PlainText"/>
-        <w:ind w:firstLine="720"/>
-        <w:rPr>
-          <w:rFonts w:ascii="Times New Roman" w:hAnsi="Times New Roman" w:cs="Times New Roman"/>
-        </w:rPr>
-      </w:pPr>
-      <w:r>
-        <w:rPr>
-          <w:rFonts w:ascii="Times New Roman" w:hAnsi="Times New Roman" w:cs="Times New Roman"/>
-        </w:rPr>
-        <w:t>They should be</w:t>
-      </w:r>
-      <w:r>
-        <w:rPr>
-          <w:rFonts w:ascii="Times New Roman" w:hAnsi="Times New Roman" w:cs="Times New Roman"/>
-        </w:rPr>
-        <w:t>.  Check the attribute table for correct entries.</w:t>
-      </w:r>
-    </w:p>
-    <w:p>
-      <w:pPr>
-        <w:pStyle w:val="PlainText"/>
-        <w:rPr>
-          <w:rFonts w:ascii="Times New Roman" w:hAnsi="Times New Roman" w:cs="Times New Roman"/>
-        </w:rPr>
-      </w:pPr>
-      <w:proofErr w:type="gramStart"/>
-      <w:r>
-        <w:rPr>
-          <w:rFonts w:ascii="Times New Roman" w:hAnsi="Times New Roman" w:cs="Times New Roman"/>
-        </w:rPr>
-        <w:t>delete</w:t>
-      </w:r>
-      <w:proofErr w:type="gramEnd"/>
-      <w:r>
-        <w:rPr>
-          <w:rFonts w:ascii="Times New Roman" w:hAnsi="Times New Roman" w:cs="Times New Roman"/>
-        </w:rPr>
-        <w:t xml:space="preserve"> a line on the paste lines layer.  </w:t>
-      </w:r>
-      <w:proofErr w:type="gramStart"/>
-      <w:r>
-        <w:rPr>
-          <w:rFonts w:ascii="Times New Roman" w:hAnsi="Times New Roman" w:cs="Times New Roman"/>
-        </w:rPr>
-        <w:t>is</w:t>
-      </w:r>
-      <w:proofErr w:type="gramEnd"/>
-      <w:r>
-        <w:rPr>
-          <w:rFonts w:ascii="Times New Roman" w:hAnsi="Times New Roman" w:cs="Times New Roman"/>
-        </w:rPr>
-        <w:t xml:space="preserve"> everything OK?</w:t>
-      </w:r>
-      <w:r>
-        <w:rPr>
-          <w:rFonts w:ascii="Times New Roman" w:hAnsi="Times New Roman" w:cs="Times New Roman"/>
-        </w:rPr>
-        <w:tab/>
-      </w:r>
-    </w:p>
-    <w:p>
-      <w:pPr>
-        <w:pStyle w:val="PlainText"/>
-        <w:rPr>
-          <w:rFonts w:ascii="Times New Roman" w:hAnsi="Times New Roman" w:cs="Times New Roman"/>
-        </w:rPr>
-      </w:pPr>
-      <w:proofErr w:type="gramStart"/>
-      <w:r>
-        <w:rPr>
-          <w:rFonts w:ascii="Times New Roman" w:hAnsi="Times New Roman" w:cs="Times New Roman"/>
-        </w:rPr>
-        <w:t>copy</w:t>
-      </w:r>
-      <w:proofErr w:type="gramEnd"/>
-      <w:r>
-        <w:rPr>
-          <w:rFonts w:ascii="Times New Roman" w:hAnsi="Times New Roman" w:cs="Times New Roman"/>
-        </w:rPr>
-        <w:t xml:space="preserve"> some lines from a "paste lines" layer and paste into the editing layer and save, copy some more</w:t>
-      </w:r>
-    </w:p>
-    <w:p>
-      <w:pPr>
-        <w:pStyle w:val="PlainText"/>
-        <w:rPr>
-          <w:rFonts w:ascii="Times New Roman" w:hAnsi="Times New Roman" w:cs="Times New Roman"/>
-        </w:rPr>
-      </w:pPr>
-      <w:proofErr w:type="gramStart"/>
-      <w:r>
-        <w:rPr>
-          <w:rFonts w:ascii="Times New Roman" w:hAnsi="Times New Roman" w:cs="Times New Roman"/>
-        </w:rPr>
-        <w:t>click</w:t>
-      </w:r>
-      <w:proofErr w:type="gramEnd"/>
-      <w:r>
-        <w:rPr>
-          <w:rFonts w:ascii="Times New Roman" w:hAnsi="Times New Roman" w:cs="Times New Roman"/>
-        </w:rPr>
-        <w:t xml:space="preserve"> close app, discard.  Reopen app.</w:t>
-      </w:r>
-    </w:p>
-    <w:p>
-      <w:pPr>
-        <w:pStyle w:val="PlainText"/>
-        <w:rPr>
-          <w:rFonts w:ascii="Times New Roman" w:hAnsi="Times New Roman" w:cs="Times New Roman"/>
-        </w:rPr>
-      </w:pPr>
-      <w:r>
-        <w:rPr>
-          <w:rFonts w:ascii="Times New Roman" w:hAnsi="Times New Roman" w:cs="Times New Roman"/>
-        </w:rPr>
-        <w:tab/>
-      </w:r>
-      <w:proofErr w:type="gramStart"/>
-      <w:r>
-        <w:rPr>
-          <w:rFonts w:ascii="Times New Roman" w:hAnsi="Times New Roman" w:cs="Times New Roman"/>
-        </w:rPr>
-        <w:t>are</w:t>
-      </w:r>
-      <w:proofErr w:type="gramEnd"/>
-      <w:r>
-        <w:rPr>
-          <w:rFonts w:ascii="Times New Roman" w:hAnsi="Times New Roman" w:cs="Times New Roman"/>
-        </w:rPr>
-        <w:t xml:space="preserve"> correct lines discarded? </w:t>
-      </w:r>
-      <w:proofErr w:type="gramStart"/>
-      <w:r>
-        <w:rPr>
-          <w:rFonts w:ascii="Times New Roman" w:hAnsi="Times New Roman" w:cs="Times New Roman"/>
-        </w:rPr>
-        <w:t>is</w:t>
-      </w:r>
-      <w:proofErr w:type="gramEnd"/>
-      <w:r>
-        <w:rPr>
-          <w:rFonts w:ascii="Times New Roman" w:hAnsi="Times New Roman" w:cs="Times New Roman"/>
-        </w:rPr>
-        <w:t xml:space="preserve"> save button OK?</w:t>
-      </w:r>
-    </w:p>
-    <w:p>
-      <w:pPr>
-        <w:pStyle w:val="PlainText"/>
-        <w:rPr>
-          <w:rFonts w:ascii="Times New Roman" w:hAnsi="Times New Roman" w:cs="Times New Roman"/>
-        </w:rPr>
-      </w:pPr>
-    </w:p>
-    <w:p>
-      <w:pPr>
-        <w:pStyle w:val="PlainText"/>
-        <w:rPr>
-          <w:rFonts w:ascii="Times New Roman" w:hAnsi="Times New Roman" w:cs="Times New Roman"/>
-        </w:rPr>
-      </w:pPr>
-      <w:proofErr w:type="gramStart"/>
-      <w:r>
-        <w:rPr>
-          <w:rFonts w:ascii="Times New Roman" w:hAnsi="Times New Roman" w:cs="Times New Roman"/>
-        </w:rPr>
-        <w:t>make</w:t>
-      </w:r>
-      <w:proofErr w:type="gramEnd"/>
-      <w:r>
-        <w:rPr>
-          <w:rFonts w:ascii="Times New Roman" w:hAnsi="Times New Roman" w:cs="Times New Roman"/>
-        </w:rPr>
-        <w:t xml:space="preserve"> some polygon edits and save and then make some more polygon edits and discard.</w:t>
-      </w:r>
-    </w:p>
-    <w:p>
-      <w:pPr>
-        <w:pStyle w:val="PlainText"/>
-        <w:rPr>
-          <w:rFonts w:ascii="Times New Roman" w:hAnsi="Times New Roman" w:cs="Times New Roman"/>
-        </w:rPr>
-      </w:pPr>
-      <w:r>
-        <w:rPr>
-          <w:rFonts w:ascii="Times New Roman" w:hAnsi="Times New Roman" w:cs="Times New Roman"/>
-        </w:rPr>
-        <w:tab/>
-      </w:r>
-      <w:proofErr w:type="gramStart"/>
-      <w:r>
-        <w:rPr>
-          <w:rFonts w:ascii="Times New Roman" w:hAnsi="Times New Roman" w:cs="Times New Roman"/>
-        </w:rPr>
-        <w:t>are</w:t>
-      </w:r>
-      <w:proofErr w:type="gramEnd"/>
-      <w:r>
-        <w:rPr>
-          <w:rFonts w:ascii="Times New Roman" w:hAnsi="Times New Roman" w:cs="Times New Roman"/>
-        </w:rPr>
-        <w:t xml:space="preserve"> correct polygons discarded? </w:t>
-      </w:r>
-      <w:proofErr w:type="gramStart"/>
-      <w:r>
-        <w:rPr>
-          <w:rFonts w:ascii="Times New Roman" w:hAnsi="Times New Roman" w:cs="Times New Roman"/>
-        </w:rPr>
-        <w:t>is</w:t>
-      </w:r>
-      <w:proofErr w:type="gramEnd"/>
-      <w:r>
-        <w:rPr>
-          <w:rFonts w:ascii="Times New Roman" w:hAnsi="Times New Roman" w:cs="Times New Roman"/>
-        </w:rPr>
-        <w:t xml:space="preserve"> save button OK?</w:t>
-      </w:r>
-    </w:p>
-    <w:p>
-      <w:pPr>
-        <w:pStyle w:val="PlainText"/>
-        <w:rPr>
-          <w:rFonts w:ascii="Times New Roman" w:hAnsi="Times New Roman" w:cs="Times New Roman"/>
-        </w:rPr>
-      </w:pPr>
-      <w:proofErr w:type="gramStart"/>
-      <w:r>
-        <w:rPr>
-          <w:rFonts w:ascii="Times New Roman" w:hAnsi="Times New Roman" w:cs="Times New Roman"/>
-        </w:rPr>
-        <w:t>copy</w:t>
-      </w:r>
-      <w:proofErr w:type="gramEnd"/>
-      <w:r>
-        <w:rPr>
-          <w:rFonts w:ascii="Times New Roman" w:hAnsi="Times New Roman" w:cs="Times New Roman"/>
-        </w:rPr>
-        <w:t xml:space="preserve"> some points from a "paste polygons" layer and paste into the editing layer and save, copy some more and discard</w:t>
-      </w:r>
-    </w:p>
-    <w:p>
-      <w:pPr>
-        <w:pStyle w:val="PlainText"/>
-        <w:rPr>
-          <w:rFonts w:ascii="Times New Roman" w:hAnsi="Times New Roman" w:cs="Times New Roman"/>
-        </w:rPr>
-      </w:pPr>
-      <w:r>
-        <w:rPr>
-          <w:rFonts w:ascii="Times New Roman" w:hAnsi="Times New Roman" w:cs="Times New Roman"/>
-        </w:rPr>
-        <w:tab/>
-      </w:r>
-      <w:proofErr w:type="gramStart"/>
-      <w:r>
-        <w:rPr>
-          <w:rFonts w:ascii="Times New Roman" w:hAnsi="Times New Roman" w:cs="Times New Roman"/>
-        </w:rPr>
-        <w:t>are</w:t>
-      </w:r>
-      <w:proofErr w:type="gramEnd"/>
-      <w:r>
-        <w:rPr>
-          <w:rFonts w:ascii="Times New Roman" w:hAnsi="Times New Roman" w:cs="Times New Roman"/>
-        </w:rPr>
-        <w:t xml:space="preserve"> correct polygons discarded? </w:t>
-      </w:r>
-      <w:proofErr w:type="gramStart"/>
-      <w:r>
-        <w:rPr>
-          <w:rFonts w:ascii="Times New Roman" w:hAnsi="Times New Roman" w:cs="Times New Roman"/>
-        </w:rPr>
-        <w:t>is</w:t>
-      </w:r>
-      <w:proofErr w:type="gramEnd"/>
-      <w:r>
-        <w:rPr>
-          <w:rFonts w:ascii="Times New Roman" w:hAnsi="Times New Roman" w:cs="Times New Roman"/>
-        </w:rPr>
-        <w:t xml:space="preserve"> save button OK?</w:t>
-      </w:r>
-    </w:p>
-    <w:p>
-      <w:pPr>
-        <w:pStyle w:val="PlainText"/>
-        <w:rPr>
-          <w:rFonts w:ascii="Times New Roman" w:hAnsi="Times New Roman" w:cs="Times New Roman"/>
-        </w:rPr>
-      </w:pPr>
-      <w:proofErr w:type="gramStart"/>
-      <w:r>
-        <w:rPr>
-          <w:rFonts w:ascii="Times New Roman" w:hAnsi="Times New Roman" w:cs="Times New Roman"/>
-        </w:rPr>
-        <w:t>delete</w:t>
-      </w:r>
-      <w:proofErr w:type="gramEnd"/>
-      <w:r>
-        <w:rPr>
-          <w:rFonts w:ascii="Times New Roman" w:hAnsi="Times New Roman" w:cs="Times New Roman"/>
-        </w:rPr>
-        <w:t xml:space="preserve"> a polygon on the paste points layer.  </w:t>
-      </w:r>
-      <w:proofErr w:type="gramStart"/>
-      <w:r>
-        <w:rPr>
-          <w:rFonts w:ascii="Times New Roman" w:hAnsi="Times New Roman" w:cs="Times New Roman"/>
-        </w:rPr>
-        <w:t>is</w:t>
-      </w:r>
-      <w:proofErr w:type="gramEnd"/>
-      <w:r>
-        <w:rPr>
-          <w:rFonts w:ascii="Times New Roman" w:hAnsi="Times New Roman" w:cs="Times New Roman"/>
-        </w:rPr>
-        <w:t xml:space="preserve"> everything OK?</w:t>
-      </w:r>
-    </w:p>
-    <w:p>
-      <w:pPr>
-        <w:pStyle w:val="PlainText"/>
-        <w:rPr>
-          <w:rFonts w:ascii="Times New Roman" w:hAnsi="Times New Roman" w:cs="Times New Roman"/>
-        </w:rPr>
-      </w:pPr>
-      <w:r>
-        <w:rPr>
-          <w:rFonts w:ascii="Times New Roman" w:hAnsi="Times New Roman" w:cs="Times New Roman"/>
-        </w:rPr>
-        <w:t>Check the attribute table.</w:t>
-      </w:r>
-    </w:p>
-    <w:p>
-      <w:pPr>
-        <w:pStyle w:val="PlainText"/>
-        <w:rPr>
-          <w:rFonts w:ascii="Times New Roman" w:hAnsi="Times New Roman" w:cs="Times New Roman"/>
-        </w:rPr>
-      </w:pPr>
-    </w:p>
-    <w:p>
-      <w:pPr>
-        <w:pStyle w:val="PlainText"/>
-        <w:rPr>
-          <w:rFonts w:ascii="Times New Roman" w:hAnsi="Times New Roman" w:cs="Times New Roman"/>
-        </w:rPr>
-      </w:pPr>
-      <w:r>
-        <w:rPr>
-          <w:rFonts w:ascii="Times New Roman" w:hAnsi="Times New Roman" w:cs="Times New Roman"/>
-        </w:rPr>
-        <w:t>########################################################################################</w:t>
-      </w:r>
-    </w:p>
-    <w:p>
-      <w:pPr>
-        <w:pStyle w:val="PlainText"/>
-        <w:rPr>
-          <w:rFonts w:ascii="Times New Roman" w:hAnsi="Times New Roman" w:cs="Times New Roman"/>
-        </w:rPr>
-      </w:pPr>
-    </w:p>
-    <w:p>
-      <w:pPr>
-        <w:pStyle w:val="PlainText"/>
-        <w:rPr>
-          <w:rFonts w:ascii="Times New Roman" w:hAnsi="Times New Roman" w:cs="Times New Roman"/>
-        </w:rPr>
-      </w:pPr>
-      <w:r>
-        <w:rPr>
-          <w:rFonts w:ascii="Times New Roman" w:hAnsi="Times New Roman" w:cs="Times New Roman"/>
-        </w:rPr>
-        <w:t>CHECK MODIFYING</w:t>
-      </w:r>
-      <w:r>
-        <w:rPr>
-          <w:rFonts w:ascii="Times New Roman" w:hAnsi="Times New Roman" w:cs="Times New Roman"/>
-        </w:rPr>
-        <w:t>/DELETING</w:t>
-      </w:r>
-      <w:r>
-        <w:rPr>
-          <w:rFonts w:ascii="Times New Roman" w:hAnsi="Times New Roman" w:cs="Times New Roman"/>
-        </w:rPr>
-        <w:t xml:space="preserve"> FEATURES ON A BASE LAYER</w:t>
-      </w:r>
-    </w:p>
-    <w:p>
-      <w:pPr>
-        <w:pStyle w:val="PlainText"/>
-        <w:rPr>
-          <w:rFonts w:ascii="Times New Roman" w:hAnsi="Times New Roman" w:cs="Times New Roman"/>
-        </w:rPr>
-      </w:pPr>
+        <w:t xml:space="preserve"> 2 of the three modified, are symbols correct (they should be)?, are all buttons correct?</w:t>
+      </w:r>
     </w:p>
     <w:p>
       <w:pPr>
@@ -11272,420 +12036,6 @@
         <w:rPr>
           <w:rFonts w:ascii="Times New Roman" w:hAnsi="Times New Roman" w:cs="Times New Roman"/>
         </w:rPr>
-        <w:t xml:space="preserve"> 4 points on a points base layer, click modify, modify the points, </w:t>
-      </w:r>
-    </w:p>
-    <w:p>
-      <w:pPr>
-        <w:pStyle w:val="PlainText"/>
-        <w:rPr>
-          <w:rFonts w:ascii="Times New Roman" w:hAnsi="Times New Roman" w:cs="Times New Roman"/>
-        </w:rPr>
-      </w:pPr>
-      <w:r>
-        <w:rPr>
-          <w:rFonts w:ascii="Times New Roman" w:hAnsi="Times New Roman" w:cs="Times New Roman"/>
-        </w:rPr>
-        <w:tab/>
-      </w:r>
-      <w:proofErr w:type="gramStart"/>
-      <w:r>
-        <w:rPr>
-          <w:rFonts w:ascii="Times New Roman" w:hAnsi="Times New Roman" w:cs="Times New Roman"/>
-        </w:rPr>
-        <w:t>are</w:t>
-      </w:r>
-      <w:proofErr w:type="gramEnd"/>
-      <w:r>
-        <w:rPr>
-          <w:rFonts w:ascii="Times New Roman" w:hAnsi="Times New Roman" w:cs="Times New Roman"/>
-        </w:rPr>
-        <w:t xml:space="preserve"> the features modified?, are all buttons correct, are the symbols correct?</w:t>
-      </w:r>
-    </w:p>
-    <w:p>
-      <w:pPr>
-        <w:pStyle w:val="PlainText"/>
-        <w:rPr>
-          <w:rFonts w:ascii="Times New Roman" w:hAnsi="Times New Roman" w:cs="Times New Roman"/>
-        </w:rPr>
-      </w:pPr>
-      <w:proofErr w:type="gramStart"/>
-      <w:r>
-        <w:rPr>
-          <w:rFonts w:ascii="Times New Roman" w:hAnsi="Times New Roman" w:cs="Times New Roman"/>
-        </w:rPr>
-        <w:t>select</w:t>
-      </w:r>
-      <w:proofErr w:type="gramEnd"/>
-      <w:r>
-        <w:rPr>
-          <w:rFonts w:ascii="Times New Roman" w:hAnsi="Times New Roman" w:cs="Times New Roman"/>
-        </w:rPr>
-        <w:t xml:space="preserve"> 4 points on a points base layer, click modify, modify 3 points, click cancel, click yes</w:t>
-      </w:r>
-      <w:r>
-        <w:rPr>
-          <w:rFonts w:ascii="Times New Roman" w:hAnsi="Times New Roman" w:cs="Times New Roman"/>
-        </w:rPr>
-        <w:tab/>
-      </w:r>
-    </w:p>
-    <w:p>
-      <w:pPr>
-        <w:pStyle w:val="PlainText"/>
-        <w:rPr>
-          <w:rFonts w:ascii="Times New Roman" w:hAnsi="Times New Roman" w:cs="Times New Roman"/>
-        </w:rPr>
-      </w:pPr>
-      <w:r>
-        <w:rPr>
-          <w:rFonts w:ascii="Times New Roman" w:hAnsi="Times New Roman" w:cs="Times New Roman"/>
-        </w:rPr>
-        <w:tab/>
-      </w:r>
-      <w:proofErr w:type="gramStart"/>
-      <w:r>
-        <w:rPr>
-          <w:rFonts w:ascii="Times New Roman" w:hAnsi="Times New Roman" w:cs="Times New Roman"/>
-        </w:rPr>
-        <w:t>are</w:t>
-      </w:r>
-      <w:proofErr w:type="gramEnd"/>
-      <w:r>
-        <w:rPr>
-          <w:rFonts w:ascii="Times New Roman" w:hAnsi="Times New Roman" w:cs="Times New Roman"/>
-        </w:rPr>
-        <w:t xml:space="preserve"> the features modified (they shouldn't be)?, are all buttons correct, symbols correct?</w:t>
-      </w:r>
-    </w:p>
-    <w:p>
-      <w:pPr>
-        <w:pStyle w:val="PlainText"/>
-        <w:rPr>
-          <w:rFonts w:ascii="Times New Roman" w:hAnsi="Times New Roman" w:cs="Times New Roman"/>
-        </w:rPr>
-      </w:pPr>
-      <w:proofErr w:type="gramStart"/>
-      <w:r>
-        <w:rPr>
-          <w:rFonts w:ascii="Times New Roman" w:hAnsi="Times New Roman" w:cs="Times New Roman"/>
-        </w:rPr>
-        <w:t>select</w:t>
-      </w:r>
-      <w:proofErr w:type="gramEnd"/>
-      <w:r>
-        <w:rPr>
-          <w:rFonts w:ascii="Times New Roman" w:hAnsi="Times New Roman" w:cs="Times New Roman"/>
-        </w:rPr>
-        <w:t xml:space="preserve"> 4 points on a points base layer, click modify, modify 3 points, click cancel, click no and continue</w:t>
-      </w:r>
-    </w:p>
-    <w:p>
-      <w:pPr>
-        <w:pStyle w:val="PlainText"/>
-        <w:rPr>
-          <w:rFonts w:ascii="Times New Roman" w:hAnsi="Times New Roman" w:cs="Times New Roman"/>
-        </w:rPr>
-      </w:pPr>
-      <w:r>
-        <w:rPr>
-          <w:rFonts w:ascii="Times New Roman" w:hAnsi="Times New Roman" w:cs="Times New Roman"/>
-        </w:rPr>
-        <w:tab/>
-      </w:r>
-      <w:proofErr w:type="gramStart"/>
-      <w:r>
-        <w:rPr>
-          <w:rFonts w:ascii="Times New Roman" w:hAnsi="Times New Roman" w:cs="Times New Roman"/>
-        </w:rPr>
-        <w:t>are</w:t>
-      </w:r>
-      <w:proofErr w:type="gramEnd"/>
-      <w:r>
-        <w:rPr>
-          <w:rFonts w:ascii="Times New Roman" w:hAnsi="Times New Roman" w:cs="Times New Roman"/>
-        </w:rPr>
-        <w:t xml:space="preserve"> the features modified (they should be)?, are all buttons correct?</w:t>
-      </w:r>
-    </w:p>
-    <w:p>
-      <w:pPr>
-        <w:pStyle w:val="PlainText"/>
-        <w:rPr>
-          <w:rFonts w:ascii="Times New Roman" w:hAnsi="Times New Roman" w:cs="Times New Roman"/>
-        </w:rPr>
-      </w:pPr>
-      <w:r>
-        <w:rPr>
-          <w:rFonts w:ascii="Times New Roman" w:hAnsi="Times New Roman" w:cs="Times New Roman"/>
-        </w:rPr>
-        <w:t>Select a point on any remaining SETS and modify.  Are symbols correct?</w:t>
-      </w:r>
-    </w:p>
-    <w:p>
-      <w:pPr>
-        <w:pStyle w:val="PlainText"/>
-        <w:rPr>
-          <w:rFonts w:ascii="Times New Roman" w:hAnsi="Times New Roman" w:cs="Times New Roman"/>
-        </w:rPr>
-      </w:pPr>
-      <w:r>
-        <w:rPr>
-          <w:rFonts w:ascii="Times New Roman" w:hAnsi="Times New Roman" w:cs="Times New Roman"/>
-        </w:rPr>
-        <w:t>Look at attribute table.  Things OK?</w:t>
-      </w:r>
-    </w:p>
-    <w:p>
-      <w:pPr>
-        <w:pStyle w:val="PlainText"/>
-        <w:rPr>
-          <w:rFonts w:ascii="Times New Roman" w:hAnsi="Times New Roman" w:cs="Times New Roman"/>
-        </w:rPr>
-      </w:pPr>
-      <w:r>
-        <w:rPr>
-          <w:rFonts w:ascii="Times New Roman" w:hAnsi="Times New Roman" w:cs="Times New Roman"/>
-        </w:rPr>
-        <w:t xml:space="preserve">Delete some features on the base layer.  </w:t>
-      </w:r>
-      <w:proofErr w:type="gramStart"/>
-      <w:r>
-        <w:rPr>
-          <w:rFonts w:ascii="Times New Roman" w:hAnsi="Times New Roman" w:cs="Times New Roman"/>
-        </w:rPr>
-        <w:t>Everything OK?</w:t>
-      </w:r>
-      <w:proofErr w:type="gramEnd"/>
-    </w:p>
-    <w:p>
-      <w:pPr>
-        <w:pStyle w:val="PlainText"/>
-        <w:rPr>
-          <w:rFonts w:ascii="Times New Roman" w:hAnsi="Times New Roman" w:cs="Times New Roman"/>
-        </w:rPr>
-      </w:pPr>
-    </w:p>
-    <w:p>
-      <w:pPr>
-        <w:pStyle w:val="PlainText"/>
-        <w:rPr>
-          <w:rFonts w:ascii="Times New Roman" w:hAnsi="Times New Roman" w:cs="Times New Roman"/>
-        </w:rPr>
-      </w:pPr>
-      <w:r>
-        <w:rPr>
-          <w:rFonts w:ascii="Times New Roman" w:hAnsi="Times New Roman" w:cs="Times New Roman"/>
-        </w:rPr>
-        <w:t>########################################################################################</w:t>
-      </w:r>
-    </w:p>
-    <w:p>
-      <w:pPr>
-        <w:pStyle w:val="PlainText"/>
-        <w:rPr>
-          <w:rFonts w:ascii="Times New Roman" w:hAnsi="Times New Roman" w:cs="Times New Roman"/>
-        </w:rPr>
-      </w:pPr>
-    </w:p>
-    <w:p>
-      <w:pPr>
-        <w:pStyle w:val="PlainText"/>
-        <w:rPr>
-          <w:rFonts w:ascii="Times New Roman" w:hAnsi="Times New Roman" w:cs="Times New Roman"/>
-        </w:rPr>
-      </w:pPr>
-      <w:r>
-        <w:rPr>
-          <w:rFonts w:ascii="Times New Roman" w:hAnsi="Times New Roman" w:cs="Times New Roman"/>
-        </w:rPr>
-        <w:t>CHECK MODIFY</w:t>
-      </w:r>
-      <w:r>
-        <w:rPr>
-          <w:rFonts w:ascii="Times New Roman" w:hAnsi="Times New Roman" w:cs="Times New Roman"/>
-        </w:rPr>
-        <w:t>ING/DELETING</w:t>
-      </w:r>
-      <w:r>
-        <w:rPr>
-          <w:rFonts w:ascii="Times New Roman" w:hAnsi="Times New Roman" w:cs="Times New Roman"/>
-        </w:rPr>
-        <w:t xml:space="preserve"> FEATURES ON AN EDITING LAYER:</w:t>
-      </w:r>
-    </w:p>
-    <w:p>
-      <w:pPr>
-        <w:pStyle w:val="PlainText"/>
-        <w:rPr>
-          <w:rFonts w:ascii="Times New Roman" w:hAnsi="Times New Roman" w:cs="Times New Roman"/>
-        </w:rPr>
-      </w:pPr>
-    </w:p>
-    <w:p>
-      <w:pPr>
-        <w:pStyle w:val="PlainText"/>
-        <w:rPr>
-          <w:rFonts w:ascii="Times New Roman" w:hAnsi="Times New Roman" w:cs="Times New Roman"/>
-        </w:rPr>
-      </w:pPr>
-      <w:r>
-        <w:rPr>
-          <w:rFonts w:ascii="Times New Roman" w:hAnsi="Times New Roman" w:cs="Times New Roman"/>
-        </w:rPr>
-        <w:t>open all 7 sets and</w:t>
-      </w:r>
-      <w:r>
-        <w:rPr>
-          <w:rFonts w:ascii="Times New Roman" w:hAnsi="Times New Roman" w:cs="Times New Roman"/>
-        </w:rPr>
-        <w:t xml:space="preserve"> make </w:t>
-      </w:r>
-      <w:r>
-        <w:rPr>
-          <w:rFonts w:ascii="Times New Roman" w:hAnsi="Times New Roman" w:cs="Times New Roman"/>
-        </w:rPr>
-        <w:t>a few e</w:t>
-      </w:r>
-      <w:r>
-        <w:rPr>
-          <w:rFonts w:ascii="Times New Roman" w:hAnsi="Times New Roman" w:cs="Times New Roman"/>
-        </w:rPr>
-        <w:t>dits</w:t>
-      </w:r>
-      <w:r>
-        <w:rPr>
-          <w:rFonts w:ascii="Times New Roman" w:hAnsi="Times New Roman" w:cs="Times New Roman"/>
-        </w:rPr>
-        <w:t xml:space="preserve"> on each</w:t>
-      </w:r>
-      <w:r>
-        <w:rPr>
-          <w:rFonts w:ascii="Times New Roman" w:hAnsi="Times New Roman" w:cs="Times New Roman"/>
-        </w:rPr>
-        <w:t>, select 3 edits and click modify features, modify the features.</w:t>
-      </w:r>
-    </w:p>
-    <w:p>
-      <w:pPr>
-        <w:pStyle w:val="PlainText"/>
-        <w:rPr>
-          <w:rFonts w:ascii="Times New Roman" w:hAnsi="Times New Roman" w:cs="Times New Roman"/>
-        </w:rPr>
-      </w:pPr>
-      <w:r>
-        <w:rPr>
-          <w:rFonts w:ascii="Times New Roman" w:hAnsi="Times New Roman" w:cs="Times New Roman"/>
-        </w:rPr>
-        <w:tab/>
-      </w:r>
-      <w:proofErr w:type="gramStart"/>
-      <w:r>
-        <w:rPr>
-          <w:rFonts w:ascii="Times New Roman" w:hAnsi="Times New Roman" w:cs="Times New Roman"/>
-        </w:rPr>
-        <w:t>are</w:t>
-      </w:r>
-      <w:proofErr w:type="gramEnd"/>
-      <w:r>
-        <w:rPr>
-          <w:rFonts w:ascii="Times New Roman" w:hAnsi="Times New Roman" w:cs="Times New Roman"/>
-        </w:rPr>
-        <w:t xml:space="preserve"> the features modified?, are all buttons correct, are the symbols correct?</w:t>
-      </w:r>
-    </w:p>
-    <w:p>
-      <w:pPr>
-        <w:pStyle w:val="PlainText"/>
-        <w:rPr>
-          <w:rFonts w:ascii="Times New Roman" w:hAnsi="Times New Roman" w:cs="Times New Roman"/>
-        </w:rPr>
-      </w:pPr>
-      <w:proofErr w:type="gramStart"/>
-      <w:r>
-        <w:rPr>
-          <w:rFonts w:ascii="Times New Roman" w:hAnsi="Times New Roman" w:cs="Times New Roman"/>
-        </w:rPr>
-        <w:t>do</w:t>
-      </w:r>
-      <w:proofErr w:type="gramEnd"/>
-      <w:r>
-        <w:rPr>
-          <w:rFonts w:ascii="Times New Roman" w:hAnsi="Times New Roman" w:cs="Times New Roman"/>
-        </w:rPr>
-        <w:t xml:space="preserve"> the same for lines and polygons.</w:t>
-      </w:r>
-    </w:p>
-    <w:p>
-      <w:pPr>
-        <w:pStyle w:val="PlainText"/>
-        <w:rPr>
-          <w:rFonts w:ascii="Times New Roman" w:hAnsi="Times New Roman" w:cs="Times New Roman"/>
-        </w:rPr>
-      </w:pPr>
-      <w:proofErr w:type="gramStart"/>
-      <w:r>
-        <w:rPr>
-          <w:rFonts w:ascii="Times New Roman" w:hAnsi="Times New Roman" w:cs="Times New Roman"/>
-        </w:rPr>
-        <w:t>select</w:t>
-      </w:r>
-      <w:proofErr w:type="gramEnd"/>
-      <w:r>
-        <w:rPr>
-          <w:rFonts w:ascii="Times New Roman" w:hAnsi="Times New Roman" w:cs="Times New Roman"/>
-        </w:rPr>
-        <w:t xml:space="preserve"> 3 points edits, click modify, modify two features(clear console), cancel and select "yes"</w:t>
-      </w:r>
-    </w:p>
-    <w:p>
-      <w:pPr>
-        <w:pStyle w:val="PlainText"/>
-        <w:rPr>
-          <w:rFonts w:ascii="Times New Roman" w:hAnsi="Times New Roman" w:cs="Times New Roman"/>
-        </w:rPr>
-      </w:pPr>
-      <w:r>
-        <w:rPr>
-          <w:rFonts w:ascii="Times New Roman" w:hAnsi="Times New Roman" w:cs="Times New Roman"/>
-        </w:rPr>
-        <w:tab/>
-      </w:r>
-      <w:proofErr w:type="gramStart"/>
-      <w:r>
-        <w:rPr>
-          <w:rFonts w:ascii="Times New Roman" w:hAnsi="Times New Roman" w:cs="Times New Roman"/>
-        </w:rPr>
-        <w:t>are</w:t>
-      </w:r>
-      <w:proofErr w:type="gramEnd"/>
-      <w:r>
-        <w:rPr>
-          <w:rFonts w:ascii="Times New Roman" w:hAnsi="Times New Roman" w:cs="Times New Roman"/>
-        </w:rPr>
-        <w:t xml:space="preserve"> 2 of the three modified, are symbols correct (they should be)?, are all buttons correct?</w:t>
-      </w:r>
-    </w:p>
-    <w:p>
-      <w:pPr>
-        <w:pStyle w:val="PlainText"/>
-        <w:rPr>
-          <w:rFonts w:ascii="Times New Roman" w:hAnsi="Times New Roman" w:cs="Times New Roman"/>
-        </w:rPr>
-      </w:pPr>
-      <w:proofErr w:type="gramStart"/>
-      <w:r>
-        <w:rPr>
-          <w:rFonts w:ascii="Times New Roman" w:hAnsi="Times New Roman" w:cs="Times New Roman"/>
-        </w:rPr>
-        <w:t>select</w:t>
-      </w:r>
-      <w:proofErr w:type="gramEnd"/>
-      <w:r>
-        <w:rPr>
-          <w:rFonts w:ascii="Times New Roman" w:hAnsi="Times New Roman" w:cs="Times New Roman"/>
-        </w:rPr>
         <w:t xml:space="preserve"> 3 points edits, click modify, modify two features, cancel and select no then finish modifying</w:t>
       </w:r>
     </w:p>
@@ -11700,7 +12050,6 @@
         <w:rPr>
           <w:rFonts w:ascii="Times New Roman" w:hAnsi="Times New Roman" w:cs="Times New Roman"/>
         </w:rPr>
-        <w:lastRenderedPageBreak/>
         <w:tab/>
       </w:r>
       <w:proofErr w:type="gramStart"/>

</xml_diff>

<commit_message>
Caps Scenario Builder version 1.0 was made from this commit.  Please note that the Doxygen files have been updated with this commit.
</commit_message>
<xml_diff>
--- a/CAPS_Scenario_Builder/CAPS_test.docx
+++ b/CAPS_Scenario_Builder/CAPS_test.docx
@@ -1087,16 +1087,14 @@
         <w:rPr>
           <w:rFonts w:ascii="Times New Roman" w:hAnsi="Times New Roman" w:cs="Times New Roman"/>
         </w:rPr>
-        <w:t xml:space="preserve">Delete the </w:t>
-      </w:r>
-      <w:proofErr w:type="spellStart"/>
-      <w:r>
-        <w:rPr>
-          <w:rFonts w:ascii="Times New Roman" w:hAnsi="Times New Roman" w:cs="Times New Roman"/>
-        </w:rPr>
-        <w:t>raste</w:t>
-      </w:r>
-      <w:proofErr w:type="spellEnd"/>
+        <w:t>Delete the raste</w:t>
+      </w:r>
+      <w:r>
+        <w:rPr>
+          <w:rFonts w:ascii="Times New Roman" w:hAnsi="Times New Roman" w:cs="Times New Roman"/>
+        </w:rPr>
+        <w:t>r</w:t>
+      </w:r>
       <w:r>
         <w:rPr>
           <w:rFonts w:ascii="Times New Roman" w:hAnsi="Times New Roman" w:cs="Times New Roman"/>
@@ -1195,25 +1193,13 @@
         <w:rPr>
           <w:rFonts w:ascii="Times New Roman" w:hAnsi="Times New Roman" w:cs="Times New Roman"/>
         </w:rPr>
-        <w:t xml:space="preserve"> with new scenario and click edit scenario and choose a scenario </w:t>
-      </w:r>
-      <w:r>
-        <w:rPr>
-          <w:rFonts w:ascii="Times New Roman" w:hAnsi="Times New Roman" w:cs="Times New Roman"/>
-        </w:rPr>
-        <w:t xml:space="preserve">edit </w:t>
-      </w:r>
-      <w:r>
-        <w:rPr>
-          <w:rFonts w:ascii="Times New Roman" w:hAnsi="Times New Roman" w:cs="Times New Roman"/>
-        </w:rPr>
-        <w:t>type</w:t>
-      </w:r>
-      <w:r>
-        <w:rPr>
-          <w:rFonts w:ascii="Times New Roman" w:hAnsi="Times New Roman" w:cs="Times New Roman"/>
-        </w:rPr>
-        <w:t>(SET)</w:t>
+        <w:t xml:space="preserve"> with new scenario and click edit scenario and choose a </w:t>
+      </w:r>
+      <w:r>
+        <w:rPr>
+          <w:rFonts w:ascii="Times New Roman" w:hAnsi="Times New Roman" w:cs="Times New Roman"/>
+        </w:rPr>
+        <w:t xml:space="preserve"> SET</w:t>
       </w:r>
     </w:p>
     <w:p>
@@ -2071,7 +2057,27 @@
         <w:rPr>
           <w:rFonts w:ascii="Times New Roman" w:hAnsi="Times New Roman" w:cs="Times New Roman"/>
         </w:rPr>
-        <w:t>Chose a point scenario edit type (SET) and select the point editing layer.  Does add points appear?</w:t>
+        <w:t xml:space="preserve">Chose a </w:t>
+      </w:r>
+      <w:proofErr w:type="gramStart"/>
+      <w:r>
+        <w:rPr>
+          <w:rFonts w:ascii="Times New Roman" w:hAnsi="Times New Roman" w:cs="Times New Roman"/>
+        </w:rPr>
+        <w:t xml:space="preserve">point  </w:t>
+      </w:r>
+      <w:r>
+        <w:rPr>
+          <w:rFonts w:ascii="Times New Roman" w:hAnsi="Times New Roman" w:cs="Times New Roman"/>
+        </w:rPr>
+        <w:t>SET</w:t>
+      </w:r>
+      <w:proofErr w:type="gramEnd"/>
+      <w:r>
+        <w:rPr>
+          <w:rFonts w:ascii="Times New Roman" w:hAnsi="Times New Roman" w:cs="Times New Roman"/>
+        </w:rPr>
+        <w:t xml:space="preserve"> and select the point editing layer.  Does add points appear?</w:t>
       </w:r>
     </w:p>
     <w:p>
@@ -3406,7 +3412,27 @@
         <w:rPr>
           <w:rFonts w:ascii="Times New Roman" w:hAnsi="Times New Roman" w:cs="Times New Roman"/>
         </w:rPr>
-        <w:t>Chose a line scenario edit type (SET) and select the line editing layer.  Does add lines appear?</w:t>
+        <w:t xml:space="preserve">Chose a </w:t>
+      </w:r>
+      <w:proofErr w:type="gramStart"/>
+      <w:r>
+        <w:rPr>
+          <w:rFonts w:ascii="Times New Roman" w:hAnsi="Times New Roman" w:cs="Times New Roman"/>
+        </w:rPr>
+        <w:t xml:space="preserve">line  </w:t>
+      </w:r>
+      <w:r>
+        <w:rPr>
+          <w:rFonts w:ascii="Times New Roman" w:hAnsi="Times New Roman" w:cs="Times New Roman"/>
+        </w:rPr>
+        <w:t>SET</w:t>
+      </w:r>
+      <w:proofErr w:type="gramEnd"/>
+      <w:r>
+        <w:rPr>
+          <w:rFonts w:ascii="Times New Roman" w:hAnsi="Times New Roman" w:cs="Times New Roman"/>
+        </w:rPr>
+        <w:t xml:space="preserve"> and select the line editing layer.  Does add lines appear?</w:t>
       </w:r>
     </w:p>
     <w:p>
@@ -4404,7 +4430,27 @@
         <w:rPr>
           <w:rFonts w:ascii="Times New Roman" w:hAnsi="Times New Roman" w:cs="Times New Roman"/>
         </w:rPr>
-        <w:t>Chose a polygon scenario edit type (SET) and select the polygon editing layer.  Does add polygons appear?</w:t>
+        <w:t xml:space="preserve">Chose a </w:t>
+      </w:r>
+      <w:proofErr w:type="gramStart"/>
+      <w:r>
+        <w:rPr>
+          <w:rFonts w:ascii="Times New Roman" w:hAnsi="Times New Roman" w:cs="Times New Roman"/>
+        </w:rPr>
+        <w:t xml:space="preserve">polygon  </w:t>
+      </w:r>
+      <w:r>
+        <w:rPr>
+          <w:rFonts w:ascii="Times New Roman" w:hAnsi="Times New Roman" w:cs="Times New Roman"/>
+        </w:rPr>
+        <w:t>SET</w:t>
+      </w:r>
+      <w:proofErr w:type="gramEnd"/>
+      <w:r>
+        <w:rPr>
+          <w:rFonts w:ascii="Times New Roman" w:hAnsi="Times New Roman" w:cs="Times New Roman"/>
+        </w:rPr>
+        <w:t xml:space="preserve"> and select the polygon editing layer.  Does add polygons appear?</w:t>
       </w:r>
     </w:p>
     <w:p>
@@ -6347,6 +6393,20 @@
           <w:rFonts w:ascii="Times New Roman" w:hAnsi="Times New Roman" w:cs="Times New Roman"/>
         </w:rPr>
       </w:pPr>
+      <w:r>
+        <w:rPr>
+          <w:rFonts w:ascii="Times New Roman" w:hAnsi="Times New Roman" w:cs="Times New Roman"/>
+        </w:rPr>
+        <w:t>Select a SET (otherwise select button is inactive).</w:t>
+      </w:r>
+    </w:p>
+    <w:p>
+      <w:pPr>
+        <w:pStyle w:val="PlainText"/>
+        <w:rPr>
+          <w:rFonts w:ascii="Times New Roman" w:hAnsi="Times New Roman" w:cs="Times New Roman"/>
+        </w:rPr>
+      </w:pPr>
       <w:proofErr w:type="gramStart"/>
       <w:r>
         <w:rPr>
@@ -7382,7 +7442,19 @@
         <w:rPr>
           <w:rFonts w:ascii="Times New Roman" w:hAnsi="Times New Roman" w:cs="Times New Roman"/>
         </w:rPr>
-        <w:t xml:space="preserve"> a 'Add roads' scenario edit type and try adding a new road not on an existing road.</w:t>
+        <w:t xml:space="preserve"> a 'Add roads' </w:t>
+      </w:r>
+      <w:r>
+        <w:rPr>
+          <w:rFonts w:ascii="Times New Roman" w:hAnsi="Times New Roman" w:cs="Times New Roman"/>
+        </w:rPr>
+        <w:t>SET</w:t>
+      </w:r>
+      <w:r>
+        <w:rPr>
+          <w:rFonts w:ascii="Times New Roman" w:hAnsi="Times New Roman" w:cs="Times New Roman"/>
+        </w:rPr>
+        <w:t xml:space="preserve"> and try adding a new road not on an existing road.</w:t>
       </w:r>
     </w:p>
     <w:p>
@@ -7411,6 +7483,7 @@
         <w:rPr>
           <w:rFonts w:ascii="Times New Roman" w:hAnsi="Times New Roman" w:cs="Times New Roman"/>
         </w:rPr>
+        <w:lastRenderedPageBreak/>
         <w:t xml:space="preserve">Add a road that starts on an existing road. Does it work? It should </w:t>
       </w:r>
     </w:p>
@@ -7425,7 +7498,6 @@
         <w:rPr>
           <w:rFonts w:ascii="Times New Roman" w:hAnsi="Times New Roman" w:cs="Times New Roman"/>
         </w:rPr>
-        <w:lastRenderedPageBreak/>
         <w:t>Add a road that starts near but not on a new road.  If too far, do I get error?  I should.</w:t>
       </w:r>
     </w:p>
@@ -7570,7 +7642,19 @@
         <w:rPr>
           <w:rFonts w:ascii="Times New Roman" w:hAnsi="Times New Roman" w:cs="Times New Roman"/>
         </w:rPr>
-        <w:t xml:space="preserve"> a terrestrial passage scenario edit type and add not on a road or new road.  Do I get error?  I should.</w:t>
+        <w:t xml:space="preserve"> a terrestrial passage </w:t>
+      </w:r>
+      <w:r>
+        <w:rPr>
+          <w:rFonts w:ascii="Times New Roman" w:hAnsi="Times New Roman" w:cs="Times New Roman"/>
+        </w:rPr>
+        <w:t>SET</w:t>
+      </w:r>
+      <w:r>
+        <w:rPr>
+          <w:rFonts w:ascii="Times New Roman" w:hAnsi="Times New Roman" w:cs="Times New Roman"/>
+        </w:rPr>
+        <w:t xml:space="preserve"> and add not on a road or new road.  Do I get error?  I should.</w:t>
       </w:r>
     </w:p>
     <w:p>
@@ -7750,7 +7834,19 @@
         <w:rPr>
           <w:rFonts w:ascii="Times New Roman" w:hAnsi="Times New Roman" w:cs="Times New Roman"/>
         </w:rPr>
-        <w:t xml:space="preserve"> a bridge culvert scenario edit type and add a point not on a new road or stream.</w:t>
+        <w:t xml:space="preserve"> a bridge culvert </w:t>
+      </w:r>
+      <w:r>
+        <w:rPr>
+          <w:rFonts w:ascii="Times New Roman" w:hAnsi="Times New Roman" w:cs="Times New Roman"/>
+        </w:rPr>
+        <w:t>SET</w:t>
+      </w:r>
+      <w:r>
+        <w:rPr>
+          <w:rFonts w:ascii="Times New Roman" w:hAnsi="Times New Roman" w:cs="Times New Roman"/>
+        </w:rPr>
+        <w:t xml:space="preserve"> and add a point not on a new road or stream.</w:t>
       </w:r>
     </w:p>
     <w:p>
@@ -7926,7 +8022,19 @@
         <w:rPr>
           <w:rFonts w:ascii="Times New Roman" w:hAnsi="Times New Roman" w:cs="Times New Roman"/>
         </w:rPr>
-        <w:t xml:space="preserve"> a dam scenario edit type and add a dam not on a stream. Do I get an error?  I should.</w:t>
+        <w:t xml:space="preserve"> a dam </w:t>
+      </w:r>
+      <w:r>
+        <w:rPr>
+          <w:rFonts w:ascii="Times New Roman" w:hAnsi="Times New Roman" w:cs="Times New Roman"/>
+        </w:rPr>
+        <w:t>SET</w:t>
+      </w:r>
+      <w:r>
+        <w:rPr>
+          <w:rFonts w:ascii="Times New Roman" w:hAnsi="Times New Roman" w:cs="Times New Roman"/>
+        </w:rPr>
+        <w:t xml:space="preserve"> and add a dam not on a stream. Do I get an error?  I should.</w:t>
       </w:r>
     </w:p>
     <w:p>
@@ -8058,7 +8166,19 @@
         <w:rPr>
           <w:rFonts w:ascii="Times New Roman" w:hAnsi="Times New Roman" w:cs="Times New Roman"/>
         </w:rPr>
-        <w:t xml:space="preserve"> a tidal restriction scenario edit type and try to add not on a stream.  Do I get error?  I should.</w:t>
+        <w:t xml:space="preserve"> a tidal restriction </w:t>
+      </w:r>
+      <w:r>
+        <w:rPr>
+          <w:rFonts w:ascii="Times New Roman" w:hAnsi="Times New Roman" w:cs="Times New Roman"/>
+        </w:rPr>
+        <w:t>SET</w:t>
+      </w:r>
+      <w:r>
+        <w:rPr>
+          <w:rFonts w:ascii="Times New Roman" w:hAnsi="Times New Roman" w:cs="Times New Roman"/>
+        </w:rPr>
+        <w:t xml:space="preserve"> and try to add not on a stream.  Do I get error?  I should.</w:t>
       </w:r>
     </w:p>
     <w:p>
@@ -8240,36 +8360,7 @@
         <w:rPr>
           <w:rFonts w:ascii="Times New Roman" w:hAnsi="Times New Roman" w:cs="Times New Roman"/>
         </w:rPr>
-        <w:t xml:space="preserve">Open the app.  Is the Save Edit button active?  It should be.  </w:t>
-      </w:r>
-      <w:r>
-        <w:rPr>
-          <w:rFonts w:ascii="Times New Roman" w:hAnsi="Times New Roman" w:cs="Times New Roman"/>
-        </w:rPr>
-        <w:t xml:space="preserve">Add a layer. Is the button still active?  </w:t>
-      </w:r>
-      <w:proofErr w:type="gramStart"/>
-      <w:r>
-        <w:rPr>
-          <w:rFonts w:ascii="Times New Roman" w:hAnsi="Times New Roman" w:cs="Times New Roman"/>
-        </w:rPr>
-        <w:t>Should be.</w:t>
-      </w:r>
-      <w:proofErr w:type="gramEnd"/>
-    </w:p>
-    <w:p>
-      <w:pPr>
-        <w:pStyle w:val="PlainText"/>
-        <w:rPr>
-          <w:rFonts w:ascii="Times New Roman" w:hAnsi="Times New Roman" w:cs="Times New Roman"/>
-        </w:rPr>
-      </w:pPr>
-      <w:r>
-        <w:rPr>
-          <w:rFonts w:ascii="Times New Roman" w:hAnsi="Times New Roman" w:cs="Times New Roman"/>
-        </w:rPr>
-        <w:tab/>
-        <w:t xml:space="preserve">Remove the layer.  What happens?  Button stays active </w:t>
+        <w:t xml:space="preserve">Open the app.  </w:t>
       </w:r>
     </w:p>
     <w:p>
@@ -8298,7 +8389,7 @@
         <w:rPr>
           <w:rFonts w:ascii="Times New Roman" w:hAnsi="Times New Roman" w:cs="Times New Roman"/>
         </w:rPr>
-        <w:t>Does the ‘Save Edits’ button stay active?  It should.  Save the scenario as s</w:t>
+        <w:t>Save the scenario as s</w:t>
       </w:r>
       <w:r>
         <w:rPr>
@@ -10551,6 +10642,12 @@
         </w:rPr>
         <w:t xml:space="preserve"> save button OK, are symbols ok?</w:t>
       </w:r>
+      <w:r>
+        <w:rPr>
+          <w:rFonts w:ascii="Times New Roman" w:hAnsi="Times New Roman" w:cs="Times New Roman"/>
+        </w:rPr>
+        <w:t xml:space="preserve"> Yes the last edits were discarded</w:t>
+      </w:r>
     </w:p>
     <w:p>
       <w:pPr>
@@ -10655,6 +10752,12 @@
         </w:rPr>
         <w:t xml:space="preserve"> save button OK?</w:t>
       </w:r>
+      <w:r>
+        <w:rPr>
+          <w:rFonts w:ascii="Times New Roman" w:hAnsi="Times New Roman" w:cs="Times New Roman"/>
+        </w:rPr>
+        <w:t xml:space="preserve"> Yes, the unsaved edits were discarded.</w:t>
+      </w:r>
     </w:p>
     <w:p>
       <w:pPr>
@@ -10681,6 +10784,93 @@
     <w:p>
       <w:pPr>
         <w:pStyle w:val="PlainText"/>
+        <w:ind w:left="720"/>
+        <w:rPr>
+          <w:rFonts w:ascii="Times New Roman" w:hAnsi="Times New Roman" w:cs="Times New Roman"/>
+        </w:rPr>
+      </w:pPr>
+      <w:proofErr w:type="gramStart"/>
+      <w:r>
+        <w:rPr>
+          <w:rFonts w:ascii="Times New Roman" w:hAnsi="Times New Roman" w:cs="Times New Roman"/>
+        </w:rPr>
+        <w:t>are</w:t>
+      </w:r>
+      <w:proofErr w:type="gramEnd"/>
+      <w:r>
+        <w:rPr>
+          <w:rFonts w:ascii="Times New Roman" w:hAnsi="Times New Roman" w:cs="Times New Roman"/>
+        </w:rPr>
+        <w:t xml:space="preserve"> correct points discarded? </w:t>
+      </w:r>
+      <w:proofErr w:type="gramStart"/>
+      <w:r>
+        <w:rPr>
+          <w:rFonts w:ascii="Times New Roman" w:hAnsi="Times New Roman" w:cs="Times New Roman"/>
+        </w:rPr>
+        <w:t>is</w:t>
+      </w:r>
+      <w:proofErr w:type="gramEnd"/>
+      <w:r>
+        <w:rPr>
+          <w:rFonts w:ascii="Times New Roman" w:hAnsi="Times New Roman" w:cs="Times New Roman"/>
+        </w:rPr>
+        <w:t xml:space="preserve"> save button OK?</w:t>
+      </w:r>
+      <w:r>
+        <w:rPr>
+          <w:rFonts w:ascii="Times New Roman" w:hAnsi="Times New Roman" w:cs="Times New Roman"/>
+        </w:rPr>
+        <w:t xml:space="preserve">  Only the saved ‘deletes’ </w:t>
+      </w:r>
+      <w:r>
+        <w:rPr>
+          <w:rFonts w:ascii="Times New Roman" w:hAnsi="Times New Roman" w:cs="Times New Roman"/>
+        </w:rPr>
+        <w:t>should be</w:t>
+      </w:r>
+      <w:r>
+        <w:rPr>
+          <w:rFonts w:ascii="Times New Roman" w:hAnsi="Times New Roman" w:cs="Times New Roman"/>
+        </w:rPr>
+        <w:t xml:space="preserve"> saved, the unsaved ‘deletes’ </w:t>
+      </w:r>
+      <w:r>
+        <w:rPr>
+          <w:rFonts w:ascii="Times New Roman" w:hAnsi="Times New Roman" w:cs="Times New Roman"/>
+        </w:rPr>
+        <w:t>should be</w:t>
+      </w:r>
+      <w:r>
+        <w:rPr>
+          <w:rFonts w:ascii="Times New Roman" w:hAnsi="Times New Roman" w:cs="Times New Roman"/>
+        </w:rPr>
+        <w:t xml:space="preserve"> deleted</w:t>
+      </w:r>
+    </w:p>
+    <w:p>
+      <w:pPr>
+        <w:pStyle w:val="PlainText"/>
+        <w:rPr>
+          <w:rFonts w:ascii="Times New Roman" w:hAnsi="Times New Roman" w:cs="Times New Roman"/>
+        </w:rPr>
+      </w:pPr>
+      <w:r>
+        <w:rPr>
+          <w:rFonts w:ascii="Times New Roman" w:hAnsi="Times New Roman" w:cs="Times New Roman"/>
+        </w:rPr>
+        <w:t>delete base layer features and save, then delete some more, make another layer the active layer, click open scenario, discard and cancel</w:t>
+      </w:r>
+      <w:r>
+        <w:rPr>
+          <w:rFonts w:ascii="Times New Roman" w:hAnsi="Times New Roman" w:cs="Times New Roman"/>
+        </w:rPr>
+        <w:t xml:space="preserve">.  </w:t>
+      </w:r>
+    </w:p>
+    <w:p>
+      <w:pPr>
+        <w:pStyle w:val="PlainText"/>
         <w:rPr>
           <w:rFonts w:ascii="Times New Roman" w:hAnsi="Times New Roman" w:cs="Times New Roman"/>
         </w:rPr>
@@ -10719,19 +10909,39 @@
         </w:rPr>
         <w:t xml:space="preserve"> save button OK?</w:t>
       </w:r>
-    </w:p>
-    <w:p>
-      <w:pPr>
-        <w:pStyle w:val="PlainText"/>
-        <w:rPr>
-          <w:rFonts w:ascii="Times New Roman" w:hAnsi="Times New Roman" w:cs="Times New Roman"/>
-        </w:rPr>
-      </w:pPr>
-      <w:r>
-        <w:rPr>
-          <w:rFonts w:ascii="Times New Roman" w:hAnsi="Times New Roman" w:cs="Times New Roman"/>
-        </w:rPr>
-        <w:t>delete base layer features and save, then delete some more, make another layer the active layer, click open scenario, discard and cancel</w:t>
+      <w:r>
+        <w:rPr>
+          <w:rFonts w:ascii="Times New Roman" w:hAnsi="Times New Roman" w:cs="Times New Roman"/>
+        </w:rPr>
+        <w:t xml:space="preserve"> </w:t>
+      </w:r>
+      <w:r>
+        <w:rPr>
+          <w:rFonts w:ascii="Times New Roman" w:hAnsi="Times New Roman" w:cs="Times New Roman"/>
+        </w:rPr>
+        <w:t xml:space="preserve"> Same result as previous.</w:t>
+      </w:r>
+    </w:p>
+    <w:p>
+      <w:pPr>
+        <w:pStyle w:val="PlainText"/>
+        <w:rPr>
+          <w:rFonts w:ascii="Times New Roman" w:hAnsi="Times New Roman" w:cs="Times New Roman"/>
+        </w:rPr>
+      </w:pPr>
+      <w:proofErr w:type="gramStart"/>
+      <w:r>
+        <w:rPr>
+          <w:rFonts w:ascii="Times New Roman" w:hAnsi="Times New Roman" w:cs="Times New Roman"/>
+        </w:rPr>
+        <w:t>modify</w:t>
+      </w:r>
+      <w:proofErr w:type="gramEnd"/>
+      <w:r>
+        <w:rPr>
+          <w:rFonts w:ascii="Times New Roman" w:hAnsi="Times New Roman" w:cs="Times New Roman"/>
+        </w:rPr>
+        <w:t xml:space="preserve"> base layer features and save, then modify some more, click save scenario as, discard and cancel</w:t>
       </w:r>
     </w:p>
     <w:p>
@@ -10775,27 +10985,55 @@
         </w:rPr>
         <w:t xml:space="preserve"> save button OK?</w:t>
       </w:r>
-    </w:p>
-    <w:p>
-      <w:pPr>
-        <w:pStyle w:val="PlainText"/>
-        <w:rPr>
-          <w:rFonts w:ascii="Times New Roman" w:hAnsi="Times New Roman" w:cs="Times New Roman"/>
-        </w:rPr>
-      </w:pPr>
-      <w:proofErr w:type="gramStart"/>
-      <w:r>
-        <w:rPr>
-          <w:rFonts w:ascii="Times New Roman" w:hAnsi="Times New Roman" w:cs="Times New Roman"/>
-        </w:rPr>
-        <w:t>modify</w:t>
-      </w:r>
-      <w:proofErr w:type="gramEnd"/>
-      <w:r>
-        <w:rPr>
-          <w:rFonts w:ascii="Times New Roman" w:hAnsi="Times New Roman" w:cs="Times New Roman"/>
-        </w:rPr>
-        <w:t xml:space="preserve"> base layer features and save, then modify some more, click save scenario as, discard and cancel</w:t>
+      <w:r>
+        <w:rPr>
+          <w:rFonts w:ascii="Times New Roman" w:hAnsi="Times New Roman" w:cs="Times New Roman"/>
+        </w:rPr>
+        <w:t xml:space="preserve">  The unsaved modified feature should disappear.</w:t>
+      </w:r>
+    </w:p>
+    <w:p>
+      <w:pPr>
+        <w:pStyle w:val="PlainText"/>
+        <w:rPr>
+          <w:rFonts w:ascii="Times New Roman" w:hAnsi="Times New Roman" w:cs="Times New Roman"/>
+        </w:rPr>
+      </w:pPr>
+      <w:proofErr w:type="gramStart"/>
+      <w:r>
+        <w:rPr>
+          <w:rFonts w:ascii="Times New Roman" w:hAnsi="Times New Roman" w:cs="Times New Roman"/>
+        </w:rPr>
+        <w:t>copy</w:t>
+      </w:r>
+      <w:proofErr w:type="gramEnd"/>
+      <w:r>
+        <w:rPr>
+          <w:rFonts w:ascii="Times New Roman" w:hAnsi="Times New Roman" w:cs="Times New Roman"/>
+        </w:rPr>
+        <w:t xml:space="preserve"> some points from a "paste points" layer and paste into the editing layer and save, copy some more</w:t>
+      </w:r>
+    </w:p>
+    <w:p>
+      <w:pPr>
+        <w:pStyle w:val="PlainText"/>
+        <w:rPr>
+          <w:rFonts w:ascii="Times New Roman" w:hAnsi="Times New Roman" w:cs="Times New Roman"/>
+        </w:rPr>
+      </w:pPr>
+      <w:proofErr w:type="gramStart"/>
+      <w:r>
+        <w:rPr>
+          <w:rFonts w:ascii="Times New Roman" w:hAnsi="Times New Roman" w:cs="Times New Roman"/>
+        </w:rPr>
+        <w:t>click</w:t>
+      </w:r>
+      <w:proofErr w:type="gramEnd"/>
+      <w:r>
+        <w:rPr>
+          <w:rFonts w:ascii="Times New Roman" w:hAnsi="Times New Roman" w:cs="Times New Roman"/>
+        </w:rPr>
+        <w:t xml:space="preserve"> edit scenario, discard and cancel</w:t>
       </w:r>
     </w:p>
     <w:p>
@@ -10852,6 +11090,352 @@
         <w:rPr>
           <w:rFonts w:ascii="Times New Roman" w:hAnsi="Times New Roman" w:cs="Times New Roman"/>
         </w:rPr>
+        <w:t>delete</w:t>
+      </w:r>
+      <w:proofErr w:type="gramEnd"/>
+      <w:r>
+        <w:rPr>
+          <w:rFonts w:ascii="Times New Roman" w:hAnsi="Times New Roman" w:cs="Times New Roman"/>
+        </w:rPr>
+        <w:t xml:space="preserve"> a point on the paste points layer.  </w:t>
+      </w:r>
+      <w:proofErr w:type="gramStart"/>
+      <w:r>
+        <w:rPr>
+          <w:rFonts w:ascii="Times New Roman" w:hAnsi="Times New Roman" w:cs="Times New Roman"/>
+        </w:rPr>
+        <w:t>is</w:t>
+      </w:r>
+      <w:proofErr w:type="gramEnd"/>
+      <w:r>
+        <w:rPr>
+          <w:rFonts w:ascii="Times New Roman" w:hAnsi="Times New Roman" w:cs="Times New Roman"/>
+        </w:rPr>
+        <w:t xml:space="preserve"> everything OK?</w:t>
+      </w:r>
+    </w:p>
+    <w:p>
+      <w:pPr>
+        <w:pStyle w:val="PlainText"/>
+        <w:rPr>
+          <w:rFonts w:ascii="Times New Roman" w:hAnsi="Times New Roman" w:cs="Times New Roman"/>
+        </w:rPr>
+      </w:pPr>
+      <w:r>
+        <w:rPr>
+          <w:rFonts w:ascii="Times New Roman" w:hAnsi="Times New Roman" w:cs="Times New Roman"/>
+        </w:rPr>
+        <w:t>Look at the attribute table.  Is everything OK?</w:t>
+      </w:r>
+      <w:r>
+        <w:rPr>
+          <w:rFonts w:ascii="Times New Roman" w:hAnsi="Times New Roman" w:cs="Times New Roman"/>
+        </w:rPr>
+        <w:t xml:space="preserve"> Unsaved points should be deleted</w:t>
+      </w:r>
+    </w:p>
+    <w:p>
+      <w:pPr>
+        <w:pStyle w:val="PlainText"/>
+        <w:rPr>
+          <w:rFonts w:ascii="Times New Roman" w:hAnsi="Times New Roman" w:cs="Times New Roman"/>
+        </w:rPr>
+      </w:pPr>
+    </w:p>
+    <w:p>
+      <w:pPr>
+        <w:pStyle w:val="PlainText"/>
+        <w:rPr>
+          <w:rFonts w:ascii="Times New Roman" w:hAnsi="Times New Roman" w:cs="Times New Roman"/>
+        </w:rPr>
+      </w:pPr>
+      <w:proofErr w:type="gramStart"/>
+      <w:r>
+        <w:rPr>
+          <w:rFonts w:ascii="Times New Roman" w:hAnsi="Times New Roman" w:cs="Times New Roman"/>
+        </w:rPr>
+        <w:t>make</w:t>
+      </w:r>
+      <w:proofErr w:type="gramEnd"/>
+      <w:r>
+        <w:rPr>
+          <w:rFonts w:ascii="Times New Roman" w:hAnsi="Times New Roman" w:cs="Times New Roman"/>
+        </w:rPr>
+        <w:t xml:space="preserve"> some line edits and save and then make some more line edits, click save scenario as, discard </w:t>
+      </w:r>
+      <w:r>
+        <w:rPr>
+          <w:rFonts w:ascii="Times New Roman" w:hAnsi="Times New Roman" w:cs="Times New Roman"/>
+        </w:rPr>
+        <w:t xml:space="preserve">the edits, </w:t>
+      </w:r>
+    </w:p>
+    <w:p>
+      <w:pPr>
+        <w:pStyle w:val="PlainText"/>
+        <w:ind w:firstLine="720"/>
+        <w:rPr>
+          <w:rFonts w:ascii="Times New Roman" w:hAnsi="Times New Roman" w:cs="Times New Roman"/>
+        </w:rPr>
+      </w:pPr>
+      <w:proofErr w:type="gramStart"/>
+      <w:r>
+        <w:rPr>
+          <w:rFonts w:ascii="Times New Roman" w:hAnsi="Times New Roman" w:cs="Times New Roman"/>
+        </w:rPr>
+        <w:t>discard</w:t>
+      </w:r>
+      <w:proofErr w:type="gramEnd"/>
+      <w:r>
+        <w:rPr>
+          <w:rFonts w:ascii="Times New Roman" w:hAnsi="Times New Roman" w:cs="Times New Roman"/>
+        </w:rPr>
+        <w:t xml:space="preserve"> the scenario </w:t>
+      </w:r>
+      <w:r>
+        <w:rPr>
+          <w:rFonts w:ascii="Times New Roman" w:hAnsi="Times New Roman" w:cs="Times New Roman"/>
+        </w:rPr>
+        <w:t>and save with a new name.</w:t>
+      </w:r>
+      <w:r>
+        <w:rPr>
+          <w:rFonts w:ascii="Times New Roman" w:hAnsi="Times New Roman" w:cs="Times New Roman"/>
+        </w:rPr>
+        <w:t xml:space="preserve"> Reopen both scenarios.  Are the edits and editing layers gone?</w:t>
+      </w:r>
+    </w:p>
+    <w:p>
+      <w:pPr>
+        <w:pStyle w:val="PlainText"/>
+        <w:ind w:firstLine="720"/>
+        <w:rPr>
+          <w:rFonts w:ascii="Times New Roman" w:hAnsi="Times New Roman" w:cs="Times New Roman"/>
+        </w:rPr>
+      </w:pPr>
+      <w:r>
+        <w:rPr>
+          <w:rFonts w:ascii="Times New Roman" w:hAnsi="Times New Roman" w:cs="Times New Roman"/>
+        </w:rPr>
+        <w:t>They should be.</w:t>
+      </w:r>
+    </w:p>
+    <w:p>
+      <w:pPr>
+        <w:pStyle w:val="PlainText"/>
+        <w:rPr>
+          <w:rFonts w:ascii="Times New Roman" w:hAnsi="Times New Roman" w:cs="Times New Roman"/>
+        </w:rPr>
+      </w:pPr>
+      <w:proofErr w:type="gramStart"/>
+      <w:r>
+        <w:rPr>
+          <w:rFonts w:ascii="Times New Roman" w:hAnsi="Times New Roman" w:cs="Times New Roman"/>
+        </w:rPr>
+        <w:t>make</w:t>
+      </w:r>
+      <w:proofErr w:type="gramEnd"/>
+      <w:r>
+        <w:rPr>
+          <w:rFonts w:ascii="Times New Roman" w:hAnsi="Times New Roman" w:cs="Times New Roman"/>
+        </w:rPr>
+        <w:t xml:space="preserve"> some line edits and save and then make some more line edits, click save scenario as, discard the edits, </w:t>
+      </w:r>
+    </w:p>
+    <w:p>
+      <w:pPr>
+        <w:pStyle w:val="PlainText"/>
+        <w:ind w:firstLine="720"/>
+        <w:rPr>
+          <w:rFonts w:ascii="Times New Roman" w:hAnsi="Times New Roman" w:cs="Times New Roman"/>
+        </w:rPr>
+      </w:pPr>
+      <w:proofErr w:type="gramStart"/>
+      <w:r>
+        <w:rPr>
+          <w:rFonts w:ascii="Times New Roman" w:hAnsi="Times New Roman" w:cs="Times New Roman"/>
+        </w:rPr>
+        <w:t>but</w:t>
+      </w:r>
+      <w:proofErr w:type="gramEnd"/>
+      <w:r>
+        <w:rPr>
+          <w:rFonts w:ascii="Times New Roman" w:hAnsi="Times New Roman" w:cs="Times New Roman"/>
+        </w:rPr>
+        <w:t xml:space="preserve"> save the scenario and save with a new name. Reopen both scenarios.  Are the edits and editing layers present?</w:t>
+      </w:r>
+    </w:p>
+    <w:p>
+      <w:pPr>
+        <w:pStyle w:val="PlainText"/>
+        <w:ind w:firstLine="720"/>
+        <w:rPr>
+          <w:rFonts w:ascii="Times New Roman" w:hAnsi="Times New Roman" w:cs="Times New Roman"/>
+        </w:rPr>
+      </w:pPr>
+      <w:r>
+        <w:rPr>
+          <w:rFonts w:ascii="Times New Roman" w:hAnsi="Times New Roman" w:cs="Times New Roman"/>
+        </w:rPr>
+        <w:t>They should be</w:t>
+      </w:r>
+    </w:p>
+    <w:p>
+      <w:pPr>
+        <w:pStyle w:val="PlainText"/>
+        <w:rPr>
+          <w:rFonts w:ascii="Times New Roman" w:hAnsi="Times New Roman" w:cs="Times New Roman"/>
+        </w:rPr>
+      </w:pPr>
+      <w:proofErr w:type="gramStart"/>
+      <w:r>
+        <w:rPr>
+          <w:rFonts w:ascii="Times New Roman" w:hAnsi="Times New Roman" w:cs="Times New Roman"/>
+        </w:rPr>
+        <w:t>are</w:t>
+      </w:r>
+      <w:proofErr w:type="gramEnd"/>
+      <w:r>
+        <w:rPr>
+          <w:rFonts w:ascii="Times New Roman" w:hAnsi="Times New Roman" w:cs="Times New Roman"/>
+        </w:rPr>
+        <w:t xml:space="preserve"> correct lines discarded? </w:t>
+      </w:r>
+      <w:proofErr w:type="gramStart"/>
+      <w:r>
+        <w:rPr>
+          <w:rFonts w:ascii="Times New Roman" w:hAnsi="Times New Roman" w:cs="Times New Roman"/>
+        </w:rPr>
+        <w:t>is</w:t>
+      </w:r>
+      <w:proofErr w:type="gramEnd"/>
+      <w:r>
+        <w:rPr>
+          <w:rFonts w:ascii="Times New Roman" w:hAnsi="Times New Roman" w:cs="Times New Roman"/>
+        </w:rPr>
+        <w:t xml:space="preserve"> save button OK?</w:t>
+      </w:r>
+    </w:p>
+    <w:p>
+      <w:pPr>
+        <w:pStyle w:val="PlainText"/>
+        <w:rPr>
+          <w:rFonts w:ascii="Times New Roman" w:hAnsi="Times New Roman" w:cs="Times New Roman"/>
+        </w:rPr>
+      </w:pPr>
+      <w:proofErr w:type="gramStart"/>
+      <w:r>
+        <w:rPr>
+          <w:rFonts w:ascii="Times New Roman" w:hAnsi="Times New Roman" w:cs="Times New Roman"/>
+        </w:rPr>
+        <w:t>make</w:t>
+      </w:r>
+      <w:proofErr w:type="gramEnd"/>
+      <w:r>
+        <w:rPr>
+          <w:rFonts w:ascii="Times New Roman" w:hAnsi="Times New Roman" w:cs="Times New Roman"/>
+        </w:rPr>
+        <w:t xml:space="preserve"> some line edits and save and then make some more line edits, click save scenario as, save the edits, </w:t>
+      </w:r>
+    </w:p>
+    <w:p>
+      <w:pPr>
+        <w:pStyle w:val="PlainText"/>
+        <w:ind w:firstLine="720"/>
+        <w:rPr>
+          <w:rFonts w:ascii="Times New Roman" w:hAnsi="Times New Roman" w:cs="Times New Roman"/>
+        </w:rPr>
+      </w:pPr>
+      <w:proofErr w:type="gramStart"/>
+      <w:r>
+        <w:rPr>
+          <w:rFonts w:ascii="Times New Roman" w:hAnsi="Times New Roman" w:cs="Times New Roman"/>
+        </w:rPr>
+        <w:t>and  save</w:t>
+      </w:r>
+      <w:proofErr w:type="gramEnd"/>
+      <w:r>
+        <w:rPr>
+          <w:rFonts w:ascii="Times New Roman" w:hAnsi="Times New Roman" w:cs="Times New Roman"/>
+        </w:rPr>
+        <w:t xml:space="preserve"> the scenario and save with a new name. Reopen both scenarios.  Are the edits and editing layers present?</w:t>
+      </w:r>
+    </w:p>
+    <w:p>
+      <w:pPr>
+        <w:pStyle w:val="PlainText"/>
+        <w:ind w:firstLine="720"/>
+        <w:rPr>
+          <w:rFonts w:ascii="Times New Roman" w:hAnsi="Times New Roman" w:cs="Times New Roman"/>
+        </w:rPr>
+      </w:pPr>
+      <w:r>
+        <w:rPr>
+          <w:rFonts w:ascii="Times New Roman" w:hAnsi="Times New Roman" w:cs="Times New Roman"/>
+        </w:rPr>
+        <w:t>They should be</w:t>
+      </w:r>
+      <w:r>
+        <w:rPr>
+          <w:rFonts w:ascii="Times New Roman" w:hAnsi="Times New Roman" w:cs="Times New Roman"/>
+        </w:rPr>
+        <w:t>.  Check the attribute table for correct entries.</w:t>
+      </w:r>
+    </w:p>
+    <w:p>
+      <w:pPr>
+        <w:pStyle w:val="PlainText"/>
+        <w:rPr>
+          <w:rFonts w:ascii="Times New Roman" w:hAnsi="Times New Roman" w:cs="Times New Roman"/>
+        </w:rPr>
+      </w:pPr>
+      <w:proofErr w:type="gramStart"/>
+      <w:r>
+        <w:rPr>
+          <w:rFonts w:ascii="Times New Roman" w:hAnsi="Times New Roman" w:cs="Times New Roman"/>
+        </w:rPr>
+        <w:t>delete</w:t>
+      </w:r>
+      <w:proofErr w:type="gramEnd"/>
+      <w:r>
+        <w:rPr>
+          <w:rFonts w:ascii="Times New Roman" w:hAnsi="Times New Roman" w:cs="Times New Roman"/>
+        </w:rPr>
+        <w:t xml:space="preserve"> a line on the paste lines layer.  </w:t>
+      </w:r>
+      <w:proofErr w:type="gramStart"/>
+      <w:r>
+        <w:rPr>
+          <w:rFonts w:ascii="Times New Roman" w:hAnsi="Times New Roman" w:cs="Times New Roman"/>
+        </w:rPr>
+        <w:t>is</w:t>
+      </w:r>
+      <w:proofErr w:type="gramEnd"/>
+      <w:r>
+        <w:rPr>
+          <w:rFonts w:ascii="Times New Roman" w:hAnsi="Times New Roman" w:cs="Times New Roman"/>
+        </w:rPr>
+        <w:t xml:space="preserve"> everything OK?</w:t>
+      </w:r>
+      <w:r>
+        <w:rPr>
+          <w:rFonts w:ascii="Times New Roman" w:hAnsi="Times New Roman" w:cs="Times New Roman"/>
+        </w:rPr>
+        <w:tab/>
+      </w:r>
+    </w:p>
+    <w:p>
+      <w:pPr>
+        <w:pStyle w:val="PlainText"/>
+        <w:rPr>
+          <w:rFonts w:ascii="Times New Roman" w:hAnsi="Times New Roman" w:cs="Times New Roman"/>
+        </w:rPr>
+      </w:pPr>
+      <w:proofErr w:type="gramStart"/>
+      <w:r>
+        <w:rPr>
+          <w:rFonts w:ascii="Times New Roman" w:hAnsi="Times New Roman" w:cs="Times New Roman"/>
+        </w:rPr>
         <w:t>copy</w:t>
       </w:r>
       <w:proofErr w:type="gramEnd"/>
@@ -10859,7 +11443,7 @@
         <w:rPr>
           <w:rFonts w:ascii="Times New Roman" w:hAnsi="Times New Roman" w:cs="Times New Roman"/>
         </w:rPr>
-        <w:t xml:space="preserve"> some points from a "paste points" layer and paste into the editing layer and save, copy some more</w:t>
+        <w:t xml:space="preserve"> some lines from a "paste lines" layer and paste into the editing layer and save, copy some more</w:t>
       </w:r>
     </w:p>
     <w:p>
@@ -10881,7 +11465,7 @@
         <w:rPr>
           <w:rFonts w:ascii="Times New Roman" w:hAnsi="Times New Roman" w:cs="Times New Roman"/>
         </w:rPr>
-        <w:t xml:space="preserve"> edit scenario, discard and cancel</w:t>
+        <w:t xml:space="preserve"> close app, discard.  Reopen app.</w:t>
       </w:r>
     </w:p>
     <w:p>
@@ -10909,7 +11493,7 @@
         <w:rPr>
           <w:rFonts w:ascii="Times New Roman" w:hAnsi="Times New Roman" w:cs="Times New Roman"/>
         </w:rPr>
-        <w:t xml:space="preserve"> correct points discarded? </w:t>
+        <w:t xml:space="preserve"> correct lines discarded? </w:t>
       </w:r>
       <w:proofErr w:type="gramStart"/>
       <w:r>
@@ -10925,6 +11509,154 @@
         </w:rPr>
         <w:t xml:space="preserve"> save button OK?</w:t>
       </w:r>
+      <w:r>
+        <w:rPr>
+          <w:rFonts w:ascii="Times New Roman" w:hAnsi="Times New Roman" w:cs="Times New Roman"/>
+        </w:rPr>
+        <w:t xml:space="preserve"> The unsaved lines should be discarded.</w:t>
+      </w:r>
+    </w:p>
+    <w:p>
+      <w:pPr>
+        <w:pStyle w:val="PlainText"/>
+        <w:rPr>
+          <w:rFonts w:ascii="Times New Roman" w:hAnsi="Times New Roman" w:cs="Times New Roman"/>
+        </w:rPr>
+      </w:pPr>
+    </w:p>
+    <w:p>
+      <w:pPr>
+        <w:pStyle w:val="PlainText"/>
+        <w:rPr>
+          <w:rFonts w:ascii="Times New Roman" w:hAnsi="Times New Roman" w:cs="Times New Roman"/>
+        </w:rPr>
+      </w:pPr>
+      <w:proofErr w:type="gramStart"/>
+      <w:r>
+        <w:rPr>
+          <w:rFonts w:ascii="Times New Roman" w:hAnsi="Times New Roman" w:cs="Times New Roman"/>
+        </w:rPr>
+        <w:t>make</w:t>
+      </w:r>
+      <w:proofErr w:type="gramEnd"/>
+      <w:r>
+        <w:rPr>
+          <w:rFonts w:ascii="Times New Roman" w:hAnsi="Times New Roman" w:cs="Times New Roman"/>
+        </w:rPr>
+        <w:t xml:space="preserve"> some polygon edits and save and then make some more polygon edits and discard.</w:t>
+      </w:r>
+    </w:p>
+    <w:p>
+      <w:pPr>
+        <w:pStyle w:val="PlainText"/>
+        <w:rPr>
+          <w:rFonts w:ascii="Times New Roman" w:hAnsi="Times New Roman" w:cs="Times New Roman"/>
+        </w:rPr>
+      </w:pPr>
+      <w:r>
+        <w:rPr>
+          <w:rFonts w:ascii="Times New Roman" w:hAnsi="Times New Roman" w:cs="Times New Roman"/>
+        </w:rPr>
+        <w:tab/>
+      </w:r>
+      <w:proofErr w:type="gramStart"/>
+      <w:r>
+        <w:rPr>
+          <w:rFonts w:ascii="Times New Roman" w:hAnsi="Times New Roman" w:cs="Times New Roman"/>
+        </w:rPr>
+        <w:t>are</w:t>
+      </w:r>
+      <w:proofErr w:type="gramEnd"/>
+      <w:r>
+        <w:rPr>
+          <w:rFonts w:ascii="Times New Roman" w:hAnsi="Times New Roman" w:cs="Times New Roman"/>
+        </w:rPr>
+        <w:t xml:space="preserve"> correct polygons discarded? </w:t>
+      </w:r>
+      <w:proofErr w:type="gramStart"/>
+      <w:r>
+        <w:rPr>
+          <w:rFonts w:ascii="Times New Roman" w:hAnsi="Times New Roman" w:cs="Times New Roman"/>
+        </w:rPr>
+        <w:t>is</w:t>
+      </w:r>
+      <w:proofErr w:type="gramEnd"/>
+      <w:r>
+        <w:rPr>
+          <w:rFonts w:ascii="Times New Roman" w:hAnsi="Times New Roman" w:cs="Times New Roman"/>
+        </w:rPr>
+        <w:t xml:space="preserve"> save button OK?</w:t>
+      </w:r>
+    </w:p>
+    <w:p>
+      <w:pPr>
+        <w:pStyle w:val="PlainText"/>
+        <w:rPr>
+          <w:rFonts w:ascii="Times New Roman" w:hAnsi="Times New Roman" w:cs="Times New Roman"/>
+        </w:rPr>
+      </w:pPr>
+      <w:proofErr w:type="gramStart"/>
+      <w:r>
+        <w:rPr>
+          <w:rFonts w:ascii="Times New Roman" w:hAnsi="Times New Roman" w:cs="Times New Roman"/>
+        </w:rPr>
+        <w:t>copy</w:t>
+      </w:r>
+      <w:proofErr w:type="gramEnd"/>
+      <w:r>
+        <w:rPr>
+          <w:rFonts w:ascii="Times New Roman" w:hAnsi="Times New Roman" w:cs="Times New Roman"/>
+        </w:rPr>
+        <w:t xml:space="preserve"> some points from a "paste polygons" layer and paste into the editing layer and save, copy some more and discard</w:t>
+      </w:r>
+    </w:p>
+    <w:p>
+      <w:pPr>
+        <w:pStyle w:val="PlainText"/>
+        <w:rPr>
+          <w:rFonts w:ascii="Times New Roman" w:hAnsi="Times New Roman" w:cs="Times New Roman"/>
+        </w:rPr>
+      </w:pPr>
+      <w:r>
+        <w:rPr>
+          <w:rFonts w:ascii="Times New Roman" w:hAnsi="Times New Roman" w:cs="Times New Roman"/>
+        </w:rPr>
+        <w:tab/>
+      </w:r>
+      <w:proofErr w:type="gramStart"/>
+      <w:r>
+        <w:rPr>
+          <w:rFonts w:ascii="Times New Roman" w:hAnsi="Times New Roman" w:cs="Times New Roman"/>
+        </w:rPr>
+        <w:t>are</w:t>
+      </w:r>
+      <w:proofErr w:type="gramEnd"/>
+      <w:r>
+        <w:rPr>
+          <w:rFonts w:ascii="Times New Roman" w:hAnsi="Times New Roman" w:cs="Times New Roman"/>
+        </w:rPr>
+        <w:t xml:space="preserve"> correct polygons discarded? </w:t>
+      </w:r>
+      <w:proofErr w:type="gramStart"/>
+      <w:r>
+        <w:rPr>
+          <w:rFonts w:ascii="Times New Roman" w:hAnsi="Times New Roman" w:cs="Times New Roman"/>
+        </w:rPr>
+        <w:t>is</w:t>
+      </w:r>
+      <w:proofErr w:type="gramEnd"/>
+      <w:r>
+        <w:rPr>
+          <w:rFonts w:ascii="Times New Roman" w:hAnsi="Times New Roman" w:cs="Times New Roman"/>
+        </w:rPr>
+        <w:t xml:space="preserve"> save button OK?</w:t>
+      </w:r>
+      <w:r>
+        <w:rPr>
+          <w:rFonts w:ascii="Times New Roman" w:hAnsi="Times New Roman" w:cs="Times New Roman"/>
+        </w:rPr>
+        <w:t xml:space="preserve">  </w:t>
+      </w:r>
     </w:p>
     <w:p>
       <w:pPr>
@@ -10945,7 +11677,7 @@
         <w:rPr>
           <w:rFonts w:ascii="Times New Roman" w:hAnsi="Times New Roman" w:cs="Times New Roman"/>
         </w:rPr>
-        <w:t xml:space="preserve"> a point on the paste points layer.  </w:t>
+        <w:t xml:space="preserve"> a polygon on the paste points layer.  </w:t>
       </w:r>
       <w:proofErr w:type="gramStart"/>
       <w:r>
@@ -10973,162 +11705,108 @@
         <w:rPr>
           <w:rFonts w:ascii="Times New Roman" w:hAnsi="Times New Roman" w:cs="Times New Roman"/>
         </w:rPr>
-        <w:t>Look at the attribute table.  Is everything OK?</w:t>
-      </w:r>
-    </w:p>
-    <w:p>
-      <w:pPr>
-        <w:pStyle w:val="PlainText"/>
-        <w:rPr>
-          <w:rFonts w:ascii="Times New Roman" w:hAnsi="Times New Roman" w:cs="Times New Roman"/>
-        </w:rPr>
-      </w:pPr>
-    </w:p>
-    <w:p>
-      <w:pPr>
-        <w:pStyle w:val="PlainText"/>
-        <w:rPr>
-          <w:rFonts w:ascii="Times New Roman" w:hAnsi="Times New Roman" w:cs="Times New Roman"/>
-        </w:rPr>
-      </w:pPr>
-      <w:proofErr w:type="gramStart"/>
-      <w:r>
-        <w:rPr>
-          <w:rFonts w:ascii="Times New Roman" w:hAnsi="Times New Roman" w:cs="Times New Roman"/>
-        </w:rPr>
-        <w:t>make</w:t>
-      </w:r>
-      <w:proofErr w:type="gramEnd"/>
-      <w:r>
-        <w:rPr>
-          <w:rFonts w:ascii="Times New Roman" w:hAnsi="Times New Roman" w:cs="Times New Roman"/>
-        </w:rPr>
-        <w:t xml:space="preserve"> some line edits and save and then make some more line edits, click save scenario as, discard </w:t>
-      </w:r>
-      <w:r>
-        <w:rPr>
-          <w:rFonts w:ascii="Times New Roman" w:hAnsi="Times New Roman" w:cs="Times New Roman"/>
-        </w:rPr>
-        <w:t xml:space="preserve">the edits, </w:t>
-      </w:r>
-    </w:p>
-    <w:p>
-      <w:pPr>
-        <w:pStyle w:val="PlainText"/>
-        <w:ind w:firstLine="720"/>
-        <w:rPr>
-          <w:rFonts w:ascii="Times New Roman" w:hAnsi="Times New Roman" w:cs="Times New Roman"/>
-        </w:rPr>
-      </w:pPr>
-      <w:proofErr w:type="gramStart"/>
-      <w:r>
-        <w:rPr>
-          <w:rFonts w:ascii="Times New Roman" w:hAnsi="Times New Roman" w:cs="Times New Roman"/>
-        </w:rPr>
-        <w:t>discard</w:t>
-      </w:r>
-      <w:proofErr w:type="gramEnd"/>
-      <w:r>
-        <w:rPr>
-          <w:rFonts w:ascii="Times New Roman" w:hAnsi="Times New Roman" w:cs="Times New Roman"/>
-        </w:rPr>
-        <w:t xml:space="preserve"> the scenario </w:t>
-      </w:r>
-      <w:r>
-        <w:rPr>
-          <w:rFonts w:ascii="Times New Roman" w:hAnsi="Times New Roman" w:cs="Times New Roman"/>
-        </w:rPr>
-        <w:t>and save with a new name.</w:t>
-      </w:r>
-      <w:r>
-        <w:rPr>
-          <w:rFonts w:ascii="Times New Roman" w:hAnsi="Times New Roman" w:cs="Times New Roman"/>
-        </w:rPr>
-        <w:t xml:space="preserve"> Reopen both scenarios.  Are the edits and editing layers gone?</w:t>
-      </w:r>
-    </w:p>
-    <w:p>
-      <w:pPr>
-        <w:pStyle w:val="PlainText"/>
-        <w:ind w:firstLine="720"/>
-        <w:rPr>
-          <w:rFonts w:ascii="Times New Roman" w:hAnsi="Times New Roman" w:cs="Times New Roman"/>
-        </w:rPr>
-      </w:pPr>
-      <w:r>
-        <w:rPr>
-          <w:rFonts w:ascii="Times New Roman" w:hAnsi="Times New Roman" w:cs="Times New Roman"/>
-        </w:rPr>
-        <w:t>They should be.</w:t>
-      </w:r>
-    </w:p>
-    <w:p>
-      <w:pPr>
-        <w:pStyle w:val="PlainText"/>
-        <w:rPr>
-          <w:rFonts w:ascii="Times New Roman" w:hAnsi="Times New Roman" w:cs="Times New Roman"/>
-        </w:rPr>
-      </w:pPr>
-      <w:proofErr w:type="gramStart"/>
-      <w:r>
-        <w:rPr>
-          <w:rFonts w:ascii="Times New Roman" w:hAnsi="Times New Roman" w:cs="Times New Roman"/>
-        </w:rPr>
-        <w:t>make</w:t>
-      </w:r>
-      <w:proofErr w:type="gramEnd"/>
-      <w:r>
-        <w:rPr>
-          <w:rFonts w:ascii="Times New Roman" w:hAnsi="Times New Roman" w:cs="Times New Roman"/>
-        </w:rPr>
-        <w:t xml:space="preserve"> some line edits and save and then make some more line edits, click save scenario as, discard the edits, </w:t>
-      </w:r>
-    </w:p>
-    <w:p>
-      <w:pPr>
-        <w:pStyle w:val="PlainText"/>
-        <w:ind w:firstLine="720"/>
-        <w:rPr>
-          <w:rFonts w:ascii="Times New Roman" w:hAnsi="Times New Roman" w:cs="Times New Roman"/>
-        </w:rPr>
-      </w:pPr>
-      <w:proofErr w:type="gramStart"/>
-      <w:r>
-        <w:rPr>
-          <w:rFonts w:ascii="Times New Roman" w:hAnsi="Times New Roman" w:cs="Times New Roman"/>
-        </w:rPr>
-        <w:t>but</w:t>
-      </w:r>
-      <w:proofErr w:type="gramEnd"/>
-      <w:r>
-        <w:rPr>
-          <w:rFonts w:ascii="Times New Roman" w:hAnsi="Times New Roman" w:cs="Times New Roman"/>
-        </w:rPr>
-        <w:t xml:space="preserve"> save the scenario and save with a new name. Reopen both scenarios.  Are the edits and editing layers present?</w:t>
-      </w:r>
-    </w:p>
-    <w:p>
-      <w:pPr>
-        <w:pStyle w:val="PlainText"/>
-        <w:ind w:firstLine="720"/>
-        <w:rPr>
-          <w:rFonts w:ascii="Times New Roman" w:hAnsi="Times New Roman" w:cs="Times New Roman"/>
-        </w:rPr>
-      </w:pPr>
-      <w:r>
-        <w:rPr>
-          <w:rFonts w:ascii="Times New Roman" w:hAnsi="Times New Roman" w:cs="Times New Roman"/>
-        </w:rPr>
-        <w:t>They should be</w:t>
-      </w:r>
-    </w:p>
-    <w:p>
-      <w:pPr>
-        <w:pStyle w:val="PlainText"/>
-        <w:rPr>
-          <w:rFonts w:ascii="Times New Roman" w:hAnsi="Times New Roman" w:cs="Times New Roman"/>
-        </w:rPr>
-      </w:pPr>
+        <w:t>Check the attribute table.</w:t>
+      </w:r>
+    </w:p>
+    <w:p>
+      <w:pPr>
+        <w:pStyle w:val="PlainText"/>
+        <w:rPr>
+          <w:rFonts w:ascii="Times New Roman" w:hAnsi="Times New Roman" w:cs="Times New Roman"/>
+        </w:rPr>
+      </w:pPr>
+    </w:p>
+    <w:p>
+      <w:pPr>
+        <w:pStyle w:val="PlainText"/>
+        <w:rPr>
+          <w:rFonts w:ascii="Times New Roman" w:hAnsi="Times New Roman" w:cs="Times New Roman"/>
+        </w:rPr>
+      </w:pPr>
+      <w:r>
+        <w:rPr>
+          <w:rFonts w:ascii="Times New Roman" w:hAnsi="Times New Roman" w:cs="Times New Roman"/>
+        </w:rPr>
+        <w:t>########################################################################################</w:t>
+      </w:r>
+    </w:p>
+    <w:p>
+      <w:pPr>
+        <w:pStyle w:val="PlainText"/>
+        <w:rPr>
+          <w:rFonts w:ascii="Times New Roman" w:hAnsi="Times New Roman" w:cs="Times New Roman"/>
+        </w:rPr>
+      </w:pPr>
+    </w:p>
+    <w:p>
+      <w:pPr>
+        <w:pStyle w:val="PlainText"/>
+        <w:rPr>
+          <w:rFonts w:ascii="Times New Roman" w:hAnsi="Times New Roman" w:cs="Times New Roman"/>
+        </w:rPr>
+      </w:pPr>
+      <w:r>
+        <w:rPr>
+          <w:rFonts w:ascii="Times New Roman" w:hAnsi="Times New Roman" w:cs="Times New Roman"/>
+        </w:rPr>
+        <w:t>CHECK MODIFYING</w:t>
+      </w:r>
+      <w:r>
+        <w:rPr>
+          <w:rFonts w:ascii="Times New Roman" w:hAnsi="Times New Roman" w:cs="Times New Roman"/>
+        </w:rPr>
+        <w:t>/DELETING</w:t>
+      </w:r>
+      <w:r>
+        <w:rPr>
+          <w:rFonts w:ascii="Times New Roman" w:hAnsi="Times New Roman" w:cs="Times New Roman"/>
+        </w:rPr>
+        <w:t xml:space="preserve"> FEATURES ON A BASE LAYER</w:t>
+      </w:r>
+    </w:p>
+    <w:p>
+      <w:pPr>
+        <w:pStyle w:val="PlainText"/>
+        <w:rPr>
+          <w:rFonts w:ascii="Times New Roman" w:hAnsi="Times New Roman" w:cs="Times New Roman"/>
+        </w:rPr>
+      </w:pPr>
+    </w:p>
+    <w:p>
+      <w:pPr>
+        <w:pStyle w:val="PlainText"/>
+        <w:rPr>
+          <w:rFonts w:ascii="Times New Roman" w:hAnsi="Times New Roman" w:cs="Times New Roman"/>
+        </w:rPr>
+      </w:pPr>
+      <w:proofErr w:type="gramStart"/>
+      <w:r>
+        <w:rPr>
+          <w:rFonts w:ascii="Times New Roman" w:hAnsi="Times New Roman" w:cs="Times New Roman"/>
+        </w:rPr>
+        <w:t>select</w:t>
+      </w:r>
+      <w:proofErr w:type="gramEnd"/>
+      <w:r>
+        <w:rPr>
+          <w:rFonts w:ascii="Times New Roman" w:hAnsi="Times New Roman" w:cs="Times New Roman"/>
+        </w:rPr>
+        <w:t xml:space="preserve"> 4 points on a points base layer, click modify, modify the points, </w:t>
+      </w:r>
+    </w:p>
+    <w:p>
+      <w:pPr>
+        <w:pStyle w:val="PlainText"/>
+        <w:rPr>
+          <w:rFonts w:ascii="Times New Roman" w:hAnsi="Times New Roman" w:cs="Times New Roman"/>
+        </w:rPr>
+      </w:pPr>
+      <w:r>
+        <w:rPr>
+          <w:rFonts w:ascii="Times New Roman" w:hAnsi="Times New Roman" w:cs="Times New Roman"/>
+        </w:rPr>
+        <w:tab/>
+      </w:r>
       <w:proofErr w:type="gramStart"/>
       <w:r>
         <w:rPr>
@@ -11141,123 +11819,29 @@
         <w:rPr>
           <w:rFonts w:ascii="Times New Roman" w:hAnsi="Times New Roman" w:cs="Times New Roman"/>
         </w:rPr>
-        <w:t xml:space="preserve"> correct lines discarded? </w:t>
-      </w:r>
-      <w:proofErr w:type="gramStart"/>
-      <w:r>
-        <w:rPr>
-          <w:rFonts w:ascii="Times New Roman" w:hAnsi="Times New Roman" w:cs="Times New Roman"/>
-        </w:rPr>
-        <w:t>is</w:t>
-      </w:r>
-      <w:proofErr w:type="gramEnd"/>
-      <w:r>
-        <w:rPr>
-          <w:rFonts w:ascii="Times New Roman" w:hAnsi="Times New Roman" w:cs="Times New Roman"/>
-        </w:rPr>
-        <w:t xml:space="preserve"> save button OK?</w:t>
-      </w:r>
-    </w:p>
-    <w:p>
-      <w:pPr>
-        <w:pStyle w:val="PlainText"/>
-        <w:rPr>
-          <w:rFonts w:ascii="Times New Roman" w:hAnsi="Times New Roman" w:cs="Times New Roman"/>
-        </w:rPr>
-      </w:pPr>
-      <w:proofErr w:type="gramStart"/>
-      <w:r>
-        <w:rPr>
-          <w:rFonts w:ascii="Times New Roman" w:hAnsi="Times New Roman" w:cs="Times New Roman"/>
-        </w:rPr>
-        <w:t>make</w:t>
-      </w:r>
-      <w:proofErr w:type="gramEnd"/>
-      <w:r>
-        <w:rPr>
-          <w:rFonts w:ascii="Times New Roman" w:hAnsi="Times New Roman" w:cs="Times New Roman"/>
-        </w:rPr>
-        <w:t xml:space="preserve"> some line edits and save and then make some more line edits, click save scenario as, save the edits, </w:t>
-      </w:r>
-    </w:p>
-    <w:p>
-      <w:pPr>
-        <w:pStyle w:val="PlainText"/>
-        <w:ind w:firstLine="720"/>
-        <w:rPr>
-          <w:rFonts w:ascii="Times New Roman" w:hAnsi="Times New Roman" w:cs="Times New Roman"/>
-        </w:rPr>
-      </w:pPr>
-      <w:proofErr w:type="gramStart"/>
-      <w:r>
-        <w:rPr>
-          <w:rFonts w:ascii="Times New Roman" w:hAnsi="Times New Roman" w:cs="Times New Roman"/>
-        </w:rPr>
-        <w:t>and  save</w:t>
-      </w:r>
-      <w:proofErr w:type="gramEnd"/>
-      <w:r>
-        <w:rPr>
-          <w:rFonts w:ascii="Times New Roman" w:hAnsi="Times New Roman" w:cs="Times New Roman"/>
-        </w:rPr>
-        <w:t xml:space="preserve"> the scenario and save with a new name. Reopen both scenarios.  Are the edits and editing layers present?</w:t>
-      </w:r>
-    </w:p>
-    <w:p>
-      <w:pPr>
-        <w:pStyle w:val="PlainText"/>
-        <w:ind w:firstLine="720"/>
-        <w:rPr>
-          <w:rFonts w:ascii="Times New Roman" w:hAnsi="Times New Roman" w:cs="Times New Roman"/>
-        </w:rPr>
-      </w:pPr>
-      <w:r>
-        <w:rPr>
-          <w:rFonts w:ascii="Times New Roman" w:hAnsi="Times New Roman" w:cs="Times New Roman"/>
-        </w:rPr>
-        <w:t>They should be</w:t>
-      </w:r>
-      <w:r>
-        <w:rPr>
-          <w:rFonts w:ascii="Times New Roman" w:hAnsi="Times New Roman" w:cs="Times New Roman"/>
-        </w:rPr>
-        <w:t>.  Check the attribute table for correct entries.</w:t>
-      </w:r>
-    </w:p>
-    <w:p>
-      <w:pPr>
-        <w:pStyle w:val="PlainText"/>
-        <w:rPr>
-          <w:rFonts w:ascii="Times New Roman" w:hAnsi="Times New Roman" w:cs="Times New Roman"/>
-        </w:rPr>
-      </w:pPr>
-      <w:proofErr w:type="gramStart"/>
-      <w:r>
-        <w:rPr>
-          <w:rFonts w:ascii="Times New Roman" w:hAnsi="Times New Roman" w:cs="Times New Roman"/>
-        </w:rPr>
-        <w:t>delete</w:t>
-      </w:r>
-      <w:proofErr w:type="gramEnd"/>
-      <w:r>
-        <w:rPr>
-          <w:rFonts w:ascii="Times New Roman" w:hAnsi="Times New Roman" w:cs="Times New Roman"/>
-        </w:rPr>
-        <w:t xml:space="preserve"> a line on the paste lines layer.  </w:t>
-      </w:r>
-      <w:proofErr w:type="gramStart"/>
-      <w:r>
-        <w:rPr>
-          <w:rFonts w:ascii="Times New Roman" w:hAnsi="Times New Roman" w:cs="Times New Roman"/>
-        </w:rPr>
-        <w:t>is</w:t>
-      </w:r>
-      <w:proofErr w:type="gramEnd"/>
-      <w:r>
-        <w:rPr>
-          <w:rFonts w:ascii="Times New Roman" w:hAnsi="Times New Roman" w:cs="Times New Roman"/>
-        </w:rPr>
-        <w:t xml:space="preserve"> everything OK?</w:t>
+        <w:t xml:space="preserve"> the features modified?, are all buttons correct, are the symbols correct?</w:t>
+      </w:r>
+    </w:p>
+    <w:p>
+      <w:pPr>
+        <w:pStyle w:val="PlainText"/>
+        <w:rPr>
+          <w:rFonts w:ascii="Times New Roman" w:hAnsi="Times New Roman" w:cs="Times New Roman"/>
+        </w:rPr>
+      </w:pPr>
+      <w:proofErr w:type="gramStart"/>
+      <w:r>
+        <w:rPr>
+          <w:rFonts w:ascii="Times New Roman" w:hAnsi="Times New Roman" w:cs="Times New Roman"/>
+        </w:rPr>
+        <w:t>select</w:t>
+      </w:r>
+      <w:proofErr w:type="gramEnd"/>
+      <w:r>
+        <w:rPr>
+          <w:rFonts w:ascii="Times New Roman" w:hAnsi="Times New Roman" w:cs="Times New Roman"/>
+        </w:rPr>
+        <w:t xml:space="preserve"> 4 points on a points base layer, click modify, modify 3 points, click cancel, click yes</w:t>
       </w:r>
       <w:r>
         <w:rPr>
@@ -11273,50 +11857,6 @@
           <w:rFonts w:ascii="Times New Roman" w:hAnsi="Times New Roman" w:cs="Times New Roman"/>
         </w:rPr>
       </w:pPr>
-      <w:proofErr w:type="gramStart"/>
-      <w:r>
-        <w:rPr>
-          <w:rFonts w:ascii="Times New Roman" w:hAnsi="Times New Roman" w:cs="Times New Roman"/>
-        </w:rPr>
-        <w:t>copy</w:t>
-      </w:r>
-      <w:proofErr w:type="gramEnd"/>
-      <w:r>
-        <w:rPr>
-          <w:rFonts w:ascii="Times New Roman" w:hAnsi="Times New Roman" w:cs="Times New Roman"/>
-        </w:rPr>
-        <w:t xml:space="preserve"> some lines from a "paste lines" layer and paste into the editing layer and save, copy some more</w:t>
-      </w:r>
-    </w:p>
-    <w:p>
-      <w:pPr>
-        <w:pStyle w:val="PlainText"/>
-        <w:rPr>
-          <w:rFonts w:ascii="Times New Roman" w:hAnsi="Times New Roman" w:cs="Times New Roman"/>
-        </w:rPr>
-      </w:pPr>
-      <w:proofErr w:type="gramStart"/>
-      <w:r>
-        <w:rPr>
-          <w:rFonts w:ascii="Times New Roman" w:hAnsi="Times New Roman" w:cs="Times New Roman"/>
-        </w:rPr>
-        <w:t>click</w:t>
-      </w:r>
-      <w:proofErr w:type="gramEnd"/>
-      <w:r>
-        <w:rPr>
-          <w:rFonts w:ascii="Times New Roman" w:hAnsi="Times New Roman" w:cs="Times New Roman"/>
-        </w:rPr>
-        <w:t xml:space="preserve"> close app, discard.  Reopen app.</w:t>
-      </w:r>
-    </w:p>
-    <w:p>
-      <w:pPr>
-        <w:pStyle w:val="PlainText"/>
-        <w:rPr>
-          <w:rFonts w:ascii="Times New Roman" w:hAnsi="Times New Roman" w:cs="Times New Roman"/>
-        </w:rPr>
-      </w:pPr>
       <w:r>
         <w:rPr>
           <w:rFonts w:ascii="Times New Roman" w:hAnsi="Times New Roman" w:cs="Times New Roman"/>
@@ -11335,51 +11875,29 @@
         <w:rPr>
           <w:rFonts w:ascii="Times New Roman" w:hAnsi="Times New Roman" w:cs="Times New Roman"/>
         </w:rPr>
-        <w:t xml:space="preserve"> correct lines discarded? </w:t>
-      </w:r>
-      <w:proofErr w:type="gramStart"/>
-      <w:r>
-        <w:rPr>
-          <w:rFonts w:ascii="Times New Roman" w:hAnsi="Times New Roman" w:cs="Times New Roman"/>
-        </w:rPr>
-        <w:t>is</w:t>
-      </w:r>
-      <w:proofErr w:type="gramEnd"/>
-      <w:r>
-        <w:rPr>
-          <w:rFonts w:ascii="Times New Roman" w:hAnsi="Times New Roman" w:cs="Times New Roman"/>
-        </w:rPr>
-        <w:t xml:space="preserve"> save button OK?</w:t>
-      </w:r>
-    </w:p>
-    <w:p>
-      <w:pPr>
-        <w:pStyle w:val="PlainText"/>
-        <w:rPr>
-          <w:rFonts w:ascii="Times New Roman" w:hAnsi="Times New Roman" w:cs="Times New Roman"/>
-        </w:rPr>
-      </w:pPr>
-    </w:p>
-    <w:p>
-      <w:pPr>
-        <w:pStyle w:val="PlainText"/>
-        <w:rPr>
-          <w:rFonts w:ascii="Times New Roman" w:hAnsi="Times New Roman" w:cs="Times New Roman"/>
-        </w:rPr>
-      </w:pPr>
-      <w:proofErr w:type="gramStart"/>
-      <w:r>
-        <w:rPr>
-          <w:rFonts w:ascii="Times New Roman" w:hAnsi="Times New Roman" w:cs="Times New Roman"/>
-        </w:rPr>
-        <w:t>make</w:t>
-      </w:r>
-      <w:proofErr w:type="gramEnd"/>
-      <w:r>
-        <w:rPr>
-          <w:rFonts w:ascii="Times New Roman" w:hAnsi="Times New Roman" w:cs="Times New Roman"/>
-        </w:rPr>
-        <w:t xml:space="preserve"> some polygon edits and save and then make some more polygon edits and discard.</w:t>
+        <w:t xml:space="preserve"> the features modified (they shouldn't be)?, are all buttons correct, symbols correct?</w:t>
+      </w:r>
+    </w:p>
+    <w:p>
+      <w:pPr>
+        <w:pStyle w:val="PlainText"/>
+        <w:rPr>
+          <w:rFonts w:ascii="Times New Roman" w:hAnsi="Times New Roman" w:cs="Times New Roman"/>
+        </w:rPr>
+      </w:pPr>
+      <w:proofErr w:type="gramStart"/>
+      <w:r>
+        <w:rPr>
+          <w:rFonts w:ascii="Times New Roman" w:hAnsi="Times New Roman" w:cs="Times New Roman"/>
+        </w:rPr>
+        <w:t>select</w:t>
+      </w:r>
+      <w:proofErr w:type="gramEnd"/>
+      <w:r>
+        <w:rPr>
+          <w:rFonts w:ascii="Times New Roman" w:hAnsi="Times New Roman" w:cs="Times New Roman"/>
+        </w:rPr>
+        <w:t xml:space="preserve"> 4 points on a points base layer, click modify, modify 3 points, click cancel, click no and continue</w:t>
       </w:r>
     </w:p>
     <w:p>
@@ -11407,43 +11925,185 @@
         <w:rPr>
           <w:rFonts w:ascii="Times New Roman" w:hAnsi="Times New Roman" w:cs="Times New Roman"/>
         </w:rPr>
-        <w:t xml:space="preserve"> correct polygons discarded? </w:t>
-      </w:r>
-      <w:proofErr w:type="gramStart"/>
-      <w:r>
-        <w:rPr>
-          <w:rFonts w:ascii="Times New Roman" w:hAnsi="Times New Roman" w:cs="Times New Roman"/>
-        </w:rPr>
-        <w:t>is</w:t>
-      </w:r>
-      <w:proofErr w:type="gramEnd"/>
-      <w:r>
-        <w:rPr>
-          <w:rFonts w:ascii="Times New Roman" w:hAnsi="Times New Roman" w:cs="Times New Roman"/>
-        </w:rPr>
-        <w:t xml:space="preserve"> save button OK?</w:t>
-      </w:r>
-    </w:p>
-    <w:p>
-      <w:pPr>
-        <w:pStyle w:val="PlainText"/>
-        <w:rPr>
-          <w:rFonts w:ascii="Times New Roman" w:hAnsi="Times New Roman" w:cs="Times New Roman"/>
-        </w:rPr>
-      </w:pPr>
-      <w:proofErr w:type="gramStart"/>
-      <w:r>
-        <w:rPr>
-          <w:rFonts w:ascii="Times New Roman" w:hAnsi="Times New Roman" w:cs="Times New Roman"/>
-        </w:rPr>
-        <w:t>copy</w:t>
-      </w:r>
-      <w:proofErr w:type="gramEnd"/>
-      <w:r>
-        <w:rPr>
-          <w:rFonts w:ascii="Times New Roman" w:hAnsi="Times New Roman" w:cs="Times New Roman"/>
-        </w:rPr>
-        <w:t xml:space="preserve"> some points from a "paste polygons" layer and paste into the editing layer and save, copy some more and discard</w:t>
+        <w:t xml:space="preserve"> the features modified (they should be)?, are all buttons correct?</w:t>
+      </w:r>
+    </w:p>
+    <w:p>
+      <w:pPr>
+        <w:pStyle w:val="PlainText"/>
+        <w:rPr>
+          <w:rFonts w:ascii="Times New Roman" w:hAnsi="Times New Roman" w:cs="Times New Roman"/>
+        </w:rPr>
+      </w:pPr>
+      <w:r>
+        <w:rPr>
+          <w:rFonts w:ascii="Times New Roman" w:hAnsi="Times New Roman" w:cs="Times New Roman"/>
+        </w:rPr>
+        <w:t>Select a point on any remaining SETS and modify.  Are symbols correct?</w:t>
+      </w:r>
+    </w:p>
+    <w:p>
+      <w:pPr>
+        <w:pStyle w:val="PlainText"/>
+        <w:rPr>
+          <w:rFonts w:ascii="Times New Roman" w:hAnsi="Times New Roman" w:cs="Times New Roman"/>
+        </w:rPr>
+      </w:pPr>
+      <w:r>
+        <w:rPr>
+          <w:rFonts w:ascii="Times New Roman" w:hAnsi="Times New Roman" w:cs="Times New Roman"/>
+        </w:rPr>
+        <w:t>Look at attribute table.  Things OK?</w:t>
+      </w:r>
+    </w:p>
+    <w:p>
+      <w:pPr>
+        <w:pStyle w:val="PlainText"/>
+        <w:rPr>
+          <w:rFonts w:ascii="Times New Roman" w:hAnsi="Times New Roman" w:cs="Times New Roman"/>
+        </w:rPr>
+      </w:pPr>
+      <w:r>
+        <w:rPr>
+          <w:rFonts w:ascii="Times New Roman" w:hAnsi="Times New Roman" w:cs="Times New Roman"/>
+        </w:rPr>
+        <w:t xml:space="preserve">Delete some features on the base layer.  </w:t>
+      </w:r>
+      <w:proofErr w:type="gramStart"/>
+      <w:r>
+        <w:rPr>
+          <w:rFonts w:ascii="Times New Roman" w:hAnsi="Times New Roman" w:cs="Times New Roman"/>
+        </w:rPr>
+        <w:t>Everything OK?</w:t>
+      </w:r>
+      <w:proofErr w:type="gramEnd"/>
+    </w:p>
+    <w:p>
+      <w:pPr>
+        <w:pStyle w:val="PlainText"/>
+        <w:rPr>
+          <w:rFonts w:ascii="Times New Roman" w:hAnsi="Times New Roman" w:cs="Times New Roman"/>
+        </w:rPr>
+      </w:pPr>
+    </w:p>
+    <w:p>
+      <w:pPr>
+        <w:pStyle w:val="PlainText"/>
+        <w:rPr>
+          <w:rFonts w:ascii="Times New Roman" w:hAnsi="Times New Roman" w:cs="Times New Roman"/>
+        </w:rPr>
+      </w:pPr>
+      <w:r>
+        <w:rPr>
+          <w:rFonts w:ascii="Times New Roman" w:hAnsi="Times New Roman" w:cs="Times New Roman"/>
+        </w:rPr>
+        <w:t>########################################################################################</w:t>
+      </w:r>
+    </w:p>
+    <w:p>
+      <w:pPr>
+        <w:pStyle w:val="PlainText"/>
+        <w:rPr>
+          <w:rFonts w:ascii="Times New Roman" w:hAnsi="Times New Roman" w:cs="Times New Roman"/>
+        </w:rPr>
+      </w:pPr>
+    </w:p>
+    <w:p>
+      <w:pPr>
+        <w:pStyle w:val="PlainText"/>
+        <w:rPr>
+          <w:rFonts w:ascii="Times New Roman" w:hAnsi="Times New Roman" w:cs="Times New Roman"/>
+        </w:rPr>
+      </w:pPr>
+      <w:r>
+        <w:rPr>
+          <w:rFonts w:ascii="Times New Roman" w:hAnsi="Times New Roman" w:cs="Times New Roman"/>
+        </w:rPr>
+        <w:t>CHECK MODIFY</w:t>
+      </w:r>
+      <w:r>
+        <w:rPr>
+          <w:rFonts w:ascii="Times New Roman" w:hAnsi="Times New Roman" w:cs="Times New Roman"/>
+        </w:rPr>
+        <w:t>ING/DELETING</w:t>
+      </w:r>
+      <w:r>
+        <w:rPr>
+          <w:rFonts w:ascii="Times New Roman" w:hAnsi="Times New Roman" w:cs="Times New Roman"/>
+        </w:rPr>
+        <w:t xml:space="preserve"> FEATURES ON AN EDITING LAYER:</w:t>
+      </w:r>
+    </w:p>
+    <w:p>
+      <w:pPr>
+        <w:pStyle w:val="PlainText"/>
+        <w:rPr>
+          <w:rFonts w:ascii="Times New Roman" w:hAnsi="Times New Roman" w:cs="Times New Roman"/>
+        </w:rPr>
+      </w:pPr>
+    </w:p>
+    <w:p>
+      <w:pPr>
+        <w:pStyle w:val="PlainText"/>
+        <w:rPr>
+          <w:rFonts w:ascii="Times New Roman" w:hAnsi="Times New Roman" w:cs="Times New Roman"/>
+        </w:rPr>
+      </w:pPr>
+      <w:proofErr w:type="gramStart"/>
+      <w:r>
+        <w:rPr>
+          <w:rFonts w:ascii="Times New Roman" w:hAnsi="Times New Roman" w:cs="Times New Roman"/>
+        </w:rPr>
+        <w:t>open</w:t>
+      </w:r>
+      <w:proofErr w:type="gramEnd"/>
+      <w:r>
+        <w:rPr>
+          <w:rFonts w:ascii="Times New Roman" w:hAnsi="Times New Roman" w:cs="Times New Roman"/>
+        </w:rPr>
+        <w:t xml:space="preserve"> all 7 </w:t>
+      </w:r>
+      <w:r>
+        <w:rPr>
+          <w:rFonts w:ascii="Times New Roman" w:hAnsi="Times New Roman" w:cs="Times New Roman"/>
+        </w:rPr>
+        <w:t>SETs</w:t>
+      </w:r>
+      <w:r>
+        <w:rPr>
+          <w:rFonts w:ascii="Times New Roman" w:hAnsi="Times New Roman" w:cs="Times New Roman"/>
+        </w:rPr>
+        <w:t xml:space="preserve"> and</w:t>
+      </w:r>
+      <w:r>
+        <w:rPr>
+          <w:rFonts w:ascii="Times New Roman" w:hAnsi="Times New Roman" w:cs="Times New Roman"/>
+        </w:rPr>
+        <w:t xml:space="preserve"> make </w:t>
+      </w:r>
+      <w:r>
+        <w:rPr>
+          <w:rFonts w:ascii="Times New Roman" w:hAnsi="Times New Roman" w:cs="Times New Roman"/>
+        </w:rPr>
+        <w:t>a few e</w:t>
+      </w:r>
+      <w:r>
+        <w:rPr>
+          <w:rFonts w:ascii="Times New Roman" w:hAnsi="Times New Roman" w:cs="Times New Roman"/>
+        </w:rPr>
+        <w:t>dits</w:t>
+      </w:r>
+      <w:r>
+        <w:rPr>
+          <w:rFonts w:ascii="Times New Roman" w:hAnsi="Times New Roman" w:cs="Times New Roman"/>
+        </w:rPr>
+        <w:t xml:space="preserve"> on each</w:t>
+      </w:r>
+      <w:r>
+        <w:rPr>
+          <w:rFonts w:ascii="Times New Roman" w:hAnsi="Times New Roman" w:cs="Times New Roman"/>
+        </w:rPr>
+        <w:t>, select 3 and click modify features, modify the features.</w:t>
       </w:r>
     </w:p>
     <w:p>
@@ -11471,72 +12131,226 @@
         <w:rPr>
           <w:rFonts w:ascii="Times New Roman" w:hAnsi="Times New Roman" w:cs="Times New Roman"/>
         </w:rPr>
-        <w:t xml:space="preserve"> correct polygons discarded? </w:t>
-      </w:r>
-      <w:proofErr w:type="gramStart"/>
-      <w:r>
-        <w:rPr>
-          <w:rFonts w:ascii="Times New Roman" w:hAnsi="Times New Roman" w:cs="Times New Roman"/>
-        </w:rPr>
-        <w:t>is</w:t>
-      </w:r>
-      <w:proofErr w:type="gramEnd"/>
-      <w:r>
-        <w:rPr>
-          <w:rFonts w:ascii="Times New Roman" w:hAnsi="Times New Roman" w:cs="Times New Roman"/>
-        </w:rPr>
-        <w:t xml:space="preserve"> save button OK?</w:t>
-      </w:r>
-    </w:p>
-    <w:p>
-      <w:pPr>
-        <w:pStyle w:val="PlainText"/>
-        <w:rPr>
-          <w:rFonts w:ascii="Times New Roman" w:hAnsi="Times New Roman" w:cs="Times New Roman"/>
-        </w:rPr>
-      </w:pPr>
-      <w:proofErr w:type="gramStart"/>
-      <w:r>
-        <w:rPr>
-          <w:rFonts w:ascii="Times New Roman" w:hAnsi="Times New Roman" w:cs="Times New Roman"/>
-        </w:rPr>
-        <w:t>delete</w:t>
-      </w:r>
-      <w:proofErr w:type="gramEnd"/>
-      <w:r>
-        <w:rPr>
-          <w:rFonts w:ascii="Times New Roman" w:hAnsi="Times New Roman" w:cs="Times New Roman"/>
-        </w:rPr>
-        <w:t xml:space="preserve"> a polygon on the paste points layer.  </w:t>
-      </w:r>
-      <w:proofErr w:type="gramStart"/>
-      <w:r>
-        <w:rPr>
-          <w:rFonts w:ascii="Times New Roman" w:hAnsi="Times New Roman" w:cs="Times New Roman"/>
-        </w:rPr>
-        <w:t>is</w:t>
-      </w:r>
-      <w:proofErr w:type="gramEnd"/>
-      <w:r>
-        <w:rPr>
-          <w:rFonts w:ascii="Times New Roman" w:hAnsi="Times New Roman" w:cs="Times New Roman"/>
-        </w:rPr>
-        <w:t xml:space="preserve"> everything OK?</w:t>
-      </w:r>
-    </w:p>
-    <w:p>
-      <w:pPr>
-        <w:pStyle w:val="PlainText"/>
-        <w:rPr>
-          <w:rFonts w:ascii="Times New Roman" w:hAnsi="Times New Roman" w:cs="Times New Roman"/>
-        </w:rPr>
-      </w:pPr>
-      <w:r>
-        <w:rPr>
-          <w:rFonts w:ascii="Times New Roman" w:hAnsi="Times New Roman" w:cs="Times New Roman"/>
-        </w:rPr>
-        <w:t>Check the attribute table.</w:t>
-      </w:r>
+        <w:t xml:space="preserve"> the features modified?, are all buttons correct, are the symbols correct?</w:t>
+      </w:r>
+    </w:p>
+    <w:p>
+      <w:pPr>
+        <w:pStyle w:val="PlainText"/>
+        <w:rPr>
+          <w:rFonts w:ascii="Times New Roman" w:hAnsi="Times New Roman" w:cs="Times New Roman"/>
+        </w:rPr>
+      </w:pPr>
+      <w:proofErr w:type="gramStart"/>
+      <w:r>
+        <w:rPr>
+          <w:rFonts w:ascii="Times New Roman" w:hAnsi="Times New Roman" w:cs="Times New Roman"/>
+        </w:rPr>
+        <w:t>do</w:t>
+      </w:r>
+      <w:proofErr w:type="gramEnd"/>
+      <w:r>
+        <w:rPr>
+          <w:rFonts w:ascii="Times New Roman" w:hAnsi="Times New Roman" w:cs="Times New Roman"/>
+        </w:rPr>
+        <w:t xml:space="preserve"> the same for lines and polygons.</w:t>
+      </w:r>
+    </w:p>
+    <w:p>
+      <w:pPr>
+        <w:pStyle w:val="PlainText"/>
+        <w:rPr>
+          <w:rFonts w:ascii="Times New Roman" w:hAnsi="Times New Roman" w:cs="Times New Roman"/>
+        </w:rPr>
+      </w:pPr>
+      <w:proofErr w:type="gramStart"/>
+      <w:r>
+        <w:rPr>
+          <w:rFonts w:ascii="Times New Roman" w:hAnsi="Times New Roman" w:cs="Times New Roman"/>
+        </w:rPr>
+        <w:t>select</w:t>
+      </w:r>
+      <w:proofErr w:type="gramEnd"/>
+      <w:r>
+        <w:rPr>
+          <w:rFonts w:ascii="Times New Roman" w:hAnsi="Times New Roman" w:cs="Times New Roman"/>
+        </w:rPr>
+        <w:t xml:space="preserve"> 3 points edits, click modify, modify two features(clear console), cancel and select "yes"</w:t>
+      </w:r>
+    </w:p>
+    <w:p>
+      <w:pPr>
+        <w:pStyle w:val="PlainText"/>
+        <w:rPr>
+          <w:rFonts w:ascii="Times New Roman" w:hAnsi="Times New Roman" w:cs="Times New Roman"/>
+        </w:rPr>
+      </w:pPr>
+      <w:r>
+        <w:rPr>
+          <w:rFonts w:ascii="Times New Roman" w:hAnsi="Times New Roman" w:cs="Times New Roman"/>
+        </w:rPr>
+        <w:tab/>
+      </w:r>
+      <w:proofErr w:type="gramStart"/>
+      <w:r>
+        <w:rPr>
+          <w:rFonts w:ascii="Times New Roman" w:hAnsi="Times New Roman" w:cs="Times New Roman"/>
+        </w:rPr>
+        <w:t>are</w:t>
+      </w:r>
+      <w:proofErr w:type="gramEnd"/>
+      <w:r>
+        <w:rPr>
+          <w:rFonts w:ascii="Times New Roman" w:hAnsi="Times New Roman" w:cs="Times New Roman"/>
+        </w:rPr>
+        <w:t xml:space="preserve"> 2 of the three modified</w:t>
+      </w:r>
+      <w:r>
+        <w:rPr>
+          <w:rFonts w:ascii="Times New Roman" w:hAnsi="Times New Roman" w:cs="Times New Roman"/>
+        </w:rPr>
+        <w:t>?</w:t>
+      </w:r>
+      <w:r>
+        <w:rPr>
+          <w:rFonts w:ascii="Times New Roman" w:hAnsi="Times New Roman" w:cs="Times New Roman"/>
+        </w:rPr>
+        <w:t>, are symbols correct (they should be)?, are all buttons correct?</w:t>
+      </w:r>
+    </w:p>
+    <w:p>
+      <w:pPr>
+        <w:pStyle w:val="PlainText"/>
+        <w:rPr>
+          <w:rFonts w:ascii="Times New Roman" w:hAnsi="Times New Roman" w:cs="Times New Roman"/>
+        </w:rPr>
+      </w:pPr>
+      <w:proofErr w:type="gramStart"/>
+      <w:r>
+        <w:rPr>
+          <w:rFonts w:ascii="Times New Roman" w:hAnsi="Times New Roman" w:cs="Times New Roman"/>
+        </w:rPr>
+        <w:t>select</w:t>
+      </w:r>
+      <w:proofErr w:type="gramEnd"/>
+      <w:r>
+        <w:rPr>
+          <w:rFonts w:ascii="Times New Roman" w:hAnsi="Times New Roman" w:cs="Times New Roman"/>
+        </w:rPr>
+        <w:t xml:space="preserve"> 3 points edits, click modify, modify two features, cancel and select no then finish modifying</w:t>
+      </w:r>
+    </w:p>
+    <w:p>
+      <w:pPr>
+        <w:pStyle w:val="PlainText"/>
+        <w:rPr>
+          <w:rFonts w:ascii="Times New Roman" w:hAnsi="Times New Roman" w:cs="Times New Roman"/>
+        </w:rPr>
+      </w:pPr>
+      <w:r>
+        <w:rPr>
+          <w:rFonts w:ascii="Times New Roman" w:hAnsi="Times New Roman" w:cs="Times New Roman"/>
+        </w:rPr>
+        <w:tab/>
+      </w:r>
+      <w:proofErr w:type="gramStart"/>
+      <w:r>
+        <w:rPr>
+          <w:rFonts w:ascii="Times New Roman" w:hAnsi="Times New Roman" w:cs="Times New Roman"/>
+        </w:rPr>
+        <w:t>are</w:t>
+      </w:r>
+      <w:proofErr w:type="gramEnd"/>
+      <w:r>
+        <w:rPr>
+          <w:rFonts w:ascii="Times New Roman" w:hAnsi="Times New Roman" w:cs="Times New Roman"/>
+        </w:rPr>
+        <w:t xml:space="preserve"> the original features changed (they should be), are all buttons correct, are symbols correct?</w:t>
+      </w:r>
+    </w:p>
+    <w:p>
+      <w:pPr>
+        <w:pStyle w:val="PlainText"/>
+        <w:rPr>
+          <w:rFonts w:ascii="Times New Roman" w:hAnsi="Times New Roman" w:cs="Times New Roman"/>
+        </w:rPr>
+      </w:pPr>
+      <w:proofErr w:type="gramStart"/>
+      <w:r>
+        <w:rPr>
+          <w:rFonts w:ascii="Times New Roman" w:hAnsi="Times New Roman" w:cs="Times New Roman"/>
+        </w:rPr>
+        <w:t>open</w:t>
+      </w:r>
+      <w:proofErr w:type="gramEnd"/>
+      <w:r>
+        <w:rPr>
+          <w:rFonts w:ascii="Times New Roman" w:hAnsi="Times New Roman" w:cs="Times New Roman"/>
+        </w:rPr>
+        <w:t xml:space="preserve"> the points editing layer in QGIS and modify edits.  What happens? </w:t>
+      </w:r>
+      <w:r>
+        <w:rPr>
+          <w:rFonts w:ascii="Times New Roman" w:hAnsi="Times New Roman" w:cs="Times New Roman"/>
+        </w:rPr>
+        <w:t xml:space="preserve">The edit is made. </w:t>
+      </w:r>
+      <w:proofErr w:type="gramStart"/>
+      <w:r>
+        <w:rPr>
+          <w:rFonts w:ascii="Times New Roman" w:hAnsi="Times New Roman" w:cs="Times New Roman"/>
+        </w:rPr>
+        <w:t>close</w:t>
+      </w:r>
+      <w:proofErr w:type="gramEnd"/>
+      <w:r>
+        <w:rPr>
+          <w:rFonts w:ascii="Times New Roman" w:hAnsi="Times New Roman" w:cs="Times New Roman"/>
+        </w:rPr>
+        <w:t xml:space="preserve"> QGIS</w:t>
+      </w:r>
+      <w:r>
+        <w:rPr>
+          <w:rFonts w:ascii="Times New Roman" w:hAnsi="Times New Roman" w:cs="Times New Roman"/>
+        </w:rPr>
+        <w:t xml:space="preserve"> and save the edit.</w:t>
+      </w:r>
+    </w:p>
+    <w:p>
+      <w:pPr>
+        <w:pStyle w:val="PlainText"/>
+        <w:rPr>
+          <w:rFonts w:ascii="Times New Roman" w:hAnsi="Times New Roman" w:cs="Times New Roman"/>
+        </w:rPr>
+      </w:pPr>
+      <w:r>
+        <w:rPr>
+          <w:rFonts w:ascii="Times New Roman" w:hAnsi="Times New Roman" w:cs="Times New Roman"/>
+        </w:rPr>
+        <w:t>We get no error and the features are changed in CAPS.</w:t>
+      </w:r>
+    </w:p>
+    <w:p>
+      <w:pPr>
+        <w:pStyle w:val="PlainText"/>
+        <w:rPr>
+          <w:rFonts w:ascii="Times New Roman" w:hAnsi="Times New Roman" w:cs="Times New Roman"/>
+        </w:rPr>
+      </w:pPr>
+      <w:r>
+        <w:rPr>
+          <w:rFonts w:ascii="Times New Roman" w:hAnsi="Times New Roman" w:cs="Times New Roman"/>
+        </w:rPr>
+        <w:t xml:space="preserve">Delete some features on the editing layer.  </w:t>
+      </w:r>
+      <w:proofErr w:type="gramStart"/>
+      <w:r>
+        <w:rPr>
+          <w:rFonts w:ascii="Times New Roman" w:hAnsi="Times New Roman" w:cs="Times New Roman"/>
+        </w:rPr>
+        <w:t>Everything OK?</w:t>
+      </w:r>
+      <w:proofErr w:type="gramEnd"/>
     </w:p>
     <w:p>
       <w:pPr>
@@ -11559,120 +12373,20 @@
         </w:rPr>
         <w:t>########################################################################################</w:t>
       </w:r>
-    </w:p>
-    <w:p>
-      <w:pPr>
-        <w:pStyle w:val="PlainText"/>
-        <w:rPr>
-          <w:rFonts w:ascii="Times New Roman" w:hAnsi="Times New Roman" w:cs="Times New Roman"/>
-        </w:rPr>
-      </w:pPr>
-    </w:p>
-    <w:p>
-      <w:pPr>
-        <w:pStyle w:val="PlainText"/>
-        <w:rPr>
-          <w:rFonts w:ascii="Times New Roman" w:hAnsi="Times New Roman" w:cs="Times New Roman"/>
-        </w:rPr>
-      </w:pPr>
-      <w:r>
-        <w:rPr>
-          <w:rFonts w:ascii="Times New Roman" w:hAnsi="Times New Roman" w:cs="Times New Roman"/>
-        </w:rPr>
-        <w:t>CHECK MODIFYING</w:t>
-      </w:r>
-      <w:r>
-        <w:rPr>
-          <w:rFonts w:ascii="Times New Roman" w:hAnsi="Times New Roman" w:cs="Times New Roman"/>
-        </w:rPr>
-        <w:t>/DELETING</w:t>
-      </w:r>
-      <w:r>
-        <w:rPr>
-          <w:rFonts w:ascii="Times New Roman" w:hAnsi="Times New Roman" w:cs="Times New Roman"/>
-        </w:rPr>
-        <w:t xml:space="preserve"> FEATURES ON A BASE LAYER</w:t>
-      </w:r>
-    </w:p>
-    <w:p>
-      <w:pPr>
-        <w:pStyle w:val="PlainText"/>
-        <w:rPr>
-          <w:rFonts w:ascii="Times New Roman" w:hAnsi="Times New Roman" w:cs="Times New Roman"/>
-        </w:rPr>
-      </w:pPr>
-    </w:p>
-    <w:p>
-      <w:pPr>
-        <w:pStyle w:val="PlainText"/>
-        <w:rPr>
-          <w:rFonts w:ascii="Times New Roman" w:hAnsi="Times New Roman" w:cs="Times New Roman"/>
-        </w:rPr>
-      </w:pPr>
-      <w:proofErr w:type="gramStart"/>
-      <w:r>
-        <w:rPr>
-          <w:rFonts w:ascii="Times New Roman" w:hAnsi="Times New Roman" w:cs="Times New Roman"/>
-        </w:rPr>
-        <w:t>select</w:t>
-      </w:r>
-      <w:proofErr w:type="gramEnd"/>
-      <w:r>
-        <w:rPr>
-          <w:rFonts w:ascii="Times New Roman" w:hAnsi="Times New Roman" w:cs="Times New Roman"/>
-        </w:rPr>
-        <w:t xml:space="preserve"> 4 points on a points base layer, click modify, modify the points, </w:t>
-      </w:r>
-    </w:p>
-    <w:p>
-      <w:pPr>
-        <w:pStyle w:val="PlainText"/>
-        <w:rPr>
-          <w:rFonts w:ascii="Times New Roman" w:hAnsi="Times New Roman" w:cs="Times New Roman"/>
-        </w:rPr>
-      </w:pPr>
       <w:r>
         <w:rPr>
           <w:rFonts w:ascii="Times New Roman" w:hAnsi="Times New Roman" w:cs="Times New Roman"/>
         </w:rPr>
         <w:tab/>
       </w:r>
-      <w:proofErr w:type="gramStart"/>
-      <w:r>
-        <w:rPr>
-          <w:rFonts w:ascii="Times New Roman" w:hAnsi="Times New Roman" w:cs="Times New Roman"/>
-        </w:rPr>
-        <w:t>are</w:t>
-      </w:r>
-      <w:proofErr w:type="gramEnd"/>
-      <w:r>
-        <w:rPr>
-          <w:rFonts w:ascii="Times New Roman" w:hAnsi="Times New Roman" w:cs="Times New Roman"/>
-        </w:rPr>
-        <w:t xml:space="preserve"> the features modified?, are all buttons correct, are the symbols correct?</w:t>
-      </w:r>
-    </w:p>
-    <w:p>
-      <w:pPr>
-        <w:pStyle w:val="PlainText"/>
-        <w:rPr>
-          <w:rFonts w:ascii="Times New Roman" w:hAnsi="Times New Roman" w:cs="Times New Roman"/>
-        </w:rPr>
-      </w:pPr>
-      <w:proofErr w:type="gramStart"/>
-      <w:r>
-        <w:rPr>
-          <w:rFonts w:ascii="Times New Roman" w:hAnsi="Times New Roman" w:cs="Times New Roman"/>
-        </w:rPr>
-        <w:t>select</w:t>
-      </w:r>
-      <w:proofErr w:type="gramEnd"/>
-      <w:r>
-        <w:rPr>
-          <w:rFonts w:ascii="Times New Roman" w:hAnsi="Times New Roman" w:cs="Times New Roman"/>
-        </w:rPr>
-        <w:t xml:space="preserve"> 4 points on a points base layer, click modify, modify 3 points, click cancel, click yes</w:t>
-      </w:r>
+    </w:p>
+    <w:p>
+      <w:pPr>
+        <w:pStyle w:val="PlainText"/>
+        <w:rPr>
+          <w:rFonts w:ascii="Times New Roman" w:hAnsi="Times New Roman" w:cs="Times New Roman"/>
+        </w:rPr>
+      </w:pPr>
       <w:r>
         <w:rPr>
           <w:rFonts w:ascii="Times New Roman" w:hAnsi="Times New Roman" w:cs="Times New Roman"/>
@@ -11691,519 +12405,6 @@
         <w:rPr>
           <w:rFonts w:ascii="Times New Roman" w:hAnsi="Times New Roman" w:cs="Times New Roman"/>
         </w:rPr>
-        <w:tab/>
-      </w:r>
-      <w:proofErr w:type="gramStart"/>
-      <w:r>
-        <w:rPr>
-          <w:rFonts w:ascii="Times New Roman" w:hAnsi="Times New Roman" w:cs="Times New Roman"/>
-        </w:rPr>
-        <w:t>are</w:t>
-      </w:r>
-      <w:proofErr w:type="gramEnd"/>
-      <w:r>
-        <w:rPr>
-          <w:rFonts w:ascii="Times New Roman" w:hAnsi="Times New Roman" w:cs="Times New Roman"/>
-        </w:rPr>
-        <w:t xml:space="preserve"> the features modified (they shouldn't be)?, are all buttons correct, symbols correct?</w:t>
-      </w:r>
-    </w:p>
-    <w:p>
-      <w:pPr>
-        <w:pStyle w:val="PlainText"/>
-        <w:rPr>
-          <w:rFonts w:ascii="Times New Roman" w:hAnsi="Times New Roman" w:cs="Times New Roman"/>
-        </w:rPr>
-      </w:pPr>
-      <w:proofErr w:type="gramStart"/>
-      <w:r>
-        <w:rPr>
-          <w:rFonts w:ascii="Times New Roman" w:hAnsi="Times New Roman" w:cs="Times New Roman"/>
-        </w:rPr>
-        <w:t>select</w:t>
-      </w:r>
-      <w:proofErr w:type="gramEnd"/>
-      <w:r>
-        <w:rPr>
-          <w:rFonts w:ascii="Times New Roman" w:hAnsi="Times New Roman" w:cs="Times New Roman"/>
-        </w:rPr>
-        <w:t xml:space="preserve"> 4 points on a points base layer, click modify, modify 3 points, click cancel, click no and continue</w:t>
-      </w:r>
-    </w:p>
-    <w:p>
-      <w:pPr>
-        <w:pStyle w:val="PlainText"/>
-        <w:rPr>
-          <w:rFonts w:ascii="Times New Roman" w:hAnsi="Times New Roman" w:cs="Times New Roman"/>
-        </w:rPr>
-      </w:pPr>
-      <w:r>
-        <w:rPr>
-          <w:rFonts w:ascii="Times New Roman" w:hAnsi="Times New Roman" w:cs="Times New Roman"/>
-        </w:rPr>
-        <w:tab/>
-      </w:r>
-      <w:proofErr w:type="gramStart"/>
-      <w:r>
-        <w:rPr>
-          <w:rFonts w:ascii="Times New Roman" w:hAnsi="Times New Roman" w:cs="Times New Roman"/>
-        </w:rPr>
-        <w:t>are</w:t>
-      </w:r>
-      <w:proofErr w:type="gramEnd"/>
-      <w:r>
-        <w:rPr>
-          <w:rFonts w:ascii="Times New Roman" w:hAnsi="Times New Roman" w:cs="Times New Roman"/>
-        </w:rPr>
-        <w:t xml:space="preserve"> the features modified (they should be)?, are all buttons correct?</w:t>
-      </w:r>
-    </w:p>
-    <w:p>
-      <w:pPr>
-        <w:pStyle w:val="PlainText"/>
-        <w:rPr>
-          <w:rFonts w:ascii="Times New Roman" w:hAnsi="Times New Roman" w:cs="Times New Roman"/>
-        </w:rPr>
-      </w:pPr>
-      <w:r>
-        <w:rPr>
-          <w:rFonts w:ascii="Times New Roman" w:hAnsi="Times New Roman" w:cs="Times New Roman"/>
-        </w:rPr>
-        <w:t>Select a point on any remaining SETS and modify.  Are symbols correct?</w:t>
-      </w:r>
-    </w:p>
-    <w:p>
-      <w:pPr>
-        <w:pStyle w:val="PlainText"/>
-        <w:rPr>
-          <w:rFonts w:ascii="Times New Roman" w:hAnsi="Times New Roman" w:cs="Times New Roman"/>
-        </w:rPr>
-      </w:pPr>
-      <w:r>
-        <w:rPr>
-          <w:rFonts w:ascii="Times New Roman" w:hAnsi="Times New Roman" w:cs="Times New Roman"/>
-        </w:rPr>
-        <w:t>Look at attribute table.  Things OK?</w:t>
-      </w:r>
-    </w:p>
-    <w:p>
-      <w:pPr>
-        <w:pStyle w:val="PlainText"/>
-        <w:rPr>
-          <w:rFonts w:ascii="Times New Roman" w:hAnsi="Times New Roman" w:cs="Times New Roman"/>
-        </w:rPr>
-      </w:pPr>
-      <w:r>
-        <w:rPr>
-          <w:rFonts w:ascii="Times New Roman" w:hAnsi="Times New Roman" w:cs="Times New Roman"/>
-        </w:rPr>
-        <w:t xml:space="preserve">Delete some features on the base layer.  </w:t>
-      </w:r>
-      <w:proofErr w:type="gramStart"/>
-      <w:r>
-        <w:rPr>
-          <w:rFonts w:ascii="Times New Roman" w:hAnsi="Times New Roman" w:cs="Times New Roman"/>
-        </w:rPr>
-        <w:t>Everything OK?</w:t>
-      </w:r>
-      <w:proofErr w:type="gramEnd"/>
-    </w:p>
-    <w:p>
-      <w:pPr>
-        <w:pStyle w:val="PlainText"/>
-        <w:rPr>
-          <w:rFonts w:ascii="Times New Roman" w:hAnsi="Times New Roman" w:cs="Times New Roman"/>
-        </w:rPr>
-      </w:pPr>
-    </w:p>
-    <w:p>
-      <w:pPr>
-        <w:pStyle w:val="PlainText"/>
-        <w:rPr>
-          <w:rFonts w:ascii="Times New Roman" w:hAnsi="Times New Roman" w:cs="Times New Roman"/>
-        </w:rPr>
-      </w:pPr>
-      <w:r>
-        <w:rPr>
-          <w:rFonts w:ascii="Times New Roman" w:hAnsi="Times New Roman" w:cs="Times New Roman"/>
-        </w:rPr>
-        <w:t>########################################################################################</w:t>
-      </w:r>
-    </w:p>
-    <w:p>
-      <w:pPr>
-        <w:pStyle w:val="PlainText"/>
-        <w:rPr>
-          <w:rFonts w:ascii="Times New Roman" w:hAnsi="Times New Roman" w:cs="Times New Roman"/>
-        </w:rPr>
-      </w:pPr>
-    </w:p>
-    <w:p>
-      <w:pPr>
-        <w:pStyle w:val="PlainText"/>
-        <w:rPr>
-          <w:rFonts w:ascii="Times New Roman" w:hAnsi="Times New Roman" w:cs="Times New Roman"/>
-        </w:rPr>
-      </w:pPr>
-      <w:r>
-        <w:rPr>
-          <w:rFonts w:ascii="Times New Roman" w:hAnsi="Times New Roman" w:cs="Times New Roman"/>
-        </w:rPr>
-        <w:lastRenderedPageBreak/>
-        <w:t>CHECK MODIFY</w:t>
-      </w:r>
-      <w:r>
-        <w:rPr>
-          <w:rFonts w:ascii="Times New Roman" w:hAnsi="Times New Roman" w:cs="Times New Roman"/>
-        </w:rPr>
-        <w:t>ING/DELETING</w:t>
-      </w:r>
-      <w:r>
-        <w:rPr>
-          <w:rFonts w:ascii="Times New Roman" w:hAnsi="Times New Roman" w:cs="Times New Roman"/>
-        </w:rPr>
-        <w:t xml:space="preserve"> FEATURES ON AN EDITING LAYER:</w:t>
-      </w:r>
-    </w:p>
-    <w:p>
-      <w:pPr>
-        <w:pStyle w:val="PlainText"/>
-        <w:rPr>
-          <w:rFonts w:ascii="Times New Roman" w:hAnsi="Times New Roman" w:cs="Times New Roman"/>
-        </w:rPr>
-      </w:pPr>
-    </w:p>
-    <w:p>
-      <w:pPr>
-        <w:pStyle w:val="PlainText"/>
-        <w:rPr>
-          <w:rFonts w:ascii="Times New Roman" w:hAnsi="Times New Roman" w:cs="Times New Roman"/>
-        </w:rPr>
-      </w:pPr>
-      <w:r>
-        <w:rPr>
-          <w:rFonts w:ascii="Times New Roman" w:hAnsi="Times New Roman" w:cs="Times New Roman"/>
-        </w:rPr>
-        <w:t>open all 7 sets and</w:t>
-      </w:r>
-      <w:r>
-        <w:rPr>
-          <w:rFonts w:ascii="Times New Roman" w:hAnsi="Times New Roman" w:cs="Times New Roman"/>
-        </w:rPr>
-        <w:t xml:space="preserve"> make </w:t>
-      </w:r>
-      <w:r>
-        <w:rPr>
-          <w:rFonts w:ascii="Times New Roman" w:hAnsi="Times New Roman" w:cs="Times New Roman"/>
-        </w:rPr>
-        <w:t>a few e</w:t>
-      </w:r>
-      <w:r>
-        <w:rPr>
-          <w:rFonts w:ascii="Times New Roman" w:hAnsi="Times New Roman" w:cs="Times New Roman"/>
-        </w:rPr>
-        <w:t>dits</w:t>
-      </w:r>
-      <w:r>
-        <w:rPr>
-          <w:rFonts w:ascii="Times New Roman" w:hAnsi="Times New Roman" w:cs="Times New Roman"/>
-        </w:rPr>
-        <w:t xml:space="preserve"> on each</w:t>
-      </w:r>
-      <w:r>
-        <w:rPr>
-          <w:rFonts w:ascii="Times New Roman" w:hAnsi="Times New Roman" w:cs="Times New Roman"/>
-        </w:rPr>
-        <w:t>, select 3 edits and click modify features, modify the features.</w:t>
-      </w:r>
-    </w:p>
-    <w:p>
-      <w:pPr>
-        <w:pStyle w:val="PlainText"/>
-        <w:rPr>
-          <w:rFonts w:ascii="Times New Roman" w:hAnsi="Times New Roman" w:cs="Times New Roman"/>
-        </w:rPr>
-      </w:pPr>
-      <w:r>
-        <w:rPr>
-          <w:rFonts w:ascii="Times New Roman" w:hAnsi="Times New Roman" w:cs="Times New Roman"/>
-        </w:rPr>
-        <w:tab/>
-      </w:r>
-      <w:proofErr w:type="gramStart"/>
-      <w:r>
-        <w:rPr>
-          <w:rFonts w:ascii="Times New Roman" w:hAnsi="Times New Roman" w:cs="Times New Roman"/>
-        </w:rPr>
-        <w:t>are</w:t>
-      </w:r>
-      <w:proofErr w:type="gramEnd"/>
-      <w:r>
-        <w:rPr>
-          <w:rFonts w:ascii="Times New Roman" w:hAnsi="Times New Roman" w:cs="Times New Roman"/>
-        </w:rPr>
-        <w:t xml:space="preserve"> the features modified?, are all buttons correct, are the symbols correct?</w:t>
-      </w:r>
-    </w:p>
-    <w:p>
-      <w:pPr>
-        <w:pStyle w:val="PlainText"/>
-        <w:rPr>
-          <w:rFonts w:ascii="Times New Roman" w:hAnsi="Times New Roman" w:cs="Times New Roman"/>
-        </w:rPr>
-      </w:pPr>
-      <w:proofErr w:type="gramStart"/>
-      <w:r>
-        <w:rPr>
-          <w:rFonts w:ascii="Times New Roman" w:hAnsi="Times New Roman" w:cs="Times New Roman"/>
-        </w:rPr>
-        <w:t>do</w:t>
-      </w:r>
-      <w:proofErr w:type="gramEnd"/>
-      <w:r>
-        <w:rPr>
-          <w:rFonts w:ascii="Times New Roman" w:hAnsi="Times New Roman" w:cs="Times New Roman"/>
-        </w:rPr>
-        <w:t xml:space="preserve"> the same for lines and polygons.</w:t>
-      </w:r>
-    </w:p>
-    <w:p>
-      <w:pPr>
-        <w:pStyle w:val="PlainText"/>
-        <w:rPr>
-          <w:rFonts w:ascii="Times New Roman" w:hAnsi="Times New Roman" w:cs="Times New Roman"/>
-        </w:rPr>
-      </w:pPr>
-      <w:proofErr w:type="gramStart"/>
-      <w:r>
-        <w:rPr>
-          <w:rFonts w:ascii="Times New Roman" w:hAnsi="Times New Roman" w:cs="Times New Roman"/>
-        </w:rPr>
-        <w:t>select</w:t>
-      </w:r>
-      <w:proofErr w:type="gramEnd"/>
-      <w:r>
-        <w:rPr>
-          <w:rFonts w:ascii="Times New Roman" w:hAnsi="Times New Roman" w:cs="Times New Roman"/>
-        </w:rPr>
-        <w:t xml:space="preserve"> 3 points edits, click modify, modify two features(clear console), cancel and select "yes"</w:t>
-      </w:r>
-    </w:p>
-    <w:p>
-      <w:pPr>
-        <w:pStyle w:val="PlainText"/>
-        <w:rPr>
-          <w:rFonts w:ascii="Times New Roman" w:hAnsi="Times New Roman" w:cs="Times New Roman"/>
-        </w:rPr>
-      </w:pPr>
-      <w:r>
-        <w:rPr>
-          <w:rFonts w:ascii="Times New Roman" w:hAnsi="Times New Roman" w:cs="Times New Roman"/>
-        </w:rPr>
-        <w:tab/>
-      </w:r>
-      <w:proofErr w:type="gramStart"/>
-      <w:r>
-        <w:rPr>
-          <w:rFonts w:ascii="Times New Roman" w:hAnsi="Times New Roman" w:cs="Times New Roman"/>
-        </w:rPr>
-        <w:t>are</w:t>
-      </w:r>
-      <w:proofErr w:type="gramEnd"/>
-      <w:r>
-        <w:rPr>
-          <w:rFonts w:ascii="Times New Roman" w:hAnsi="Times New Roman" w:cs="Times New Roman"/>
-        </w:rPr>
-        <w:t xml:space="preserve"> 2 of the three modified, are symbols correct (they should be)?, are all buttons correct?</w:t>
-      </w:r>
-    </w:p>
-    <w:p>
-      <w:pPr>
-        <w:pStyle w:val="PlainText"/>
-        <w:rPr>
-          <w:rFonts w:ascii="Times New Roman" w:hAnsi="Times New Roman" w:cs="Times New Roman"/>
-        </w:rPr>
-      </w:pPr>
-      <w:proofErr w:type="gramStart"/>
-      <w:r>
-        <w:rPr>
-          <w:rFonts w:ascii="Times New Roman" w:hAnsi="Times New Roman" w:cs="Times New Roman"/>
-        </w:rPr>
-        <w:t>select</w:t>
-      </w:r>
-      <w:proofErr w:type="gramEnd"/>
-      <w:r>
-        <w:rPr>
-          <w:rFonts w:ascii="Times New Roman" w:hAnsi="Times New Roman" w:cs="Times New Roman"/>
-        </w:rPr>
-        <w:t xml:space="preserve"> 3 points edits, click modify, modify two features, cancel and select no then finish modifying</w:t>
-      </w:r>
-    </w:p>
-    <w:p>
-      <w:pPr>
-        <w:pStyle w:val="PlainText"/>
-        <w:rPr>
-          <w:rFonts w:ascii="Times New Roman" w:hAnsi="Times New Roman" w:cs="Times New Roman"/>
-        </w:rPr>
-      </w:pPr>
-      <w:r>
-        <w:rPr>
-          <w:rFonts w:ascii="Times New Roman" w:hAnsi="Times New Roman" w:cs="Times New Roman"/>
-        </w:rPr>
-        <w:tab/>
-      </w:r>
-      <w:proofErr w:type="gramStart"/>
-      <w:r>
-        <w:rPr>
-          <w:rFonts w:ascii="Times New Roman" w:hAnsi="Times New Roman" w:cs="Times New Roman"/>
-        </w:rPr>
-        <w:t>are</w:t>
-      </w:r>
-      <w:proofErr w:type="gramEnd"/>
-      <w:r>
-        <w:rPr>
-          <w:rFonts w:ascii="Times New Roman" w:hAnsi="Times New Roman" w:cs="Times New Roman"/>
-        </w:rPr>
-        <w:t xml:space="preserve"> the original features changed (they shouldn't be), are all buttons correct, are symbols correct?</w:t>
-      </w:r>
-    </w:p>
-    <w:p>
-      <w:pPr>
-        <w:pStyle w:val="PlainText"/>
-        <w:rPr>
-          <w:rFonts w:ascii="Times New Roman" w:hAnsi="Times New Roman" w:cs="Times New Roman"/>
-        </w:rPr>
-      </w:pPr>
-      <w:proofErr w:type="gramStart"/>
-      <w:r>
-        <w:rPr>
-          <w:rFonts w:ascii="Times New Roman" w:hAnsi="Times New Roman" w:cs="Times New Roman"/>
-        </w:rPr>
-        <w:t>open</w:t>
-      </w:r>
-      <w:proofErr w:type="gramEnd"/>
-      <w:r>
-        <w:rPr>
-          <w:rFonts w:ascii="Times New Roman" w:hAnsi="Times New Roman" w:cs="Times New Roman"/>
-        </w:rPr>
-        <w:t xml:space="preserve"> the points editing layer in QGIS and modify edits.  What happens? </w:t>
-      </w:r>
-      <w:r>
-        <w:rPr>
-          <w:rFonts w:ascii="Times New Roman" w:hAnsi="Times New Roman" w:cs="Times New Roman"/>
-        </w:rPr>
-        <w:t xml:space="preserve">The edit is made. </w:t>
-      </w:r>
-      <w:proofErr w:type="gramStart"/>
-      <w:r>
-        <w:rPr>
-          <w:rFonts w:ascii="Times New Roman" w:hAnsi="Times New Roman" w:cs="Times New Roman"/>
-        </w:rPr>
-        <w:t>close</w:t>
-      </w:r>
-      <w:proofErr w:type="gramEnd"/>
-      <w:r>
-        <w:rPr>
-          <w:rFonts w:ascii="Times New Roman" w:hAnsi="Times New Roman" w:cs="Times New Roman"/>
-        </w:rPr>
-        <w:t xml:space="preserve"> QGIS</w:t>
-      </w:r>
-      <w:r>
-        <w:rPr>
-          <w:rFonts w:ascii="Times New Roman" w:hAnsi="Times New Roman" w:cs="Times New Roman"/>
-        </w:rPr>
-        <w:t xml:space="preserve"> and save the edit.</w:t>
-      </w:r>
-    </w:p>
-    <w:p>
-      <w:pPr>
-        <w:pStyle w:val="PlainText"/>
-        <w:rPr>
-          <w:rFonts w:ascii="Times New Roman" w:hAnsi="Times New Roman" w:cs="Times New Roman"/>
-        </w:rPr>
-      </w:pPr>
-      <w:r>
-        <w:rPr>
-          <w:rFonts w:ascii="Times New Roman" w:hAnsi="Times New Roman" w:cs="Times New Roman"/>
-        </w:rPr>
-        <w:t>We get no error and the features are changed in CAPS.</w:t>
-      </w:r>
-    </w:p>
-    <w:p>
-      <w:pPr>
-        <w:pStyle w:val="PlainText"/>
-        <w:rPr>
-          <w:rFonts w:ascii="Times New Roman" w:hAnsi="Times New Roman" w:cs="Times New Roman"/>
-        </w:rPr>
-      </w:pPr>
-      <w:r>
-        <w:rPr>
-          <w:rFonts w:ascii="Times New Roman" w:hAnsi="Times New Roman" w:cs="Times New Roman"/>
-        </w:rPr>
-        <w:t xml:space="preserve">Delete some features on the editing layer.  </w:t>
-      </w:r>
-      <w:proofErr w:type="gramStart"/>
-      <w:r>
-        <w:rPr>
-          <w:rFonts w:ascii="Times New Roman" w:hAnsi="Times New Roman" w:cs="Times New Roman"/>
-        </w:rPr>
-        <w:t>Everything OK?</w:t>
-      </w:r>
-      <w:proofErr w:type="gramEnd"/>
-    </w:p>
-    <w:p>
-      <w:pPr>
-        <w:pStyle w:val="PlainText"/>
-        <w:rPr>
-          <w:rFonts w:ascii="Times New Roman" w:hAnsi="Times New Roman" w:cs="Times New Roman"/>
-        </w:rPr>
-      </w:pPr>
-    </w:p>
-    <w:p>
-      <w:pPr>
-        <w:pStyle w:val="PlainText"/>
-        <w:rPr>
-          <w:rFonts w:ascii="Times New Roman" w:hAnsi="Times New Roman" w:cs="Times New Roman"/>
-        </w:rPr>
-      </w:pPr>
-      <w:r>
-        <w:rPr>
-          <w:rFonts w:ascii="Times New Roman" w:hAnsi="Times New Roman" w:cs="Times New Roman"/>
-        </w:rPr>
-        <w:t>########################################################################################</w:t>
-      </w:r>
-      <w:r>
-        <w:rPr>
-          <w:rFonts w:ascii="Times New Roman" w:hAnsi="Times New Roman" w:cs="Times New Roman"/>
-        </w:rPr>
-        <w:tab/>
-      </w:r>
-    </w:p>
-    <w:p>
-      <w:pPr>
-        <w:pStyle w:val="PlainText"/>
-        <w:rPr>
-          <w:rFonts w:ascii="Times New Roman" w:hAnsi="Times New Roman" w:cs="Times New Roman"/>
-        </w:rPr>
-      </w:pPr>
-      <w:r>
-        <w:rPr>
-          <w:rFonts w:ascii="Times New Roman" w:hAnsi="Times New Roman" w:cs="Times New Roman"/>
-        </w:rPr>
-        <w:tab/>
-      </w:r>
-    </w:p>
-    <w:p>
-      <w:pPr>
-        <w:pStyle w:val="PlainText"/>
-        <w:rPr>
-          <w:rFonts w:ascii="Times New Roman" w:hAnsi="Times New Roman" w:cs="Times New Roman"/>
-        </w:rPr>
-      </w:pPr>
-      <w:r>
-        <w:rPr>
-          <w:rFonts w:ascii="Times New Roman" w:hAnsi="Times New Roman" w:cs="Times New Roman"/>
-        </w:rPr>
         <w:t>CHECK PROJECT MANAGEMENT AND SFTP UPLOAD</w:t>
       </w:r>
     </w:p>
@@ -12278,7 +12479,6 @@
         </w:rPr>
         <w:t xml:space="preserve">Try to save </w:t>
       </w:r>
-      <w:proofErr w:type="gramStart"/>
       <w:r>
         <w:rPr>
           <w:rFonts w:ascii="Times New Roman" w:hAnsi="Times New Roman" w:cs="Times New Roman"/>
@@ -12289,14 +12489,27 @@
         <w:rPr>
           <w:rFonts w:ascii="Times New Roman" w:hAnsi="Times New Roman" w:cs="Times New Roman"/>
         </w:rPr>
-        <w:t xml:space="preserve"> project</w:t>
-      </w:r>
-      <w:proofErr w:type="gramEnd"/>
-      <w:r>
-        <w:rPr>
-          <w:rFonts w:ascii="Times New Roman" w:hAnsi="Times New Roman" w:cs="Times New Roman"/>
-        </w:rPr>
-        <w:t xml:space="preserve">.  Get validation error?  You should.  </w:t>
+        <w:t xml:space="preserve">project.  Get validation error?  You should. </w:t>
+      </w:r>
+    </w:p>
+    <w:p>
+      <w:pPr>
+        <w:pStyle w:val="PlainText"/>
+        <w:rPr>
+          <w:rFonts w:ascii="Times New Roman" w:hAnsi="Times New Roman" w:cs="Times New Roman"/>
+        </w:rPr>
+      </w:pPr>
+      <w:r>
+        <w:rPr>
+          <w:rFonts w:ascii="Times New Roman" w:hAnsi="Times New Roman" w:cs="Times New Roman"/>
+        </w:rPr>
+        <w:t>Check invalid file characters and length over 40 characters.</w:t>
+      </w:r>
+      <w:r>
+        <w:rPr>
+          <w:rFonts w:ascii="Times New Roman" w:hAnsi="Times New Roman" w:cs="Times New Roman"/>
+        </w:rPr>
+        <w:t xml:space="preserve"> </w:t>
       </w:r>
     </w:p>
     <w:p>
@@ -12472,52 +12685,8 @@
         <w:rPr>
           <w:rFonts w:ascii="Times New Roman" w:hAnsi="Times New Roman" w:cs="Times New Roman"/>
         </w:rPr>
-        <w:t xml:space="preserve">Remove the date manually and resend.  </w:t>
-      </w:r>
-      <w:proofErr w:type="gramStart"/>
-      <w:r>
-        <w:rPr>
-          <w:rFonts w:ascii="Times New Roman" w:hAnsi="Times New Roman" w:cs="Times New Roman"/>
-        </w:rPr>
-        <w:t>Should get error message.</w:t>
-      </w:r>
-      <w:proofErr w:type="gramEnd"/>
-      <w:r>
-        <w:rPr>
-          <w:rFonts w:ascii="Times New Roman" w:hAnsi="Times New Roman" w:cs="Times New Roman"/>
-        </w:rPr>
-        <w:t xml:space="preserve">  Is date sent filled in?  </w:t>
-      </w:r>
-      <w:proofErr w:type="gramStart"/>
-      <w:r>
-        <w:rPr>
-          <w:rFonts w:ascii="Times New Roman" w:hAnsi="Times New Roman" w:cs="Times New Roman"/>
-        </w:rPr>
-        <w:t>Should not be.</w:t>
-      </w:r>
-      <w:proofErr w:type="gramEnd"/>
-    </w:p>
-    <w:p>
-      <w:pPr>
-        <w:pStyle w:val="PlainText"/>
-        <w:rPr>
-          <w:rFonts w:ascii="Times New Roman" w:hAnsi="Times New Roman" w:cs="Times New Roman"/>
-        </w:rPr>
-      </w:pPr>
-      <w:r>
-        <w:rPr>
-          <w:rFonts w:ascii="Times New Roman" w:hAnsi="Times New Roman" w:cs="Times New Roman"/>
-        </w:rPr>
-        <w:t xml:space="preserve">Add the send date back manually.  Try to save a project with the same name as the "sent" project.  </w:t>
-      </w:r>
-      <w:proofErr w:type="gramStart"/>
-      <w:r>
-        <w:rPr>
-          <w:rFonts w:ascii="Times New Roman" w:hAnsi="Times New Roman" w:cs="Times New Roman"/>
-        </w:rPr>
-        <w:t>Should get error.</w:t>
-      </w:r>
-      <w:proofErr w:type="gramEnd"/>
+        <w:t>Send another project using the same scenario</w:t>
+      </w:r>
     </w:p>
     <w:p>
       <w:pPr>
@@ -12886,7 +13055,7 @@
             <w:rPr>
               <w:noProof/>
             </w:rPr>
-            <w:t>7</w:t>
+            <w:t>9</w:t>
           </w:r>
         </w:fldSimple>
       </w:p>

</xml_diff>